<commit_message>
Correction erreur merge + ajout dans ArriveeDepart (maquette) + mise à jour standards
</commit_message>
<xml_diff>
--- a/V1.2Document-Ciboulette-Balistique-standards.docx
+++ b/V1.2Document-Ciboulette-Balistique-standards.docx
@@ -1665,7 +1665,19 @@
         <w:rPr>
           <w:rFonts w:ascii="Californian FB" w:hAnsi="Californian FB"/>
         </w:rPr>
-        <w:t>-6 Boutons nommés :</w:t>
+        <w:t>-</w:t>
+      </w:r>
+      <w:r>
+        <w:rPr>
+          <w:rFonts w:ascii="Californian FB" w:hAnsi="Californian FB"/>
+        </w:rPr>
+        <w:t>8</w:t>
+      </w:r>
+      <w:r>
+        <w:rPr>
+          <w:rFonts w:ascii="Californian FB" w:hAnsi="Californian FB"/>
+        </w:rPr>
+        <w:t xml:space="preserve"> Boutons nommés :</w:t>
       </w:r>
     </w:p>
     <w:p>
@@ -1790,6 +1802,55 @@
     </w:p>
     <w:p>
       <w:pPr>
+        <w:pStyle w:val="ListParagraph"/>
+        <w:numPr>
+          <w:ilvl w:val="0"/>
+          <w:numId w:val="2"/>
+        </w:numPr>
+        <w:rPr>
+          <w:rFonts w:ascii="Californian FB" w:hAnsi="Californian FB"/>
+        </w:rPr>
+      </w:pPr>
+      <w:proofErr w:type="spellStart"/>
+      <w:r>
+        <w:rPr>
+          <w:rFonts w:ascii="Californian FB" w:hAnsi="Californian FB"/>
+        </w:rPr>
+        <w:t>btn_fonction</w:t>
+      </w:r>
+      <w:bookmarkStart w:id="0" w:name="_GoBack"/>
+      <w:bookmarkEnd w:id="0"/>
+      <w:proofErr w:type="spellEnd"/>
+    </w:p>
+    <w:p>
+      <w:pPr>
+        <w:pStyle w:val="ListParagraph"/>
+        <w:numPr>
+          <w:ilvl w:val="0"/>
+          <w:numId w:val="2"/>
+        </w:numPr>
+        <w:rPr>
+          <w:rFonts w:ascii="Californian FB" w:hAnsi="Californian FB"/>
+        </w:rPr>
+      </w:pPr>
+      <w:proofErr w:type="spellStart"/>
+      <w:r>
+        <w:rPr>
+          <w:rFonts w:ascii="Californian FB" w:hAnsi="Californian FB"/>
+        </w:rPr>
+        <w:t>lab_format</w:t>
+      </w:r>
+      <w:proofErr w:type="spellEnd"/>
+    </w:p>
+    <w:p>
+      <w:pPr>
+        <w:rPr>
+          <w:rFonts w:ascii="Californian FB" w:hAnsi="Californian FB"/>
+        </w:rPr>
+      </w:pPr>
+    </w:p>
+    <w:p>
+      <w:pPr>
         <w:rPr>
           <w:rFonts w:ascii="Californian FB" w:hAnsi="Californian FB"/>
         </w:rPr>
@@ -1873,6 +1934,7 @@
         <w:rPr>
           <w:rFonts w:ascii="Californian FB" w:hAnsi="Californian FB"/>
         </w:rPr>
+        <w:lastRenderedPageBreak/>
         <w:t>Dans le projet individuel,</w:t>
       </w:r>
       <w:r>
@@ -1953,7 +2015,6 @@
         <w:rPr>
           <w:rFonts w:ascii="Californian FB" w:hAnsi="Californian FB"/>
         </w:rPr>
-        <w:lastRenderedPageBreak/>
         <w:t xml:space="preserve">Exemple : </w:t>
       </w:r>
       <w:proofErr w:type="spellStart"/>
@@ -2072,7 +2133,13 @@
         <w:rPr>
           <w:rFonts w:ascii="Californian FB" w:hAnsi="Californian FB"/>
         </w:rPr>
-        <w:t>TYPE_LIEU_FONCTION où :</w:t>
+        <w:t xml:space="preserve">TYPE </w:t>
+      </w:r>
+      <w:r>
+        <w:rPr>
+          <w:rFonts w:ascii="Californian FB" w:hAnsi="Californian FB"/>
+        </w:rPr>
+        <w:t>_FONCTION où :</w:t>
       </w:r>
     </w:p>
     <w:p>
@@ -2125,7 +2192,7 @@
         <w:rPr>
           <w:rFonts w:ascii="Californian FB" w:hAnsi="Californian FB"/>
         </w:rPr>
-        <w:t>labl</w:t>
+        <w:t>lab</w:t>
       </w:r>
       <w:proofErr w:type="spellEnd"/>
       <w:r>
@@ -2158,24 +2225,6 @@
         <w:rPr>
           <w:rFonts w:ascii="Californian FB" w:hAnsi="Californian FB"/>
         </w:rPr>
-        <w:t>LIEU = la forme dans lequel il apparait</w:t>
-      </w:r>
-    </w:p>
-    <w:p>
-      <w:pPr>
-        <w:pStyle w:val="ListParagraph"/>
-        <w:numPr>
-          <w:ilvl w:val="0"/>
-          <w:numId w:val="5"/>
-        </w:numPr>
-        <w:rPr>
-          <w:rFonts w:ascii="Californian FB" w:hAnsi="Californian FB"/>
-        </w:rPr>
-      </w:pPr>
-      <w:r>
-        <w:rPr>
-          <w:rFonts w:ascii="Californian FB" w:hAnsi="Californian FB"/>
-        </w:rPr>
         <w:t xml:space="preserve">FONCTION = </w:t>
       </w:r>
       <w:r>
@@ -2506,6 +2555,7 @@
         <w:rPr>
           <w:rFonts w:ascii="Californian FB" w:hAnsi="Californian FB"/>
         </w:rPr>
+        <w:lastRenderedPageBreak/>
         <w:t>-Philosophie de communication avec l’usager</w:t>
       </w:r>
     </w:p>
@@ -2547,7 +2597,6 @@
         <w:rPr>
           <w:rFonts w:ascii="Californian FB" w:hAnsi="Californian FB"/>
         </w:rPr>
-        <w:lastRenderedPageBreak/>
         <w:t>-</w:t>
       </w:r>
       <w:proofErr w:type="spellStart"/>
@@ -2564,8 +2613,6 @@
         </w:rPr>
         <w:t xml:space="preserve"> des interfaces</w:t>
       </w:r>
-      <w:bookmarkStart w:id="0" w:name="_GoBack"/>
-      <w:bookmarkEnd w:id="0"/>
     </w:p>
     <w:p/>
     <w:sectPr>
@@ -3285,6 +3332,7 @@
     <w:lsdException w:name="HTML Sample" w:semiHidden="1" w:unhideWhenUsed="1"/>
     <w:lsdException w:name="HTML Typewriter" w:semiHidden="1" w:unhideWhenUsed="1"/>
     <w:lsdException w:name="HTML Variable" w:semiHidden="1" w:unhideWhenUsed="1"/>
+    <w:lsdException w:name="Normal Table" w:semiHidden="1" w:unhideWhenUsed="1"/>
     <w:lsdException w:name="annotation subject" w:semiHidden="1" w:unhideWhenUsed="1"/>
     <w:lsdException w:name="No List" w:semiHidden="1" w:unhideWhenUsed="1"/>
     <w:lsdException w:name="Outline List 1" w:semiHidden="1" w:unhideWhenUsed="1"/>
@@ -3329,6 +3377,7 @@
     <w:lsdException w:name="Table Professional" w:semiHidden="1" w:unhideWhenUsed="1"/>
     <w:lsdException w:name="Table Subtle 1" w:semiHidden="1" w:unhideWhenUsed="1"/>
     <w:lsdException w:name="Table Subtle 2" w:semiHidden="1" w:unhideWhenUsed="1"/>
+    <w:lsdException w:name="Table Web 1" w:semiHidden="1" w:unhideWhenUsed="1"/>
     <w:lsdException w:name="Table Web 2" w:semiHidden="1" w:unhideWhenUsed="1"/>
     <w:lsdException w:name="Table Web 3" w:semiHidden="1" w:unhideWhenUsed="1"/>
     <w:lsdException w:name="Balloon Text" w:semiHidden="1" w:unhideWhenUsed="1"/>
@@ -3875,7 +3924,7 @@
 </file>
 
 <file path=customXml/itemProps1.xml><?xml version="1.0" encoding="utf-8"?>
-<ds:datastoreItem xmlns:ds="http://schemas.openxmlformats.org/officeDocument/2006/customXml" ds:itemID="{6AEE7C50-81BA-4480-9EFF-00DBB59B8B51}">
+<ds:datastoreItem xmlns:ds="http://schemas.openxmlformats.org/officeDocument/2006/customXml" ds:itemID="{2AC7971B-8A39-4862-868B-3A9239A5C2FC}">
   <ds:schemaRefs>
     <ds:schemaRef ds:uri="http://schemas.openxmlformats.org/officeDocument/2006/bibliography"/>
   </ds:schemaRefs>

</xml_diff>

<commit_message>
Ajout dans les standards
</commit_message>
<xml_diff>
--- a/V1.2Document-Ciboulette-Balistique-standards.docx
+++ b/V1.2Document-Ciboulette-Balistique-standards.docx
@@ -1,6 +1,6 @@
 
 <file path=word/document.xml><?xml version="1.0" encoding="utf-8"?>
-<w:document xmlns:wpc="http://schemas.microsoft.com/office/word/2010/wordprocessingCanvas" xmlns:cx="http://schemas.microsoft.com/office/drawing/2014/chartex" xmlns:cx1="http://schemas.microsoft.com/office/drawing/2015/9/8/chartex" xmlns:mc="http://schemas.openxmlformats.org/markup-compatibility/2006" xmlns:o="urn:schemas-microsoft-com:office:office" xmlns:r="http://schemas.openxmlformats.org/officeDocument/2006/relationships" xmlns:m="http://schemas.openxmlformats.org/officeDocument/2006/math" xmlns:v="urn:schemas-microsoft-com:vml" xmlns:wp14="http://schemas.microsoft.com/office/word/2010/wordprocessingDrawing" xmlns:wp="http://schemas.openxmlformats.org/drawingml/2006/wordprocessingDrawing" xmlns:w10="urn:schemas-microsoft-com:office:word" xmlns:w="http://schemas.openxmlformats.org/wordprocessingml/2006/main" xmlns:w14="http://schemas.microsoft.com/office/word/2010/wordml" xmlns:w15="http://schemas.microsoft.com/office/word/2012/wordml" xmlns:w16se="http://schemas.microsoft.com/office/word/2015/wordml/symex" xmlns:wpg="http://schemas.microsoft.com/office/word/2010/wordprocessingGroup" xmlns:wpi="http://schemas.microsoft.com/office/word/2010/wordprocessingInk" xmlns:wne="http://schemas.microsoft.com/office/word/2006/wordml" xmlns:wps="http://schemas.microsoft.com/office/word/2010/wordprocessingShape" mc:Ignorable="w14 w15 w16se wp14">
+<w:document xmlns:wpc="http://schemas.microsoft.com/office/word/2010/wordprocessingCanvas" xmlns:cx="http://schemas.microsoft.com/office/drawing/2014/chartex" xmlns:cx1="http://schemas.microsoft.com/office/drawing/2015/9/8/chartex" xmlns:cx2="http://schemas.microsoft.com/office/drawing/2015/10/21/chartex" xmlns:cx3="http://schemas.microsoft.com/office/drawing/2016/5/9/chartex" xmlns:cx4="http://schemas.microsoft.com/office/drawing/2016/5/10/chartex" xmlns:cx5="http://schemas.microsoft.com/office/drawing/2016/5/11/chartex" xmlns:mc="http://schemas.openxmlformats.org/markup-compatibility/2006" xmlns:o="urn:schemas-microsoft-com:office:office" xmlns:r="http://schemas.openxmlformats.org/officeDocument/2006/relationships" xmlns:m="http://schemas.openxmlformats.org/officeDocument/2006/math" xmlns:v="urn:schemas-microsoft-com:vml" xmlns:wp14="http://schemas.microsoft.com/office/word/2010/wordprocessingDrawing" xmlns:wp="http://schemas.openxmlformats.org/drawingml/2006/wordprocessingDrawing" xmlns:w10="urn:schemas-microsoft-com:office:word" xmlns:w="http://schemas.openxmlformats.org/wordprocessingml/2006/main" xmlns:w14="http://schemas.microsoft.com/office/word/2010/wordml" xmlns:w15="http://schemas.microsoft.com/office/word/2012/wordml" xmlns:w16se="http://schemas.microsoft.com/office/word/2015/wordml/symex" xmlns:wpg="http://schemas.microsoft.com/office/word/2010/wordprocessingGroup" xmlns:wpi="http://schemas.microsoft.com/office/word/2010/wordprocessingInk" xmlns:wne="http://schemas.microsoft.com/office/word/2006/wordml" xmlns:wps="http://schemas.microsoft.com/office/word/2010/wordprocessingShape" mc:Ignorable="w14 w15 w16se wp14">
   <w:body>
     <w:p>
       <w:pPr>
@@ -186,18 +186,26 @@
           <w:sz w:val="44"/>
           <w:u w:val="single"/>
         </w:rPr>
-        <w:t xml:space="preserve">Charles </w:t>
-      </w:r>
-      <w:proofErr w:type="spellStart"/>
-      <w:r>
+        <w:t>Charles Brouard</w:t>
+      </w:r>
+    </w:p>
+    <w:p>
+      <w:pPr>
+        <w:jc w:val="center"/>
         <w:rPr>
           <w:rFonts w:ascii="Californian FB" w:hAnsi="Californian FB"/>
           <w:sz w:val="44"/>
           <w:u w:val="single"/>
         </w:rPr>
-        <w:t>Brouard</w:t>
-      </w:r>
-      <w:proofErr w:type="spellEnd"/>
+      </w:pPr>
+      <w:r>
+        <w:rPr>
+          <w:rFonts w:ascii="Californian FB" w:hAnsi="Californian FB"/>
+          <w:sz w:val="44"/>
+          <w:u w:val="single"/>
+        </w:rPr>
+        <w:t>Maxime Damour</w:t>
+      </w:r>
     </w:p>
     <w:p>
       <w:pPr>
@@ -214,7 +222,7 @@
           <w:sz w:val="44"/>
           <w:u w:val="single"/>
         </w:rPr>
-        <w:t>Maxime Damour</w:t>
+        <w:t>James Jeffrey</w:t>
       </w:r>
     </w:p>
     <w:p>
@@ -226,14 +234,16 @@
           <w:u w:val="single"/>
         </w:rPr>
       </w:pPr>
-      <w:r>
+    </w:p>
+    <w:p>
+      <w:pPr>
+        <w:jc w:val="center"/>
         <w:rPr>
           <w:rFonts w:ascii="Californian FB" w:hAnsi="Californian FB"/>
           <w:sz w:val="44"/>
           <w:u w:val="single"/>
         </w:rPr>
-        <w:t>James Jeffrey</w:t>
-      </w:r>
+      </w:pPr>
     </w:p>
     <w:p>
       <w:pPr>
@@ -250,38 +260,18 @@
         <w:jc w:val="center"/>
         <w:rPr>
           <w:rFonts w:ascii="Californian FB" w:hAnsi="Californian FB"/>
+          <w:b/>
           <w:sz w:val="44"/>
           <w:u w:val="single"/>
         </w:rPr>
       </w:pPr>
-    </w:p>
-    <w:p>
-      <w:pPr>
-        <w:jc w:val="center"/>
-        <w:rPr>
-          <w:rFonts w:ascii="Californian FB" w:hAnsi="Californian FB"/>
+      <w:r>
+        <w:rPr>
+          <w:rFonts w:ascii="Californian FB" w:hAnsi="Californian FB"/>
+          <w:b/>
           <w:sz w:val="44"/>
           <w:u w:val="single"/>
         </w:rPr>
-      </w:pPr>
-    </w:p>
-    <w:p>
-      <w:pPr>
-        <w:jc w:val="center"/>
-        <w:rPr>
-          <w:rFonts w:ascii="Californian FB" w:hAnsi="Californian FB"/>
-          <w:b/>
-          <w:sz w:val="44"/>
-          <w:u w:val="single"/>
-        </w:rPr>
-      </w:pPr>
-      <w:r>
-        <w:rPr>
-          <w:rFonts w:ascii="Californian FB" w:hAnsi="Californian FB"/>
-          <w:b/>
-          <w:sz w:val="44"/>
-          <w:u w:val="single"/>
-        </w:rPr>
         <w:t>Table des matières</w:t>
       </w:r>
     </w:p>
@@ -401,87 +391,14 @@
           <w:rFonts w:ascii="Californian FB" w:hAnsi="Californian FB"/>
           <w:u w:val="single"/>
         </w:rPr>
-        <w:t>s formulaires (.</w:t>
-      </w:r>
-      <w:proofErr w:type="spellStart"/>
-      <w:r>
-        <w:rPr>
-          <w:rFonts w:ascii="Californian FB" w:hAnsi="Californian FB"/>
-          <w:u w:val="single"/>
-        </w:rPr>
-        <w:t>cs</w:t>
-      </w:r>
-      <w:proofErr w:type="spellEnd"/>
-      <w:r>
-        <w:rPr>
-          <w:rFonts w:ascii="Californian FB" w:hAnsi="Californian FB"/>
-          <w:u w:val="single"/>
-        </w:rPr>
-        <w:t>), rapports (.</w:t>
-      </w:r>
-      <w:proofErr w:type="spellStart"/>
-      <w:r>
-        <w:rPr>
-          <w:rFonts w:ascii="Californian FB" w:hAnsi="Californian FB"/>
-          <w:u w:val="single"/>
-        </w:rPr>
-        <w:t>prt</w:t>
-      </w:r>
-      <w:proofErr w:type="spellEnd"/>
-      <w:r>
-        <w:rPr>
-          <w:rFonts w:ascii="Californian FB" w:hAnsi="Californian FB"/>
-          <w:u w:val="single"/>
-        </w:rPr>
-        <w:t xml:space="preserve">) , scripts </w:t>
-      </w:r>
-      <w:proofErr w:type="spellStart"/>
-      <w:r>
-        <w:rPr>
-          <w:rFonts w:ascii="Californian FB" w:hAnsi="Californian FB"/>
-          <w:u w:val="single"/>
-        </w:rPr>
-        <w:t>sql</w:t>
-      </w:r>
-      <w:proofErr w:type="spellEnd"/>
-      <w:r>
-        <w:rPr>
-          <w:rFonts w:ascii="Californian FB" w:hAnsi="Californian FB"/>
-          <w:u w:val="single"/>
-        </w:rPr>
-        <w:t xml:space="preserve"> (.</w:t>
-      </w:r>
-      <w:proofErr w:type="spellStart"/>
-      <w:r>
-        <w:rPr>
-          <w:rFonts w:ascii="Californian FB" w:hAnsi="Californian FB"/>
-          <w:u w:val="single"/>
-        </w:rPr>
-        <w:t>sql</w:t>
-      </w:r>
-      <w:proofErr w:type="spellEnd"/>
-      <w:r>
-        <w:rPr>
-          <w:rFonts w:ascii="Californian FB" w:hAnsi="Californian FB"/>
-          <w:u w:val="single"/>
-        </w:rPr>
-        <w:t xml:space="preserve"> et </w:t>
-      </w:r>
-      <w:proofErr w:type="spellStart"/>
-      <w:r>
-        <w:rPr>
-          <w:rFonts w:ascii="Californian FB" w:hAnsi="Californian FB"/>
-          <w:u w:val="single"/>
-        </w:rPr>
-        <w:t>dtq</w:t>
-      </w:r>
-      <w:proofErr w:type="spellEnd"/>
-      <w:r>
-        <w:rPr>
-          <w:rFonts w:ascii="Californian FB" w:hAnsi="Californian FB"/>
-          <w:u w:val="single"/>
-        </w:rPr>
-        <w:t>)</w:t>
+        <w:t>s formulaires (.cs), rapports (.</w:t>
+      </w:r>
+      <w:r>
+        <w:rPr>
+          <w:rFonts w:ascii="Californian FB" w:hAnsi="Californian FB"/>
+          <w:u w:val="single"/>
+        </w:rPr>
+        <w:t>prt) , scripts sql (.sql et dtq)</w:t>
       </w:r>
     </w:p>
     <w:p>
@@ -641,7 +558,7 @@
     </w:p>
     <w:p>
       <w:pPr>
-        <w:pStyle w:val="Paragraphedeliste"/>
+        <w:pStyle w:val="ListParagraph"/>
         <w:numPr>
           <w:ilvl w:val="1"/>
           <w:numId w:val="6"/>
@@ -686,543 +603,302 @@
           <w:rFonts w:ascii="Californian FB" w:hAnsi="Californian FB"/>
           <w:sz w:val="28"/>
         </w:rPr>
-        <w:t xml:space="preserve">Le </w:t>
-      </w:r>
-      <w:proofErr w:type="spellStart"/>
+        <w:t>Le dataset :</w:t>
+      </w:r>
       <w:r>
         <w:rPr>
           <w:rFonts w:ascii="Californian FB" w:hAnsi="Californian FB"/>
           <w:sz w:val="28"/>
         </w:rPr>
-        <w:t>dataset</w:t>
-      </w:r>
-      <w:proofErr w:type="spellEnd"/>
+        <w:t xml:space="preserve"> DataS</w:t>
+      </w:r>
       <w:r>
         <w:rPr>
           <w:rFonts w:ascii="Californian FB" w:hAnsi="Californian FB"/>
           <w:sz w:val="28"/>
         </w:rPr>
-        <w:t> :</w:t>
-      </w:r>
-      <w:r>
+        <w:t>et_VotrePartie</w:t>
+      </w:r>
+    </w:p>
+    <w:p>
+      <w:pPr>
+        <w:ind w:left="708"/>
         <w:rPr>
           <w:rFonts w:ascii="Californian FB" w:hAnsi="Californian FB"/>
           <w:sz w:val="28"/>
         </w:rPr>
-        <w:t xml:space="preserve"> </w:t>
-      </w:r>
-      <w:proofErr w:type="spellStart"/>
+      </w:pPr>
       <w:r>
         <w:rPr>
           <w:rFonts w:ascii="Californian FB" w:hAnsi="Californian FB"/>
           <w:sz w:val="28"/>
         </w:rPr>
-        <w:t>DataS</w:t>
+        <w:t>Exemple :</w:t>
       </w:r>
       <w:r>
         <w:rPr>
           <w:rFonts w:ascii="Californian FB" w:hAnsi="Californian FB"/>
           <w:sz w:val="28"/>
         </w:rPr>
-        <w:t>et_VotrePartie</w:t>
-      </w:r>
-      <w:proofErr w:type="spellEnd"/>
-    </w:p>
-    <w:p>
-      <w:pPr>
-        <w:ind w:left="708"/>
+        <w:t xml:space="preserve"> DataS</w:t>
+      </w:r>
+      <w:r>
         <w:rPr>
           <w:rFonts w:ascii="Californian FB" w:hAnsi="Californian FB"/>
           <w:sz w:val="28"/>
         </w:rPr>
-      </w:pPr>
-      <w:r>
-        <w:rPr>
-          <w:rFonts w:ascii="Californian FB" w:hAnsi="Californian FB"/>
+        <w:t>et_Chambre , Reservation , Client , Transaction</w:t>
+      </w:r>
+    </w:p>
+    <w:p>
+      <w:pPr>
+        <w:pStyle w:val="ListParagraph"/>
+        <w:rPr>
+          <w:rFonts w:ascii="Californian FB" w:hAnsi="Californian FB"/>
+        </w:rPr>
+      </w:pPr>
+      <w:r>
+        <w:rPr>
+          <w:rFonts w:ascii="Californian FB" w:hAnsi="Californian FB"/>
+        </w:rPr>
+        <w:t xml:space="preserve">Chaque projet possèdera un nom significatif indiquant sa </w:t>
+      </w:r>
+      <w:r>
+        <w:rPr>
+          <w:rFonts w:ascii="Californian FB" w:hAnsi="Californian FB"/>
+        </w:rPr>
+        <w:t>fonction.</w:t>
+      </w:r>
+    </w:p>
+    <w:p>
+      <w:pPr>
+        <w:pStyle w:val="ListParagraph"/>
+        <w:rPr>
+          <w:rFonts w:ascii="Californian FB" w:hAnsi="Californian FB"/>
+        </w:rPr>
+      </w:pPr>
+    </w:p>
+    <w:p>
+      <w:pPr>
+        <w:pStyle w:val="ListParagraph"/>
+        <w:rPr>
+          <w:rFonts w:ascii="Californian FB" w:hAnsi="Californian FB"/>
+        </w:rPr>
+      </w:pPr>
+      <w:r>
+        <w:rPr>
+          <w:rFonts w:ascii="Californian FB" w:hAnsi="Californian FB"/>
+        </w:rPr>
+        <w:t>Le projet contenant le menu et la librairie graphique se nomme : Prj_Menu.</w:t>
+      </w:r>
+    </w:p>
+    <w:p>
+      <w:pPr>
+        <w:pStyle w:val="ListParagraph"/>
+        <w:rPr>
+          <w:rFonts w:ascii="Californian FB" w:hAnsi="Californian FB"/>
+        </w:rPr>
+      </w:pPr>
+    </w:p>
+    <w:p>
+      <w:pPr>
+        <w:pStyle w:val="ListParagraph"/>
+        <w:rPr>
+          <w:rFonts w:ascii="Californian FB" w:hAnsi="Californian FB"/>
+        </w:rPr>
+      </w:pPr>
+      <w:r>
+        <w:rPr>
+          <w:rFonts w:ascii="Californian FB" w:hAnsi="Californian FB"/>
+        </w:rPr>
+        <w:t xml:space="preserve">Chaque personne aura son projet individuel qu’il nommera </w:t>
+      </w:r>
+    </w:p>
+    <w:p>
+      <w:pPr>
+        <w:pStyle w:val="ListParagraph"/>
+        <w:rPr>
+          <w:rFonts w:ascii="Californian FB" w:hAnsi="Californian FB"/>
+        </w:rPr>
+      </w:pPr>
+      <w:r>
+        <w:rPr>
+          <w:rFonts w:ascii="Californian FB" w:hAnsi="Californian FB"/>
+        </w:rPr>
+        <w:t>Prj_Module(s)_Nom</w:t>
+      </w:r>
+      <w:r>
+        <w:rPr>
+          <w:rFonts w:ascii="Californian FB" w:hAnsi="Californian FB"/>
+        </w:rPr>
+        <w:t>.</w:t>
+      </w:r>
+    </w:p>
+    <w:p>
+      <w:pPr>
+        <w:pStyle w:val="ListParagraph"/>
+        <w:rPr>
+          <w:rFonts w:ascii="Californian FB" w:hAnsi="Californian FB"/>
+        </w:rPr>
+      </w:pPr>
+    </w:p>
+    <w:p>
+      <w:pPr>
+        <w:rPr>
+          <w:rFonts w:ascii="Californian FB" w:hAnsi="Californian FB"/>
+        </w:rPr>
+      </w:pPr>
+      <w:r>
+        <w:rPr>
+          <w:rFonts w:ascii="Californian FB" w:hAnsi="Californian FB"/>
+        </w:rPr>
+        <w:tab/>
+        <w:t>Exemple : Prj_Chambre</w:t>
+      </w:r>
+      <w:r>
+        <w:rPr>
+          <w:rFonts w:ascii="Californian FB" w:hAnsi="Californian FB"/>
+        </w:rPr>
+        <w:t>_Janie</w:t>
+      </w:r>
+      <w:r>
+        <w:rPr>
+          <w:rFonts w:ascii="Californian FB" w:hAnsi="Californian FB"/>
+        </w:rPr>
+        <w:t>, Prj_Reservation</w:t>
+      </w:r>
+      <w:r>
+        <w:rPr>
+          <w:rFonts w:ascii="Californian FB" w:hAnsi="Californian FB"/>
+        </w:rPr>
+        <w:t>_James</w:t>
+      </w:r>
+    </w:p>
+    <w:p>
+      <w:pPr>
+        <w:rPr>
+          <w:rFonts w:ascii="Californian FB" w:hAnsi="Californian FB"/>
+        </w:rPr>
+      </w:pPr>
+    </w:p>
+    <w:p>
+      <w:pPr>
+        <w:rPr>
+          <w:rFonts w:ascii="Californian FB" w:hAnsi="Californian FB"/>
+        </w:rPr>
+      </w:pPr>
+      <w:r>
+        <w:rPr>
+          <w:rFonts w:ascii="Californian FB" w:hAnsi="Californian FB"/>
+        </w:rPr>
+        <w:t>Chaque projet individuel devra hériter du projet Prj_Menu.</w:t>
+      </w:r>
+    </w:p>
+    <w:p>
+      <w:pPr>
+        <w:rPr>
+          <w:rFonts w:ascii="Californian FB" w:hAnsi="Californian FB"/>
+        </w:rPr>
+      </w:pPr>
+      <w:r>
+        <w:rPr>
+          <w:rFonts w:ascii="Californian FB" w:hAnsi="Californian FB"/>
+        </w:rPr>
+        <w:t>Un dossier sous le nom de l’entreprise est créé. On peut y retrouver tous les projets individuels à la racine, le projet initial (Prj_Menu) ainsi qu’un dossier ressources, où seront mis toutes les images, scripts sql et autres fichiers utiles.</w:t>
+      </w:r>
+    </w:p>
+    <w:p>
+      <w:pPr>
+        <w:rPr>
+          <w:rFonts w:ascii="Californian FB" w:hAnsi="Californian FB"/>
+          <w:b/>
           <w:sz w:val="28"/>
-        </w:rPr>
-        <w:t>Exemple :</w:t>
-      </w:r>
-      <w:r>
-        <w:rPr>
-          <w:rFonts w:ascii="Californian FB" w:hAnsi="Californian FB"/>
+          <w:u w:val="single"/>
+        </w:rPr>
+      </w:pPr>
+    </w:p>
+    <w:p>
+      <w:pPr>
+        <w:rPr>
+          <w:rFonts w:ascii="Californian FB" w:hAnsi="Californian FB"/>
+          <w:b/>
           <w:sz w:val="28"/>
-        </w:rPr>
-        <w:t xml:space="preserve"> </w:t>
-      </w:r>
-      <w:proofErr w:type="spellStart"/>
-      <w:r>
-        <w:rPr>
-          <w:rFonts w:ascii="Californian FB" w:hAnsi="Californian FB"/>
+          <w:u w:val="single"/>
+        </w:rPr>
+      </w:pPr>
+    </w:p>
+    <w:p>
+      <w:pPr>
+        <w:rPr>
+          <w:rFonts w:ascii="Californian FB" w:hAnsi="Californian FB"/>
+          <w:b/>
           <w:sz w:val="28"/>
-        </w:rPr>
-        <w:t>DataS</w:t>
-      </w:r>
-      <w:r>
-        <w:rPr>
-          <w:rFonts w:ascii="Californian FB" w:hAnsi="Californian FB"/>
+          <w:u w:val="single"/>
+        </w:rPr>
+      </w:pPr>
+    </w:p>
+    <w:p>
+      <w:pPr>
+        <w:rPr>
+          <w:rFonts w:ascii="Californian FB" w:hAnsi="Californian FB"/>
+          <w:b/>
           <w:sz w:val="28"/>
-        </w:rPr>
-        <w:t>et_</w:t>
-      </w:r>
-      <w:proofErr w:type="gramStart"/>
-      <w:r>
-        <w:rPr>
-          <w:rFonts w:ascii="Californian FB" w:hAnsi="Californian FB"/>
+          <w:u w:val="single"/>
+        </w:rPr>
+      </w:pPr>
+      <w:r>
+        <w:rPr>
+          <w:rFonts w:ascii="Californian FB" w:hAnsi="Californian FB"/>
+          <w:b/>
           <w:sz w:val="28"/>
-        </w:rPr>
-        <w:t>Chambre</w:t>
-      </w:r>
-      <w:proofErr w:type="spellEnd"/>
-      <w:r>
-        <w:rPr>
-          <w:rFonts w:ascii="Californian FB" w:hAnsi="Californian FB"/>
+          <w:u w:val="single"/>
+        </w:rPr>
+        <w:t xml:space="preserve">1.2 – Nomenclature des fichiers formulaires(.cs), scripts sql </w:t>
+      </w:r>
+      <w:r>
+        <w:rPr>
+          <w:rFonts w:ascii="Californian FB" w:hAnsi="Californian FB"/>
+          <w:b/>
           <w:sz w:val="28"/>
-        </w:rPr>
-        <w:t xml:space="preserve"> ,</w:t>
-      </w:r>
-      <w:proofErr w:type="gramEnd"/>
-      <w:r>
-        <w:rPr>
-          <w:rFonts w:ascii="Californian FB" w:hAnsi="Californian FB"/>
+          <w:u w:val="single"/>
+        </w:rPr>
+        <w:t>(.sql)</w:t>
+      </w:r>
+    </w:p>
+    <w:p>
+      <w:pPr>
+        <w:rPr>
+          <w:rFonts w:ascii="Californian FB" w:hAnsi="Californian FB"/>
+          <w:b/>
           <w:sz w:val="28"/>
-        </w:rPr>
-        <w:t xml:space="preserve"> </w:t>
-      </w:r>
-      <w:proofErr w:type="spellStart"/>
-      <w:r>
-        <w:rPr>
-          <w:rFonts w:ascii="Californian FB" w:hAnsi="Californian FB"/>
-          <w:sz w:val="28"/>
-        </w:rPr>
-        <w:t>Reservation</w:t>
-      </w:r>
-      <w:proofErr w:type="spellEnd"/>
-      <w:r>
-        <w:rPr>
-          <w:rFonts w:ascii="Californian FB" w:hAnsi="Californian FB"/>
-          <w:sz w:val="28"/>
-        </w:rPr>
-        <w:t xml:space="preserve"> , Client , Transaction</w:t>
-      </w:r>
-    </w:p>
-    <w:p>
-      <w:pPr>
-        <w:pStyle w:val="Paragraphedeliste"/>
-        <w:rPr>
-          <w:rFonts w:ascii="Californian FB" w:hAnsi="Californian FB"/>
-        </w:rPr>
-      </w:pPr>
-      <w:r>
-        <w:rPr>
-          <w:rFonts w:ascii="Californian FB" w:hAnsi="Californian FB"/>
-        </w:rPr>
-        <w:t xml:space="preserve">Chaque projet possèdera un nom significatif indiquant sa </w:t>
-      </w:r>
-      <w:r>
-        <w:rPr>
-          <w:rFonts w:ascii="Californian FB" w:hAnsi="Californian FB"/>
-        </w:rPr>
-        <w:t>fonction.</w:t>
-      </w:r>
-    </w:p>
-    <w:p>
-      <w:pPr>
-        <w:pStyle w:val="Paragraphedeliste"/>
-        <w:rPr>
-          <w:rFonts w:ascii="Californian FB" w:hAnsi="Californian FB"/>
-        </w:rPr>
-      </w:pPr>
-    </w:p>
-    <w:p>
-      <w:pPr>
-        <w:pStyle w:val="Paragraphedeliste"/>
-        <w:rPr>
-          <w:rFonts w:ascii="Californian FB" w:hAnsi="Californian FB"/>
-        </w:rPr>
-      </w:pPr>
-      <w:r>
-        <w:rPr>
-          <w:rFonts w:ascii="Californian FB" w:hAnsi="Californian FB"/>
-        </w:rPr>
-        <w:t xml:space="preserve">Le projet contenant le menu et la librairie graphique se nomme : </w:t>
-      </w:r>
-      <w:proofErr w:type="spellStart"/>
-      <w:r>
-        <w:rPr>
-          <w:rFonts w:ascii="Californian FB" w:hAnsi="Californian FB"/>
-        </w:rPr>
-        <w:t>Prj_Menu</w:t>
-      </w:r>
-      <w:proofErr w:type="spellEnd"/>
-      <w:r>
-        <w:rPr>
-          <w:rFonts w:ascii="Californian FB" w:hAnsi="Californian FB"/>
-        </w:rPr>
-        <w:t>.</w:t>
-      </w:r>
-    </w:p>
-    <w:p>
-      <w:pPr>
-        <w:pStyle w:val="Paragraphedeliste"/>
-        <w:rPr>
-          <w:rFonts w:ascii="Californian FB" w:hAnsi="Californian FB"/>
-        </w:rPr>
-      </w:pPr>
-    </w:p>
-    <w:p>
-      <w:pPr>
-        <w:pStyle w:val="Paragraphedeliste"/>
-        <w:rPr>
-          <w:rFonts w:ascii="Californian FB" w:hAnsi="Californian FB"/>
-        </w:rPr>
-      </w:pPr>
-      <w:r>
-        <w:rPr>
-          <w:rFonts w:ascii="Californian FB" w:hAnsi="Californian FB"/>
-        </w:rPr>
-        <w:t xml:space="preserve">Chaque personne aura son projet individuel qu’il nommera </w:t>
-      </w:r>
-    </w:p>
-    <w:p>
-      <w:pPr>
-        <w:pStyle w:val="Paragraphedeliste"/>
-        <w:rPr>
-          <w:rFonts w:ascii="Californian FB" w:hAnsi="Californian FB"/>
-        </w:rPr>
-      </w:pPr>
-      <w:proofErr w:type="spellStart"/>
-      <w:r>
-        <w:rPr>
-          <w:rFonts w:ascii="Californian FB" w:hAnsi="Californian FB"/>
-        </w:rPr>
-        <w:t>Prj_Module</w:t>
-      </w:r>
-      <w:proofErr w:type="spellEnd"/>
-      <w:r>
-        <w:rPr>
-          <w:rFonts w:ascii="Californian FB" w:hAnsi="Californian FB"/>
-        </w:rPr>
-        <w:t>(s)_Nom</w:t>
-      </w:r>
-      <w:r>
-        <w:rPr>
-          <w:rFonts w:ascii="Californian FB" w:hAnsi="Californian FB"/>
-        </w:rPr>
-        <w:t>.</w:t>
-      </w:r>
-    </w:p>
-    <w:p>
-      <w:pPr>
-        <w:pStyle w:val="Paragraphedeliste"/>
-        <w:rPr>
-          <w:rFonts w:ascii="Californian FB" w:hAnsi="Californian FB"/>
-        </w:rPr>
-      </w:pPr>
-    </w:p>
-    <w:p>
-      <w:pPr>
-        <w:rPr>
-          <w:rFonts w:ascii="Californian FB" w:hAnsi="Californian FB"/>
-        </w:rPr>
-      </w:pPr>
-      <w:r>
-        <w:rPr>
-          <w:rFonts w:ascii="Californian FB" w:hAnsi="Californian FB"/>
-        </w:rPr>
-        <w:tab/>
-        <w:t xml:space="preserve">Exemple : </w:t>
-      </w:r>
-      <w:proofErr w:type="spellStart"/>
-      <w:r>
-        <w:rPr>
-          <w:rFonts w:ascii="Californian FB" w:hAnsi="Californian FB"/>
-        </w:rPr>
-        <w:t>Prj_Chambre</w:t>
-      </w:r>
-      <w:r>
-        <w:rPr>
-          <w:rFonts w:ascii="Californian FB" w:hAnsi="Californian FB"/>
-        </w:rPr>
-        <w:t>_Janie</w:t>
-      </w:r>
-      <w:proofErr w:type="spellEnd"/>
-      <w:r>
-        <w:rPr>
-          <w:rFonts w:ascii="Californian FB" w:hAnsi="Californian FB"/>
-        </w:rPr>
-        <w:t xml:space="preserve">, </w:t>
-      </w:r>
-      <w:proofErr w:type="spellStart"/>
-      <w:r>
-        <w:rPr>
-          <w:rFonts w:ascii="Californian FB" w:hAnsi="Californian FB"/>
-        </w:rPr>
-        <w:t>Prj_Reservation</w:t>
-      </w:r>
-      <w:r>
-        <w:rPr>
-          <w:rFonts w:ascii="Californian FB" w:hAnsi="Californian FB"/>
-        </w:rPr>
-        <w:t>_James</w:t>
-      </w:r>
-      <w:proofErr w:type="spellEnd"/>
-    </w:p>
-    <w:p>
-      <w:pPr>
-        <w:rPr>
-          <w:rFonts w:ascii="Californian FB" w:hAnsi="Californian FB"/>
-        </w:rPr>
-      </w:pPr>
-    </w:p>
-    <w:p>
-      <w:pPr>
-        <w:rPr>
-          <w:rFonts w:ascii="Californian FB" w:hAnsi="Californian FB"/>
-        </w:rPr>
-      </w:pPr>
-      <w:r>
-        <w:rPr>
-          <w:rFonts w:ascii="Californian FB" w:hAnsi="Californian FB"/>
-        </w:rPr>
-        <w:t xml:space="preserve">Chaque projet individuel devra hériter du projet </w:t>
-      </w:r>
-      <w:proofErr w:type="spellStart"/>
-      <w:r>
-        <w:rPr>
-          <w:rFonts w:ascii="Californian FB" w:hAnsi="Californian FB"/>
-        </w:rPr>
-        <w:t>Prj_Menu</w:t>
-      </w:r>
-      <w:proofErr w:type="spellEnd"/>
-      <w:r>
-        <w:rPr>
-          <w:rFonts w:ascii="Californian FB" w:hAnsi="Californian FB"/>
-        </w:rPr>
-        <w:t>.</w:t>
-      </w:r>
-    </w:p>
-    <w:p>
-      <w:pPr>
-        <w:rPr>
-          <w:rFonts w:ascii="Californian FB" w:hAnsi="Californian FB"/>
-        </w:rPr>
-      </w:pPr>
-      <w:r>
-        <w:rPr>
-          <w:rFonts w:ascii="Californian FB" w:hAnsi="Californian FB"/>
-        </w:rPr>
-        <w:t>Un dossier sous le nom de l’entreprise est créé. On peut y retrouver tous les projets individuels à la racine, le projet initial (</w:t>
-      </w:r>
-      <w:proofErr w:type="spellStart"/>
-      <w:r>
-        <w:rPr>
-          <w:rFonts w:ascii="Californian FB" w:hAnsi="Californian FB"/>
-        </w:rPr>
-        <w:t>Prj_Menu</w:t>
-      </w:r>
-      <w:proofErr w:type="spellEnd"/>
-      <w:r>
-        <w:rPr>
-          <w:rFonts w:ascii="Californian FB" w:hAnsi="Californian FB"/>
-        </w:rPr>
-        <w:t xml:space="preserve">) ainsi qu’un dossier ressources, où seront mis toutes les images, scripts </w:t>
-      </w:r>
-      <w:proofErr w:type="spellStart"/>
-      <w:r>
-        <w:rPr>
-          <w:rFonts w:ascii="Californian FB" w:hAnsi="Californian FB"/>
-        </w:rPr>
-        <w:t>sql</w:t>
-      </w:r>
-      <w:proofErr w:type="spellEnd"/>
-      <w:r>
-        <w:rPr>
-          <w:rFonts w:ascii="Californian FB" w:hAnsi="Californian FB"/>
-        </w:rPr>
-        <w:t xml:space="preserve"> et autres fichiers utiles.</w:t>
-      </w:r>
-    </w:p>
-    <w:p>
-      <w:pPr>
-        <w:rPr>
-          <w:rFonts w:ascii="Californian FB" w:hAnsi="Californian FB"/>
-          <w:b/>
-          <w:sz w:val="28"/>
-          <w:u w:val="single"/>
-        </w:rPr>
-      </w:pPr>
-    </w:p>
-    <w:p>
-      <w:pPr>
-        <w:rPr>
-          <w:rFonts w:ascii="Californian FB" w:hAnsi="Californian FB"/>
-          <w:b/>
-          <w:sz w:val="28"/>
-          <w:u w:val="single"/>
-        </w:rPr>
-      </w:pPr>
-    </w:p>
-    <w:p>
-      <w:pPr>
-        <w:rPr>
-          <w:rFonts w:ascii="Californian FB" w:hAnsi="Californian FB"/>
-          <w:b/>
-          <w:sz w:val="28"/>
-          <w:u w:val="single"/>
-        </w:rPr>
-      </w:pPr>
-    </w:p>
-    <w:p>
-      <w:pPr>
-        <w:rPr>
-          <w:rFonts w:ascii="Californian FB" w:hAnsi="Californian FB"/>
-          <w:b/>
-          <w:sz w:val="28"/>
-          <w:u w:val="single"/>
-        </w:rPr>
-      </w:pPr>
-      <w:r>
-        <w:rPr>
-          <w:rFonts w:ascii="Californian FB" w:hAnsi="Californian FB"/>
-          <w:b/>
-          <w:sz w:val="28"/>
-          <w:u w:val="single"/>
-        </w:rPr>
-        <w:t>1.2 – Nomenclature des fichiers formulaires(.</w:t>
-      </w:r>
-      <w:proofErr w:type="spellStart"/>
-      <w:r>
-        <w:rPr>
-          <w:rFonts w:ascii="Californian FB" w:hAnsi="Californian FB"/>
-          <w:b/>
-          <w:sz w:val="28"/>
-          <w:u w:val="single"/>
-        </w:rPr>
-        <w:t>cs</w:t>
-      </w:r>
-      <w:proofErr w:type="spellEnd"/>
-      <w:r>
-        <w:rPr>
-          <w:rFonts w:ascii="Californian FB" w:hAnsi="Californian FB"/>
-          <w:b/>
-          <w:sz w:val="28"/>
-          <w:u w:val="single"/>
-        </w:rPr>
-        <w:t xml:space="preserve">), scripts </w:t>
-      </w:r>
-      <w:proofErr w:type="spellStart"/>
-      <w:r>
-        <w:rPr>
-          <w:rFonts w:ascii="Californian FB" w:hAnsi="Californian FB"/>
-          <w:b/>
-          <w:sz w:val="28"/>
-          <w:u w:val="single"/>
-        </w:rPr>
-        <w:t>sql</w:t>
-      </w:r>
-      <w:proofErr w:type="spellEnd"/>
-      <w:r>
-        <w:rPr>
-          <w:rFonts w:ascii="Californian FB" w:hAnsi="Californian FB"/>
-          <w:b/>
-          <w:sz w:val="28"/>
-          <w:u w:val="single"/>
-        </w:rPr>
-        <w:t xml:space="preserve"> </w:t>
-      </w:r>
-      <w:r>
-        <w:rPr>
-          <w:rFonts w:ascii="Californian FB" w:hAnsi="Californian FB"/>
-          <w:b/>
-          <w:sz w:val="28"/>
-          <w:u w:val="single"/>
-        </w:rPr>
-        <w:t>(.</w:t>
-      </w:r>
-      <w:proofErr w:type="spellStart"/>
-      <w:r>
-        <w:rPr>
-          <w:rFonts w:ascii="Californian FB" w:hAnsi="Californian FB"/>
-          <w:b/>
-          <w:sz w:val="28"/>
-          <w:u w:val="single"/>
-        </w:rPr>
-        <w:t>sql</w:t>
-      </w:r>
-      <w:proofErr w:type="spellEnd"/>
-      <w:r>
-        <w:rPr>
-          <w:rFonts w:ascii="Californian FB" w:hAnsi="Californian FB"/>
-          <w:b/>
-          <w:sz w:val="28"/>
-          <w:u w:val="single"/>
-        </w:rPr>
-        <w:t>)</w:t>
-      </w:r>
-    </w:p>
-    <w:p>
-      <w:pPr>
-        <w:rPr>
-          <w:rFonts w:ascii="Californian FB" w:hAnsi="Californian FB"/>
-          <w:b/>
-          <w:sz w:val="28"/>
-          <w:u w:val="single"/>
-        </w:rPr>
-      </w:pPr>
-    </w:p>
-    <w:p>
-      <w:pPr>
-        <w:rPr>
-          <w:rFonts w:ascii="Californian FB" w:hAnsi="Californian FB"/>
-        </w:rPr>
-      </w:pPr>
-      <w:r>
-        <w:rPr>
-          <w:rFonts w:ascii="Californian FB" w:hAnsi="Californian FB"/>
-        </w:rPr>
-        <w:t>Les formulaires .</w:t>
-      </w:r>
-      <w:proofErr w:type="spellStart"/>
-      <w:r>
-        <w:rPr>
-          <w:rFonts w:ascii="Californian FB" w:hAnsi="Californian FB"/>
-        </w:rPr>
-        <w:t>cs</w:t>
-      </w:r>
-      <w:proofErr w:type="spellEnd"/>
-      <w:r>
-        <w:rPr>
-          <w:rFonts w:ascii="Californian FB" w:hAnsi="Californian FB"/>
-        </w:rPr>
-        <w:t xml:space="preserve"> ne possède pas de nom spécifique, form1 peut très bien fonctionner.</w:t>
-      </w:r>
-    </w:p>
-    <w:p>
-      <w:pPr>
-        <w:rPr>
-          <w:rFonts w:ascii="Californian FB" w:hAnsi="Californian FB"/>
-        </w:rPr>
-      </w:pPr>
-      <w:r>
-        <w:rPr>
-          <w:rFonts w:ascii="Californian FB" w:hAnsi="Californian FB"/>
-        </w:rPr>
-        <w:t xml:space="preserve">Il y a deux scripts </w:t>
-      </w:r>
-      <w:proofErr w:type="spellStart"/>
-      <w:r>
-        <w:rPr>
-          <w:rFonts w:ascii="Californian FB" w:hAnsi="Californian FB"/>
-        </w:rPr>
-        <w:t>sql</w:t>
-      </w:r>
-      <w:proofErr w:type="spellEnd"/>
-      <w:r>
-        <w:rPr>
-          <w:rFonts w:ascii="Californian FB" w:hAnsi="Californian FB"/>
-        </w:rPr>
-        <w:t> </w:t>
+          <w:u w:val="single"/>
+        </w:rPr>
+      </w:pPr>
+    </w:p>
+    <w:p>
+      <w:pPr>
+        <w:rPr>
+          <w:rFonts w:ascii="Californian FB" w:hAnsi="Californian FB"/>
+        </w:rPr>
+      </w:pPr>
+      <w:r>
+        <w:rPr>
+          <w:rFonts w:ascii="Californian FB" w:hAnsi="Californian FB"/>
+        </w:rPr>
+        <w:t>Les formulaires .cs ne possède pas de nom spécifique, form1 peut très bien fonctionner.</w:t>
+      </w:r>
+    </w:p>
+    <w:p>
+      <w:pPr>
+        <w:rPr>
+          <w:rFonts w:ascii="Californian FB" w:hAnsi="Californian FB"/>
+        </w:rPr>
+      </w:pPr>
+      <w:r>
+        <w:rPr>
+          <w:rFonts w:ascii="Californian FB" w:hAnsi="Californian FB"/>
+        </w:rPr>
+        <w:t>Il y a deux scripts sql </w:t>
       </w:r>
       <w:r>
         <w:rPr>
@@ -1234,21 +910,7 @@
         <w:rPr>
           <w:rFonts w:ascii="Californian FB" w:hAnsi="Californian FB"/>
         </w:rPr>
-        <w:t xml:space="preserve">mis dans le même fichier </w:t>
-      </w:r>
-      <w:proofErr w:type="spellStart"/>
-      <w:r>
-        <w:rPr>
-          <w:rFonts w:ascii="Californian FB" w:hAnsi="Californian FB"/>
-        </w:rPr>
-        <w:t>sql</w:t>
-      </w:r>
-      <w:proofErr w:type="spellEnd"/>
-      <w:r>
-        <w:rPr>
-          <w:rFonts w:ascii="Californian FB" w:hAnsi="Californian FB"/>
-        </w:rPr>
-        <w:t xml:space="preserve"> séparé par des balise ex :</w:t>
+        <w:t>mis dans le même fichier sql séparé par des balise ex :</w:t>
       </w:r>
     </w:p>
     <w:p>
@@ -1302,21 +964,7 @@
         <w:rPr>
           <w:rFonts w:ascii="Californian FB" w:hAnsi="Californian FB"/>
         </w:rPr>
-        <w:t xml:space="preserve">Le premier : </w:t>
-      </w:r>
-      <w:proofErr w:type="spellStart"/>
-      <w:r>
-        <w:rPr>
-          <w:rFonts w:ascii="Californian FB" w:hAnsi="Californian FB"/>
-        </w:rPr>
-        <w:t>Creation_DBCB</w:t>
-      </w:r>
-      <w:proofErr w:type="spellEnd"/>
-      <w:r>
-        <w:rPr>
-          <w:rFonts w:ascii="Californian FB" w:hAnsi="Californian FB"/>
-        </w:rPr>
-        <w:t xml:space="preserve"> possédant toute les informations requise</w:t>
+        <w:t>Le premier : Creation_DBCB possédant toute les informations requise</w:t>
       </w:r>
       <w:r>
         <w:rPr>
@@ -1354,21 +1002,7 @@
           <w:rFonts w:ascii="Californian FB" w:hAnsi="Californian FB"/>
         </w:rPr>
         <w:lastRenderedPageBreak/>
-        <w:t xml:space="preserve">Le deuxième : </w:t>
-      </w:r>
-      <w:proofErr w:type="spellStart"/>
-      <w:r>
-        <w:rPr>
-          <w:rFonts w:ascii="Californian FB" w:hAnsi="Californian FB"/>
-        </w:rPr>
-        <w:t>Insert_Base</w:t>
-      </w:r>
-      <w:proofErr w:type="spellEnd"/>
-      <w:r>
-        <w:rPr>
-          <w:rFonts w:ascii="Californian FB" w:hAnsi="Californian FB"/>
-        </w:rPr>
-        <w:t xml:space="preserve"> possédant toute les données requise</w:t>
+        <w:t>Le deuxième : Insert_Base possédant toute les données requise</w:t>
       </w:r>
       <w:r>
         <w:rPr>
@@ -1459,7 +1093,7 @@
     </w:p>
     <w:p>
       <w:pPr>
-        <w:pStyle w:val="Paragraphedeliste"/>
+        <w:pStyle w:val="ListParagraph"/>
         <w:numPr>
           <w:ilvl w:val="1"/>
           <w:numId w:val="6"/>
@@ -1499,349 +1133,249 @@
         </w:rPr>
         <w:t>LA POLICE D’ÉCRITURE : Californian FB</w:t>
       </w:r>
-      <w:bookmarkStart w:id="0" w:name="_GoBack"/>
-      <w:bookmarkEnd w:id="0"/>
-    </w:p>
-    <w:p>
-      <w:pPr>
-        <w:rPr>
-          <w:rFonts w:ascii="Californian FB" w:hAnsi="Californian FB"/>
-        </w:rPr>
-      </w:pPr>
-      <w:r>
-        <w:rPr>
-          <w:rFonts w:ascii="Californian FB" w:hAnsi="Californian FB"/>
-        </w:rPr>
-        <w:t xml:space="preserve">Les Labels seront nommés : </w:t>
-      </w:r>
-      <w:proofErr w:type="spellStart"/>
-      <w:r>
-        <w:rPr>
-          <w:rFonts w:ascii="Californian FB" w:hAnsi="Californian FB"/>
-        </w:rPr>
-        <w:t>Label_Action</w:t>
-      </w:r>
-      <w:proofErr w:type="spellEnd"/>
-    </w:p>
-    <w:p>
-      <w:pPr>
-        <w:rPr>
-          <w:rFonts w:ascii="Californian FB" w:hAnsi="Californian FB"/>
-        </w:rPr>
-      </w:pPr>
-      <w:r>
-        <w:rPr>
-          <w:rFonts w:ascii="Californian FB" w:hAnsi="Californian FB"/>
-        </w:rPr>
-        <w:t xml:space="preserve">Exemple : </w:t>
-      </w:r>
-      <w:proofErr w:type="spellStart"/>
-      <w:r>
-        <w:rPr>
-          <w:rFonts w:ascii="Californian FB" w:hAnsi="Californian FB"/>
-        </w:rPr>
-        <w:t>Label_IdClient</w:t>
-      </w:r>
-      <w:proofErr w:type="spellEnd"/>
-    </w:p>
-    <w:p>
-      <w:pPr>
-        <w:rPr>
-          <w:rFonts w:ascii="Californian FB" w:hAnsi="Californian FB"/>
-        </w:rPr>
-      </w:pPr>
-    </w:p>
-    <w:p>
-      <w:pPr>
-        <w:rPr>
-          <w:rFonts w:ascii="Californian FB" w:hAnsi="Californian FB"/>
-        </w:rPr>
-      </w:pPr>
-      <w:r>
-        <w:rPr>
-          <w:rFonts w:ascii="Californian FB" w:hAnsi="Californian FB"/>
-        </w:rPr>
-        <w:t xml:space="preserve">Les </w:t>
-      </w:r>
-      <w:proofErr w:type="spellStart"/>
-      <w:r>
-        <w:rPr>
-          <w:rFonts w:ascii="Californian FB" w:hAnsi="Californian FB"/>
-        </w:rPr>
-        <w:t>textbox</w:t>
-      </w:r>
-      <w:proofErr w:type="spellEnd"/>
-      <w:r>
-        <w:rPr>
-          <w:rFonts w:ascii="Californian FB" w:hAnsi="Californian FB"/>
-        </w:rPr>
-        <w:t xml:space="preserve"> seront nommés : </w:t>
-      </w:r>
-      <w:proofErr w:type="spellStart"/>
-      <w:r>
-        <w:rPr>
-          <w:rFonts w:ascii="Californian FB" w:hAnsi="Californian FB"/>
-        </w:rPr>
-        <w:t>Textbox_Action</w:t>
-      </w:r>
-      <w:proofErr w:type="spellEnd"/>
-    </w:p>
-    <w:p>
-      <w:pPr>
-        <w:rPr>
-          <w:rFonts w:ascii="Californian FB" w:hAnsi="Californian FB"/>
-        </w:rPr>
-      </w:pPr>
-      <w:r>
-        <w:rPr>
-          <w:rFonts w:ascii="Californian FB" w:hAnsi="Californian FB"/>
-        </w:rPr>
-        <w:t xml:space="preserve">Exemple : </w:t>
-      </w:r>
-      <w:proofErr w:type="spellStart"/>
-      <w:r>
-        <w:rPr>
-          <w:rFonts w:ascii="Californian FB" w:hAnsi="Californian FB"/>
-        </w:rPr>
-        <w:t>Textbox_IdClient</w:t>
-      </w:r>
-      <w:proofErr w:type="spellEnd"/>
-    </w:p>
-    <w:p>
-      <w:pPr>
-        <w:rPr>
-          <w:rFonts w:ascii="Californian FB" w:hAnsi="Californian FB"/>
-        </w:rPr>
-      </w:pPr>
-    </w:p>
-    <w:p>
-      <w:pPr>
-        <w:rPr>
-          <w:rFonts w:ascii="Californian FB" w:hAnsi="Californian FB"/>
-        </w:rPr>
-      </w:pPr>
-      <w:r>
-        <w:rPr>
-          <w:rFonts w:ascii="Californian FB" w:hAnsi="Californian FB"/>
-        </w:rPr>
-        <w:t xml:space="preserve">Les </w:t>
-      </w:r>
-      <w:proofErr w:type="spellStart"/>
-      <w:r>
-        <w:rPr>
-          <w:rFonts w:ascii="Californian FB" w:hAnsi="Californian FB"/>
-        </w:rPr>
-        <w:t>TableAdapter</w:t>
-      </w:r>
-      <w:proofErr w:type="spellEnd"/>
-      <w:r>
-        <w:rPr>
-          <w:rFonts w:ascii="Californian FB" w:hAnsi="Californian FB"/>
-        </w:rPr>
-        <w:t xml:space="preserve"> seront nommés : </w:t>
-      </w:r>
-      <w:proofErr w:type="spellStart"/>
-      <w:r>
-        <w:rPr>
-          <w:rFonts w:ascii="Californian FB" w:hAnsi="Californian FB"/>
-        </w:rPr>
-        <w:t>TA_Table</w:t>
-      </w:r>
-      <w:proofErr w:type="spellEnd"/>
-    </w:p>
-    <w:p>
-      <w:pPr>
-        <w:rPr>
-          <w:rFonts w:ascii="Californian FB" w:hAnsi="Californian FB"/>
-        </w:rPr>
-      </w:pPr>
-      <w:r>
-        <w:rPr>
-          <w:rFonts w:ascii="Californian FB" w:hAnsi="Californian FB"/>
-        </w:rPr>
-        <w:t xml:space="preserve">Exemple : </w:t>
-      </w:r>
-      <w:proofErr w:type="spellStart"/>
-      <w:r>
-        <w:rPr>
-          <w:rFonts w:ascii="Californian FB" w:hAnsi="Californian FB"/>
-        </w:rPr>
-        <w:t>TA_Chambre</w:t>
-      </w:r>
-      <w:proofErr w:type="spellEnd"/>
-    </w:p>
-    <w:p>
-      <w:pPr>
-        <w:rPr>
-          <w:rFonts w:ascii="Californian FB" w:hAnsi="Californian FB"/>
-        </w:rPr>
-      </w:pPr>
-    </w:p>
-    <w:p>
-      <w:pPr>
-        <w:rPr>
-          <w:rFonts w:ascii="Californian FB" w:hAnsi="Californian FB"/>
-        </w:rPr>
-      </w:pPr>
-      <w:r>
-        <w:rPr>
-          <w:rFonts w:ascii="Californian FB" w:hAnsi="Californian FB"/>
-        </w:rPr>
-        <w:t xml:space="preserve">Les </w:t>
-      </w:r>
-      <w:proofErr w:type="spellStart"/>
-      <w:r>
-        <w:rPr>
-          <w:rFonts w:ascii="Californian FB" w:hAnsi="Californian FB"/>
-        </w:rPr>
-        <w:t>BindingSources</w:t>
-      </w:r>
-      <w:proofErr w:type="spellEnd"/>
-      <w:r>
-        <w:rPr>
-          <w:rFonts w:ascii="Californian FB" w:hAnsi="Californian FB"/>
-        </w:rPr>
-        <w:t xml:space="preserve"> seront nommés</w:t>
-      </w:r>
-      <w:proofErr w:type="gramStart"/>
-      <w:r>
-        <w:rPr>
-          <w:rFonts w:ascii="Californian FB" w:hAnsi="Californian FB"/>
-        </w:rPr>
-        <w:t> :</w:t>
-      </w:r>
-      <w:proofErr w:type="spellStart"/>
-      <w:r>
-        <w:rPr>
-          <w:rFonts w:ascii="Californian FB" w:hAnsi="Californian FB"/>
-        </w:rPr>
-        <w:t>Bs</w:t>
-      </w:r>
-      <w:proofErr w:type="gramEnd"/>
+    </w:p>
+    <w:p>
+      <w:pPr>
+        <w:rPr>
+          <w:rFonts w:ascii="Californian FB" w:hAnsi="Californian FB"/>
+        </w:rPr>
+      </w:pPr>
+      <w:r>
+        <w:rPr>
+          <w:rFonts w:ascii="Californian FB" w:hAnsi="Californian FB"/>
+        </w:rPr>
+        <w:t>Les l</w:t>
+      </w:r>
+      <w:r>
+        <w:rPr>
+          <w:rFonts w:ascii="Californian FB" w:hAnsi="Californian FB"/>
+        </w:rPr>
+        <w:t>abels seront nommés : Label_</w:t>
+      </w:r>
+      <w:r>
+        <w:rPr>
+          <w:rFonts w:ascii="Californian FB" w:hAnsi="Californian FB"/>
+        </w:rPr>
+        <w:t>[</w:t>
+      </w:r>
+      <w:r>
+        <w:rPr>
+          <w:rFonts w:ascii="Californian FB" w:hAnsi="Californian FB"/>
+        </w:rPr>
+        <w:t>Parent</w:t>
+      </w:r>
+      <w:r>
+        <w:rPr>
+          <w:rFonts w:ascii="Californian FB" w:hAnsi="Californian FB"/>
+        </w:rPr>
+        <w:t>]_</w:t>
+      </w:r>
+      <w:r>
+        <w:rPr>
+          <w:rFonts w:ascii="Californian FB" w:hAnsi="Californian FB"/>
+        </w:rPr>
+        <w:t>Utilité(/NomDeChamp)</w:t>
+      </w:r>
+    </w:p>
+    <w:p>
+      <w:pPr>
+        <w:rPr>
+          <w:rFonts w:ascii="Californian FB" w:hAnsi="Californian FB"/>
+        </w:rPr>
+      </w:pPr>
+      <w:r>
+        <w:rPr>
+          <w:rFonts w:ascii="Californian FB" w:hAnsi="Californian FB"/>
+        </w:rPr>
+        <w:t>Exemple : Label_IdClient</w:t>
+      </w:r>
+    </w:p>
+    <w:p>
+      <w:pPr>
+        <w:rPr>
+          <w:rFonts w:ascii="Californian FB" w:hAnsi="Californian FB"/>
+        </w:rPr>
+      </w:pPr>
+    </w:p>
+    <w:p>
+      <w:pPr>
+        <w:rPr>
+          <w:rFonts w:ascii="Californian FB" w:hAnsi="Californian FB"/>
+        </w:rPr>
+      </w:pPr>
+      <w:r>
+        <w:rPr>
+          <w:rFonts w:ascii="Californian FB" w:hAnsi="Californian FB"/>
+        </w:rPr>
+        <w:t>Les textbox seront nommés : Text</w:t>
+      </w:r>
+      <w:r>
+        <w:rPr>
+          <w:rFonts w:ascii="Californian FB" w:hAnsi="Californian FB"/>
+        </w:rPr>
+        <w:t>B</w:t>
+      </w:r>
+      <w:r>
+        <w:rPr>
+          <w:rFonts w:ascii="Californian FB" w:hAnsi="Californian FB"/>
+        </w:rPr>
+        <w:t>ox_Action</w:t>
+      </w:r>
+    </w:p>
+    <w:p>
+      <w:pPr>
+        <w:rPr>
+          <w:rFonts w:ascii="Californian FB" w:hAnsi="Californian FB"/>
+        </w:rPr>
+      </w:pPr>
+      <w:r>
+        <w:rPr>
+          <w:rFonts w:ascii="Californian FB" w:hAnsi="Californian FB"/>
+        </w:rPr>
+        <w:t>Exemple : Text</w:t>
+      </w:r>
+      <w:r>
+        <w:rPr>
+          <w:rFonts w:ascii="Californian FB" w:hAnsi="Californian FB"/>
+        </w:rPr>
+        <w:t>B</w:t>
+      </w:r>
+      <w:r>
+        <w:rPr>
+          <w:rFonts w:ascii="Californian FB" w:hAnsi="Californian FB"/>
+        </w:rPr>
+        <w:t>ox_IdClient</w:t>
+      </w:r>
+    </w:p>
+    <w:p>
+      <w:pPr>
+        <w:rPr>
+          <w:rFonts w:ascii="Californian FB" w:hAnsi="Californian FB"/>
+        </w:rPr>
+      </w:pPr>
+    </w:p>
+    <w:p>
+      <w:pPr>
+        <w:rPr>
+          <w:rFonts w:ascii="Californian FB" w:hAnsi="Californian FB"/>
+        </w:rPr>
+      </w:pPr>
+      <w:r>
+        <w:rPr>
+          <w:rFonts w:ascii="Californian FB" w:hAnsi="Californian FB"/>
+        </w:rPr>
+        <w:t>Les TableAdapter seront nommés : TA_Table</w:t>
+      </w:r>
+    </w:p>
+    <w:p>
+      <w:pPr>
+        <w:rPr>
+          <w:rFonts w:ascii="Californian FB" w:hAnsi="Californian FB"/>
+        </w:rPr>
+      </w:pPr>
+      <w:r>
+        <w:rPr>
+          <w:rFonts w:ascii="Californian FB" w:hAnsi="Californian FB"/>
+        </w:rPr>
+        <w:t>Exemple : TA_Chambre</w:t>
+      </w:r>
+    </w:p>
+    <w:p>
+      <w:pPr>
+        <w:rPr>
+          <w:rFonts w:ascii="Californian FB" w:hAnsi="Californian FB"/>
+        </w:rPr>
+      </w:pPr>
+    </w:p>
+    <w:p>
+      <w:pPr>
+        <w:rPr>
+          <w:rFonts w:ascii="Californian FB" w:hAnsi="Californian FB"/>
+        </w:rPr>
+      </w:pPr>
+      <w:r>
+        <w:rPr>
+          <w:rFonts w:ascii="Californian FB" w:hAnsi="Californian FB"/>
+        </w:rPr>
+        <w:t>Les BindingSources seront nommés :B</w:t>
+      </w:r>
+      <w:r>
+        <w:rPr>
+          <w:rFonts w:ascii="Californian FB" w:hAnsi="Californian FB"/>
+        </w:rPr>
+        <w:t>S</w:t>
+      </w:r>
       <w:r>
         <w:rPr>
           <w:rFonts w:ascii="Californian FB" w:hAnsi="Californian FB"/>
         </w:rPr>
         <w:t>_Table</w:t>
       </w:r>
-      <w:proofErr w:type="spellEnd"/>
-    </w:p>
-    <w:p>
-      <w:pPr>
-        <w:rPr>
-          <w:rFonts w:ascii="Californian FB" w:hAnsi="Californian FB"/>
-        </w:rPr>
-      </w:pPr>
-      <w:r>
-        <w:rPr>
-          <w:rFonts w:ascii="Californian FB" w:hAnsi="Californian FB"/>
-        </w:rPr>
-        <w:t xml:space="preserve">Exemple : </w:t>
-      </w:r>
-      <w:proofErr w:type="spellStart"/>
-      <w:r>
-        <w:rPr>
-          <w:rFonts w:ascii="Californian FB" w:hAnsi="Californian FB"/>
-        </w:rPr>
-        <w:t>BS_Chambre</w:t>
-      </w:r>
-      <w:proofErr w:type="spellEnd"/>
-    </w:p>
-    <w:p>
-      <w:pPr>
-        <w:rPr>
-          <w:rFonts w:ascii="Californian FB" w:hAnsi="Californian FB"/>
-        </w:rPr>
-      </w:pPr>
-    </w:p>
-    <w:p>
-      <w:pPr>
-        <w:rPr>
-          <w:rFonts w:ascii="Californian FB" w:hAnsi="Californian FB"/>
-        </w:rPr>
-      </w:pPr>
-      <w:r>
-        <w:rPr>
-          <w:rFonts w:ascii="Californian FB" w:hAnsi="Californian FB"/>
-        </w:rPr>
-        <w:t xml:space="preserve">Le </w:t>
-      </w:r>
-      <w:proofErr w:type="spellStart"/>
-      <w:r>
-        <w:rPr>
-          <w:rFonts w:ascii="Californian FB" w:hAnsi="Californian FB"/>
-        </w:rPr>
-        <w:t>DataGrid</w:t>
-      </w:r>
-      <w:proofErr w:type="spellEnd"/>
-      <w:r>
-        <w:rPr>
-          <w:rFonts w:ascii="Californian FB" w:hAnsi="Californian FB"/>
-        </w:rPr>
-        <w:t xml:space="preserve"> sera nommé : </w:t>
-      </w:r>
-      <w:proofErr w:type="spellStart"/>
-      <w:r>
-        <w:rPr>
-          <w:rFonts w:ascii="Californian FB" w:hAnsi="Californian FB"/>
-        </w:rPr>
-        <w:t>DataGrid_VotrePartie</w:t>
-      </w:r>
-      <w:proofErr w:type="spellEnd"/>
-    </w:p>
-    <w:p>
-      <w:pPr>
-        <w:rPr>
-          <w:rFonts w:ascii="Californian FB" w:hAnsi="Californian FB"/>
-        </w:rPr>
-      </w:pPr>
-      <w:r>
-        <w:rPr>
-          <w:rFonts w:ascii="Californian FB" w:hAnsi="Californian FB"/>
-        </w:rPr>
-        <w:t xml:space="preserve">Exemple : </w:t>
-      </w:r>
-      <w:proofErr w:type="spellStart"/>
-      <w:r>
-        <w:rPr>
-          <w:rFonts w:ascii="Californian FB" w:hAnsi="Californian FB"/>
-        </w:rPr>
-        <w:t>DataGrid_Chambre</w:t>
-      </w:r>
-      <w:proofErr w:type="spellEnd"/>
-    </w:p>
-    <w:p>
-      <w:pPr>
-        <w:rPr>
-          <w:rFonts w:ascii="Californian FB" w:hAnsi="Californian FB"/>
-        </w:rPr>
-      </w:pPr>
-    </w:p>
-    <w:p>
-      <w:pPr>
-        <w:rPr>
-          <w:rFonts w:ascii="Californian FB" w:hAnsi="Californian FB"/>
-        </w:rPr>
-      </w:pPr>
-      <w:r>
-        <w:rPr>
-          <w:rFonts w:ascii="Californian FB" w:hAnsi="Californian FB"/>
-        </w:rPr>
-        <w:t xml:space="preserve">Dans le </w:t>
-      </w:r>
-      <w:proofErr w:type="spellStart"/>
-      <w:r>
-        <w:rPr>
-          <w:rFonts w:ascii="Californian FB" w:hAnsi="Californian FB"/>
-        </w:rPr>
-        <w:t>prj_menu</w:t>
-      </w:r>
-      <w:proofErr w:type="spellEnd"/>
-      <w:r>
-        <w:rPr>
-          <w:rFonts w:ascii="Californian FB" w:hAnsi="Californian FB"/>
-        </w:rPr>
-        <w:t xml:space="preserve"> : </w:t>
+    </w:p>
+    <w:p>
+      <w:pPr>
+        <w:rPr>
+          <w:rFonts w:ascii="Californian FB" w:hAnsi="Californian FB"/>
+        </w:rPr>
+      </w:pPr>
+      <w:r>
+        <w:rPr>
+          <w:rFonts w:ascii="Californian FB" w:hAnsi="Californian FB"/>
+        </w:rPr>
+        <w:t>Exemple : BS_Chambre</w:t>
+      </w:r>
+    </w:p>
+    <w:p>
+      <w:pPr>
+        <w:rPr>
+          <w:rFonts w:ascii="Californian FB" w:hAnsi="Californian FB"/>
+        </w:rPr>
+      </w:pPr>
+    </w:p>
+    <w:p>
+      <w:pPr>
+        <w:rPr>
+          <w:rFonts w:ascii="Californian FB" w:hAnsi="Californian FB"/>
+        </w:rPr>
+      </w:pPr>
+      <w:r>
+        <w:rPr>
+          <w:rFonts w:ascii="Californian FB" w:hAnsi="Californian FB"/>
+        </w:rPr>
+        <w:t>Le DataGrid sera nommé : DataGrid_Partie</w:t>
+      </w:r>
+    </w:p>
+    <w:p>
+      <w:pPr>
+        <w:rPr>
+          <w:rFonts w:ascii="Californian FB" w:hAnsi="Californian FB"/>
+        </w:rPr>
+      </w:pPr>
+      <w:r>
+        <w:rPr>
+          <w:rFonts w:ascii="Californian FB" w:hAnsi="Californian FB"/>
+        </w:rPr>
+        <w:t>Exemple : DataGrid_Chambre</w:t>
+      </w:r>
+    </w:p>
+    <w:p>
+      <w:pPr>
+        <w:rPr>
+          <w:rFonts w:ascii="Californian FB" w:hAnsi="Californian FB"/>
+        </w:rPr>
+      </w:pPr>
+    </w:p>
+    <w:p>
+      <w:pPr>
+        <w:rPr>
+          <w:rFonts w:ascii="Californian FB" w:hAnsi="Californian FB"/>
+        </w:rPr>
+      </w:pPr>
+      <w:r>
+        <w:rPr>
+          <w:rFonts w:ascii="Californian FB" w:hAnsi="Californian FB"/>
+        </w:rPr>
+        <w:t xml:space="preserve">Dans le prj_menu : </w:t>
       </w:r>
     </w:p>
     <w:p>
@@ -1867,21 +1401,7 @@
         <w:rPr>
           <w:rFonts w:ascii="Californian FB" w:hAnsi="Californian FB"/>
         </w:rPr>
-        <w:t xml:space="preserve"> du </w:t>
-      </w:r>
-      <w:proofErr w:type="spellStart"/>
-      <w:r>
-        <w:rPr>
-          <w:rFonts w:ascii="Californian FB" w:hAnsi="Californian FB"/>
-        </w:rPr>
-        <w:t>Prj_menu</w:t>
-      </w:r>
-      <w:proofErr w:type="spellEnd"/>
-      <w:r>
-        <w:rPr>
-          <w:rFonts w:ascii="Californian FB" w:hAnsi="Californian FB"/>
-        </w:rPr>
-        <w:t xml:space="preserve"> : </w:t>
+        <w:t xml:space="preserve"> du Prj_menu :</w:t>
       </w:r>
     </w:p>
     <w:p>
@@ -1899,7 +1419,7 @@
     </w:p>
     <w:p>
       <w:pPr>
-        <w:pStyle w:val="Paragraphedeliste"/>
+        <w:pStyle w:val="ListParagraph"/>
         <w:numPr>
           <w:ilvl w:val="0"/>
           <w:numId w:val="1"/>
@@ -1908,25 +1428,17 @@
           <w:rFonts w:ascii="Californian FB" w:hAnsi="Californian FB"/>
         </w:rPr>
       </w:pPr>
-      <w:proofErr w:type="spellStart"/>
       <w:r>
         <w:rPr>
           <w:rFonts w:ascii="Californian FB" w:hAnsi="Californian FB"/>
         </w:rPr>
         <w:lastRenderedPageBreak/>
-        <w:t>Btn_Reservation</w:t>
-      </w:r>
-      <w:proofErr w:type="spellEnd"/>
-      <w:r>
-        <w:rPr>
-          <w:rFonts w:ascii="Californian FB" w:hAnsi="Californian FB"/>
-        </w:rPr>
-        <w:t xml:space="preserve"> </w:t>
-      </w:r>
-    </w:p>
-    <w:p>
-      <w:pPr>
-        <w:pStyle w:val="Paragraphedeliste"/>
+        <w:t xml:space="preserve">Btn_Reservation </w:t>
+      </w:r>
+    </w:p>
+    <w:p>
+      <w:pPr>
+        <w:pStyle w:val="ListParagraph"/>
         <w:numPr>
           <w:ilvl w:val="0"/>
           <w:numId w:val="1"/>
@@ -1935,18 +1447,16 @@
           <w:rFonts w:ascii="Californian FB" w:hAnsi="Californian FB"/>
         </w:rPr>
       </w:pPr>
-      <w:proofErr w:type="spellStart"/>
       <w:r>
         <w:rPr>
           <w:rFonts w:ascii="Californian FB" w:hAnsi="Californian FB"/>
         </w:rPr>
         <w:t>Btn_Arrive</w:t>
       </w:r>
-      <w:proofErr w:type="spellEnd"/>
-    </w:p>
-    <w:p>
-      <w:pPr>
-        <w:pStyle w:val="Paragraphedeliste"/>
+    </w:p>
+    <w:p>
+      <w:pPr>
+        <w:pStyle w:val="ListParagraph"/>
         <w:numPr>
           <w:ilvl w:val="0"/>
           <w:numId w:val="1"/>
@@ -1955,18 +1465,16 @@
           <w:rFonts w:ascii="Californian FB" w:hAnsi="Californian FB"/>
         </w:rPr>
       </w:pPr>
-      <w:proofErr w:type="spellStart"/>
       <w:r>
         <w:rPr>
           <w:rFonts w:ascii="Californian FB" w:hAnsi="Californian FB"/>
         </w:rPr>
         <w:t>Btn_Chambre</w:t>
       </w:r>
-      <w:proofErr w:type="spellEnd"/>
-    </w:p>
-    <w:p>
-      <w:pPr>
-        <w:pStyle w:val="Paragraphedeliste"/>
+    </w:p>
+    <w:p>
+      <w:pPr>
+        <w:pStyle w:val="ListParagraph"/>
         <w:numPr>
           <w:ilvl w:val="0"/>
           <w:numId w:val="1"/>
@@ -1975,18 +1483,16 @@
           <w:rFonts w:ascii="Californian FB" w:hAnsi="Californian FB"/>
         </w:rPr>
       </w:pPr>
-      <w:proofErr w:type="spellStart"/>
       <w:r>
         <w:rPr>
           <w:rFonts w:ascii="Californian FB" w:hAnsi="Californian FB"/>
         </w:rPr>
         <w:t>Btn_Depart</w:t>
       </w:r>
-      <w:proofErr w:type="spellEnd"/>
-    </w:p>
-    <w:p>
-      <w:pPr>
-        <w:pStyle w:val="Paragraphedeliste"/>
+    </w:p>
+    <w:p>
+      <w:pPr>
+        <w:pStyle w:val="ListParagraph"/>
         <w:numPr>
           <w:ilvl w:val="0"/>
           <w:numId w:val="1"/>
@@ -1995,18 +1501,16 @@
           <w:rFonts w:ascii="Californian FB" w:hAnsi="Californian FB"/>
         </w:rPr>
       </w:pPr>
-      <w:proofErr w:type="spellStart"/>
       <w:r>
         <w:rPr>
           <w:rFonts w:ascii="Californian FB" w:hAnsi="Californian FB"/>
         </w:rPr>
         <w:t>Btn_Transaction</w:t>
       </w:r>
-      <w:proofErr w:type="spellEnd"/>
-    </w:p>
-    <w:p>
-      <w:pPr>
-        <w:pStyle w:val="Paragraphedeliste"/>
+    </w:p>
+    <w:p>
+      <w:pPr>
+        <w:pStyle w:val="ListParagraph"/>
         <w:numPr>
           <w:ilvl w:val="0"/>
           <w:numId w:val="1"/>
@@ -2015,40 +1519,24 @@
           <w:rFonts w:ascii="Californian FB" w:hAnsi="Californian FB"/>
         </w:rPr>
       </w:pPr>
-      <w:proofErr w:type="spellStart"/>
       <w:r>
         <w:rPr>
           <w:rFonts w:ascii="Californian FB" w:hAnsi="Californian FB"/>
         </w:rPr>
         <w:t>Btn_Ajouter</w:t>
       </w:r>
-      <w:proofErr w:type="spellEnd"/>
-    </w:p>
-    <w:p>
-      <w:pPr>
-        <w:rPr>
-          <w:rFonts w:ascii="Californian FB" w:hAnsi="Californian FB"/>
-        </w:rPr>
-      </w:pPr>
-      <w:r>
-        <w:rPr>
-          <w:rFonts w:ascii="Californian FB" w:hAnsi="Californian FB"/>
-        </w:rPr>
-        <w:t xml:space="preserve">-1 label nommé </w:t>
-      </w:r>
-      <w:proofErr w:type="spellStart"/>
-      <w:r>
-        <w:rPr>
-          <w:rFonts w:ascii="Californian FB" w:hAnsi="Californian FB"/>
-        </w:rPr>
-        <w:t>NomCie</w:t>
-      </w:r>
-      <w:proofErr w:type="spellEnd"/>
-      <w:r>
-        <w:rPr>
-          <w:rFonts w:ascii="Californian FB" w:hAnsi="Californian FB"/>
-        </w:rPr>
-        <w:t xml:space="preserve"> c</w:t>
+    </w:p>
+    <w:p>
+      <w:pPr>
+        <w:rPr>
+          <w:rFonts w:ascii="Californian FB" w:hAnsi="Californian FB"/>
+        </w:rPr>
+      </w:pPr>
+      <w:r>
+        <w:rPr>
+          <w:rFonts w:ascii="Californian FB" w:hAnsi="Californian FB"/>
+        </w:rPr>
+        <w:t>-1 label nommé NomCie c</w:t>
       </w:r>
       <w:r>
         <w:rPr>
@@ -2067,21 +1555,7 @@
         <w:rPr>
           <w:rFonts w:ascii="Californian FB" w:hAnsi="Californian FB"/>
         </w:rPr>
-        <w:t xml:space="preserve">-1 Picture box nommé </w:t>
-      </w:r>
-      <w:proofErr w:type="spellStart"/>
-      <w:r>
-        <w:rPr>
-          <w:rFonts w:ascii="Californian FB" w:hAnsi="Californian FB"/>
-        </w:rPr>
-        <w:t>LogoBox</w:t>
-      </w:r>
-      <w:proofErr w:type="spellEnd"/>
-      <w:r>
-        <w:rPr>
-          <w:rFonts w:ascii="Californian FB" w:hAnsi="Californian FB"/>
-        </w:rPr>
-        <w:t xml:space="preserve"> co</w:t>
+        <w:t>-1 Picture box nommé LogoBox co</w:t>
       </w:r>
       <w:r>
         <w:rPr>
@@ -2113,21 +1587,7 @@
         <w:rPr>
           <w:rFonts w:ascii="Californian FB" w:hAnsi="Californian FB"/>
         </w:rPr>
-        <w:t xml:space="preserve">du </w:t>
-      </w:r>
-      <w:proofErr w:type="spellStart"/>
-      <w:r>
-        <w:rPr>
-          <w:rFonts w:ascii="Californian FB" w:hAnsi="Californian FB"/>
-        </w:rPr>
-        <w:t>prj_menu</w:t>
-      </w:r>
-      <w:proofErr w:type="spellEnd"/>
-      <w:r>
-        <w:rPr>
-          <w:rFonts w:ascii="Californian FB" w:hAnsi="Californian FB"/>
-        </w:rPr>
-        <w:t xml:space="preserve"> </w:t>
+        <w:t xml:space="preserve">du prj_menu </w:t>
       </w:r>
       <w:r>
         <w:rPr>
@@ -2163,7 +1623,7 @@
     </w:p>
     <w:p>
       <w:pPr>
-        <w:pStyle w:val="Paragraphedeliste"/>
+        <w:pStyle w:val="ListParagraph"/>
         <w:numPr>
           <w:ilvl w:val="0"/>
           <w:numId w:val="2"/>
@@ -2172,18 +1632,16 @@
           <w:rFonts w:ascii="Californian FB" w:hAnsi="Californian FB"/>
         </w:rPr>
       </w:pPr>
-      <w:proofErr w:type="spellStart"/>
       <w:r>
         <w:rPr>
           <w:rFonts w:ascii="Californian FB" w:hAnsi="Californian FB"/>
         </w:rPr>
         <w:t>btn_cancel</w:t>
       </w:r>
-      <w:proofErr w:type="spellEnd"/>
-    </w:p>
-    <w:p>
-      <w:pPr>
-        <w:pStyle w:val="Paragraphedeliste"/>
+    </w:p>
+    <w:p>
+      <w:pPr>
+        <w:pStyle w:val="ListParagraph"/>
         <w:numPr>
           <w:ilvl w:val="0"/>
           <w:numId w:val="2"/>
@@ -2192,18 +1650,16 @@
           <w:rFonts w:ascii="Californian FB" w:hAnsi="Californian FB"/>
         </w:rPr>
       </w:pPr>
-      <w:proofErr w:type="spellStart"/>
       <w:r>
         <w:rPr>
           <w:rFonts w:ascii="Californian FB" w:hAnsi="Californian FB"/>
         </w:rPr>
         <w:t>btn_edit</w:t>
       </w:r>
-      <w:proofErr w:type="spellEnd"/>
-    </w:p>
-    <w:p>
-      <w:pPr>
-        <w:pStyle w:val="Paragraphedeliste"/>
+    </w:p>
+    <w:p>
+      <w:pPr>
+        <w:pStyle w:val="ListParagraph"/>
         <w:numPr>
           <w:ilvl w:val="0"/>
           <w:numId w:val="2"/>
@@ -2212,18 +1668,16 @@
           <w:rFonts w:ascii="Californian FB" w:hAnsi="Californian FB"/>
         </w:rPr>
       </w:pPr>
-      <w:proofErr w:type="spellStart"/>
       <w:r>
         <w:rPr>
           <w:rFonts w:ascii="Californian FB" w:hAnsi="Californian FB"/>
         </w:rPr>
         <w:t>btn_next</w:t>
       </w:r>
-      <w:proofErr w:type="spellEnd"/>
-    </w:p>
-    <w:p>
-      <w:pPr>
-        <w:pStyle w:val="Paragraphedeliste"/>
+    </w:p>
+    <w:p>
+      <w:pPr>
+        <w:pStyle w:val="ListParagraph"/>
         <w:numPr>
           <w:ilvl w:val="0"/>
           <w:numId w:val="2"/>
@@ -2232,18 +1686,16 @@
           <w:rFonts w:ascii="Californian FB" w:hAnsi="Californian FB"/>
         </w:rPr>
       </w:pPr>
-      <w:proofErr w:type="spellStart"/>
       <w:r>
         <w:rPr>
           <w:rFonts w:ascii="Californian FB" w:hAnsi="Californian FB"/>
         </w:rPr>
         <w:t>btn_previous</w:t>
       </w:r>
-      <w:proofErr w:type="spellEnd"/>
-    </w:p>
-    <w:p>
-      <w:pPr>
-        <w:pStyle w:val="Paragraphedeliste"/>
+    </w:p>
+    <w:p>
+      <w:pPr>
+        <w:pStyle w:val="ListParagraph"/>
         <w:numPr>
           <w:ilvl w:val="0"/>
           <w:numId w:val="2"/>
@@ -2252,18 +1704,16 @@
           <w:rFonts w:ascii="Californian FB" w:hAnsi="Californian FB"/>
         </w:rPr>
       </w:pPr>
-      <w:proofErr w:type="spellStart"/>
       <w:r>
         <w:rPr>
           <w:rFonts w:ascii="Californian FB" w:hAnsi="Californian FB"/>
         </w:rPr>
         <w:t>btn_remove</w:t>
       </w:r>
-      <w:proofErr w:type="spellEnd"/>
-    </w:p>
-    <w:p>
-      <w:pPr>
-        <w:pStyle w:val="Paragraphedeliste"/>
+    </w:p>
+    <w:p>
+      <w:pPr>
+        <w:pStyle w:val="ListParagraph"/>
         <w:numPr>
           <w:ilvl w:val="0"/>
           <w:numId w:val="2"/>
@@ -2272,18 +1722,16 @@
           <w:rFonts w:ascii="Californian FB" w:hAnsi="Californian FB"/>
         </w:rPr>
       </w:pPr>
-      <w:proofErr w:type="spellStart"/>
       <w:r>
         <w:rPr>
           <w:rFonts w:ascii="Californian FB" w:hAnsi="Californian FB"/>
         </w:rPr>
         <w:t>btn_save</w:t>
       </w:r>
-      <w:proofErr w:type="spellEnd"/>
-    </w:p>
-    <w:p>
-      <w:pPr>
-        <w:pStyle w:val="Paragraphedeliste"/>
+    </w:p>
+    <w:p>
+      <w:pPr>
+        <w:pStyle w:val="ListParagraph"/>
         <w:numPr>
           <w:ilvl w:val="0"/>
           <w:numId w:val="2"/>
@@ -2292,18 +1740,16 @@
           <w:rFonts w:ascii="Californian FB" w:hAnsi="Californian FB"/>
         </w:rPr>
       </w:pPr>
-      <w:proofErr w:type="spellStart"/>
       <w:r>
         <w:rPr>
           <w:rFonts w:ascii="Californian FB" w:hAnsi="Californian FB"/>
         </w:rPr>
         <w:t>btn_fonction</w:t>
       </w:r>
-      <w:proofErr w:type="spellEnd"/>
-    </w:p>
-    <w:p>
-      <w:pPr>
-        <w:pStyle w:val="Paragraphedeliste"/>
+    </w:p>
+    <w:p>
+      <w:pPr>
+        <w:pStyle w:val="ListParagraph"/>
         <w:numPr>
           <w:ilvl w:val="0"/>
           <w:numId w:val="2"/>
@@ -2312,88 +1758,44 @@
           <w:rFonts w:ascii="Californian FB" w:hAnsi="Californian FB"/>
         </w:rPr>
       </w:pPr>
-      <w:proofErr w:type="spellStart"/>
       <w:r>
         <w:rPr>
           <w:rFonts w:ascii="Californian FB" w:hAnsi="Californian FB"/>
         </w:rPr>
         <w:t>lab_format</w:t>
       </w:r>
-      <w:proofErr w:type="spellEnd"/>
-    </w:p>
-    <w:p>
-      <w:pPr>
-        <w:rPr>
-          <w:rFonts w:ascii="Californian FB" w:hAnsi="Californian FB"/>
-        </w:rPr>
-      </w:pPr>
-    </w:p>
-    <w:p>
-      <w:pPr>
-        <w:rPr>
-          <w:rFonts w:ascii="Californian FB" w:hAnsi="Californian FB"/>
-        </w:rPr>
-      </w:pPr>
-      <w:r>
-        <w:rPr>
-          <w:rFonts w:ascii="Californian FB" w:hAnsi="Californian FB"/>
-        </w:rPr>
-        <w:t xml:space="preserve">-Une </w:t>
-      </w:r>
-      <w:proofErr w:type="spellStart"/>
-      <w:r>
-        <w:rPr>
-          <w:rFonts w:ascii="Californian FB" w:hAnsi="Californian FB"/>
-        </w:rPr>
-        <w:t>pictureBox</w:t>
-      </w:r>
-      <w:proofErr w:type="spellEnd"/>
-      <w:r>
-        <w:rPr>
-          <w:rFonts w:ascii="Californian FB" w:hAnsi="Californian FB"/>
-        </w:rPr>
-        <w:t xml:space="preserve"> nommé : </w:t>
-      </w:r>
-      <w:proofErr w:type="spellStart"/>
-      <w:r>
-        <w:rPr>
-          <w:rFonts w:ascii="Californian FB" w:hAnsi="Californian FB"/>
-        </w:rPr>
-        <w:t>Logo_CB</w:t>
-      </w:r>
-      <w:proofErr w:type="spellEnd"/>
-      <w:r>
-        <w:rPr>
-          <w:rFonts w:ascii="Californian FB" w:hAnsi="Californian FB"/>
-        </w:rPr>
-        <w:t xml:space="preserve"> contenant le logo de la compagnie </w:t>
-      </w:r>
-    </w:p>
-    <w:p>
-      <w:pPr>
-        <w:rPr>
-          <w:rFonts w:ascii="Californian FB" w:hAnsi="Californian FB"/>
-        </w:rPr>
-      </w:pPr>
-      <w:r>
-        <w:rPr>
-          <w:rFonts w:ascii="Californian FB" w:hAnsi="Californian FB"/>
-        </w:rPr>
-        <w:t xml:space="preserve">-Un Label nommé : </w:t>
-      </w:r>
-      <w:proofErr w:type="spellStart"/>
-      <w:r>
-        <w:rPr>
-          <w:rFonts w:ascii="Californian FB" w:hAnsi="Californian FB"/>
-        </w:rPr>
-        <w:t>txt_CB</w:t>
-      </w:r>
-      <w:proofErr w:type="spellEnd"/>
-      <w:r>
-        <w:rPr>
-          <w:rFonts w:ascii="Californian FB" w:hAnsi="Californian FB"/>
-        </w:rPr>
-        <w:t xml:space="preserve"> contenant le nom de la compagnie</w:t>
+    </w:p>
+    <w:p>
+      <w:pPr>
+        <w:rPr>
+          <w:rFonts w:ascii="Californian FB" w:hAnsi="Californian FB"/>
+        </w:rPr>
+      </w:pPr>
+    </w:p>
+    <w:p>
+      <w:pPr>
+        <w:rPr>
+          <w:rFonts w:ascii="Californian FB" w:hAnsi="Californian FB"/>
+        </w:rPr>
+      </w:pPr>
+      <w:r>
+        <w:rPr>
+          <w:rFonts w:ascii="Californian FB" w:hAnsi="Californian FB"/>
+        </w:rPr>
+        <w:t xml:space="preserve">-Une pictureBox nommé : Logo_CB contenant le logo de la compagnie </w:t>
+      </w:r>
+    </w:p>
+    <w:p>
+      <w:pPr>
+        <w:rPr>
+          <w:rFonts w:ascii="Californian FB" w:hAnsi="Californian FB"/>
+        </w:rPr>
+      </w:pPr>
+      <w:r>
+        <w:rPr>
+          <w:rFonts w:ascii="Californian FB" w:hAnsi="Californian FB"/>
+        </w:rPr>
+        <w:t>-Un Label nommé : txt_CB contenant le nom de la compagnie</w:t>
       </w:r>
     </w:p>
     <w:p>
@@ -2425,126 +1827,40 @@
         <w:rPr>
           <w:rFonts w:ascii="Californian FB" w:hAnsi="Californian FB"/>
         </w:rPr>
-        <w:t xml:space="preserve"> héritera de la librairie d’objet mais possèdera un </w:t>
-      </w:r>
-      <w:proofErr w:type="spellStart"/>
-      <w:r>
-        <w:rPr>
-          <w:rFonts w:ascii="Californian FB" w:hAnsi="Californian FB"/>
-        </w:rPr>
-        <w:t>dataGrid</w:t>
-      </w:r>
-      <w:proofErr w:type="spellEnd"/>
-      <w:r>
-        <w:rPr>
-          <w:rFonts w:ascii="Californian FB" w:hAnsi="Californian FB"/>
-        </w:rPr>
-        <w:t xml:space="preserve"> en plus contenant les données de la base de données.</w:t>
-      </w:r>
-    </w:p>
-    <w:p>
-      <w:pPr>
-        <w:rPr>
-          <w:rFonts w:ascii="Californian FB" w:hAnsi="Californian FB"/>
-        </w:rPr>
-      </w:pPr>
-      <w:r>
-        <w:rPr>
-          <w:rFonts w:ascii="Californian FB" w:hAnsi="Californian FB"/>
-        </w:rPr>
-        <w:t xml:space="preserve"> Chaque </w:t>
-      </w:r>
-      <w:proofErr w:type="spellStart"/>
-      <w:r>
-        <w:rPr>
-          <w:rFonts w:ascii="Californian FB" w:hAnsi="Californian FB"/>
-        </w:rPr>
-        <w:t>dataGrid</w:t>
-      </w:r>
-      <w:proofErr w:type="spellEnd"/>
-      <w:r>
-        <w:rPr>
-          <w:rFonts w:ascii="Californian FB" w:hAnsi="Californian FB"/>
-        </w:rPr>
-        <w:t xml:space="preserve"> sera nommé : Data_(</w:t>
-      </w:r>
-      <w:proofErr w:type="spellStart"/>
-      <w:r>
-        <w:rPr>
-          <w:rFonts w:ascii="Californian FB" w:hAnsi="Californian FB"/>
-        </w:rPr>
-        <w:t>formeduprojetindivuel</w:t>
-      </w:r>
-      <w:proofErr w:type="spellEnd"/>
-      <w:r>
-        <w:rPr>
-          <w:rFonts w:ascii="Californian FB" w:hAnsi="Californian FB"/>
-        </w:rPr>
-        <w:t>)</w:t>
-      </w:r>
-    </w:p>
-    <w:p>
-      <w:pPr>
-        <w:rPr>
-          <w:rFonts w:ascii="Californian FB" w:hAnsi="Californian FB"/>
-        </w:rPr>
-      </w:pPr>
-      <w:r>
-        <w:rPr>
-          <w:rFonts w:ascii="Californian FB" w:hAnsi="Californian FB"/>
-        </w:rPr>
-        <w:t xml:space="preserve">Exemple : </w:t>
-      </w:r>
-      <w:proofErr w:type="spellStart"/>
-      <w:r>
-        <w:rPr>
-          <w:rFonts w:ascii="Californian FB" w:hAnsi="Californian FB"/>
-        </w:rPr>
-        <w:t>Data_Chambres</w:t>
-      </w:r>
-      <w:proofErr w:type="spellEnd"/>
-      <w:r>
-        <w:rPr>
-          <w:rFonts w:ascii="Californian FB" w:hAnsi="Californian FB"/>
-        </w:rPr>
-        <w:t xml:space="preserve"> , </w:t>
-      </w:r>
-      <w:proofErr w:type="spellStart"/>
-      <w:r>
-        <w:rPr>
-          <w:rFonts w:ascii="Californian FB" w:hAnsi="Californian FB"/>
-        </w:rPr>
-        <w:t>Data_Reservation</w:t>
-      </w:r>
-      <w:proofErr w:type="spellEnd"/>
-      <w:r>
-        <w:rPr>
-          <w:rFonts w:ascii="Californian FB" w:hAnsi="Californian FB"/>
-        </w:rPr>
-        <w:t xml:space="preserve"> , </w:t>
-      </w:r>
-      <w:proofErr w:type="spellStart"/>
-      <w:r>
-        <w:rPr>
-          <w:rFonts w:ascii="Californian FB" w:hAnsi="Californian FB"/>
-        </w:rPr>
-        <w:t>Data_Client</w:t>
-      </w:r>
-      <w:proofErr w:type="spellEnd"/>
-      <w:r>
-        <w:rPr>
-          <w:rFonts w:ascii="Californian FB" w:hAnsi="Californian FB"/>
-        </w:rPr>
-        <w:t xml:space="preserve"> , </w:t>
-      </w:r>
-      <w:proofErr w:type="spellStart"/>
-      <w:r>
-        <w:rPr>
-          <w:rFonts w:ascii="Californian FB" w:hAnsi="Californian FB"/>
-        </w:rPr>
-        <w:t>etc</w:t>
-      </w:r>
-      <w:proofErr w:type="spellEnd"/>
+        <w:t xml:space="preserve"> héritera de la librairie d’objet mais possèdera un dataGrid en plus contenant les données de la base de données.</w:t>
+      </w:r>
+    </w:p>
+    <w:p>
+      <w:pPr>
+        <w:rPr>
+          <w:rFonts w:ascii="Californian FB" w:hAnsi="Californian FB"/>
+        </w:rPr>
+      </w:pPr>
+      <w:r>
+        <w:rPr>
+          <w:rFonts w:ascii="Californian FB" w:hAnsi="Californian FB"/>
+        </w:rPr>
+        <w:t xml:space="preserve"> Chaque dataGrid sera nommé : Data_(formeduprojetindivuel)</w:t>
+      </w:r>
+    </w:p>
+    <w:p>
+      <w:pPr>
+        <w:rPr>
+          <w:rFonts w:ascii="Californian FB" w:hAnsi="Californian FB"/>
+        </w:rPr>
+      </w:pPr>
+      <w:r>
+        <w:rPr>
+          <w:rFonts w:ascii="Californian FB" w:hAnsi="Californian FB"/>
+        </w:rPr>
+        <w:t>Exemple : Data_Chambres</w:t>
+      </w:r>
+      <w:r>
+        <w:rPr>
+          <w:rFonts w:ascii="Californian FB" w:hAnsi="Californian FB"/>
+        </w:rPr>
+        <w:t xml:space="preserve"> , Data_Reservation , Data_Client , etc</w:t>
+      </w:r>
     </w:p>
     <w:p>
       <w:pPr>
@@ -2622,7 +1938,7 @@
     </w:p>
     <w:p>
       <w:pPr>
-        <w:pStyle w:val="Paragraphedeliste"/>
+        <w:pStyle w:val="ListParagraph"/>
         <w:numPr>
           <w:ilvl w:val="0"/>
           <w:numId w:val="5"/>
@@ -2635,62 +1951,18 @@
         <w:rPr>
           <w:rFonts w:ascii="Californian FB" w:hAnsi="Californian FB"/>
         </w:rPr>
-        <w:t xml:space="preserve">TYPE = </w:t>
-      </w:r>
-      <w:proofErr w:type="spellStart"/>
-      <w:r>
-        <w:rPr>
-          <w:rFonts w:ascii="Californian FB" w:hAnsi="Californian FB"/>
-        </w:rPr>
-        <w:t>btn</w:t>
-      </w:r>
-      <w:proofErr w:type="spellEnd"/>
-      <w:r>
-        <w:rPr>
-          <w:rFonts w:ascii="Californian FB" w:hAnsi="Californian FB"/>
-        </w:rPr>
-        <w:t xml:space="preserve">, </w:t>
-      </w:r>
-      <w:proofErr w:type="spellStart"/>
-      <w:r>
-        <w:rPr>
-          <w:rFonts w:ascii="Californian FB" w:hAnsi="Californian FB"/>
-        </w:rPr>
-        <w:t>chckBox</w:t>
-      </w:r>
-      <w:proofErr w:type="spellEnd"/>
-      <w:r>
-        <w:rPr>
-          <w:rFonts w:ascii="Californian FB" w:hAnsi="Californian FB"/>
-        </w:rPr>
-        <w:t xml:space="preserve">, </w:t>
-      </w:r>
-      <w:proofErr w:type="spellStart"/>
-      <w:r>
-        <w:rPr>
-          <w:rFonts w:ascii="Californian FB" w:hAnsi="Californian FB"/>
-        </w:rPr>
-        <w:t>lab</w:t>
-      </w:r>
-      <w:proofErr w:type="spellEnd"/>
-      <w:r>
-        <w:rPr>
-          <w:rFonts w:ascii="Californian FB" w:hAnsi="Californian FB"/>
-        </w:rPr>
-        <w:t xml:space="preserve"> </w:t>
-      </w:r>
-      <w:proofErr w:type="spellStart"/>
-      <w:r>
-        <w:rPr>
-          <w:rFonts w:ascii="Californian FB" w:hAnsi="Californian FB"/>
-        </w:rPr>
-        <w:t>etc</w:t>
-      </w:r>
-      <w:proofErr w:type="spellEnd"/>
-    </w:p>
-    <w:p>
-      <w:pPr>
-        <w:pStyle w:val="Paragraphedeliste"/>
+        <w:t>TYPE = btn, chckBox, lab</w:t>
+      </w:r>
+      <w:r>
+        <w:rPr>
+          <w:rFonts w:ascii="Californian FB" w:hAnsi="Californian FB"/>
+        </w:rPr>
+        <w:t xml:space="preserve"> etc</w:t>
+      </w:r>
+    </w:p>
+    <w:p>
+      <w:pPr>
+        <w:pStyle w:val="ListParagraph"/>
         <w:numPr>
           <w:ilvl w:val="0"/>
           <w:numId w:val="5"/>
@@ -2804,16 +2076,8 @@
         <w:rPr>
           <w:rFonts w:ascii="Californian FB" w:hAnsi="Californian FB"/>
         </w:rPr>
-        <w:t xml:space="preserve">Par exemple, la table commodité possède une clé primaire nommée : PK_COM, COM étant le </w:t>
-      </w:r>
-      <w:proofErr w:type="spellStart"/>
-      <w:r>
-        <w:rPr>
-          <w:rFonts w:ascii="Californian FB" w:hAnsi="Californian FB"/>
-        </w:rPr>
-        <w:t>codCom</w:t>
-      </w:r>
-      <w:proofErr w:type="spellEnd"/>
+        <w:t>Par exemple, la table commodité possède une clé primaire nommée : PK_COM, COM étant le codCom</w:t>
+      </w:r>
     </w:p>
     <w:p>
       <w:pPr>
@@ -2877,21 +2141,7 @@
         <w:rPr>
           <w:rFonts w:ascii="Californian FB" w:hAnsi="Californian FB"/>
         </w:rPr>
-        <w:t xml:space="preserve">RESCLI étant le </w:t>
-      </w:r>
-      <w:proofErr w:type="spellStart"/>
-      <w:r>
-        <w:rPr>
-          <w:rFonts w:ascii="Californian FB" w:hAnsi="Californian FB"/>
-        </w:rPr>
-        <w:t>idClient</w:t>
-      </w:r>
-      <w:proofErr w:type="spellEnd"/>
-      <w:r>
-        <w:rPr>
-          <w:rFonts w:ascii="Californian FB" w:hAnsi="Californian FB"/>
-        </w:rPr>
-        <w:t xml:space="preserve"> de la table client</w:t>
+        <w:t>RESCLI étant le idClient de la table client</w:t>
       </w:r>
     </w:p>
     <w:p>
@@ -3020,6 +2270,47 @@
         <w:rPr>
           <w:rFonts w:ascii="Californian FB" w:hAnsi="Californian FB"/>
         </w:rPr>
+        <w:t>-Confirmation de modification</w:t>
+      </w:r>
+    </w:p>
+    <w:p>
+      <w:pPr>
+        <w:rPr>
+          <w:rFonts w:ascii="Californian FB" w:hAnsi="Californian FB"/>
+        </w:rPr>
+      </w:pPr>
+      <w:r>
+        <w:rPr>
+          <w:rFonts w:ascii="Californian FB" w:hAnsi="Californian FB"/>
+        </w:rPr>
+        <w:tab/>
+        <w:t>-après avoir cliqué sur ‘modifier’ -&gt; message box</w:t>
+      </w:r>
+    </w:p>
+    <w:p>
+      <w:pPr>
+        <w:rPr>
+          <w:rFonts w:ascii="Californian FB" w:hAnsi="Californian FB"/>
+        </w:rPr>
+      </w:pPr>
+      <w:r>
+        <w:rPr>
+          <w:rFonts w:ascii="Californian FB" w:hAnsi="Californian FB"/>
+        </w:rPr>
+        <w:tab/>
+        <w:t>-ok pour enregistrer, annuler sinon</w:t>
+      </w:r>
+    </w:p>
+    <w:p>
+      <w:pPr>
+        <w:rPr>
+          <w:rFonts w:ascii="Californian FB" w:hAnsi="Californian FB"/>
+        </w:rPr>
+      </w:pPr>
+      <w:r>
+        <w:rPr>
+          <w:rFonts w:ascii="Californian FB" w:hAnsi="Californian FB"/>
+        </w:rPr>
         <w:t>-Noms fonctions/procédures</w:t>
       </w:r>
     </w:p>
@@ -3047,49 +2338,46 @@
           <w:rFonts w:ascii="Californian FB" w:hAnsi="Californian FB"/>
         </w:rPr>
         <w:tab/>
-        <w:t xml:space="preserve">-maquette grossière pour savoir où mettre les messages d’erreur, les textes </w:t>
-      </w:r>
-      <w:proofErr w:type="spellStart"/>
-      <w:r>
-        <w:rPr>
-          <w:rFonts w:ascii="Californian FB" w:hAnsi="Californian FB"/>
-        </w:rPr>
-        <w:t>etc</w:t>
-      </w:r>
-      <w:proofErr w:type="spellEnd"/>
-      <w:r>
-        <w:rPr>
-          <w:rFonts w:ascii="Californian FB" w:hAnsi="Californian FB"/>
-        </w:rPr>
-        <w:t xml:space="preserve"> </w:t>
-      </w:r>
-    </w:p>
-    <w:p>
-      <w:pPr>
-        <w:rPr>
-          <w:rFonts w:ascii="Californian FB" w:hAnsi="Californian FB"/>
-        </w:rPr>
-      </w:pPr>
-      <w:r>
-        <w:rPr>
-          <w:rFonts w:ascii="Californian FB" w:hAnsi="Californian FB"/>
-        </w:rPr>
-        <w:t>-</w:t>
-      </w:r>
-      <w:proofErr w:type="spellStart"/>
-      <w:r>
-        <w:rPr>
-          <w:rFonts w:ascii="Californian FB" w:hAnsi="Californian FB"/>
-        </w:rPr>
-        <w:t>Screeshot</w:t>
-      </w:r>
-      <w:proofErr w:type="spellEnd"/>
-      <w:r>
-        <w:rPr>
-          <w:rFonts w:ascii="Californian FB" w:hAnsi="Californian FB"/>
-        </w:rPr>
-        <w:t xml:space="preserve"> des interfaces</w:t>
-      </w:r>
+        <w:t xml:space="preserve">-maquette grossière pour savoir où mettre les messages d’erreur, les textes etc </w:t>
+      </w:r>
+    </w:p>
+    <w:p>
+      <w:pPr>
+        <w:rPr>
+          <w:rFonts w:ascii="Californian FB" w:hAnsi="Californian FB"/>
+        </w:rPr>
+      </w:pPr>
+      <w:r>
+        <w:rPr>
+          <w:rFonts w:ascii="Californian FB" w:hAnsi="Californian FB"/>
+        </w:rPr>
+        <w:t>-Screeshot des interfaces</w:t>
+      </w:r>
+    </w:p>
+    <w:p>
+      <w:pPr>
+        <w:pBdr>
+          <w:bottom w:val="single" w:sz="6" w:space="1" w:color="auto"/>
+        </w:pBdr>
+        <w:rPr>
+          <w:rFonts w:ascii="Californian FB" w:hAnsi="Californian FB"/>
+        </w:rPr>
+      </w:pPr>
+    </w:p>
+    <w:p>
+      <w:pPr>
+        <w:rPr>
+          <w:rFonts w:ascii="Californian FB" w:hAnsi="Californian FB"/>
+        </w:rPr>
+      </w:pPr>
+      <w:r>
+        <w:rPr>
+          <w:rFonts w:ascii="Californian FB" w:hAnsi="Californian FB"/>
+        </w:rPr>
+        <w:t>Comment différentier les labels avec des valeurs des labels ‘titre’ ?</w:t>
+      </w:r>
+      <w:bookmarkStart w:id="0" w:name="_GoBack"/>
+      <w:bookmarkEnd w:id="0"/>
     </w:p>
     <w:p/>
     <w:sectPr>
@@ -3103,7 +2391,7 @@
 </file>
 
 <file path=word/numbering.xml><?xml version="1.0" encoding="utf-8"?>
-<w:numbering xmlns:wpc="http://schemas.microsoft.com/office/word/2010/wordprocessingCanvas" xmlns:cx="http://schemas.microsoft.com/office/drawing/2014/chartex" xmlns:cx1="http://schemas.microsoft.com/office/drawing/2015/9/8/chartex" xmlns:mc="http://schemas.openxmlformats.org/markup-compatibility/2006" xmlns:o="urn:schemas-microsoft-com:office:office" xmlns:r="http://schemas.openxmlformats.org/officeDocument/2006/relationships" xmlns:m="http://schemas.openxmlformats.org/officeDocument/2006/math" xmlns:v="urn:schemas-microsoft-com:vml" xmlns:wp14="http://schemas.microsoft.com/office/word/2010/wordprocessingDrawing" xmlns:wp="http://schemas.openxmlformats.org/drawingml/2006/wordprocessingDrawing" xmlns:w10="urn:schemas-microsoft-com:office:word" xmlns:w="http://schemas.openxmlformats.org/wordprocessingml/2006/main" xmlns:w14="http://schemas.microsoft.com/office/word/2010/wordml" xmlns:w15="http://schemas.microsoft.com/office/word/2012/wordml" xmlns:w16se="http://schemas.microsoft.com/office/word/2015/wordml/symex" xmlns:wpg="http://schemas.microsoft.com/office/word/2010/wordprocessingGroup" xmlns:wpi="http://schemas.microsoft.com/office/word/2010/wordprocessingInk" xmlns:wne="http://schemas.microsoft.com/office/word/2006/wordml" xmlns:wps="http://schemas.microsoft.com/office/word/2010/wordprocessingShape" mc:Ignorable="w14 w15 w16se wp14">
+<w:numbering xmlns:wpc="http://schemas.microsoft.com/office/word/2010/wordprocessingCanvas" xmlns:cx="http://schemas.microsoft.com/office/drawing/2014/chartex" xmlns:cx1="http://schemas.microsoft.com/office/drawing/2015/9/8/chartex" xmlns:cx2="http://schemas.microsoft.com/office/drawing/2015/10/21/chartex" xmlns:cx3="http://schemas.microsoft.com/office/drawing/2016/5/9/chartex" xmlns:cx4="http://schemas.microsoft.com/office/drawing/2016/5/10/chartex" xmlns:cx5="http://schemas.microsoft.com/office/drawing/2016/5/11/chartex" xmlns:mc="http://schemas.openxmlformats.org/markup-compatibility/2006" xmlns:o="urn:schemas-microsoft-com:office:office" xmlns:r="http://schemas.openxmlformats.org/officeDocument/2006/relationships" xmlns:m="http://schemas.openxmlformats.org/officeDocument/2006/math" xmlns:v="urn:schemas-microsoft-com:vml" xmlns:wp14="http://schemas.microsoft.com/office/word/2010/wordprocessingDrawing" xmlns:wp="http://schemas.openxmlformats.org/drawingml/2006/wordprocessingDrawing" xmlns:w10="urn:schemas-microsoft-com:office:word" xmlns:w="http://schemas.openxmlformats.org/wordprocessingml/2006/main" xmlns:w14="http://schemas.microsoft.com/office/word/2010/wordml" xmlns:w15="http://schemas.microsoft.com/office/word/2012/wordml" xmlns:w16se="http://schemas.microsoft.com/office/word/2015/wordml/symex" xmlns:wpg="http://schemas.microsoft.com/office/word/2010/wordprocessingGroup" xmlns:wpi="http://schemas.microsoft.com/office/word/2010/wordprocessingInk" xmlns:wne="http://schemas.microsoft.com/office/word/2006/wordml" xmlns:wps="http://schemas.microsoft.com/office/word/2010/wordprocessingShape" mc:Ignorable="w14 w15 w16se wp14">
   <w:abstractNum w:abstractNumId="0" w15:restartNumberingAfterBreak="0">
     <w:nsid w:val="025809E7"/>
     <w:multiLevelType w:val="hybridMultilevel"/>
@@ -3819,7 +3107,7 @@
       </w:pPr>
     </w:pPrDefault>
   </w:docDefaults>
-  <w:latentStyles w:defLockedState="0" w:defUIPriority="99" w:defSemiHidden="0" w:defUnhideWhenUsed="0" w:defQFormat="0" w:count="371">
+  <w:latentStyles w:defLockedState="0" w:defUIPriority="99" w:defSemiHidden="0" w:defUnhideWhenUsed="0" w:defQFormat="0" w:count="374">
     <w:lsdException w:name="Normal" w:uiPriority="0" w:qFormat="1"/>
     <w:lsdException w:name="heading 1" w:uiPriority="9" w:qFormat="1"/>
     <w:lsdException w:name="heading 2" w:semiHidden="1" w:uiPriority="9" w:unhideWhenUsed="1" w:qFormat="1"/>
@@ -3925,7 +3213,6 @@
     <w:lsdException w:name="HTML Sample" w:semiHidden="1" w:unhideWhenUsed="1"/>
     <w:lsdException w:name="HTML Typewriter" w:semiHidden="1" w:unhideWhenUsed="1"/>
     <w:lsdException w:name="HTML Variable" w:semiHidden="1" w:unhideWhenUsed="1"/>
-    <w:lsdException w:name="Normal Table" w:semiHidden="1" w:unhideWhenUsed="1"/>
     <w:lsdException w:name="annotation subject" w:semiHidden="1" w:unhideWhenUsed="1"/>
     <w:lsdException w:name="No List" w:semiHidden="1" w:unhideWhenUsed="1"/>
     <w:lsdException w:name="Outline List 1" w:semiHidden="1" w:unhideWhenUsed="1"/>
@@ -3970,7 +3257,6 @@
     <w:lsdException w:name="Table Professional" w:semiHidden="1" w:unhideWhenUsed="1"/>
     <w:lsdException w:name="Table Subtle 1" w:semiHidden="1" w:unhideWhenUsed="1"/>
     <w:lsdException w:name="Table Subtle 2" w:semiHidden="1" w:unhideWhenUsed="1"/>
-    <w:lsdException w:name="Table Web 1" w:semiHidden="1" w:unhideWhenUsed="1"/>
     <w:lsdException w:name="Table Web 2" w:semiHidden="1" w:unhideWhenUsed="1"/>
     <w:lsdException w:name="Table Web 3" w:semiHidden="1" w:unhideWhenUsed="1"/>
     <w:lsdException w:name="Balloon Text" w:semiHidden="1" w:unhideWhenUsed="1"/>
@@ -4191,18 +3477,21 @@
     <w:lsdException w:name="List Table 5 Dark Accent 6" w:uiPriority="50"/>
     <w:lsdException w:name="List Table 6 Colorful Accent 6" w:uiPriority="51"/>
     <w:lsdException w:name="List Table 7 Colorful Accent 6" w:uiPriority="52"/>
+    <w:lsdException w:name="Mention" w:semiHidden="1" w:unhideWhenUsed="1"/>
+    <w:lsdException w:name="Smart Hyperlink" w:semiHidden="1" w:unhideWhenUsed="1"/>
+    <w:lsdException w:name="Hashtag" w:semiHidden="1" w:unhideWhenUsed="1"/>
   </w:latentStyles>
   <w:style w:type="paragraph" w:default="1" w:styleId="Normal">
     <w:name w:val="Normal"/>
     <w:qFormat/>
   </w:style>
-  <w:style w:type="character" w:default="1" w:styleId="Policepardfaut">
+  <w:style w:type="character" w:default="1" w:styleId="DefaultParagraphFont">
     <w:name w:val="Default Paragraph Font"/>
     <w:uiPriority w:val="1"/>
     <w:semiHidden/>
     <w:unhideWhenUsed/>
   </w:style>
-  <w:style w:type="table" w:default="1" w:styleId="TableauNormal">
+  <w:style w:type="table" w:default="1" w:styleId="TableNormal">
     <w:name w:val="Normal Table"/>
     <w:uiPriority w:val="99"/>
     <w:semiHidden/>
@@ -4217,13 +3506,13 @@
       </w:tblCellMar>
     </w:tblPr>
   </w:style>
-  <w:style w:type="numbering" w:default="1" w:styleId="Aucuneliste">
+  <w:style w:type="numbering" w:default="1" w:styleId="NoList">
     <w:name w:val="No List"/>
     <w:uiPriority w:val="99"/>
     <w:semiHidden/>
     <w:unhideWhenUsed/>
   </w:style>
-  <w:style w:type="paragraph" w:styleId="Paragraphedeliste">
+  <w:style w:type="paragraph" w:styleId="ListParagraph">
     <w:name w:val="List Paragraph"/>
     <w:basedOn w:val="Normal"/>
     <w:uiPriority w:val="34"/>
@@ -4234,9 +3523,9 @@
       <w:contextualSpacing/>
     </w:pPr>
   </w:style>
-  <w:style w:type="character" w:styleId="Lienhypertexte">
+  <w:style w:type="character" w:styleId="Hyperlink">
     <w:name w:val="Hyperlink"/>
-    <w:basedOn w:val="Policepardfaut"/>
+    <w:basedOn w:val="DefaultParagraphFont"/>
     <w:uiPriority w:val="99"/>
     <w:unhideWhenUsed/>
     <w:rsid w:val="00200D00"/>
@@ -4514,7 +3803,7 @@
 </file>
 
 <file path=customXml/itemProps1.xml><?xml version="1.0" encoding="utf-8"?>
-<ds:datastoreItem xmlns:ds="http://schemas.openxmlformats.org/officeDocument/2006/customXml" ds:itemID="{F96A15E3-CE51-49C2-B703-63943C76DFDA}">
+<ds:datastoreItem xmlns:ds="http://schemas.openxmlformats.org/officeDocument/2006/customXml" ds:itemID="{2599584D-75C1-480E-A48B-A840DA2202AF}">
   <ds:schemaRefs>
     <ds:schemaRef ds:uri="http://schemas.openxmlformats.org/officeDocument/2006/bibliography"/>
   </ds:schemaRefs>

</xml_diff>

<commit_message>
fonctionnel sans bouton (peut-être des bug dans le resx à cause du commit ?)
</commit_message>
<xml_diff>
--- a/V1.2Document-Ciboulette-Balistique-standards.docx
+++ b/V1.2Document-Ciboulette-Balistique-standards.docx
@@ -186,8 +186,18 @@
           <w:sz w:val="44"/>
           <w:u w:val="single"/>
         </w:rPr>
-        <w:t>Charles Brouard</w:t>
-      </w:r>
+        <w:t xml:space="preserve">Charles </w:t>
+      </w:r>
+      <w:proofErr w:type="spellStart"/>
+      <w:r>
+        <w:rPr>
+          <w:rFonts w:ascii="Californian FB" w:hAnsi="Californian FB"/>
+          <w:sz w:val="44"/>
+          <w:u w:val="single"/>
+        </w:rPr>
+        <w:t>Brouard</w:t>
+      </w:r>
+      <w:proofErr w:type="spellEnd"/>
     </w:p>
     <w:p>
       <w:pPr>
@@ -391,14 +401,87 @@
           <w:rFonts w:ascii="Californian FB" w:hAnsi="Californian FB"/>
           <w:u w:val="single"/>
         </w:rPr>
-        <w:t>s formulaires (.cs), rapports (.</w:t>
-      </w:r>
-      <w:r>
-        <w:rPr>
-          <w:rFonts w:ascii="Californian FB" w:hAnsi="Californian FB"/>
-          <w:u w:val="single"/>
-        </w:rPr>
-        <w:t>prt) , scripts sql (.sql et dtq)</w:t>
+        <w:t>s formulaires (.</w:t>
+      </w:r>
+      <w:proofErr w:type="spellStart"/>
+      <w:r>
+        <w:rPr>
+          <w:rFonts w:ascii="Californian FB" w:hAnsi="Californian FB"/>
+          <w:u w:val="single"/>
+        </w:rPr>
+        <w:t>cs</w:t>
+      </w:r>
+      <w:proofErr w:type="spellEnd"/>
+      <w:r>
+        <w:rPr>
+          <w:rFonts w:ascii="Californian FB" w:hAnsi="Californian FB"/>
+          <w:u w:val="single"/>
+        </w:rPr>
+        <w:t>), rapports (.</w:t>
+      </w:r>
+      <w:proofErr w:type="spellStart"/>
+      <w:r>
+        <w:rPr>
+          <w:rFonts w:ascii="Californian FB" w:hAnsi="Californian FB"/>
+          <w:u w:val="single"/>
+        </w:rPr>
+        <w:t>prt</w:t>
+      </w:r>
+      <w:proofErr w:type="spellEnd"/>
+      <w:r>
+        <w:rPr>
+          <w:rFonts w:ascii="Californian FB" w:hAnsi="Californian FB"/>
+          <w:u w:val="single"/>
+        </w:rPr>
+        <w:t xml:space="preserve">) , scripts </w:t>
+      </w:r>
+      <w:proofErr w:type="spellStart"/>
+      <w:r>
+        <w:rPr>
+          <w:rFonts w:ascii="Californian FB" w:hAnsi="Californian FB"/>
+          <w:u w:val="single"/>
+        </w:rPr>
+        <w:t>sql</w:t>
+      </w:r>
+      <w:proofErr w:type="spellEnd"/>
+      <w:r>
+        <w:rPr>
+          <w:rFonts w:ascii="Californian FB" w:hAnsi="Californian FB"/>
+          <w:u w:val="single"/>
+        </w:rPr>
+        <w:t xml:space="preserve"> (.</w:t>
+      </w:r>
+      <w:proofErr w:type="spellStart"/>
+      <w:r>
+        <w:rPr>
+          <w:rFonts w:ascii="Californian FB" w:hAnsi="Californian FB"/>
+          <w:u w:val="single"/>
+        </w:rPr>
+        <w:t>sql</w:t>
+      </w:r>
+      <w:proofErr w:type="spellEnd"/>
+      <w:r>
+        <w:rPr>
+          <w:rFonts w:ascii="Californian FB" w:hAnsi="Californian FB"/>
+          <w:u w:val="single"/>
+        </w:rPr>
+        <w:t xml:space="preserve"> et </w:t>
+      </w:r>
+      <w:proofErr w:type="spellStart"/>
+      <w:r>
+        <w:rPr>
+          <w:rFonts w:ascii="Californian FB" w:hAnsi="Californian FB"/>
+          <w:u w:val="single"/>
+        </w:rPr>
+        <w:t>dtq</w:t>
+      </w:r>
+      <w:proofErr w:type="spellEnd"/>
+      <w:r>
+        <w:rPr>
+          <w:rFonts w:ascii="Californian FB" w:hAnsi="Californian FB"/>
+          <w:u w:val="single"/>
+        </w:rPr>
+        <w:t>)</w:t>
       </w:r>
     </w:p>
     <w:p>
@@ -603,22 +686,47 @@
           <w:rFonts w:ascii="Californian FB" w:hAnsi="Californian FB"/>
           <w:sz w:val="28"/>
         </w:rPr>
-        <w:t>Le dataset :</w:t>
-      </w:r>
+        <w:t xml:space="preserve">Le </w:t>
+      </w:r>
+      <w:proofErr w:type="spellStart"/>
       <w:r>
         <w:rPr>
           <w:rFonts w:ascii="Californian FB" w:hAnsi="Californian FB"/>
           <w:sz w:val="28"/>
         </w:rPr>
-        <w:t xml:space="preserve"> DataS</w:t>
-      </w:r>
+        <w:t>dataset</w:t>
+      </w:r>
+      <w:proofErr w:type="spellEnd"/>
       <w:r>
         <w:rPr>
           <w:rFonts w:ascii="Californian FB" w:hAnsi="Californian FB"/>
           <w:sz w:val="28"/>
         </w:rPr>
+        <w:t> :</w:t>
+      </w:r>
+      <w:r>
+        <w:rPr>
+          <w:rFonts w:ascii="Californian FB" w:hAnsi="Californian FB"/>
+          <w:sz w:val="28"/>
+        </w:rPr>
+        <w:t xml:space="preserve"> </w:t>
+      </w:r>
+      <w:proofErr w:type="spellStart"/>
+      <w:r>
+        <w:rPr>
+          <w:rFonts w:ascii="Californian FB" w:hAnsi="Californian FB"/>
+          <w:sz w:val="28"/>
+        </w:rPr>
+        <w:t>DataS</w:t>
+      </w:r>
+      <w:r>
+        <w:rPr>
+          <w:rFonts w:ascii="Californian FB" w:hAnsi="Californian FB"/>
+          <w:sz w:val="28"/>
+        </w:rPr>
         <w:t>et_VotrePartie</w:t>
       </w:r>
+      <w:proofErr w:type="spellEnd"/>
     </w:p>
     <w:p>
       <w:pPr>
@@ -640,14 +748,46 @@
           <w:rFonts w:ascii="Californian FB" w:hAnsi="Californian FB"/>
           <w:sz w:val="28"/>
         </w:rPr>
-        <w:t xml:space="preserve"> DataS</w:t>
-      </w:r>
+        <w:t xml:space="preserve"> </w:t>
+      </w:r>
+      <w:proofErr w:type="spellStart"/>
       <w:r>
         <w:rPr>
           <w:rFonts w:ascii="Californian FB" w:hAnsi="Californian FB"/>
           <w:sz w:val="28"/>
         </w:rPr>
-        <w:t>et_Chambre , Reservation , Client , Transaction</w:t>
+        <w:t>DataS</w:t>
+      </w:r>
+      <w:r>
+        <w:rPr>
+          <w:rFonts w:ascii="Californian FB" w:hAnsi="Californian FB"/>
+          <w:sz w:val="28"/>
+        </w:rPr>
+        <w:t>et_Chambre</w:t>
+      </w:r>
+      <w:proofErr w:type="spellEnd"/>
+      <w:r>
+        <w:rPr>
+          <w:rFonts w:ascii="Californian FB" w:hAnsi="Californian FB"/>
+          <w:sz w:val="28"/>
+        </w:rPr>
+        <w:t xml:space="preserve"> , </w:t>
+      </w:r>
+      <w:proofErr w:type="spellStart"/>
+      <w:r>
+        <w:rPr>
+          <w:rFonts w:ascii="Californian FB" w:hAnsi="Californian FB"/>
+          <w:sz w:val="28"/>
+        </w:rPr>
+        <w:t>Reservation</w:t>
+      </w:r>
+      <w:proofErr w:type="spellEnd"/>
+      <w:r>
+        <w:rPr>
+          <w:rFonts w:ascii="Californian FB" w:hAnsi="Californian FB"/>
+          <w:sz w:val="28"/>
+        </w:rPr>
+        <w:t xml:space="preserve"> , Client , Transaction</w:t>
       </w:r>
     </w:p>
     <w:p>
@@ -689,7 +829,21 @@
         <w:rPr>
           <w:rFonts w:ascii="Californian FB" w:hAnsi="Californian FB"/>
         </w:rPr>
-        <w:t>Le projet contenant le menu et la librairie graphique se nomme : Prj_Menu.</w:t>
+        <w:t xml:space="preserve">Le projet contenant le menu et la librairie graphique se nomme : </w:t>
+      </w:r>
+      <w:proofErr w:type="spellStart"/>
+      <w:r>
+        <w:rPr>
+          <w:rFonts w:ascii="Californian FB" w:hAnsi="Californian FB"/>
+        </w:rPr>
+        <w:t>Prj_Menu</w:t>
+      </w:r>
+      <w:proofErr w:type="spellEnd"/>
+      <w:r>
+        <w:rPr>
+          <w:rFonts w:ascii="Californian FB" w:hAnsi="Californian FB"/>
+        </w:rPr>
+        <w:t>.</w:t>
       </w:r>
     </w:p>
     <w:p>
@@ -721,11 +875,19 @@
           <w:rFonts w:ascii="Californian FB" w:hAnsi="Californian FB"/>
         </w:rPr>
       </w:pPr>
-      <w:r>
-        <w:rPr>
-          <w:rFonts w:ascii="Californian FB" w:hAnsi="Californian FB"/>
-        </w:rPr>
-        <w:t>Prj_Module(s)_Nom</w:t>
+      <w:proofErr w:type="spellStart"/>
+      <w:r>
+        <w:rPr>
+          <w:rFonts w:ascii="Californian FB" w:hAnsi="Californian FB"/>
+        </w:rPr>
+        <w:t>Prj_Module</w:t>
+      </w:r>
+      <w:proofErr w:type="spellEnd"/>
+      <w:r>
+        <w:rPr>
+          <w:rFonts w:ascii="Californian FB" w:hAnsi="Californian FB"/>
+        </w:rPr>
+        <w:t>(s)_Nom</w:t>
       </w:r>
       <w:r>
         <w:rPr>
@@ -753,7 +915,14 @@
           <w:rFonts w:ascii="Californian FB" w:hAnsi="Californian FB"/>
         </w:rPr>
         <w:tab/>
-        <w:t>Exemple : Prj_Chambre</w:t>
+        <w:t xml:space="preserve">Exemple : </w:t>
+      </w:r>
+      <w:proofErr w:type="spellStart"/>
+      <w:r>
+        <w:rPr>
+          <w:rFonts w:ascii="Californian FB" w:hAnsi="Californian FB"/>
+        </w:rPr>
+        <w:t>Prj_Chambre</w:t>
       </w:r>
       <w:r>
         <w:rPr>
@@ -761,11 +930,19 @@
         </w:rPr>
         <w:t>_Janie</w:t>
       </w:r>
-      <w:r>
-        <w:rPr>
-          <w:rFonts w:ascii="Californian FB" w:hAnsi="Californian FB"/>
-        </w:rPr>
-        <w:t>, Prj_Reservation</w:t>
+      <w:proofErr w:type="spellEnd"/>
+      <w:r>
+        <w:rPr>
+          <w:rFonts w:ascii="Californian FB" w:hAnsi="Californian FB"/>
+        </w:rPr>
+        <w:t xml:space="preserve">, </w:t>
+      </w:r>
+      <w:proofErr w:type="spellStart"/>
+      <w:r>
+        <w:rPr>
+          <w:rFonts w:ascii="Californian FB" w:hAnsi="Californian FB"/>
+        </w:rPr>
+        <w:t>Prj_Reservation</w:t>
       </w:r>
       <w:r>
         <w:rPr>
@@ -773,38 +950,81 @@
         </w:rPr>
         <w:t>_James</w:t>
       </w:r>
-    </w:p>
-    <w:p>
-      <w:pPr>
-        <w:rPr>
-          <w:rFonts w:ascii="Californian FB" w:hAnsi="Californian FB"/>
-        </w:rPr>
-      </w:pPr>
-    </w:p>
-    <w:p>
-      <w:pPr>
-        <w:rPr>
-          <w:rFonts w:ascii="Californian FB" w:hAnsi="Californian FB"/>
-        </w:rPr>
-      </w:pPr>
-      <w:r>
-        <w:rPr>
-          <w:rFonts w:ascii="Californian FB" w:hAnsi="Californian FB"/>
-        </w:rPr>
-        <w:t>Chaque projet individuel devra hériter du projet Prj_Menu.</w:t>
-      </w:r>
-    </w:p>
-    <w:p>
-      <w:pPr>
-        <w:rPr>
-          <w:rFonts w:ascii="Californian FB" w:hAnsi="Californian FB"/>
-        </w:rPr>
-      </w:pPr>
-      <w:r>
-        <w:rPr>
-          <w:rFonts w:ascii="Californian FB" w:hAnsi="Californian FB"/>
-        </w:rPr>
-        <w:t>Un dossier sous le nom de l’entreprise est créé. On peut y retrouver tous les projets individuels à la racine, le projet initial (Prj_Menu) ainsi qu’un dossier ressources, où seront mis toutes les images, scripts sql et autres fichiers utiles.</w:t>
+      <w:proofErr w:type="spellEnd"/>
+    </w:p>
+    <w:p>
+      <w:pPr>
+        <w:rPr>
+          <w:rFonts w:ascii="Californian FB" w:hAnsi="Californian FB"/>
+        </w:rPr>
+      </w:pPr>
+    </w:p>
+    <w:p>
+      <w:pPr>
+        <w:rPr>
+          <w:rFonts w:ascii="Californian FB" w:hAnsi="Californian FB"/>
+        </w:rPr>
+      </w:pPr>
+      <w:r>
+        <w:rPr>
+          <w:rFonts w:ascii="Californian FB" w:hAnsi="Californian FB"/>
+        </w:rPr>
+        <w:t xml:space="preserve">Chaque projet individuel devra hériter du projet </w:t>
+      </w:r>
+      <w:proofErr w:type="spellStart"/>
+      <w:r>
+        <w:rPr>
+          <w:rFonts w:ascii="Californian FB" w:hAnsi="Californian FB"/>
+        </w:rPr>
+        <w:t>Prj_Menu</w:t>
+      </w:r>
+      <w:proofErr w:type="spellEnd"/>
+      <w:r>
+        <w:rPr>
+          <w:rFonts w:ascii="Californian FB" w:hAnsi="Californian FB"/>
+        </w:rPr>
+        <w:t>.</w:t>
+      </w:r>
+    </w:p>
+    <w:p>
+      <w:pPr>
+        <w:rPr>
+          <w:rFonts w:ascii="Californian FB" w:hAnsi="Californian FB"/>
+        </w:rPr>
+      </w:pPr>
+      <w:r>
+        <w:rPr>
+          <w:rFonts w:ascii="Californian FB" w:hAnsi="Californian FB"/>
+        </w:rPr>
+        <w:t>Un dossier sous le nom de l’entreprise est créé. On peut y retrouver tous les projets individuels à la racine, le projet initial (</w:t>
+      </w:r>
+      <w:proofErr w:type="spellStart"/>
+      <w:r>
+        <w:rPr>
+          <w:rFonts w:ascii="Californian FB" w:hAnsi="Californian FB"/>
+        </w:rPr>
+        <w:t>Prj_Menu</w:t>
+      </w:r>
+      <w:proofErr w:type="spellEnd"/>
+      <w:r>
+        <w:rPr>
+          <w:rFonts w:ascii="Californian FB" w:hAnsi="Californian FB"/>
+        </w:rPr>
+        <w:t xml:space="preserve">) ainsi qu’un dossier ressources, où seront mis toutes les images, scripts </w:t>
+      </w:r>
+      <w:proofErr w:type="spellStart"/>
+      <w:r>
+        <w:rPr>
+          <w:rFonts w:ascii="Californian FB" w:hAnsi="Californian FB"/>
+        </w:rPr>
+        <w:t>sql</w:t>
+      </w:r>
+      <w:proofErr w:type="spellEnd"/>
+      <w:r>
+        <w:rPr>
+          <w:rFonts w:ascii="Californian FB" w:hAnsi="Californian FB"/>
+        </w:rPr>
+        <w:t xml:space="preserve"> et autres fichiers utiles.</w:t>
       </w:r>
     </w:p>
     <w:p>
@@ -853,8 +1073,9 @@
           <w:sz w:val="28"/>
           <w:u w:val="single"/>
         </w:rPr>
-        <w:t xml:space="preserve">1.2 – Nomenclature des fichiers formulaires(.cs), scripts sql </w:t>
-      </w:r>
+        <w:t>1.2 – Nomenclature des fichiers formulaires(.</w:t>
+      </w:r>
+      <w:proofErr w:type="spellStart"/>
       <w:r>
         <w:rPr>
           <w:rFonts w:ascii="Californian FB" w:hAnsi="Californian FB"/>
@@ -862,43 +1083,130 @@
           <w:sz w:val="28"/>
           <w:u w:val="single"/>
         </w:rPr>
-        <w:t>(.sql)</w:t>
-      </w:r>
-    </w:p>
-    <w:p>
-      <w:pPr>
+        <w:t>cs</w:t>
+      </w:r>
+      <w:proofErr w:type="spellEnd"/>
+      <w:r>
         <w:rPr>
           <w:rFonts w:ascii="Californian FB" w:hAnsi="Californian FB"/>
           <w:b/>
           <w:sz w:val="28"/>
           <w:u w:val="single"/>
         </w:rPr>
-      </w:pPr>
-    </w:p>
-    <w:p>
-      <w:pPr>
-        <w:rPr>
-          <w:rFonts w:ascii="Californian FB" w:hAnsi="Californian FB"/>
-        </w:rPr>
-      </w:pPr>
-      <w:r>
-        <w:rPr>
-          <w:rFonts w:ascii="Californian FB" w:hAnsi="Californian FB"/>
-        </w:rPr>
-        <w:t>Les formulaires .cs ne possède pas de nom spécifique, form1 peut très bien fonctionner.</w:t>
-      </w:r>
-    </w:p>
-    <w:p>
-      <w:pPr>
-        <w:rPr>
-          <w:rFonts w:ascii="Californian FB" w:hAnsi="Californian FB"/>
-        </w:rPr>
-      </w:pPr>
-      <w:r>
-        <w:rPr>
-          <w:rFonts w:ascii="Californian FB" w:hAnsi="Californian FB"/>
-        </w:rPr>
-        <w:t>Il y a deux scripts sql </w:t>
+        <w:t xml:space="preserve">), scripts </w:t>
+      </w:r>
+      <w:proofErr w:type="spellStart"/>
+      <w:r>
+        <w:rPr>
+          <w:rFonts w:ascii="Californian FB" w:hAnsi="Californian FB"/>
+          <w:b/>
+          <w:sz w:val="28"/>
+          <w:u w:val="single"/>
+        </w:rPr>
+        <w:t>sql</w:t>
+      </w:r>
+      <w:proofErr w:type="spellEnd"/>
+      <w:r>
+        <w:rPr>
+          <w:rFonts w:ascii="Californian FB" w:hAnsi="Californian FB"/>
+          <w:b/>
+          <w:sz w:val="28"/>
+          <w:u w:val="single"/>
+        </w:rPr>
+        <w:t xml:space="preserve"> </w:t>
+      </w:r>
+      <w:r>
+        <w:rPr>
+          <w:rFonts w:ascii="Californian FB" w:hAnsi="Californian FB"/>
+          <w:b/>
+          <w:sz w:val="28"/>
+          <w:u w:val="single"/>
+        </w:rPr>
+        <w:t>(.</w:t>
+      </w:r>
+      <w:proofErr w:type="spellStart"/>
+      <w:r>
+        <w:rPr>
+          <w:rFonts w:ascii="Californian FB" w:hAnsi="Californian FB"/>
+          <w:b/>
+          <w:sz w:val="28"/>
+          <w:u w:val="single"/>
+        </w:rPr>
+        <w:t>sql</w:t>
+      </w:r>
+      <w:proofErr w:type="spellEnd"/>
+      <w:r>
+        <w:rPr>
+          <w:rFonts w:ascii="Californian FB" w:hAnsi="Californian FB"/>
+          <w:b/>
+          <w:sz w:val="28"/>
+          <w:u w:val="single"/>
+        </w:rPr>
+        <w:t>)</w:t>
+      </w:r>
+    </w:p>
+    <w:p>
+      <w:pPr>
+        <w:rPr>
+          <w:rFonts w:ascii="Californian FB" w:hAnsi="Californian FB"/>
+          <w:b/>
+          <w:sz w:val="28"/>
+          <w:u w:val="single"/>
+        </w:rPr>
+      </w:pPr>
+    </w:p>
+    <w:p>
+      <w:pPr>
+        <w:rPr>
+          <w:rFonts w:ascii="Californian FB" w:hAnsi="Californian FB"/>
+        </w:rPr>
+      </w:pPr>
+      <w:r>
+        <w:rPr>
+          <w:rFonts w:ascii="Californian FB" w:hAnsi="Californian FB"/>
+        </w:rPr>
+        <w:t>Les formulaires .</w:t>
+      </w:r>
+      <w:proofErr w:type="spellStart"/>
+      <w:r>
+        <w:rPr>
+          <w:rFonts w:ascii="Californian FB" w:hAnsi="Californian FB"/>
+        </w:rPr>
+        <w:t>cs</w:t>
+      </w:r>
+      <w:proofErr w:type="spellEnd"/>
+      <w:r>
+        <w:rPr>
+          <w:rFonts w:ascii="Californian FB" w:hAnsi="Californian FB"/>
+        </w:rPr>
+        <w:t xml:space="preserve"> ne possède pas de nom spécifique, form1 peut très bien fonctionner.</w:t>
+      </w:r>
+    </w:p>
+    <w:p>
+      <w:pPr>
+        <w:rPr>
+          <w:rFonts w:ascii="Californian FB" w:hAnsi="Californian FB"/>
+        </w:rPr>
+      </w:pPr>
+      <w:r>
+        <w:rPr>
+          <w:rFonts w:ascii="Californian FB" w:hAnsi="Californian FB"/>
+        </w:rPr>
+        <w:t xml:space="preserve">Il y a deux scripts </w:t>
+      </w:r>
+      <w:proofErr w:type="spellStart"/>
+      <w:r>
+        <w:rPr>
+          <w:rFonts w:ascii="Californian FB" w:hAnsi="Californian FB"/>
+        </w:rPr>
+        <w:t>sql</w:t>
+      </w:r>
+      <w:proofErr w:type="spellEnd"/>
+      <w:r>
+        <w:rPr>
+          <w:rFonts w:ascii="Californian FB" w:hAnsi="Californian FB"/>
+        </w:rPr>
+        <w:t> </w:t>
       </w:r>
       <w:r>
         <w:rPr>
@@ -910,7 +1218,21 @@
         <w:rPr>
           <w:rFonts w:ascii="Californian FB" w:hAnsi="Californian FB"/>
         </w:rPr>
-        <w:t>mis dans le même fichier sql séparé par des balise ex :</w:t>
+        <w:t xml:space="preserve">mis dans le même fichier </w:t>
+      </w:r>
+      <w:proofErr w:type="spellStart"/>
+      <w:r>
+        <w:rPr>
+          <w:rFonts w:ascii="Californian FB" w:hAnsi="Californian FB"/>
+        </w:rPr>
+        <w:t>sql</w:t>
+      </w:r>
+      <w:proofErr w:type="spellEnd"/>
+      <w:r>
+        <w:rPr>
+          <w:rFonts w:ascii="Californian FB" w:hAnsi="Californian FB"/>
+        </w:rPr>
+        <w:t xml:space="preserve"> séparé par des balise ex :</w:t>
       </w:r>
     </w:p>
     <w:p>
@@ -964,7 +1286,21 @@
         <w:rPr>
           <w:rFonts w:ascii="Californian FB" w:hAnsi="Californian FB"/>
         </w:rPr>
-        <w:t>Le premier : Creation_DBCB possédant toute les informations requise</w:t>
+        <w:t xml:space="preserve">Le premier : </w:t>
+      </w:r>
+      <w:proofErr w:type="spellStart"/>
+      <w:r>
+        <w:rPr>
+          <w:rFonts w:ascii="Californian FB" w:hAnsi="Californian FB"/>
+        </w:rPr>
+        <w:t>Creation_DBCB</w:t>
+      </w:r>
+      <w:proofErr w:type="spellEnd"/>
+      <w:r>
+        <w:rPr>
+          <w:rFonts w:ascii="Californian FB" w:hAnsi="Californian FB"/>
+        </w:rPr>
+        <w:t xml:space="preserve"> possédant toute les informations requise</w:t>
       </w:r>
       <w:r>
         <w:rPr>
@@ -1002,7 +1338,21 @@
           <w:rFonts w:ascii="Californian FB" w:hAnsi="Californian FB"/>
         </w:rPr>
         <w:lastRenderedPageBreak/>
-        <w:t>Le deuxième : Insert_Base possédant toute les données requise</w:t>
+        <w:t xml:space="preserve">Le deuxième : </w:t>
+      </w:r>
+      <w:proofErr w:type="spellStart"/>
+      <w:r>
+        <w:rPr>
+          <w:rFonts w:ascii="Californian FB" w:hAnsi="Californian FB"/>
+        </w:rPr>
+        <w:t>Insert_Base</w:t>
+      </w:r>
+      <w:proofErr w:type="spellEnd"/>
+      <w:r>
+        <w:rPr>
+          <w:rFonts w:ascii="Californian FB" w:hAnsi="Californian FB"/>
+        </w:rPr>
+        <w:t xml:space="preserve"> possédant toute les données requise</w:t>
       </w:r>
       <w:r>
         <w:rPr>
@@ -1174,40 +1524,83 @@
         <w:rPr>
           <w:rFonts w:ascii="Californian FB" w:hAnsi="Californian FB"/>
         </w:rPr>
-        <w:t>Utilité(/NomDeChamp)</w:t>
-      </w:r>
-    </w:p>
-    <w:p>
-      <w:pPr>
-        <w:rPr>
-          <w:rFonts w:ascii="Californian FB" w:hAnsi="Californian FB"/>
-        </w:rPr>
-      </w:pPr>
-      <w:r>
-        <w:rPr>
-          <w:rFonts w:ascii="Californian FB" w:hAnsi="Californian FB"/>
-        </w:rPr>
-        <w:t>Exemple : Label_IdClient</w:t>
-      </w:r>
-    </w:p>
-    <w:p>
-      <w:pPr>
-        <w:rPr>
-          <w:rFonts w:ascii="Californian FB" w:hAnsi="Californian FB"/>
-        </w:rPr>
-      </w:pPr>
-    </w:p>
-    <w:p>
-      <w:pPr>
-        <w:rPr>
-          <w:rFonts w:ascii="Californian FB" w:hAnsi="Californian FB"/>
-        </w:rPr>
-      </w:pPr>
-      <w:r>
-        <w:rPr>
-          <w:rFonts w:ascii="Californian FB" w:hAnsi="Californian FB"/>
-        </w:rPr>
-        <w:t>Les textbox seront nommés : Text</w:t>
+        <w:t>Utilité(/</w:t>
+      </w:r>
+      <w:proofErr w:type="spellStart"/>
+      <w:r>
+        <w:rPr>
+          <w:rFonts w:ascii="Californian FB" w:hAnsi="Californian FB"/>
+        </w:rPr>
+        <w:t>NomDeChamp</w:t>
+      </w:r>
+      <w:proofErr w:type="spellEnd"/>
+      <w:r>
+        <w:rPr>
+          <w:rFonts w:ascii="Californian FB" w:hAnsi="Californian FB"/>
+        </w:rPr>
+        <w:t>)</w:t>
+      </w:r>
+    </w:p>
+    <w:p>
+      <w:pPr>
+        <w:rPr>
+          <w:rFonts w:ascii="Californian FB" w:hAnsi="Californian FB"/>
+        </w:rPr>
+      </w:pPr>
+      <w:r>
+        <w:rPr>
+          <w:rFonts w:ascii="Californian FB" w:hAnsi="Californian FB"/>
+        </w:rPr>
+        <w:t xml:space="preserve">Exemple : </w:t>
+      </w:r>
+      <w:proofErr w:type="spellStart"/>
+      <w:r>
+        <w:rPr>
+          <w:rFonts w:ascii="Californian FB" w:hAnsi="Californian FB"/>
+        </w:rPr>
+        <w:t>Label_IdClient</w:t>
+      </w:r>
+      <w:proofErr w:type="spellEnd"/>
+    </w:p>
+    <w:p>
+      <w:pPr>
+        <w:rPr>
+          <w:rFonts w:ascii="Californian FB" w:hAnsi="Californian FB"/>
+        </w:rPr>
+      </w:pPr>
+    </w:p>
+    <w:p>
+      <w:pPr>
+        <w:rPr>
+          <w:rFonts w:ascii="Californian FB" w:hAnsi="Californian FB"/>
+        </w:rPr>
+      </w:pPr>
+      <w:r>
+        <w:rPr>
+          <w:rFonts w:ascii="Californian FB" w:hAnsi="Californian FB"/>
+        </w:rPr>
+        <w:t xml:space="preserve">Les </w:t>
+      </w:r>
+      <w:proofErr w:type="spellStart"/>
+      <w:r>
+        <w:rPr>
+          <w:rFonts w:ascii="Californian FB" w:hAnsi="Californian FB"/>
+        </w:rPr>
+        <w:t>textbox</w:t>
+      </w:r>
+      <w:proofErr w:type="spellEnd"/>
+      <w:r>
+        <w:rPr>
+          <w:rFonts w:ascii="Californian FB" w:hAnsi="Californian FB"/>
+        </w:rPr>
+        <w:t xml:space="preserve"> seront nommés : </w:t>
+      </w:r>
+      <w:proofErr w:type="spellStart"/>
+      <w:r>
+        <w:rPr>
+          <w:rFonts w:ascii="Californian FB" w:hAnsi="Californian FB"/>
+        </w:rPr>
+        <w:t>Text</w:t>
       </w:r>
       <w:r>
         <w:rPr>
@@ -1221,18 +1614,26 @@
         </w:rPr>
         <w:t>ox_Action</w:t>
       </w:r>
-    </w:p>
-    <w:p>
-      <w:pPr>
-        <w:rPr>
-          <w:rFonts w:ascii="Californian FB" w:hAnsi="Californian FB"/>
-        </w:rPr>
-      </w:pPr>
-      <w:r>
-        <w:rPr>
-          <w:rFonts w:ascii="Californian FB" w:hAnsi="Californian FB"/>
-        </w:rPr>
-        <w:t>Exemple : Text</w:t>
+      <w:proofErr w:type="spellEnd"/>
+    </w:p>
+    <w:p>
+      <w:pPr>
+        <w:rPr>
+          <w:rFonts w:ascii="Californian FB" w:hAnsi="Californian FB"/>
+        </w:rPr>
+      </w:pPr>
+      <w:r>
+        <w:rPr>
+          <w:rFonts w:ascii="Californian FB" w:hAnsi="Californian FB"/>
+        </w:rPr>
+        <w:t xml:space="preserve">Exemple : </w:t>
+      </w:r>
+      <w:proofErr w:type="spellStart"/>
+      <w:r>
+        <w:rPr>
+          <w:rFonts w:ascii="Californian FB" w:hAnsi="Californian FB"/>
+        </w:rPr>
+        <w:t>Text</w:t>
       </w:r>
       <w:r>
         <w:rPr>
@@ -1246,58 +1647,110 @@
         </w:rPr>
         <w:t>ox_IdClient</w:t>
       </w:r>
-    </w:p>
-    <w:p>
-      <w:pPr>
-        <w:rPr>
-          <w:rFonts w:ascii="Californian FB" w:hAnsi="Californian FB"/>
-        </w:rPr>
-      </w:pPr>
-    </w:p>
-    <w:p>
-      <w:pPr>
-        <w:rPr>
-          <w:rFonts w:ascii="Californian FB" w:hAnsi="Californian FB"/>
-        </w:rPr>
-      </w:pPr>
-      <w:r>
-        <w:rPr>
-          <w:rFonts w:ascii="Californian FB" w:hAnsi="Californian FB"/>
-        </w:rPr>
-        <w:t>Les TableAdapter seront nommés : TA_Table</w:t>
-      </w:r>
-    </w:p>
-    <w:p>
-      <w:pPr>
-        <w:rPr>
-          <w:rFonts w:ascii="Californian FB" w:hAnsi="Californian FB"/>
-        </w:rPr>
-      </w:pPr>
-      <w:r>
-        <w:rPr>
-          <w:rFonts w:ascii="Californian FB" w:hAnsi="Californian FB"/>
-        </w:rPr>
-        <w:t>Exemple : TA_Chambre</w:t>
-      </w:r>
-    </w:p>
-    <w:p>
-      <w:pPr>
-        <w:rPr>
-          <w:rFonts w:ascii="Californian FB" w:hAnsi="Californian FB"/>
-        </w:rPr>
-      </w:pPr>
-    </w:p>
-    <w:p>
-      <w:pPr>
-        <w:rPr>
-          <w:rFonts w:ascii="Californian FB" w:hAnsi="Californian FB"/>
-        </w:rPr>
-      </w:pPr>
-      <w:r>
-        <w:rPr>
-          <w:rFonts w:ascii="Californian FB" w:hAnsi="Californian FB"/>
-        </w:rPr>
-        <w:t>Les BindingSources seront nommés :B</w:t>
+      <w:proofErr w:type="spellEnd"/>
+    </w:p>
+    <w:p>
+      <w:pPr>
+        <w:rPr>
+          <w:rFonts w:ascii="Californian FB" w:hAnsi="Californian FB"/>
+        </w:rPr>
+      </w:pPr>
+    </w:p>
+    <w:p>
+      <w:pPr>
+        <w:rPr>
+          <w:rFonts w:ascii="Californian FB" w:hAnsi="Californian FB"/>
+        </w:rPr>
+      </w:pPr>
+      <w:r>
+        <w:rPr>
+          <w:rFonts w:ascii="Californian FB" w:hAnsi="Californian FB"/>
+        </w:rPr>
+        <w:t xml:space="preserve">Les </w:t>
+      </w:r>
+      <w:proofErr w:type="spellStart"/>
+      <w:r>
+        <w:rPr>
+          <w:rFonts w:ascii="Californian FB" w:hAnsi="Californian FB"/>
+        </w:rPr>
+        <w:t>TableAdapter</w:t>
+      </w:r>
+      <w:proofErr w:type="spellEnd"/>
+      <w:r>
+        <w:rPr>
+          <w:rFonts w:ascii="Californian FB" w:hAnsi="Californian FB"/>
+        </w:rPr>
+        <w:t xml:space="preserve"> seront nommés : </w:t>
+      </w:r>
+      <w:proofErr w:type="spellStart"/>
+      <w:r>
+        <w:rPr>
+          <w:rFonts w:ascii="Californian FB" w:hAnsi="Californian FB"/>
+        </w:rPr>
+        <w:t>TA_Table</w:t>
+      </w:r>
+      <w:proofErr w:type="spellEnd"/>
+    </w:p>
+    <w:p>
+      <w:pPr>
+        <w:rPr>
+          <w:rFonts w:ascii="Californian FB" w:hAnsi="Californian FB"/>
+        </w:rPr>
+      </w:pPr>
+      <w:r>
+        <w:rPr>
+          <w:rFonts w:ascii="Californian FB" w:hAnsi="Californian FB"/>
+        </w:rPr>
+        <w:t xml:space="preserve">Exemple : </w:t>
+      </w:r>
+      <w:proofErr w:type="spellStart"/>
+      <w:r>
+        <w:rPr>
+          <w:rFonts w:ascii="Californian FB" w:hAnsi="Californian FB"/>
+        </w:rPr>
+        <w:t>TA_Chambre</w:t>
+      </w:r>
+      <w:proofErr w:type="spellEnd"/>
+    </w:p>
+    <w:p>
+      <w:pPr>
+        <w:rPr>
+          <w:rFonts w:ascii="Californian FB" w:hAnsi="Californian FB"/>
+        </w:rPr>
+      </w:pPr>
+    </w:p>
+    <w:p>
+      <w:pPr>
+        <w:rPr>
+          <w:rFonts w:ascii="Californian FB" w:hAnsi="Californian FB"/>
+        </w:rPr>
+      </w:pPr>
+      <w:r>
+        <w:rPr>
+          <w:rFonts w:ascii="Californian FB" w:hAnsi="Californian FB"/>
+        </w:rPr>
+        <w:t xml:space="preserve">Les </w:t>
+      </w:r>
+      <w:proofErr w:type="spellStart"/>
+      <w:r>
+        <w:rPr>
+          <w:rFonts w:ascii="Californian FB" w:hAnsi="Californian FB"/>
+        </w:rPr>
+        <w:t>BindingSources</w:t>
+      </w:r>
+      <w:proofErr w:type="spellEnd"/>
+      <w:r>
+        <w:rPr>
+          <w:rFonts w:ascii="Californian FB" w:hAnsi="Californian FB"/>
+        </w:rPr>
+        <w:t xml:space="preserve"> seront nommés :</w:t>
+      </w:r>
+      <w:proofErr w:type="spellStart"/>
+      <w:r>
+        <w:rPr>
+          <w:rFonts w:ascii="Californian FB" w:hAnsi="Californian FB"/>
+        </w:rPr>
+        <w:t>B</w:t>
       </w:r>
       <w:r>
         <w:rPr>
@@ -1311,71 +1764,124 @@
         </w:rPr>
         <w:t>_Table</w:t>
       </w:r>
-    </w:p>
-    <w:p>
-      <w:pPr>
-        <w:rPr>
-          <w:rFonts w:ascii="Californian FB" w:hAnsi="Californian FB"/>
-        </w:rPr>
-      </w:pPr>
-      <w:r>
-        <w:rPr>
-          <w:rFonts w:ascii="Californian FB" w:hAnsi="Californian FB"/>
-        </w:rPr>
-        <w:t>Exemple : BS_Chambre</w:t>
-      </w:r>
-    </w:p>
-    <w:p>
-      <w:pPr>
-        <w:rPr>
-          <w:rFonts w:ascii="Californian FB" w:hAnsi="Californian FB"/>
-        </w:rPr>
-      </w:pPr>
-    </w:p>
-    <w:p>
-      <w:pPr>
-        <w:rPr>
-          <w:rFonts w:ascii="Californian FB" w:hAnsi="Californian FB"/>
-        </w:rPr>
-      </w:pPr>
-      <w:r>
-        <w:rPr>
-          <w:rFonts w:ascii="Californian FB" w:hAnsi="Californian FB"/>
-        </w:rPr>
-        <w:t>Le DataGrid sera nommé : DataGrid_Partie</w:t>
-      </w:r>
-    </w:p>
-    <w:p>
-      <w:pPr>
-        <w:rPr>
-          <w:rFonts w:ascii="Californian FB" w:hAnsi="Californian FB"/>
-        </w:rPr>
-      </w:pPr>
-      <w:r>
-        <w:rPr>
-          <w:rFonts w:ascii="Californian FB" w:hAnsi="Californian FB"/>
-        </w:rPr>
-        <w:t>Exemple : DataGrid_Chambre</w:t>
-      </w:r>
-    </w:p>
-    <w:p>
-      <w:pPr>
-        <w:rPr>
-          <w:rFonts w:ascii="Californian FB" w:hAnsi="Californian FB"/>
-        </w:rPr>
-      </w:pPr>
-    </w:p>
-    <w:p>
-      <w:pPr>
-        <w:rPr>
-          <w:rFonts w:ascii="Californian FB" w:hAnsi="Californian FB"/>
-        </w:rPr>
-      </w:pPr>
-      <w:r>
-        <w:rPr>
-          <w:rFonts w:ascii="Californian FB" w:hAnsi="Californian FB"/>
-        </w:rPr>
-        <w:t xml:space="preserve">Dans le prj_menu : </w:t>
+      <w:proofErr w:type="spellEnd"/>
+    </w:p>
+    <w:p>
+      <w:pPr>
+        <w:rPr>
+          <w:rFonts w:ascii="Californian FB" w:hAnsi="Californian FB"/>
+        </w:rPr>
+      </w:pPr>
+      <w:r>
+        <w:rPr>
+          <w:rFonts w:ascii="Californian FB" w:hAnsi="Californian FB"/>
+        </w:rPr>
+        <w:t xml:space="preserve">Exemple : </w:t>
+      </w:r>
+      <w:proofErr w:type="spellStart"/>
+      <w:r>
+        <w:rPr>
+          <w:rFonts w:ascii="Californian FB" w:hAnsi="Californian FB"/>
+        </w:rPr>
+        <w:t>BS_Chambre</w:t>
+      </w:r>
+      <w:proofErr w:type="spellEnd"/>
+    </w:p>
+    <w:p>
+      <w:pPr>
+        <w:rPr>
+          <w:rFonts w:ascii="Californian FB" w:hAnsi="Californian FB"/>
+        </w:rPr>
+      </w:pPr>
+    </w:p>
+    <w:p>
+      <w:pPr>
+        <w:rPr>
+          <w:rFonts w:ascii="Californian FB" w:hAnsi="Californian FB"/>
+        </w:rPr>
+      </w:pPr>
+      <w:r>
+        <w:rPr>
+          <w:rFonts w:ascii="Californian FB" w:hAnsi="Californian FB"/>
+        </w:rPr>
+        <w:t xml:space="preserve">Le </w:t>
+      </w:r>
+      <w:proofErr w:type="spellStart"/>
+      <w:r>
+        <w:rPr>
+          <w:rFonts w:ascii="Californian FB" w:hAnsi="Californian FB"/>
+        </w:rPr>
+        <w:t>DataGrid</w:t>
+      </w:r>
+      <w:proofErr w:type="spellEnd"/>
+      <w:r>
+        <w:rPr>
+          <w:rFonts w:ascii="Californian FB" w:hAnsi="Californian FB"/>
+        </w:rPr>
+        <w:t xml:space="preserve"> sera nommé : </w:t>
+      </w:r>
+      <w:proofErr w:type="spellStart"/>
+      <w:r>
+        <w:rPr>
+          <w:rFonts w:ascii="Californian FB" w:hAnsi="Californian FB"/>
+        </w:rPr>
+        <w:t>DataGrid_Partie</w:t>
+      </w:r>
+      <w:proofErr w:type="spellEnd"/>
+    </w:p>
+    <w:p>
+      <w:pPr>
+        <w:rPr>
+          <w:rFonts w:ascii="Californian FB" w:hAnsi="Californian FB"/>
+        </w:rPr>
+      </w:pPr>
+      <w:r>
+        <w:rPr>
+          <w:rFonts w:ascii="Californian FB" w:hAnsi="Californian FB"/>
+        </w:rPr>
+        <w:t xml:space="preserve">Exemple : </w:t>
+      </w:r>
+      <w:proofErr w:type="spellStart"/>
+      <w:r>
+        <w:rPr>
+          <w:rFonts w:ascii="Californian FB" w:hAnsi="Californian FB"/>
+        </w:rPr>
+        <w:t>DataGrid_Chambre</w:t>
+      </w:r>
+      <w:proofErr w:type="spellEnd"/>
+    </w:p>
+    <w:p>
+      <w:pPr>
+        <w:rPr>
+          <w:rFonts w:ascii="Californian FB" w:hAnsi="Californian FB"/>
+        </w:rPr>
+      </w:pPr>
+    </w:p>
+    <w:p>
+      <w:pPr>
+        <w:rPr>
+          <w:rFonts w:ascii="Californian FB" w:hAnsi="Californian FB"/>
+        </w:rPr>
+      </w:pPr>
+      <w:r>
+        <w:rPr>
+          <w:rFonts w:ascii="Californian FB" w:hAnsi="Californian FB"/>
+        </w:rPr>
+        <w:t xml:space="preserve">Dans le </w:t>
+      </w:r>
+      <w:proofErr w:type="spellStart"/>
+      <w:r>
+        <w:rPr>
+          <w:rFonts w:ascii="Californian FB" w:hAnsi="Californian FB"/>
+        </w:rPr>
+        <w:t>prj_menu</w:t>
+      </w:r>
+      <w:proofErr w:type="spellEnd"/>
+      <w:r>
+        <w:rPr>
+          <w:rFonts w:ascii="Californian FB" w:hAnsi="Californian FB"/>
+        </w:rPr>
+        <w:t xml:space="preserve"> : </w:t>
       </w:r>
     </w:p>
     <w:p>
@@ -1401,7 +1907,21 @@
         <w:rPr>
           <w:rFonts w:ascii="Californian FB" w:hAnsi="Californian FB"/>
         </w:rPr>
-        <w:t xml:space="preserve"> du Prj_menu :</w:t>
+        <w:t xml:space="preserve"> du </w:t>
+      </w:r>
+      <w:proofErr w:type="spellStart"/>
+      <w:r>
+        <w:rPr>
+          <w:rFonts w:ascii="Californian FB" w:hAnsi="Californian FB"/>
+        </w:rPr>
+        <w:t>Prj_menu</w:t>
+      </w:r>
+      <w:proofErr w:type="spellEnd"/>
+      <w:r>
+        <w:rPr>
+          <w:rFonts w:ascii="Californian FB" w:hAnsi="Californian FB"/>
+        </w:rPr>
+        <w:t> :</w:t>
       </w:r>
     </w:p>
     <w:p>
@@ -1428,12 +1948,20 @@
           <w:rFonts w:ascii="Californian FB" w:hAnsi="Californian FB"/>
         </w:rPr>
       </w:pPr>
+      <w:proofErr w:type="spellStart"/>
       <w:r>
         <w:rPr>
           <w:rFonts w:ascii="Californian FB" w:hAnsi="Californian FB"/>
         </w:rPr>
         <w:lastRenderedPageBreak/>
-        <w:t xml:space="preserve">Btn_Reservation </w:t>
+        <w:t>Btn_Reservation</w:t>
+      </w:r>
+      <w:proofErr w:type="spellEnd"/>
+      <w:r>
+        <w:rPr>
+          <w:rFonts w:ascii="Californian FB" w:hAnsi="Californian FB"/>
+        </w:rPr>
+        <w:t xml:space="preserve"> </w:t>
       </w:r>
     </w:p>
     <w:p>
@@ -1447,12 +1975,14 @@
           <w:rFonts w:ascii="Californian FB" w:hAnsi="Californian FB"/>
         </w:rPr>
       </w:pPr>
+      <w:proofErr w:type="spellStart"/>
       <w:r>
         <w:rPr>
           <w:rFonts w:ascii="Californian FB" w:hAnsi="Californian FB"/>
         </w:rPr>
         <w:t>Btn_Arrive</w:t>
       </w:r>
+      <w:proofErr w:type="spellEnd"/>
     </w:p>
     <w:p>
       <w:pPr>
@@ -1465,12 +1995,14 @@
           <w:rFonts w:ascii="Californian FB" w:hAnsi="Californian FB"/>
         </w:rPr>
       </w:pPr>
+      <w:proofErr w:type="spellStart"/>
       <w:r>
         <w:rPr>
           <w:rFonts w:ascii="Californian FB" w:hAnsi="Californian FB"/>
         </w:rPr>
         <w:t>Btn_Chambre</w:t>
       </w:r>
+      <w:proofErr w:type="spellEnd"/>
     </w:p>
     <w:p>
       <w:pPr>
@@ -1483,12 +2015,14 @@
           <w:rFonts w:ascii="Californian FB" w:hAnsi="Californian FB"/>
         </w:rPr>
       </w:pPr>
+      <w:proofErr w:type="spellStart"/>
       <w:r>
         <w:rPr>
           <w:rFonts w:ascii="Californian FB" w:hAnsi="Californian FB"/>
         </w:rPr>
         <w:t>Btn_Depart</w:t>
       </w:r>
+      <w:proofErr w:type="spellEnd"/>
     </w:p>
     <w:p>
       <w:pPr>
@@ -1501,12 +2035,14 @@
           <w:rFonts w:ascii="Californian FB" w:hAnsi="Californian FB"/>
         </w:rPr>
       </w:pPr>
+      <w:proofErr w:type="spellStart"/>
       <w:r>
         <w:rPr>
           <w:rFonts w:ascii="Californian FB" w:hAnsi="Californian FB"/>
         </w:rPr>
         <w:t>Btn_Transaction</w:t>
       </w:r>
+      <w:proofErr w:type="spellEnd"/>
     </w:p>
     <w:p>
       <w:pPr>
@@ -1519,24 +2055,40 @@
           <w:rFonts w:ascii="Californian FB" w:hAnsi="Californian FB"/>
         </w:rPr>
       </w:pPr>
+      <w:proofErr w:type="spellStart"/>
       <w:r>
         <w:rPr>
           <w:rFonts w:ascii="Californian FB" w:hAnsi="Californian FB"/>
         </w:rPr>
         <w:t>Btn_Ajouter</w:t>
       </w:r>
-    </w:p>
-    <w:p>
-      <w:pPr>
-        <w:rPr>
-          <w:rFonts w:ascii="Californian FB" w:hAnsi="Californian FB"/>
-        </w:rPr>
-      </w:pPr>
-      <w:r>
-        <w:rPr>
-          <w:rFonts w:ascii="Californian FB" w:hAnsi="Californian FB"/>
-        </w:rPr>
-        <w:t>-1 label nommé NomCie c</w:t>
+      <w:proofErr w:type="spellEnd"/>
+    </w:p>
+    <w:p>
+      <w:pPr>
+        <w:rPr>
+          <w:rFonts w:ascii="Californian FB" w:hAnsi="Californian FB"/>
+        </w:rPr>
+      </w:pPr>
+      <w:r>
+        <w:rPr>
+          <w:rFonts w:ascii="Californian FB" w:hAnsi="Californian FB"/>
+        </w:rPr>
+        <w:t xml:space="preserve">-1 label nommé </w:t>
+      </w:r>
+      <w:proofErr w:type="spellStart"/>
+      <w:r>
+        <w:rPr>
+          <w:rFonts w:ascii="Californian FB" w:hAnsi="Californian FB"/>
+        </w:rPr>
+        <w:t>NomCie</w:t>
+      </w:r>
+      <w:proofErr w:type="spellEnd"/>
+      <w:r>
+        <w:rPr>
+          <w:rFonts w:ascii="Californian FB" w:hAnsi="Californian FB"/>
+        </w:rPr>
+        <w:t xml:space="preserve"> c</w:t>
       </w:r>
       <w:r>
         <w:rPr>
@@ -1555,7 +2107,21 @@
         <w:rPr>
           <w:rFonts w:ascii="Californian FB" w:hAnsi="Californian FB"/>
         </w:rPr>
-        <w:t>-1 Picture box nommé LogoBox co</w:t>
+        <w:t xml:space="preserve">-1 Picture box nommé </w:t>
+      </w:r>
+      <w:proofErr w:type="spellStart"/>
+      <w:r>
+        <w:rPr>
+          <w:rFonts w:ascii="Californian FB" w:hAnsi="Californian FB"/>
+        </w:rPr>
+        <w:t>LogoBox</w:t>
+      </w:r>
+      <w:proofErr w:type="spellEnd"/>
+      <w:r>
+        <w:rPr>
+          <w:rFonts w:ascii="Californian FB" w:hAnsi="Californian FB"/>
+        </w:rPr>
+        <w:t xml:space="preserve"> co</w:t>
       </w:r>
       <w:r>
         <w:rPr>
@@ -1587,7 +2153,21 @@
         <w:rPr>
           <w:rFonts w:ascii="Californian FB" w:hAnsi="Californian FB"/>
         </w:rPr>
-        <w:t xml:space="preserve">du prj_menu </w:t>
+        <w:t xml:space="preserve">du </w:t>
+      </w:r>
+      <w:proofErr w:type="spellStart"/>
+      <w:r>
+        <w:rPr>
+          <w:rFonts w:ascii="Californian FB" w:hAnsi="Californian FB"/>
+        </w:rPr>
+        <w:t>prj_menu</w:t>
+      </w:r>
+      <w:proofErr w:type="spellEnd"/>
+      <w:r>
+        <w:rPr>
+          <w:rFonts w:ascii="Californian FB" w:hAnsi="Californian FB"/>
+        </w:rPr>
+        <w:t xml:space="preserve"> </w:t>
       </w:r>
       <w:r>
         <w:rPr>
@@ -1632,12 +2212,14 @@
           <w:rFonts w:ascii="Californian FB" w:hAnsi="Californian FB"/>
         </w:rPr>
       </w:pPr>
+      <w:proofErr w:type="spellStart"/>
       <w:r>
         <w:rPr>
           <w:rFonts w:ascii="Californian FB" w:hAnsi="Californian FB"/>
         </w:rPr>
         <w:t>btn_cancel</w:t>
       </w:r>
+      <w:proofErr w:type="spellEnd"/>
     </w:p>
     <w:p>
       <w:pPr>
@@ -1650,12 +2232,14 @@
           <w:rFonts w:ascii="Californian FB" w:hAnsi="Californian FB"/>
         </w:rPr>
       </w:pPr>
+      <w:proofErr w:type="spellStart"/>
       <w:r>
         <w:rPr>
           <w:rFonts w:ascii="Californian FB" w:hAnsi="Californian FB"/>
         </w:rPr>
         <w:t>btn_edit</w:t>
       </w:r>
+      <w:proofErr w:type="spellEnd"/>
     </w:p>
     <w:p>
       <w:pPr>
@@ -1668,12 +2252,14 @@
           <w:rFonts w:ascii="Californian FB" w:hAnsi="Californian FB"/>
         </w:rPr>
       </w:pPr>
+      <w:proofErr w:type="spellStart"/>
       <w:r>
         <w:rPr>
           <w:rFonts w:ascii="Californian FB" w:hAnsi="Californian FB"/>
         </w:rPr>
         <w:t>btn_next</w:t>
       </w:r>
+      <w:proofErr w:type="spellEnd"/>
     </w:p>
     <w:p>
       <w:pPr>
@@ -1686,12 +2272,14 @@
           <w:rFonts w:ascii="Californian FB" w:hAnsi="Californian FB"/>
         </w:rPr>
       </w:pPr>
+      <w:proofErr w:type="spellStart"/>
       <w:r>
         <w:rPr>
           <w:rFonts w:ascii="Californian FB" w:hAnsi="Californian FB"/>
         </w:rPr>
         <w:t>btn_previous</w:t>
       </w:r>
+      <w:proofErr w:type="spellEnd"/>
     </w:p>
     <w:p>
       <w:pPr>
@@ -1704,12 +2292,14 @@
           <w:rFonts w:ascii="Californian FB" w:hAnsi="Californian FB"/>
         </w:rPr>
       </w:pPr>
+      <w:proofErr w:type="spellStart"/>
       <w:r>
         <w:rPr>
           <w:rFonts w:ascii="Californian FB" w:hAnsi="Californian FB"/>
         </w:rPr>
         <w:t>btn_remove</w:t>
       </w:r>
+      <w:proofErr w:type="spellEnd"/>
     </w:p>
     <w:p>
       <w:pPr>
@@ -1722,12 +2312,14 @@
           <w:rFonts w:ascii="Californian FB" w:hAnsi="Californian FB"/>
         </w:rPr>
       </w:pPr>
+      <w:proofErr w:type="spellStart"/>
       <w:r>
         <w:rPr>
           <w:rFonts w:ascii="Californian FB" w:hAnsi="Californian FB"/>
         </w:rPr>
         <w:t>btn_save</w:t>
       </w:r>
+      <w:proofErr w:type="spellEnd"/>
     </w:p>
     <w:p>
       <w:pPr>
@@ -1740,12 +2332,14 @@
           <w:rFonts w:ascii="Californian FB" w:hAnsi="Californian FB"/>
         </w:rPr>
       </w:pPr>
+      <w:proofErr w:type="spellStart"/>
       <w:r>
         <w:rPr>
           <w:rFonts w:ascii="Californian FB" w:hAnsi="Californian FB"/>
         </w:rPr>
         <w:t>btn_fonction</w:t>
       </w:r>
+      <w:proofErr w:type="spellEnd"/>
     </w:p>
     <w:p>
       <w:pPr>
@@ -1758,44 +2352,88 @@
           <w:rFonts w:ascii="Californian FB" w:hAnsi="Californian FB"/>
         </w:rPr>
       </w:pPr>
+      <w:proofErr w:type="spellStart"/>
       <w:r>
         <w:rPr>
           <w:rFonts w:ascii="Californian FB" w:hAnsi="Californian FB"/>
         </w:rPr>
         <w:t>lab_format</w:t>
       </w:r>
-    </w:p>
-    <w:p>
-      <w:pPr>
-        <w:rPr>
-          <w:rFonts w:ascii="Californian FB" w:hAnsi="Californian FB"/>
-        </w:rPr>
-      </w:pPr>
-    </w:p>
-    <w:p>
-      <w:pPr>
-        <w:rPr>
-          <w:rFonts w:ascii="Californian FB" w:hAnsi="Californian FB"/>
-        </w:rPr>
-      </w:pPr>
-      <w:r>
-        <w:rPr>
-          <w:rFonts w:ascii="Californian FB" w:hAnsi="Californian FB"/>
-        </w:rPr>
-        <w:t xml:space="preserve">-Une pictureBox nommé : Logo_CB contenant le logo de la compagnie </w:t>
-      </w:r>
-    </w:p>
-    <w:p>
-      <w:pPr>
-        <w:rPr>
-          <w:rFonts w:ascii="Californian FB" w:hAnsi="Californian FB"/>
-        </w:rPr>
-      </w:pPr>
-      <w:r>
-        <w:rPr>
-          <w:rFonts w:ascii="Californian FB" w:hAnsi="Californian FB"/>
-        </w:rPr>
-        <w:t>-Un Label nommé : txt_CB contenant le nom de la compagnie</w:t>
+      <w:proofErr w:type="spellEnd"/>
+    </w:p>
+    <w:p>
+      <w:pPr>
+        <w:rPr>
+          <w:rFonts w:ascii="Californian FB" w:hAnsi="Californian FB"/>
+        </w:rPr>
+      </w:pPr>
+    </w:p>
+    <w:p>
+      <w:pPr>
+        <w:rPr>
+          <w:rFonts w:ascii="Californian FB" w:hAnsi="Californian FB"/>
+        </w:rPr>
+      </w:pPr>
+      <w:r>
+        <w:rPr>
+          <w:rFonts w:ascii="Californian FB" w:hAnsi="Californian FB"/>
+        </w:rPr>
+        <w:t xml:space="preserve">-Une </w:t>
+      </w:r>
+      <w:proofErr w:type="spellStart"/>
+      <w:r>
+        <w:rPr>
+          <w:rFonts w:ascii="Californian FB" w:hAnsi="Californian FB"/>
+        </w:rPr>
+        <w:t>pictureBox</w:t>
+      </w:r>
+      <w:proofErr w:type="spellEnd"/>
+      <w:r>
+        <w:rPr>
+          <w:rFonts w:ascii="Californian FB" w:hAnsi="Californian FB"/>
+        </w:rPr>
+        <w:t xml:space="preserve"> nommé : </w:t>
+      </w:r>
+      <w:proofErr w:type="spellStart"/>
+      <w:r>
+        <w:rPr>
+          <w:rFonts w:ascii="Californian FB" w:hAnsi="Californian FB"/>
+        </w:rPr>
+        <w:t>Logo_CB</w:t>
+      </w:r>
+      <w:proofErr w:type="spellEnd"/>
+      <w:r>
+        <w:rPr>
+          <w:rFonts w:ascii="Californian FB" w:hAnsi="Californian FB"/>
+        </w:rPr>
+        <w:t xml:space="preserve"> contenant le logo de la compagnie </w:t>
+      </w:r>
+    </w:p>
+    <w:p>
+      <w:pPr>
+        <w:rPr>
+          <w:rFonts w:ascii="Californian FB" w:hAnsi="Californian FB"/>
+        </w:rPr>
+      </w:pPr>
+      <w:r>
+        <w:rPr>
+          <w:rFonts w:ascii="Californian FB" w:hAnsi="Californian FB"/>
+        </w:rPr>
+        <w:t xml:space="preserve">-Un Label nommé : </w:t>
+      </w:r>
+      <w:proofErr w:type="spellStart"/>
+      <w:r>
+        <w:rPr>
+          <w:rFonts w:ascii="Californian FB" w:hAnsi="Californian FB"/>
+        </w:rPr>
+        <w:t>txt_CB</w:t>
+      </w:r>
+      <w:proofErr w:type="spellEnd"/>
+      <w:r>
+        <w:rPr>
+          <w:rFonts w:ascii="Californian FB" w:hAnsi="Californian FB"/>
+        </w:rPr>
+        <w:t xml:space="preserve"> contenant le nom de la compagnie</w:t>
       </w:r>
     </w:p>
     <w:p>
@@ -1827,40 +2465,126 @@
         <w:rPr>
           <w:rFonts w:ascii="Californian FB" w:hAnsi="Californian FB"/>
         </w:rPr>
-        <w:t xml:space="preserve"> héritera de la librairie d’objet mais possèdera un dataGrid en plus contenant les données de la base de données.</w:t>
-      </w:r>
-    </w:p>
-    <w:p>
-      <w:pPr>
-        <w:rPr>
-          <w:rFonts w:ascii="Californian FB" w:hAnsi="Californian FB"/>
-        </w:rPr>
-      </w:pPr>
-      <w:r>
-        <w:rPr>
-          <w:rFonts w:ascii="Californian FB" w:hAnsi="Californian FB"/>
-        </w:rPr>
-        <w:t xml:space="preserve"> Chaque dataGrid sera nommé : Data_(formeduprojetindivuel)</w:t>
-      </w:r>
-    </w:p>
-    <w:p>
-      <w:pPr>
-        <w:rPr>
-          <w:rFonts w:ascii="Californian FB" w:hAnsi="Californian FB"/>
-        </w:rPr>
-      </w:pPr>
-      <w:r>
-        <w:rPr>
-          <w:rFonts w:ascii="Californian FB" w:hAnsi="Californian FB"/>
-        </w:rPr>
-        <w:t>Exemple : Data_Chambres</w:t>
-      </w:r>
-      <w:r>
-        <w:rPr>
-          <w:rFonts w:ascii="Californian FB" w:hAnsi="Californian FB"/>
-        </w:rPr>
-        <w:t xml:space="preserve"> , Data_Reservation , Data_Client , etc</w:t>
-      </w:r>
+        <w:t xml:space="preserve"> héritera de la librairie d’objet mais possèdera un </w:t>
+      </w:r>
+      <w:proofErr w:type="spellStart"/>
+      <w:r>
+        <w:rPr>
+          <w:rFonts w:ascii="Californian FB" w:hAnsi="Californian FB"/>
+        </w:rPr>
+        <w:t>dataGrid</w:t>
+      </w:r>
+      <w:proofErr w:type="spellEnd"/>
+      <w:r>
+        <w:rPr>
+          <w:rFonts w:ascii="Californian FB" w:hAnsi="Californian FB"/>
+        </w:rPr>
+        <w:t xml:space="preserve"> en plus contenant les données de la base de données.</w:t>
+      </w:r>
+    </w:p>
+    <w:p>
+      <w:pPr>
+        <w:rPr>
+          <w:rFonts w:ascii="Californian FB" w:hAnsi="Californian FB"/>
+        </w:rPr>
+      </w:pPr>
+      <w:r>
+        <w:rPr>
+          <w:rFonts w:ascii="Californian FB" w:hAnsi="Californian FB"/>
+        </w:rPr>
+        <w:t xml:space="preserve"> Chaque </w:t>
+      </w:r>
+      <w:proofErr w:type="spellStart"/>
+      <w:r>
+        <w:rPr>
+          <w:rFonts w:ascii="Californian FB" w:hAnsi="Californian FB"/>
+        </w:rPr>
+        <w:t>dataGrid</w:t>
+      </w:r>
+      <w:proofErr w:type="spellEnd"/>
+      <w:r>
+        <w:rPr>
+          <w:rFonts w:ascii="Californian FB" w:hAnsi="Californian FB"/>
+        </w:rPr>
+        <w:t xml:space="preserve"> sera nommé : Data_(</w:t>
+      </w:r>
+      <w:proofErr w:type="spellStart"/>
+      <w:r>
+        <w:rPr>
+          <w:rFonts w:ascii="Californian FB" w:hAnsi="Californian FB"/>
+        </w:rPr>
+        <w:t>formeduprojetindivuel</w:t>
+      </w:r>
+      <w:proofErr w:type="spellEnd"/>
+      <w:r>
+        <w:rPr>
+          <w:rFonts w:ascii="Californian FB" w:hAnsi="Californian FB"/>
+        </w:rPr>
+        <w:t>)</w:t>
+      </w:r>
+    </w:p>
+    <w:p>
+      <w:pPr>
+        <w:rPr>
+          <w:rFonts w:ascii="Californian FB" w:hAnsi="Californian FB"/>
+        </w:rPr>
+      </w:pPr>
+      <w:r>
+        <w:rPr>
+          <w:rFonts w:ascii="Californian FB" w:hAnsi="Californian FB"/>
+        </w:rPr>
+        <w:t xml:space="preserve">Exemple : </w:t>
+      </w:r>
+      <w:proofErr w:type="spellStart"/>
+      <w:r>
+        <w:rPr>
+          <w:rFonts w:ascii="Californian FB" w:hAnsi="Californian FB"/>
+        </w:rPr>
+        <w:t>Data_Chambres</w:t>
+      </w:r>
+      <w:proofErr w:type="spellEnd"/>
+      <w:r>
+        <w:rPr>
+          <w:rFonts w:ascii="Californian FB" w:hAnsi="Californian FB"/>
+        </w:rPr>
+        <w:t xml:space="preserve"> , </w:t>
+      </w:r>
+      <w:proofErr w:type="spellStart"/>
+      <w:r>
+        <w:rPr>
+          <w:rFonts w:ascii="Californian FB" w:hAnsi="Californian FB"/>
+        </w:rPr>
+        <w:t>Data_Reservation</w:t>
+      </w:r>
+      <w:proofErr w:type="spellEnd"/>
+      <w:r>
+        <w:rPr>
+          <w:rFonts w:ascii="Californian FB" w:hAnsi="Californian FB"/>
+        </w:rPr>
+        <w:t xml:space="preserve"> , </w:t>
+      </w:r>
+      <w:proofErr w:type="spellStart"/>
+      <w:r>
+        <w:rPr>
+          <w:rFonts w:ascii="Californian FB" w:hAnsi="Californian FB"/>
+        </w:rPr>
+        <w:t>Data_Client</w:t>
+      </w:r>
+      <w:proofErr w:type="spellEnd"/>
+      <w:r>
+        <w:rPr>
+          <w:rFonts w:ascii="Californian FB" w:hAnsi="Californian FB"/>
+        </w:rPr>
+        <w:t xml:space="preserve"> , </w:t>
+      </w:r>
+      <w:proofErr w:type="spellStart"/>
+      <w:r>
+        <w:rPr>
+          <w:rFonts w:ascii="Californian FB" w:hAnsi="Californian FB"/>
+        </w:rPr>
+        <w:t>etc</w:t>
+      </w:r>
+      <w:proofErr w:type="spellEnd"/>
     </w:p>
     <w:p>
       <w:pPr>
@@ -1951,14 +2675,58 @@
         <w:rPr>
           <w:rFonts w:ascii="Californian FB" w:hAnsi="Californian FB"/>
         </w:rPr>
-        <w:t>TYPE = btn, chckBox, lab</w:t>
-      </w:r>
-      <w:r>
-        <w:rPr>
-          <w:rFonts w:ascii="Californian FB" w:hAnsi="Californian FB"/>
-        </w:rPr>
-        <w:t xml:space="preserve"> etc</w:t>
-      </w:r>
+        <w:t xml:space="preserve">TYPE = </w:t>
+      </w:r>
+      <w:proofErr w:type="spellStart"/>
+      <w:r>
+        <w:rPr>
+          <w:rFonts w:ascii="Californian FB" w:hAnsi="Californian FB"/>
+        </w:rPr>
+        <w:t>btn</w:t>
+      </w:r>
+      <w:proofErr w:type="spellEnd"/>
+      <w:r>
+        <w:rPr>
+          <w:rFonts w:ascii="Californian FB" w:hAnsi="Californian FB"/>
+        </w:rPr>
+        <w:t xml:space="preserve">, </w:t>
+      </w:r>
+      <w:proofErr w:type="spellStart"/>
+      <w:r>
+        <w:rPr>
+          <w:rFonts w:ascii="Californian FB" w:hAnsi="Californian FB"/>
+        </w:rPr>
+        <w:t>chckBox</w:t>
+      </w:r>
+      <w:proofErr w:type="spellEnd"/>
+      <w:r>
+        <w:rPr>
+          <w:rFonts w:ascii="Californian FB" w:hAnsi="Californian FB"/>
+        </w:rPr>
+        <w:t xml:space="preserve">, </w:t>
+      </w:r>
+      <w:proofErr w:type="spellStart"/>
+      <w:r>
+        <w:rPr>
+          <w:rFonts w:ascii="Californian FB" w:hAnsi="Californian FB"/>
+        </w:rPr>
+        <w:t>lab</w:t>
+      </w:r>
+      <w:proofErr w:type="spellEnd"/>
+      <w:r>
+        <w:rPr>
+          <w:rFonts w:ascii="Californian FB" w:hAnsi="Californian FB"/>
+        </w:rPr>
+        <w:t xml:space="preserve"> </w:t>
+      </w:r>
+      <w:proofErr w:type="spellStart"/>
+      <w:r>
+        <w:rPr>
+          <w:rFonts w:ascii="Californian FB" w:hAnsi="Californian FB"/>
+        </w:rPr>
+        <w:t>etc</w:t>
+      </w:r>
+      <w:proofErr w:type="spellEnd"/>
     </w:p>
     <w:p>
       <w:pPr>
@@ -2076,8 +2844,16 @@
         <w:rPr>
           <w:rFonts w:ascii="Californian FB" w:hAnsi="Californian FB"/>
         </w:rPr>
-        <w:t>Par exemple, la table commodité possède une clé primaire nommée : PK_COM, COM étant le codCom</w:t>
-      </w:r>
+        <w:t xml:space="preserve">Par exemple, la table commodité possède une clé primaire nommée : PK_COM, COM étant le </w:t>
+      </w:r>
+      <w:proofErr w:type="spellStart"/>
+      <w:r>
+        <w:rPr>
+          <w:rFonts w:ascii="Californian FB" w:hAnsi="Californian FB"/>
+        </w:rPr>
+        <w:t>codCom</w:t>
+      </w:r>
+      <w:proofErr w:type="spellEnd"/>
     </w:p>
     <w:p>
       <w:pPr>
@@ -2141,7 +2917,21 @@
         <w:rPr>
           <w:rFonts w:ascii="Californian FB" w:hAnsi="Californian FB"/>
         </w:rPr>
-        <w:t>RESCLI étant le idClient de la table client</w:t>
+        <w:t xml:space="preserve">RESCLI étant le </w:t>
+      </w:r>
+      <w:proofErr w:type="spellStart"/>
+      <w:r>
+        <w:rPr>
+          <w:rFonts w:ascii="Californian FB" w:hAnsi="Californian FB"/>
+        </w:rPr>
+        <w:t>idClient</w:t>
+      </w:r>
+      <w:proofErr w:type="spellEnd"/>
+      <w:r>
+        <w:rPr>
+          <w:rFonts w:ascii="Californian FB" w:hAnsi="Californian FB"/>
+        </w:rPr>
+        <w:t xml:space="preserve"> de la table client</w:t>
       </w:r>
     </w:p>
     <w:p>
@@ -2338,20 +3128,48 @@
           <w:rFonts w:ascii="Californian FB" w:hAnsi="Californian FB"/>
         </w:rPr>
         <w:tab/>
-        <w:t xml:space="preserve">-maquette grossière pour savoir où mettre les messages d’erreur, les textes etc </w:t>
-      </w:r>
-    </w:p>
-    <w:p>
-      <w:pPr>
-        <w:rPr>
-          <w:rFonts w:ascii="Californian FB" w:hAnsi="Californian FB"/>
-        </w:rPr>
-      </w:pPr>
-      <w:r>
-        <w:rPr>
-          <w:rFonts w:ascii="Californian FB" w:hAnsi="Californian FB"/>
-        </w:rPr>
-        <w:t>-Screeshot des interfaces</w:t>
+        <w:t xml:space="preserve">-maquette grossière pour savoir où mettre les messages d’erreur, les textes </w:t>
+      </w:r>
+      <w:proofErr w:type="spellStart"/>
+      <w:r>
+        <w:rPr>
+          <w:rFonts w:ascii="Californian FB" w:hAnsi="Californian FB"/>
+        </w:rPr>
+        <w:t>etc</w:t>
+      </w:r>
+      <w:proofErr w:type="spellEnd"/>
+      <w:r>
+        <w:rPr>
+          <w:rFonts w:ascii="Californian FB" w:hAnsi="Californian FB"/>
+        </w:rPr>
+        <w:t xml:space="preserve"> </w:t>
+      </w:r>
+    </w:p>
+    <w:p>
+      <w:pPr>
+        <w:rPr>
+          <w:rFonts w:ascii="Californian FB" w:hAnsi="Californian FB"/>
+        </w:rPr>
+      </w:pPr>
+      <w:r>
+        <w:rPr>
+          <w:rFonts w:ascii="Californian FB" w:hAnsi="Californian FB"/>
+        </w:rPr>
+        <w:t>-</w:t>
+      </w:r>
+      <w:proofErr w:type="spellStart"/>
+      <w:r>
+        <w:rPr>
+          <w:rFonts w:ascii="Californian FB" w:hAnsi="Californian FB"/>
+        </w:rPr>
+        <w:t>Screeshot</w:t>
+      </w:r>
+      <w:proofErr w:type="spellEnd"/>
+      <w:r>
+        <w:rPr>
+          <w:rFonts w:ascii="Californian FB" w:hAnsi="Californian FB"/>
+        </w:rPr>
+        <w:t xml:space="preserve"> des interfaces</w:t>
       </w:r>
     </w:p>
     <w:p>
@@ -2374,10 +3192,22 @@
         <w:rPr>
           <w:rFonts w:ascii="Californian FB" w:hAnsi="Californian FB"/>
         </w:rPr>
-        <w:t>Comment différentier les labels avec des valeurs des labels ‘titre’ ?</w:t>
+        <w:t>Comment différen</w:t>
+      </w:r>
+      <w:r>
+        <w:rPr>
+          <w:rFonts w:ascii="Californian FB" w:hAnsi="Californian FB"/>
+        </w:rPr>
+        <w:t xml:space="preserve">cier </w:t>
       </w:r>
       <w:bookmarkStart w:id="0" w:name="_GoBack"/>
       <w:bookmarkEnd w:id="0"/>
+      <w:r>
+        <w:rPr>
+          <w:rFonts w:ascii="Californian FB" w:hAnsi="Californian FB"/>
+        </w:rPr>
+        <w:t>les labels avec des valeurs des labels ‘titre’ ?</w:t>
+      </w:r>
     </w:p>
     <w:p/>
     <w:sectPr>
@@ -3803,7 +4633,7 @@
 </file>
 
 <file path=customXml/itemProps1.xml><?xml version="1.0" encoding="utf-8"?>
-<ds:datastoreItem xmlns:ds="http://schemas.openxmlformats.org/officeDocument/2006/customXml" ds:itemID="{2599584D-75C1-480E-A48B-A840DA2202AF}">
+<ds:datastoreItem xmlns:ds="http://schemas.openxmlformats.org/officeDocument/2006/customXml" ds:itemID="{C8A656D6-59DF-4840-8CFA-652008C6551E}">
   <ds:schemaRefs>
     <ds:schemaRef ds:uri="http://schemas.openxmlformats.org/officeDocument/2006/bibliography"/>
   </ds:schemaRefs>

</xml_diff>

<commit_message>
Modification des standards section FK
</commit_message>
<xml_diff>
--- a/V1.2Document-Ciboulette-Balistique-standards.docx
+++ b/V1.2Document-Ciboulette-Balistique-standards.docx
@@ -186,18 +186,26 @@
           <w:sz w:val="44"/>
           <w:u w:val="single"/>
         </w:rPr>
-        <w:t xml:space="preserve">Charles </w:t>
-      </w:r>
-      <w:proofErr w:type="spellStart"/>
-      <w:r>
+        <w:t>Charles Brouard</w:t>
+      </w:r>
+    </w:p>
+    <w:p>
+      <w:pPr>
+        <w:jc w:val="center"/>
         <w:rPr>
           <w:rFonts w:ascii="Californian FB" w:hAnsi="Californian FB"/>
           <w:sz w:val="44"/>
           <w:u w:val="single"/>
         </w:rPr>
-        <w:t>Brouard</w:t>
-      </w:r>
-      <w:proofErr w:type="spellEnd"/>
+      </w:pPr>
+      <w:r>
+        <w:rPr>
+          <w:rFonts w:ascii="Californian FB" w:hAnsi="Californian FB"/>
+          <w:sz w:val="44"/>
+          <w:u w:val="single"/>
+        </w:rPr>
+        <w:t>Maxime Damour</w:t>
+      </w:r>
     </w:p>
     <w:p>
       <w:pPr>
@@ -214,7 +222,7 @@
           <w:sz w:val="44"/>
           <w:u w:val="single"/>
         </w:rPr>
-        <w:t>Maxime Damour</w:t>
+        <w:t>James Jeffrey</w:t>
       </w:r>
     </w:p>
     <w:p>
@@ -226,14 +234,16 @@
           <w:u w:val="single"/>
         </w:rPr>
       </w:pPr>
-      <w:r>
+    </w:p>
+    <w:p>
+      <w:pPr>
+        <w:jc w:val="center"/>
         <w:rPr>
           <w:rFonts w:ascii="Californian FB" w:hAnsi="Californian FB"/>
           <w:sz w:val="44"/>
           <w:u w:val="single"/>
         </w:rPr>
-        <w:t>James Jeffrey</w:t>
-      </w:r>
+      </w:pPr>
     </w:p>
     <w:p>
       <w:pPr>
@@ -250,38 +260,18 @@
         <w:jc w:val="center"/>
         <w:rPr>
           <w:rFonts w:ascii="Californian FB" w:hAnsi="Californian FB"/>
+          <w:b/>
           <w:sz w:val="44"/>
           <w:u w:val="single"/>
         </w:rPr>
       </w:pPr>
-    </w:p>
-    <w:p>
-      <w:pPr>
-        <w:jc w:val="center"/>
-        <w:rPr>
-          <w:rFonts w:ascii="Californian FB" w:hAnsi="Californian FB"/>
+      <w:r>
+        <w:rPr>
+          <w:rFonts w:ascii="Californian FB" w:hAnsi="Californian FB"/>
+          <w:b/>
           <w:sz w:val="44"/>
           <w:u w:val="single"/>
         </w:rPr>
-      </w:pPr>
-    </w:p>
-    <w:p>
-      <w:pPr>
-        <w:jc w:val="center"/>
-        <w:rPr>
-          <w:rFonts w:ascii="Californian FB" w:hAnsi="Californian FB"/>
-          <w:b/>
-          <w:sz w:val="44"/>
-          <w:u w:val="single"/>
-        </w:rPr>
-      </w:pPr>
-      <w:r>
-        <w:rPr>
-          <w:rFonts w:ascii="Californian FB" w:hAnsi="Californian FB"/>
-          <w:b/>
-          <w:sz w:val="44"/>
-          <w:u w:val="single"/>
-        </w:rPr>
         <w:t>Table des matières</w:t>
       </w:r>
     </w:p>
@@ -401,87 +391,14 @@
           <w:rFonts w:ascii="Californian FB" w:hAnsi="Californian FB"/>
           <w:u w:val="single"/>
         </w:rPr>
-        <w:t>s formulaires (.</w:t>
-      </w:r>
-      <w:proofErr w:type="spellStart"/>
-      <w:r>
-        <w:rPr>
-          <w:rFonts w:ascii="Californian FB" w:hAnsi="Californian FB"/>
-          <w:u w:val="single"/>
-        </w:rPr>
-        <w:t>cs</w:t>
-      </w:r>
-      <w:proofErr w:type="spellEnd"/>
-      <w:r>
-        <w:rPr>
-          <w:rFonts w:ascii="Californian FB" w:hAnsi="Californian FB"/>
-          <w:u w:val="single"/>
-        </w:rPr>
-        <w:t>), rapports (.</w:t>
-      </w:r>
-      <w:proofErr w:type="spellStart"/>
-      <w:r>
-        <w:rPr>
-          <w:rFonts w:ascii="Californian FB" w:hAnsi="Californian FB"/>
-          <w:u w:val="single"/>
-        </w:rPr>
-        <w:t>prt</w:t>
-      </w:r>
-      <w:proofErr w:type="spellEnd"/>
-      <w:r>
-        <w:rPr>
-          <w:rFonts w:ascii="Californian FB" w:hAnsi="Californian FB"/>
-          <w:u w:val="single"/>
-        </w:rPr>
-        <w:t xml:space="preserve">) , scripts </w:t>
-      </w:r>
-      <w:proofErr w:type="spellStart"/>
-      <w:r>
-        <w:rPr>
-          <w:rFonts w:ascii="Californian FB" w:hAnsi="Californian FB"/>
-          <w:u w:val="single"/>
-        </w:rPr>
-        <w:t>sql</w:t>
-      </w:r>
-      <w:proofErr w:type="spellEnd"/>
-      <w:r>
-        <w:rPr>
-          <w:rFonts w:ascii="Californian FB" w:hAnsi="Californian FB"/>
-          <w:u w:val="single"/>
-        </w:rPr>
-        <w:t xml:space="preserve"> (.</w:t>
-      </w:r>
-      <w:proofErr w:type="spellStart"/>
-      <w:r>
-        <w:rPr>
-          <w:rFonts w:ascii="Californian FB" w:hAnsi="Californian FB"/>
-          <w:u w:val="single"/>
-        </w:rPr>
-        <w:t>sql</w:t>
-      </w:r>
-      <w:proofErr w:type="spellEnd"/>
-      <w:r>
-        <w:rPr>
-          <w:rFonts w:ascii="Californian FB" w:hAnsi="Californian FB"/>
-          <w:u w:val="single"/>
-        </w:rPr>
-        <w:t xml:space="preserve"> et </w:t>
-      </w:r>
-      <w:proofErr w:type="spellStart"/>
-      <w:r>
-        <w:rPr>
-          <w:rFonts w:ascii="Californian FB" w:hAnsi="Californian FB"/>
-          <w:u w:val="single"/>
-        </w:rPr>
-        <w:t>dtq</w:t>
-      </w:r>
-      <w:proofErr w:type="spellEnd"/>
-      <w:r>
-        <w:rPr>
-          <w:rFonts w:ascii="Californian FB" w:hAnsi="Californian FB"/>
-          <w:u w:val="single"/>
-        </w:rPr>
-        <w:t>)</w:t>
+        <w:t>s formulaires (.cs), rapports (.</w:t>
+      </w:r>
+      <w:r>
+        <w:rPr>
+          <w:rFonts w:ascii="Californian FB" w:hAnsi="Californian FB"/>
+          <w:u w:val="single"/>
+        </w:rPr>
+        <w:t>prt) , scripts sql (.sql et dtq)</w:t>
       </w:r>
     </w:p>
     <w:p>
@@ -686,527 +603,302 @@
           <w:rFonts w:ascii="Californian FB" w:hAnsi="Californian FB"/>
           <w:sz w:val="28"/>
         </w:rPr>
-        <w:t xml:space="preserve">Le </w:t>
-      </w:r>
-      <w:proofErr w:type="spellStart"/>
+        <w:t>Le dataset :</w:t>
+      </w:r>
       <w:r>
         <w:rPr>
           <w:rFonts w:ascii="Californian FB" w:hAnsi="Californian FB"/>
           <w:sz w:val="28"/>
         </w:rPr>
-        <w:t>dataset</w:t>
-      </w:r>
-      <w:proofErr w:type="spellEnd"/>
+        <w:t xml:space="preserve"> DataS</w:t>
+      </w:r>
       <w:r>
         <w:rPr>
           <w:rFonts w:ascii="Californian FB" w:hAnsi="Californian FB"/>
           <w:sz w:val="28"/>
         </w:rPr>
-        <w:t> :</w:t>
-      </w:r>
-      <w:r>
+        <w:t>et_VotrePartie</w:t>
+      </w:r>
+    </w:p>
+    <w:p>
+      <w:pPr>
+        <w:ind w:left="708"/>
         <w:rPr>
           <w:rFonts w:ascii="Californian FB" w:hAnsi="Californian FB"/>
           <w:sz w:val="28"/>
         </w:rPr>
-        <w:t xml:space="preserve"> </w:t>
-      </w:r>
-      <w:proofErr w:type="spellStart"/>
+      </w:pPr>
       <w:r>
         <w:rPr>
           <w:rFonts w:ascii="Californian FB" w:hAnsi="Californian FB"/>
           <w:sz w:val="28"/>
         </w:rPr>
-        <w:t>DataS</w:t>
+        <w:t>Exemple :</w:t>
       </w:r>
       <w:r>
         <w:rPr>
           <w:rFonts w:ascii="Californian FB" w:hAnsi="Californian FB"/>
           <w:sz w:val="28"/>
         </w:rPr>
-        <w:t>et_VotrePartie</w:t>
-      </w:r>
-      <w:proofErr w:type="spellEnd"/>
-    </w:p>
-    <w:p>
-      <w:pPr>
-        <w:ind w:left="708"/>
+        <w:t xml:space="preserve"> DataS</w:t>
+      </w:r>
+      <w:r>
         <w:rPr>
           <w:rFonts w:ascii="Californian FB" w:hAnsi="Californian FB"/>
           <w:sz w:val="28"/>
         </w:rPr>
-      </w:pPr>
-      <w:r>
-        <w:rPr>
-          <w:rFonts w:ascii="Californian FB" w:hAnsi="Californian FB"/>
+        <w:t>et_Chambre , Reservation , Client , Transaction</w:t>
+      </w:r>
+    </w:p>
+    <w:p>
+      <w:pPr>
+        <w:pStyle w:val="ListParagraph"/>
+        <w:rPr>
+          <w:rFonts w:ascii="Californian FB" w:hAnsi="Californian FB"/>
+        </w:rPr>
+      </w:pPr>
+      <w:r>
+        <w:rPr>
+          <w:rFonts w:ascii="Californian FB" w:hAnsi="Californian FB"/>
+        </w:rPr>
+        <w:t xml:space="preserve">Chaque projet possèdera un nom significatif indiquant sa </w:t>
+      </w:r>
+      <w:r>
+        <w:rPr>
+          <w:rFonts w:ascii="Californian FB" w:hAnsi="Californian FB"/>
+        </w:rPr>
+        <w:t>fonction.</w:t>
+      </w:r>
+    </w:p>
+    <w:p>
+      <w:pPr>
+        <w:pStyle w:val="ListParagraph"/>
+        <w:rPr>
+          <w:rFonts w:ascii="Californian FB" w:hAnsi="Californian FB"/>
+        </w:rPr>
+      </w:pPr>
+    </w:p>
+    <w:p>
+      <w:pPr>
+        <w:pStyle w:val="ListParagraph"/>
+        <w:rPr>
+          <w:rFonts w:ascii="Californian FB" w:hAnsi="Californian FB"/>
+        </w:rPr>
+      </w:pPr>
+      <w:r>
+        <w:rPr>
+          <w:rFonts w:ascii="Californian FB" w:hAnsi="Californian FB"/>
+        </w:rPr>
+        <w:t>Le projet contenant le menu et la librairie graphique se nomme : Prj_Menu.</w:t>
+      </w:r>
+    </w:p>
+    <w:p>
+      <w:pPr>
+        <w:pStyle w:val="ListParagraph"/>
+        <w:rPr>
+          <w:rFonts w:ascii="Californian FB" w:hAnsi="Californian FB"/>
+        </w:rPr>
+      </w:pPr>
+    </w:p>
+    <w:p>
+      <w:pPr>
+        <w:pStyle w:val="ListParagraph"/>
+        <w:rPr>
+          <w:rFonts w:ascii="Californian FB" w:hAnsi="Californian FB"/>
+        </w:rPr>
+      </w:pPr>
+      <w:r>
+        <w:rPr>
+          <w:rFonts w:ascii="Californian FB" w:hAnsi="Californian FB"/>
+        </w:rPr>
+        <w:t xml:space="preserve">Chaque personne aura son projet individuel qu’il nommera </w:t>
+      </w:r>
+    </w:p>
+    <w:p>
+      <w:pPr>
+        <w:pStyle w:val="ListParagraph"/>
+        <w:rPr>
+          <w:rFonts w:ascii="Californian FB" w:hAnsi="Californian FB"/>
+        </w:rPr>
+      </w:pPr>
+      <w:r>
+        <w:rPr>
+          <w:rFonts w:ascii="Californian FB" w:hAnsi="Californian FB"/>
+        </w:rPr>
+        <w:t>Prj_Module(s)_Nom</w:t>
+      </w:r>
+      <w:r>
+        <w:rPr>
+          <w:rFonts w:ascii="Californian FB" w:hAnsi="Californian FB"/>
+        </w:rPr>
+        <w:t>.</w:t>
+      </w:r>
+    </w:p>
+    <w:p>
+      <w:pPr>
+        <w:pStyle w:val="ListParagraph"/>
+        <w:rPr>
+          <w:rFonts w:ascii="Californian FB" w:hAnsi="Californian FB"/>
+        </w:rPr>
+      </w:pPr>
+    </w:p>
+    <w:p>
+      <w:pPr>
+        <w:rPr>
+          <w:rFonts w:ascii="Californian FB" w:hAnsi="Californian FB"/>
+        </w:rPr>
+      </w:pPr>
+      <w:r>
+        <w:rPr>
+          <w:rFonts w:ascii="Californian FB" w:hAnsi="Californian FB"/>
+        </w:rPr>
+        <w:tab/>
+        <w:t>Exemple : Prj_Chambre</w:t>
+      </w:r>
+      <w:r>
+        <w:rPr>
+          <w:rFonts w:ascii="Californian FB" w:hAnsi="Californian FB"/>
+        </w:rPr>
+        <w:t>_Janie</w:t>
+      </w:r>
+      <w:r>
+        <w:rPr>
+          <w:rFonts w:ascii="Californian FB" w:hAnsi="Californian FB"/>
+        </w:rPr>
+        <w:t>, Prj_Reservation</w:t>
+      </w:r>
+      <w:r>
+        <w:rPr>
+          <w:rFonts w:ascii="Californian FB" w:hAnsi="Californian FB"/>
+        </w:rPr>
+        <w:t>_James</w:t>
+      </w:r>
+    </w:p>
+    <w:p>
+      <w:pPr>
+        <w:rPr>
+          <w:rFonts w:ascii="Californian FB" w:hAnsi="Californian FB"/>
+        </w:rPr>
+      </w:pPr>
+    </w:p>
+    <w:p>
+      <w:pPr>
+        <w:rPr>
+          <w:rFonts w:ascii="Californian FB" w:hAnsi="Californian FB"/>
+        </w:rPr>
+      </w:pPr>
+      <w:r>
+        <w:rPr>
+          <w:rFonts w:ascii="Californian FB" w:hAnsi="Californian FB"/>
+        </w:rPr>
+        <w:t>Chaque projet individuel devra hériter du projet Prj_Menu.</w:t>
+      </w:r>
+    </w:p>
+    <w:p>
+      <w:pPr>
+        <w:rPr>
+          <w:rFonts w:ascii="Californian FB" w:hAnsi="Californian FB"/>
+        </w:rPr>
+      </w:pPr>
+      <w:r>
+        <w:rPr>
+          <w:rFonts w:ascii="Californian FB" w:hAnsi="Californian FB"/>
+        </w:rPr>
+        <w:t>Un dossier sous le nom de l’entreprise est créé. On peut y retrouver tous les projets individuels à la racine, le projet initial (Prj_Menu) ainsi qu’un dossier ressources, où seront mis toutes les images, scripts sql et autres fichiers utiles.</w:t>
+      </w:r>
+    </w:p>
+    <w:p>
+      <w:pPr>
+        <w:rPr>
+          <w:rFonts w:ascii="Californian FB" w:hAnsi="Californian FB"/>
+          <w:b/>
           <w:sz w:val="28"/>
-        </w:rPr>
-        <w:t>Exemple :</w:t>
-      </w:r>
-      <w:r>
-        <w:rPr>
-          <w:rFonts w:ascii="Californian FB" w:hAnsi="Californian FB"/>
+          <w:u w:val="single"/>
+        </w:rPr>
+      </w:pPr>
+    </w:p>
+    <w:p>
+      <w:pPr>
+        <w:rPr>
+          <w:rFonts w:ascii="Californian FB" w:hAnsi="Californian FB"/>
+          <w:b/>
           <w:sz w:val="28"/>
-        </w:rPr>
-        <w:t xml:space="preserve"> </w:t>
-      </w:r>
-      <w:proofErr w:type="spellStart"/>
-      <w:r>
-        <w:rPr>
-          <w:rFonts w:ascii="Californian FB" w:hAnsi="Californian FB"/>
+          <w:u w:val="single"/>
+        </w:rPr>
+      </w:pPr>
+    </w:p>
+    <w:p>
+      <w:pPr>
+        <w:rPr>
+          <w:rFonts w:ascii="Californian FB" w:hAnsi="Californian FB"/>
+          <w:b/>
           <w:sz w:val="28"/>
-        </w:rPr>
-        <w:t>DataS</w:t>
-      </w:r>
-      <w:r>
-        <w:rPr>
-          <w:rFonts w:ascii="Californian FB" w:hAnsi="Californian FB"/>
+          <w:u w:val="single"/>
+        </w:rPr>
+      </w:pPr>
+    </w:p>
+    <w:p>
+      <w:pPr>
+        <w:rPr>
+          <w:rFonts w:ascii="Californian FB" w:hAnsi="Californian FB"/>
+          <w:b/>
           <w:sz w:val="28"/>
-        </w:rPr>
-        <w:t>et_Chambre</w:t>
-      </w:r>
-      <w:proofErr w:type="spellEnd"/>
-      <w:r>
-        <w:rPr>
-          <w:rFonts w:ascii="Californian FB" w:hAnsi="Californian FB"/>
+          <w:u w:val="single"/>
+        </w:rPr>
+      </w:pPr>
+      <w:r>
+        <w:rPr>
+          <w:rFonts w:ascii="Californian FB" w:hAnsi="Californian FB"/>
+          <w:b/>
           <w:sz w:val="28"/>
-        </w:rPr>
-        <w:t xml:space="preserve"> , </w:t>
-      </w:r>
-      <w:proofErr w:type="spellStart"/>
-      <w:r>
-        <w:rPr>
-          <w:rFonts w:ascii="Californian FB" w:hAnsi="Californian FB"/>
+          <w:u w:val="single"/>
+        </w:rPr>
+        <w:t xml:space="preserve">1.2 – Nomenclature des fichiers formulaires(.cs), scripts sql </w:t>
+      </w:r>
+      <w:r>
+        <w:rPr>
+          <w:rFonts w:ascii="Californian FB" w:hAnsi="Californian FB"/>
+          <w:b/>
           <w:sz w:val="28"/>
-        </w:rPr>
-        <w:t>Reservation</w:t>
-      </w:r>
-      <w:proofErr w:type="spellEnd"/>
-      <w:r>
-        <w:rPr>
-          <w:rFonts w:ascii="Californian FB" w:hAnsi="Californian FB"/>
+          <w:u w:val="single"/>
+        </w:rPr>
+        <w:t>(.sql)</w:t>
+      </w:r>
+    </w:p>
+    <w:p>
+      <w:pPr>
+        <w:rPr>
+          <w:rFonts w:ascii="Californian FB" w:hAnsi="Californian FB"/>
+          <w:b/>
           <w:sz w:val="28"/>
-        </w:rPr>
-        <w:t xml:space="preserve"> , Client , Transaction</w:t>
-      </w:r>
-    </w:p>
-    <w:p>
-      <w:pPr>
-        <w:pStyle w:val="ListParagraph"/>
-        <w:rPr>
-          <w:rFonts w:ascii="Californian FB" w:hAnsi="Californian FB"/>
-        </w:rPr>
-      </w:pPr>
-      <w:r>
-        <w:rPr>
-          <w:rFonts w:ascii="Californian FB" w:hAnsi="Californian FB"/>
-        </w:rPr>
-        <w:t xml:space="preserve">Chaque projet possèdera un nom significatif indiquant sa </w:t>
-      </w:r>
-      <w:r>
-        <w:rPr>
-          <w:rFonts w:ascii="Californian FB" w:hAnsi="Californian FB"/>
-        </w:rPr>
-        <w:t>fonction.</w:t>
-      </w:r>
-    </w:p>
-    <w:p>
-      <w:pPr>
-        <w:pStyle w:val="ListParagraph"/>
-        <w:rPr>
-          <w:rFonts w:ascii="Californian FB" w:hAnsi="Californian FB"/>
-        </w:rPr>
-      </w:pPr>
-    </w:p>
-    <w:p>
-      <w:pPr>
-        <w:pStyle w:val="ListParagraph"/>
-        <w:rPr>
-          <w:rFonts w:ascii="Californian FB" w:hAnsi="Californian FB"/>
-        </w:rPr>
-      </w:pPr>
-      <w:r>
-        <w:rPr>
-          <w:rFonts w:ascii="Californian FB" w:hAnsi="Californian FB"/>
-        </w:rPr>
-        <w:t xml:space="preserve">Le projet contenant le menu et la librairie graphique se nomme : </w:t>
-      </w:r>
-      <w:proofErr w:type="spellStart"/>
-      <w:r>
-        <w:rPr>
-          <w:rFonts w:ascii="Californian FB" w:hAnsi="Californian FB"/>
-        </w:rPr>
-        <w:t>Prj_Menu</w:t>
-      </w:r>
-      <w:proofErr w:type="spellEnd"/>
-      <w:r>
-        <w:rPr>
-          <w:rFonts w:ascii="Californian FB" w:hAnsi="Californian FB"/>
-        </w:rPr>
-        <w:t>.</w:t>
-      </w:r>
-    </w:p>
-    <w:p>
-      <w:pPr>
-        <w:pStyle w:val="ListParagraph"/>
-        <w:rPr>
-          <w:rFonts w:ascii="Californian FB" w:hAnsi="Californian FB"/>
-        </w:rPr>
-      </w:pPr>
-    </w:p>
-    <w:p>
-      <w:pPr>
-        <w:pStyle w:val="ListParagraph"/>
-        <w:rPr>
-          <w:rFonts w:ascii="Californian FB" w:hAnsi="Californian FB"/>
-        </w:rPr>
-      </w:pPr>
-      <w:r>
-        <w:rPr>
-          <w:rFonts w:ascii="Californian FB" w:hAnsi="Californian FB"/>
-        </w:rPr>
-        <w:t xml:space="preserve">Chaque personne aura son projet individuel qu’il nommera </w:t>
-      </w:r>
-    </w:p>
-    <w:p>
-      <w:pPr>
-        <w:pStyle w:val="ListParagraph"/>
-        <w:rPr>
-          <w:rFonts w:ascii="Californian FB" w:hAnsi="Californian FB"/>
-        </w:rPr>
-      </w:pPr>
-      <w:proofErr w:type="spellStart"/>
-      <w:r>
-        <w:rPr>
-          <w:rFonts w:ascii="Californian FB" w:hAnsi="Californian FB"/>
-        </w:rPr>
-        <w:t>Prj_Module</w:t>
-      </w:r>
-      <w:proofErr w:type="spellEnd"/>
-      <w:r>
-        <w:rPr>
-          <w:rFonts w:ascii="Californian FB" w:hAnsi="Californian FB"/>
-        </w:rPr>
-        <w:t>(s)_Nom</w:t>
-      </w:r>
-      <w:r>
-        <w:rPr>
-          <w:rFonts w:ascii="Californian FB" w:hAnsi="Californian FB"/>
-        </w:rPr>
-        <w:t>.</w:t>
-      </w:r>
-    </w:p>
-    <w:p>
-      <w:pPr>
-        <w:pStyle w:val="ListParagraph"/>
-        <w:rPr>
-          <w:rFonts w:ascii="Californian FB" w:hAnsi="Californian FB"/>
-        </w:rPr>
-      </w:pPr>
-    </w:p>
-    <w:p>
-      <w:pPr>
-        <w:rPr>
-          <w:rFonts w:ascii="Californian FB" w:hAnsi="Californian FB"/>
-        </w:rPr>
-      </w:pPr>
-      <w:r>
-        <w:rPr>
-          <w:rFonts w:ascii="Californian FB" w:hAnsi="Californian FB"/>
-        </w:rPr>
-        <w:tab/>
-        <w:t xml:space="preserve">Exemple : </w:t>
-      </w:r>
-      <w:proofErr w:type="spellStart"/>
-      <w:r>
-        <w:rPr>
-          <w:rFonts w:ascii="Californian FB" w:hAnsi="Californian FB"/>
-        </w:rPr>
-        <w:t>Prj_Chambre</w:t>
-      </w:r>
-      <w:r>
-        <w:rPr>
-          <w:rFonts w:ascii="Californian FB" w:hAnsi="Californian FB"/>
-        </w:rPr>
-        <w:t>_Janie</w:t>
-      </w:r>
-      <w:proofErr w:type="spellEnd"/>
-      <w:r>
-        <w:rPr>
-          <w:rFonts w:ascii="Californian FB" w:hAnsi="Californian FB"/>
-        </w:rPr>
-        <w:t xml:space="preserve">, </w:t>
-      </w:r>
-      <w:proofErr w:type="spellStart"/>
-      <w:r>
-        <w:rPr>
-          <w:rFonts w:ascii="Californian FB" w:hAnsi="Californian FB"/>
-        </w:rPr>
-        <w:t>Prj_Reservation</w:t>
-      </w:r>
-      <w:r>
-        <w:rPr>
-          <w:rFonts w:ascii="Californian FB" w:hAnsi="Californian FB"/>
-        </w:rPr>
-        <w:t>_James</w:t>
-      </w:r>
-      <w:proofErr w:type="spellEnd"/>
-    </w:p>
-    <w:p>
-      <w:pPr>
-        <w:rPr>
-          <w:rFonts w:ascii="Californian FB" w:hAnsi="Californian FB"/>
-        </w:rPr>
-      </w:pPr>
-    </w:p>
-    <w:p>
-      <w:pPr>
-        <w:rPr>
-          <w:rFonts w:ascii="Californian FB" w:hAnsi="Californian FB"/>
-        </w:rPr>
-      </w:pPr>
-      <w:r>
-        <w:rPr>
-          <w:rFonts w:ascii="Californian FB" w:hAnsi="Californian FB"/>
-        </w:rPr>
-        <w:t xml:space="preserve">Chaque projet individuel devra hériter du projet </w:t>
-      </w:r>
-      <w:proofErr w:type="spellStart"/>
-      <w:r>
-        <w:rPr>
-          <w:rFonts w:ascii="Californian FB" w:hAnsi="Californian FB"/>
-        </w:rPr>
-        <w:t>Prj_Menu</w:t>
-      </w:r>
-      <w:proofErr w:type="spellEnd"/>
-      <w:r>
-        <w:rPr>
-          <w:rFonts w:ascii="Californian FB" w:hAnsi="Californian FB"/>
-        </w:rPr>
-        <w:t>.</w:t>
-      </w:r>
-    </w:p>
-    <w:p>
-      <w:pPr>
-        <w:rPr>
-          <w:rFonts w:ascii="Californian FB" w:hAnsi="Californian FB"/>
-        </w:rPr>
-      </w:pPr>
-      <w:r>
-        <w:rPr>
-          <w:rFonts w:ascii="Californian FB" w:hAnsi="Californian FB"/>
-        </w:rPr>
-        <w:t>Un dossier sous le nom de l’entreprise est créé. On peut y retrouver tous les projets individuels à la racine, le projet initial (</w:t>
-      </w:r>
-      <w:proofErr w:type="spellStart"/>
-      <w:r>
-        <w:rPr>
-          <w:rFonts w:ascii="Californian FB" w:hAnsi="Californian FB"/>
-        </w:rPr>
-        <w:t>Prj_Menu</w:t>
-      </w:r>
-      <w:proofErr w:type="spellEnd"/>
-      <w:r>
-        <w:rPr>
-          <w:rFonts w:ascii="Californian FB" w:hAnsi="Californian FB"/>
-        </w:rPr>
-        <w:t xml:space="preserve">) ainsi qu’un dossier ressources, où seront mis toutes les images, scripts </w:t>
-      </w:r>
-      <w:proofErr w:type="spellStart"/>
-      <w:r>
-        <w:rPr>
-          <w:rFonts w:ascii="Californian FB" w:hAnsi="Californian FB"/>
-        </w:rPr>
-        <w:t>sql</w:t>
-      </w:r>
-      <w:proofErr w:type="spellEnd"/>
-      <w:r>
-        <w:rPr>
-          <w:rFonts w:ascii="Californian FB" w:hAnsi="Californian FB"/>
-        </w:rPr>
-        <w:t xml:space="preserve"> et autres fichiers utiles.</w:t>
-      </w:r>
-    </w:p>
-    <w:p>
-      <w:pPr>
-        <w:rPr>
-          <w:rFonts w:ascii="Californian FB" w:hAnsi="Californian FB"/>
-          <w:b/>
-          <w:sz w:val="28"/>
-          <w:u w:val="single"/>
-        </w:rPr>
-      </w:pPr>
-    </w:p>
-    <w:p>
-      <w:pPr>
-        <w:rPr>
-          <w:rFonts w:ascii="Californian FB" w:hAnsi="Californian FB"/>
-          <w:b/>
-          <w:sz w:val="28"/>
-          <w:u w:val="single"/>
-        </w:rPr>
-      </w:pPr>
-    </w:p>
-    <w:p>
-      <w:pPr>
-        <w:rPr>
-          <w:rFonts w:ascii="Californian FB" w:hAnsi="Californian FB"/>
-          <w:b/>
-          <w:sz w:val="28"/>
-          <w:u w:val="single"/>
-        </w:rPr>
-      </w:pPr>
-    </w:p>
-    <w:p>
-      <w:pPr>
-        <w:rPr>
-          <w:rFonts w:ascii="Californian FB" w:hAnsi="Californian FB"/>
-          <w:b/>
-          <w:sz w:val="28"/>
-          <w:u w:val="single"/>
-        </w:rPr>
-      </w:pPr>
-      <w:r>
-        <w:rPr>
-          <w:rFonts w:ascii="Californian FB" w:hAnsi="Californian FB"/>
-          <w:b/>
-          <w:sz w:val="28"/>
-          <w:u w:val="single"/>
-        </w:rPr>
-        <w:t>1.2 – Nomenclature des fichiers formulaires(.</w:t>
-      </w:r>
-      <w:proofErr w:type="spellStart"/>
-      <w:r>
-        <w:rPr>
-          <w:rFonts w:ascii="Californian FB" w:hAnsi="Californian FB"/>
-          <w:b/>
-          <w:sz w:val="28"/>
-          <w:u w:val="single"/>
-        </w:rPr>
-        <w:t>cs</w:t>
-      </w:r>
-      <w:proofErr w:type="spellEnd"/>
-      <w:r>
-        <w:rPr>
-          <w:rFonts w:ascii="Californian FB" w:hAnsi="Californian FB"/>
-          <w:b/>
-          <w:sz w:val="28"/>
-          <w:u w:val="single"/>
-        </w:rPr>
-        <w:t xml:space="preserve">), scripts </w:t>
-      </w:r>
-      <w:proofErr w:type="spellStart"/>
-      <w:r>
-        <w:rPr>
-          <w:rFonts w:ascii="Californian FB" w:hAnsi="Californian FB"/>
-          <w:b/>
-          <w:sz w:val="28"/>
-          <w:u w:val="single"/>
-        </w:rPr>
-        <w:t>sql</w:t>
-      </w:r>
-      <w:proofErr w:type="spellEnd"/>
-      <w:r>
-        <w:rPr>
-          <w:rFonts w:ascii="Californian FB" w:hAnsi="Californian FB"/>
-          <w:b/>
-          <w:sz w:val="28"/>
-          <w:u w:val="single"/>
-        </w:rPr>
-        <w:t xml:space="preserve"> </w:t>
-      </w:r>
-      <w:r>
-        <w:rPr>
-          <w:rFonts w:ascii="Californian FB" w:hAnsi="Californian FB"/>
-          <w:b/>
-          <w:sz w:val="28"/>
-          <w:u w:val="single"/>
-        </w:rPr>
-        <w:t>(.</w:t>
-      </w:r>
-      <w:proofErr w:type="spellStart"/>
-      <w:r>
-        <w:rPr>
-          <w:rFonts w:ascii="Californian FB" w:hAnsi="Californian FB"/>
-          <w:b/>
-          <w:sz w:val="28"/>
-          <w:u w:val="single"/>
-        </w:rPr>
-        <w:t>sql</w:t>
-      </w:r>
-      <w:proofErr w:type="spellEnd"/>
-      <w:r>
-        <w:rPr>
-          <w:rFonts w:ascii="Californian FB" w:hAnsi="Californian FB"/>
-          <w:b/>
-          <w:sz w:val="28"/>
-          <w:u w:val="single"/>
-        </w:rPr>
-        <w:t>)</w:t>
-      </w:r>
-    </w:p>
-    <w:p>
-      <w:pPr>
-        <w:rPr>
-          <w:rFonts w:ascii="Californian FB" w:hAnsi="Californian FB"/>
-          <w:b/>
-          <w:sz w:val="28"/>
-          <w:u w:val="single"/>
-        </w:rPr>
-      </w:pPr>
-    </w:p>
-    <w:p>
-      <w:pPr>
-        <w:rPr>
-          <w:rFonts w:ascii="Californian FB" w:hAnsi="Californian FB"/>
-        </w:rPr>
-      </w:pPr>
-      <w:r>
-        <w:rPr>
-          <w:rFonts w:ascii="Californian FB" w:hAnsi="Californian FB"/>
-        </w:rPr>
-        <w:t>Les formulaires .</w:t>
-      </w:r>
-      <w:proofErr w:type="spellStart"/>
-      <w:r>
-        <w:rPr>
-          <w:rFonts w:ascii="Californian FB" w:hAnsi="Californian FB"/>
-        </w:rPr>
-        <w:t>cs</w:t>
-      </w:r>
-      <w:proofErr w:type="spellEnd"/>
-      <w:r>
-        <w:rPr>
-          <w:rFonts w:ascii="Californian FB" w:hAnsi="Californian FB"/>
-        </w:rPr>
-        <w:t xml:space="preserve"> ne possède pas de nom spécifique, form1 peut très bien fonctionner.</w:t>
-      </w:r>
-    </w:p>
-    <w:p>
-      <w:pPr>
-        <w:rPr>
-          <w:rFonts w:ascii="Californian FB" w:hAnsi="Californian FB"/>
-        </w:rPr>
-      </w:pPr>
-      <w:r>
-        <w:rPr>
-          <w:rFonts w:ascii="Californian FB" w:hAnsi="Californian FB"/>
-        </w:rPr>
-        <w:t xml:space="preserve">Il y a deux scripts </w:t>
-      </w:r>
-      <w:proofErr w:type="spellStart"/>
-      <w:r>
-        <w:rPr>
-          <w:rFonts w:ascii="Californian FB" w:hAnsi="Californian FB"/>
-        </w:rPr>
-        <w:t>sql</w:t>
-      </w:r>
-      <w:proofErr w:type="spellEnd"/>
-      <w:r>
-        <w:rPr>
-          <w:rFonts w:ascii="Californian FB" w:hAnsi="Californian FB"/>
-        </w:rPr>
-        <w:t> </w:t>
+          <w:u w:val="single"/>
+        </w:rPr>
+      </w:pPr>
+    </w:p>
+    <w:p>
+      <w:pPr>
+        <w:rPr>
+          <w:rFonts w:ascii="Californian FB" w:hAnsi="Californian FB"/>
+        </w:rPr>
+      </w:pPr>
+      <w:r>
+        <w:rPr>
+          <w:rFonts w:ascii="Californian FB" w:hAnsi="Californian FB"/>
+        </w:rPr>
+        <w:t>Les formulaires .cs ne possède pas de nom spécifique, form1 peut très bien fonctionner.</w:t>
+      </w:r>
+    </w:p>
+    <w:p>
+      <w:pPr>
+        <w:rPr>
+          <w:rFonts w:ascii="Californian FB" w:hAnsi="Californian FB"/>
+        </w:rPr>
+      </w:pPr>
+      <w:r>
+        <w:rPr>
+          <w:rFonts w:ascii="Californian FB" w:hAnsi="Californian FB"/>
+        </w:rPr>
+        <w:t>Il y a deux scripts sql </w:t>
       </w:r>
       <w:r>
         <w:rPr>
@@ -1218,21 +910,7 @@
         <w:rPr>
           <w:rFonts w:ascii="Californian FB" w:hAnsi="Californian FB"/>
         </w:rPr>
-        <w:t xml:space="preserve">mis dans le même fichier </w:t>
-      </w:r>
-      <w:proofErr w:type="spellStart"/>
-      <w:r>
-        <w:rPr>
-          <w:rFonts w:ascii="Californian FB" w:hAnsi="Californian FB"/>
-        </w:rPr>
-        <w:t>sql</w:t>
-      </w:r>
-      <w:proofErr w:type="spellEnd"/>
-      <w:r>
-        <w:rPr>
-          <w:rFonts w:ascii="Californian FB" w:hAnsi="Californian FB"/>
-        </w:rPr>
-        <w:t xml:space="preserve"> séparé par des balise ex :</w:t>
+        <w:t>mis dans le même fichier sql séparé par des balise ex :</w:t>
       </w:r>
     </w:p>
     <w:p>
@@ -1286,21 +964,7 @@
         <w:rPr>
           <w:rFonts w:ascii="Californian FB" w:hAnsi="Californian FB"/>
         </w:rPr>
-        <w:t xml:space="preserve">Le premier : </w:t>
-      </w:r>
-      <w:proofErr w:type="spellStart"/>
-      <w:r>
-        <w:rPr>
-          <w:rFonts w:ascii="Californian FB" w:hAnsi="Californian FB"/>
-        </w:rPr>
-        <w:t>Creation_DBCB</w:t>
-      </w:r>
-      <w:proofErr w:type="spellEnd"/>
-      <w:r>
-        <w:rPr>
-          <w:rFonts w:ascii="Californian FB" w:hAnsi="Californian FB"/>
-        </w:rPr>
-        <w:t xml:space="preserve"> possédant toute les informations requise</w:t>
+        <w:t>Le premier : Creation_DBCB possédant toute les informations requise</w:t>
       </w:r>
       <w:r>
         <w:rPr>
@@ -1338,21 +1002,7 @@
           <w:rFonts w:ascii="Californian FB" w:hAnsi="Californian FB"/>
         </w:rPr>
         <w:lastRenderedPageBreak/>
-        <w:t xml:space="preserve">Le deuxième : </w:t>
-      </w:r>
-      <w:proofErr w:type="spellStart"/>
-      <w:r>
-        <w:rPr>
-          <w:rFonts w:ascii="Californian FB" w:hAnsi="Californian FB"/>
-        </w:rPr>
-        <w:t>Insert_Base</w:t>
-      </w:r>
-      <w:proofErr w:type="spellEnd"/>
-      <w:r>
-        <w:rPr>
-          <w:rFonts w:ascii="Californian FB" w:hAnsi="Californian FB"/>
-        </w:rPr>
-        <w:t xml:space="preserve"> possédant toute les données requise</w:t>
+        <w:t>Le deuxième : Insert_Base possédant toute les données requise</w:t>
       </w:r>
       <w:r>
         <w:rPr>
@@ -1524,83 +1174,40 @@
         <w:rPr>
           <w:rFonts w:ascii="Californian FB" w:hAnsi="Californian FB"/>
         </w:rPr>
-        <w:t>Utilité(/</w:t>
-      </w:r>
-      <w:proofErr w:type="spellStart"/>
-      <w:r>
-        <w:rPr>
-          <w:rFonts w:ascii="Californian FB" w:hAnsi="Californian FB"/>
-        </w:rPr>
-        <w:t>NomDeChamp</w:t>
-      </w:r>
-      <w:proofErr w:type="spellEnd"/>
-      <w:r>
-        <w:rPr>
-          <w:rFonts w:ascii="Californian FB" w:hAnsi="Californian FB"/>
-        </w:rPr>
-        <w:t>)</w:t>
-      </w:r>
-    </w:p>
-    <w:p>
-      <w:pPr>
-        <w:rPr>
-          <w:rFonts w:ascii="Californian FB" w:hAnsi="Californian FB"/>
-        </w:rPr>
-      </w:pPr>
-      <w:r>
-        <w:rPr>
-          <w:rFonts w:ascii="Californian FB" w:hAnsi="Californian FB"/>
-        </w:rPr>
-        <w:t xml:space="preserve">Exemple : </w:t>
-      </w:r>
-      <w:proofErr w:type="spellStart"/>
-      <w:r>
-        <w:rPr>
-          <w:rFonts w:ascii="Californian FB" w:hAnsi="Californian FB"/>
-        </w:rPr>
-        <w:t>Label_IdClient</w:t>
-      </w:r>
-      <w:proofErr w:type="spellEnd"/>
-    </w:p>
-    <w:p>
-      <w:pPr>
-        <w:rPr>
-          <w:rFonts w:ascii="Californian FB" w:hAnsi="Californian FB"/>
-        </w:rPr>
-      </w:pPr>
-    </w:p>
-    <w:p>
-      <w:pPr>
-        <w:rPr>
-          <w:rFonts w:ascii="Californian FB" w:hAnsi="Californian FB"/>
-        </w:rPr>
-      </w:pPr>
-      <w:r>
-        <w:rPr>
-          <w:rFonts w:ascii="Californian FB" w:hAnsi="Californian FB"/>
-        </w:rPr>
-        <w:t xml:space="preserve">Les </w:t>
-      </w:r>
-      <w:proofErr w:type="spellStart"/>
-      <w:r>
-        <w:rPr>
-          <w:rFonts w:ascii="Californian FB" w:hAnsi="Californian FB"/>
-        </w:rPr>
-        <w:t>textbox</w:t>
-      </w:r>
-      <w:proofErr w:type="spellEnd"/>
-      <w:r>
-        <w:rPr>
-          <w:rFonts w:ascii="Californian FB" w:hAnsi="Californian FB"/>
-        </w:rPr>
-        <w:t xml:space="preserve"> seront nommés : </w:t>
-      </w:r>
-      <w:proofErr w:type="spellStart"/>
-      <w:r>
-        <w:rPr>
-          <w:rFonts w:ascii="Californian FB" w:hAnsi="Californian FB"/>
-        </w:rPr>
-        <w:t>Text</w:t>
+        <w:t>Utilité(/NomDeChamp)</w:t>
+      </w:r>
+    </w:p>
+    <w:p>
+      <w:pPr>
+        <w:rPr>
+          <w:rFonts w:ascii="Californian FB" w:hAnsi="Californian FB"/>
+        </w:rPr>
+      </w:pPr>
+      <w:r>
+        <w:rPr>
+          <w:rFonts w:ascii="Californian FB" w:hAnsi="Californian FB"/>
+        </w:rPr>
+        <w:t>Exemple : Label_IdClient</w:t>
+      </w:r>
+    </w:p>
+    <w:p>
+      <w:pPr>
+        <w:rPr>
+          <w:rFonts w:ascii="Californian FB" w:hAnsi="Californian FB"/>
+        </w:rPr>
+      </w:pPr>
+    </w:p>
+    <w:p>
+      <w:pPr>
+        <w:rPr>
+          <w:rFonts w:ascii="Californian FB" w:hAnsi="Californian FB"/>
+        </w:rPr>
+      </w:pPr>
+      <w:r>
+        <w:rPr>
+          <w:rFonts w:ascii="Californian FB" w:hAnsi="Californian FB"/>
+        </w:rPr>
+        <w:t>Les textbox seront nommés : Text</w:t>
       </w:r>
       <w:r>
         <w:rPr>
@@ -1614,26 +1221,18 @@
         </w:rPr>
         <w:t>ox_Action</w:t>
       </w:r>
-      <w:proofErr w:type="spellEnd"/>
-    </w:p>
-    <w:p>
-      <w:pPr>
-        <w:rPr>
-          <w:rFonts w:ascii="Californian FB" w:hAnsi="Californian FB"/>
-        </w:rPr>
-      </w:pPr>
-      <w:r>
-        <w:rPr>
-          <w:rFonts w:ascii="Californian FB" w:hAnsi="Californian FB"/>
-        </w:rPr>
-        <w:t xml:space="preserve">Exemple : </w:t>
-      </w:r>
-      <w:proofErr w:type="spellStart"/>
-      <w:r>
-        <w:rPr>
-          <w:rFonts w:ascii="Californian FB" w:hAnsi="Californian FB"/>
-        </w:rPr>
-        <w:t>Text</w:t>
+    </w:p>
+    <w:p>
+      <w:pPr>
+        <w:rPr>
+          <w:rFonts w:ascii="Californian FB" w:hAnsi="Californian FB"/>
+        </w:rPr>
+      </w:pPr>
+      <w:r>
+        <w:rPr>
+          <w:rFonts w:ascii="Californian FB" w:hAnsi="Californian FB"/>
+        </w:rPr>
+        <w:t>Exemple : Text</w:t>
       </w:r>
       <w:r>
         <w:rPr>
@@ -1647,110 +1246,58 @@
         </w:rPr>
         <w:t>ox_IdClient</w:t>
       </w:r>
-      <w:proofErr w:type="spellEnd"/>
-    </w:p>
-    <w:p>
-      <w:pPr>
-        <w:rPr>
-          <w:rFonts w:ascii="Californian FB" w:hAnsi="Californian FB"/>
-        </w:rPr>
-      </w:pPr>
-    </w:p>
-    <w:p>
-      <w:pPr>
-        <w:rPr>
-          <w:rFonts w:ascii="Californian FB" w:hAnsi="Californian FB"/>
-        </w:rPr>
-      </w:pPr>
-      <w:r>
-        <w:rPr>
-          <w:rFonts w:ascii="Californian FB" w:hAnsi="Californian FB"/>
-        </w:rPr>
-        <w:t xml:space="preserve">Les </w:t>
-      </w:r>
-      <w:proofErr w:type="spellStart"/>
-      <w:r>
-        <w:rPr>
-          <w:rFonts w:ascii="Californian FB" w:hAnsi="Californian FB"/>
-        </w:rPr>
-        <w:t>TableAdapter</w:t>
-      </w:r>
-      <w:proofErr w:type="spellEnd"/>
-      <w:r>
-        <w:rPr>
-          <w:rFonts w:ascii="Californian FB" w:hAnsi="Californian FB"/>
-        </w:rPr>
-        <w:t xml:space="preserve"> seront nommés : </w:t>
-      </w:r>
-      <w:proofErr w:type="spellStart"/>
-      <w:r>
-        <w:rPr>
-          <w:rFonts w:ascii="Californian FB" w:hAnsi="Californian FB"/>
-        </w:rPr>
-        <w:t>TA_Table</w:t>
-      </w:r>
-      <w:proofErr w:type="spellEnd"/>
-    </w:p>
-    <w:p>
-      <w:pPr>
-        <w:rPr>
-          <w:rFonts w:ascii="Californian FB" w:hAnsi="Californian FB"/>
-        </w:rPr>
-      </w:pPr>
-      <w:r>
-        <w:rPr>
-          <w:rFonts w:ascii="Californian FB" w:hAnsi="Californian FB"/>
-        </w:rPr>
-        <w:t xml:space="preserve">Exemple : </w:t>
-      </w:r>
-      <w:proofErr w:type="spellStart"/>
-      <w:r>
-        <w:rPr>
-          <w:rFonts w:ascii="Californian FB" w:hAnsi="Californian FB"/>
-        </w:rPr>
-        <w:t>TA_Chambre</w:t>
-      </w:r>
-      <w:proofErr w:type="spellEnd"/>
-    </w:p>
-    <w:p>
-      <w:pPr>
-        <w:rPr>
-          <w:rFonts w:ascii="Californian FB" w:hAnsi="Californian FB"/>
-        </w:rPr>
-      </w:pPr>
-    </w:p>
-    <w:p>
-      <w:pPr>
-        <w:rPr>
-          <w:rFonts w:ascii="Californian FB" w:hAnsi="Californian FB"/>
-        </w:rPr>
-      </w:pPr>
-      <w:r>
-        <w:rPr>
-          <w:rFonts w:ascii="Californian FB" w:hAnsi="Californian FB"/>
-        </w:rPr>
-        <w:t xml:space="preserve">Les </w:t>
-      </w:r>
-      <w:proofErr w:type="spellStart"/>
-      <w:r>
-        <w:rPr>
-          <w:rFonts w:ascii="Californian FB" w:hAnsi="Californian FB"/>
-        </w:rPr>
-        <w:t>BindingSources</w:t>
-      </w:r>
-      <w:proofErr w:type="spellEnd"/>
-      <w:r>
-        <w:rPr>
-          <w:rFonts w:ascii="Californian FB" w:hAnsi="Californian FB"/>
-        </w:rPr>
-        <w:t xml:space="preserve"> seront nommés :</w:t>
-      </w:r>
-      <w:proofErr w:type="spellStart"/>
-      <w:r>
-        <w:rPr>
-          <w:rFonts w:ascii="Californian FB" w:hAnsi="Californian FB"/>
-        </w:rPr>
-        <w:t>B</w:t>
+    </w:p>
+    <w:p>
+      <w:pPr>
+        <w:rPr>
+          <w:rFonts w:ascii="Californian FB" w:hAnsi="Californian FB"/>
+        </w:rPr>
+      </w:pPr>
+    </w:p>
+    <w:p>
+      <w:pPr>
+        <w:rPr>
+          <w:rFonts w:ascii="Californian FB" w:hAnsi="Californian FB"/>
+        </w:rPr>
+      </w:pPr>
+      <w:r>
+        <w:rPr>
+          <w:rFonts w:ascii="Californian FB" w:hAnsi="Californian FB"/>
+        </w:rPr>
+        <w:t>Les TableAdapter seront nommés : TA_Table</w:t>
+      </w:r>
+    </w:p>
+    <w:p>
+      <w:pPr>
+        <w:rPr>
+          <w:rFonts w:ascii="Californian FB" w:hAnsi="Californian FB"/>
+        </w:rPr>
+      </w:pPr>
+      <w:r>
+        <w:rPr>
+          <w:rFonts w:ascii="Californian FB" w:hAnsi="Californian FB"/>
+        </w:rPr>
+        <w:t>Exemple : TA_Chambre</w:t>
+      </w:r>
+    </w:p>
+    <w:p>
+      <w:pPr>
+        <w:rPr>
+          <w:rFonts w:ascii="Californian FB" w:hAnsi="Californian FB"/>
+        </w:rPr>
+      </w:pPr>
+    </w:p>
+    <w:p>
+      <w:pPr>
+        <w:rPr>
+          <w:rFonts w:ascii="Californian FB" w:hAnsi="Californian FB"/>
+        </w:rPr>
+      </w:pPr>
+      <w:r>
+        <w:rPr>
+          <w:rFonts w:ascii="Californian FB" w:hAnsi="Californian FB"/>
+        </w:rPr>
+        <w:t>Les BindingSources seront nommés :B</w:t>
       </w:r>
       <w:r>
         <w:rPr>
@@ -1764,124 +1311,71 @@
         </w:rPr>
         <w:t>_Table</w:t>
       </w:r>
-      <w:proofErr w:type="spellEnd"/>
-    </w:p>
-    <w:p>
-      <w:pPr>
-        <w:rPr>
-          <w:rFonts w:ascii="Californian FB" w:hAnsi="Californian FB"/>
-        </w:rPr>
-      </w:pPr>
-      <w:r>
-        <w:rPr>
-          <w:rFonts w:ascii="Californian FB" w:hAnsi="Californian FB"/>
-        </w:rPr>
-        <w:t xml:space="preserve">Exemple : </w:t>
-      </w:r>
-      <w:proofErr w:type="spellStart"/>
-      <w:r>
-        <w:rPr>
-          <w:rFonts w:ascii="Californian FB" w:hAnsi="Californian FB"/>
-        </w:rPr>
-        <w:t>BS_Chambre</w:t>
-      </w:r>
-      <w:proofErr w:type="spellEnd"/>
-    </w:p>
-    <w:p>
-      <w:pPr>
-        <w:rPr>
-          <w:rFonts w:ascii="Californian FB" w:hAnsi="Californian FB"/>
-        </w:rPr>
-      </w:pPr>
-    </w:p>
-    <w:p>
-      <w:pPr>
-        <w:rPr>
-          <w:rFonts w:ascii="Californian FB" w:hAnsi="Californian FB"/>
-        </w:rPr>
-      </w:pPr>
-      <w:r>
-        <w:rPr>
-          <w:rFonts w:ascii="Californian FB" w:hAnsi="Californian FB"/>
-        </w:rPr>
-        <w:t xml:space="preserve">Le </w:t>
-      </w:r>
-      <w:proofErr w:type="spellStart"/>
-      <w:r>
-        <w:rPr>
-          <w:rFonts w:ascii="Californian FB" w:hAnsi="Californian FB"/>
-        </w:rPr>
-        <w:t>DataGrid</w:t>
-      </w:r>
-      <w:proofErr w:type="spellEnd"/>
-      <w:r>
-        <w:rPr>
-          <w:rFonts w:ascii="Californian FB" w:hAnsi="Californian FB"/>
-        </w:rPr>
-        <w:t xml:space="preserve"> sera nommé : </w:t>
-      </w:r>
-      <w:proofErr w:type="spellStart"/>
-      <w:r>
-        <w:rPr>
-          <w:rFonts w:ascii="Californian FB" w:hAnsi="Californian FB"/>
-        </w:rPr>
-        <w:t>DataGrid_Partie</w:t>
-      </w:r>
-      <w:proofErr w:type="spellEnd"/>
-    </w:p>
-    <w:p>
-      <w:pPr>
-        <w:rPr>
-          <w:rFonts w:ascii="Californian FB" w:hAnsi="Californian FB"/>
-        </w:rPr>
-      </w:pPr>
-      <w:r>
-        <w:rPr>
-          <w:rFonts w:ascii="Californian FB" w:hAnsi="Californian FB"/>
-        </w:rPr>
-        <w:t xml:space="preserve">Exemple : </w:t>
-      </w:r>
-      <w:proofErr w:type="spellStart"/>
-      <w:r>
-        <w:rPr>
-          <w:rFonts w:ascii="Californian FB" w:hAnsi="Californian FB"/>
-        </w:rPr>
-        <w:t>DataGrid_Chambre</w:t>
-      </w:r>
-      <w:proofErr w:type="spellEnd"/>
-    </w:p>
-    <w:p>
-      <w:pPr>
-        <w:rPr>
-          <w:rFonts w:ascii="Californian FB" w:hAnsi="Californian FB"/>
-        </w:rPr>
-      </w:pPr>
-    </w:p>
-    <w:p>
-      <w:pPr>
-        <w:rPr>
-          <w:rFonts w:ascii="Californian FB" w:hAnsi="Californian FB"/>
-        </w:rPr>
-      </w:pPr>
-      <w:r>
-        <w:rPr>
-          <w:rFonts w:ascii="Californian FB" w:hAnsi="Californian FB"/>
-        </w:rPr>
-        <w:t xml:space="preserve">Dans le </w:t>
-      </w:r>
-      <w:proofErr w:type="spellStart"/>
-      <w:r>
-        <w:rPr>
-          <w:rFonts w:ascii="Californian FB" w:hAnsi="Californian FB"/>
-        </w:rPr>
-        <w:t>prj_menu</w:t>
-      </w:r>
-      <w:proofErr w:type="spellEnd"/>
-      <w:r>
-        <w:rPr>
-          <w:rFonts w:ascii="Californian FB" w:hAnsi="Californian FB"/>
-        </w:rPr>
-        <w:t xml:space="preserve"> : </w:t>
+    </w:p>
+    <w:p>
+      <w:pPr>
+        <w:rPr>
+          <w:rFonts w:ascii="Californian FB" w:hAnsi="Californian FB"/>
+        </w:rPr>
+      </w:pPr>
+      <w:r>
+        <w:rPr>
+          <w:rFonts w:ascii="Californian FB" w:hAnsi="Californian FB"/>
+        </w:rPr>
+        <w:t>Exemple : BS_Chambre</w:t>
+      </w:r>
+    </w:p>
+    <w:p>
+      <w:pPr>
+        <w:rPr>
+          <w:rFonts w:ascii="Californian FB" w:hAnsi="Californian FB"/>
+        </w:rPr>
+      </w:pPr>
+    </w:p>
+    <w:p>
+      <w:pPr>
+        <w:rPr>
+          <w:rFonts w:ascii="Californian FB" w:hAnsi="Californian FB"/>
+        </w:rPr>
+      </w:pPr>
+      <w:r>
+        <w:rPr>
+          <w:rFonts w:ascii="Californian FB" w:hAnsi="Californian FB"/>
+        </w:rPr>
+        <w:t>Le DataGrid sera nommé : DataGrid_Partie</w:t>
+      </w:r>
+    </w:p>
+    <w:p>
+      <w:pPr>
+        <w:rPr>
+          <w:rFonts w:ascii="Californian FB" w:hAnsi="Californian FB"/>
+        </w:rPr>
+      </w:pPr>
+      <w:r>
+        <w:rPr>
+          <w:rFonts w:ascii="Californian FB" w:hAnsi="Californian FB"/>
+        </w:rPr>
+        <w:t>Exemple : DataGrid_Chambre</w:t>
+      </w:r>
+    </w:p>
+    <w:p>
+      <w:pPr>
+        <w:rPr>
+          <w:rFonts w:ascii="Californian FB" w:hAnsi="Californian FB"/>
+        </w:rPr>
+      </w:pPr>
+    </w:p>
+    <w:p>
+      <w:pPr>
+        <w:rPr>
+          <w:rFonts w:ascii="Californian FB" w:hAnsi="Californian FB"/>
+        </w:rPr>
+      </w:pPr>
+      <w:r>
+        <w:rPr>
+          <w:rFonts w:ascii="Californian FB" w:hAnsi="Californian FB"/>
+        </w:rPr>
+        <w:t xml:space="preserve">Dans le prj_menu : </w:t>
       </w:r>
     </w:p>
     <w:p>
@@ -1907,21 +1401,7 @@
         <w:rPr>
           <w:rFonts w:ascii="Californian FB" w:hAnsi="Californian FB"/>
         </w:rPr>
-        <w:t xml:space="preserve"> du </w:t>
-      </w:r>
-      <w:proofErr w:type="spellStart"/>
-      <w:r>
-        <w:rPr>
-          <w:rFonts w:ascii="Californian FB" w:hAnsi="Californian FB"/>
-        </w:rPr>
-        <w:t>Prj_menu</w:t>
-      </w:r>
-      <w:proofErr w:type="spellEnd"/>
-      <w:r>
-        <w:rPr>
-          <w:rFonts w:ascii="Californian FB" w:hAnsi="Californian FB"/>
-        </w:rPr>
-        <w:t> :</w:t>
+        <w:t xml:space="preserve"> du Prj_menu :</w:t>
       </w:r>
     </w:p>
     <w:p>
@@ -1948,20 +1428,12 @@
           <w:rFonts w:ascii="Californian FB" w:hAnsi="Californian FB"/>
         </w:rPr>
       </w:pPr>
-      <w:proofErr w:type="spellStart"/>
       <w:r>
         <w:rPr>
           <w:rFonts w:ascii="Californian FB" w:hAnsi="Californian FB"/>
         </w:rPr>
         <w:lastRenderedPageBreak/>
-        <w:t>Btn_Reservation</w:t>
-      </w:r>
-      <w:proofErr w:type="spellEnd"/>
-      <w:r>
-        <w:rPr>
-          <w:rFonts w:ascii="Californian FB" w:hAnsi="Californian FB"/>
-        </w:rPr>
-        <w:t xml:space="preserve"> </w:t>
+        <w:t xml:space="preserve">Btn_Reservation </w:t>
       </w:r>
     </w:p>
     <w:p>
@@ -1975,14 +1447,12 @@
           <w:rFonts w:ascii="Californian FB" w:hAnsi="Californian FB"/>
         </w:rPr>
       </w:pPr>
-      <w:proofErr w:type="spellStart"/>
       <w:r>
         <w:rPr>
           <w:rFonts w:ascii="Californian FB" w:hAnsi="Californian FB"/>
         </w:rPr>
         <w:t>Btn_Arrive</w:t>
       </w:r>
-      <w:proofErr w:type="spellEnd"/>
     </w:p>
     <w:p>
       <w:pPr>
@@ -1995,14 +1465,12 @@
           <w:rFonts w:ascii="Californian FB" w:hAnsi="Californian FB"/>
         </w:rPr>
       </w:pPr>
-      <w:proofErr w:type="spellStart"/>
       <w:r>
         <w:rPr>
           <w:rFonts w:ascii="Californian FB" w:hAnsi="Californian FB"/>
         </w:rPr>
         <w:t>Btn_Chambre</w:t>
       </w:r>
-      <w:proofErr w:type="spellEnd"/>
     </w:p>
     <w:p>
       <w:pPr>
@@ -2015,14 +1483,12 @@
           <w:rFonts w:ascii="Californian FB" w:hAnsi="Californian FB"/>
         </w:rPr>
       </w:pPr>
-      <w:proofErr w:type="spellStart"/>
       <w:r>
         <w:rPr>
           <w:rFonts w:ascii="Californian FB" w:hAnsi="Californian FB"/>
         </w:rPr>
         <w:t>Btn_Depart</w:t>
       </w:r>
-      <w:proofErr w:type="spellEnd"/>
     </w:p>
     <w:p>
       <w:pPr>
@@ -2035,14 +1501,12 @@
           <w:rFonts w:ascii="Californian FB" w:hAnsi="Californian FB"/>
         </w:rPr>
       </w:pPr>
-      <w:proofErr w:type="spellStart"/>
       <w:r>
         <w:rPr>
           <w:rFonts w:ascii="Californian FB" w:hAnsi="Californian FB"/>
         </w:rPr>
         <w:t>Btn_Transaction</w:t>
       </w:r>
-      <w:proofErr w:type="spellEnd"/>
     </w:p>
     <w:p>
       <w:pPr>
@@ -2055,40 +1519,24 @@
           <w:rFonts w:ascii="Californian FB" w:hAnsi="Californian FB"/>
         </w:rPr>
       </w:pPr>
-      <w:proofErr w:type="spellStart"/>
       <w:r>
         <w:rPr>
           <w:rFonts w:ascii="Californian FB" w:hAnsi="Californian FB"/>
         </w:rPr>
         <w:t>Btn_Ajouter</w:t>
       </w:r>
-      <w:proofErr w:type="spellEnd"/>
-    </w:p>
-    <w:p>
-      <w:pPr>
-        <w:rPr>
-          <w:rFonts w:ascii="Californian FB" w:hAnsi="Californian FB"/>
-        </w:rPr>
-      </w:pPr>
-      <w:r>
-        <w:rPr>
-          <w:rFonts w:ascii="Californian FB" w:hAnsi="Californian FB"/>
-        </w:rPr>
-        <w:t xml:space="preserve">-1 label nommé </w:t>
-      </w:r>
-      <w:proofErr w:type="spellStart"/>
-      <w:r>
-        <w:rPr>
-          <w:rFonts w:ascii="Californian FB" w:hAnsi="Californian FB"/>
-        </w:rPr>
-        <w:t>NomCie</w:t>
-      </w:r>
-      <w:proofErr w:type="spellEnd"/>
-      <w:r>
-        <w:rPr>
-          <w:rFonts w:ascii="Californian FB" w:hAnsi="Californian FB"/>
-        </w:rPr>
-        <w:t xml:space="preserve"> c</w:t>
+    </w:p>
+    <w:p>
+      <w:pPr>
+        <w:rPr>
+          <w:rFonts w:ascii="Californian FB" w:hAnsi="Californian FB"/>
+        </w:rPr>
+      </w:pPr>
+      <w:r>
+        <w:rPr>
+          <w:rFonts w:ascii="Californian FB" w:hAnsi="Californian FB"/>
+        </w:rPr>
+        <w:t>-1 label nommé NomCie c</w:t>
       </w:r>
       <w:r>
         <w:rPr>
@@ -2107,21 +1555,7 @@
         <w:rPr>
           <w:rFonts w:ascii="Californian FB" w:hAnsi="Californian FB"/>
         </w:rPr>
-        <w:t xml:space="preserve">-1 Picture box nommé </w:t>
-      </w:r>
-      <w:proofErr w:type="spellStart"/>
-      <w:r>
-        <w:rPr>
-          <w:rFonts w:ascii="Californian FB" w:hAnsi="Californian FB"/>
-        </w:rPr>
-        <w:t>LogoBox</w:t>
-      </w:r>
-      <w:proofErr w:type="spellEnd"/>
-      <w:r>
-        <w:rPr>
-          <w:rFonts w:ascii="Californian FB" w:hAnsi="Californian FB"/>
-        </w:rPr>
-        <w:t xml:space="preserve"> co</w:t>
+        <w:t>-1 Picture box nommé LogoBox co</w:t>
       </w:r>
       <w:r>
         <w:rPr>
@@ -2153,21 +1587,7 @@
         <w:rPr>
           <w:rFonts w:ascii="Californian FB" w:hAnsi="Californian FB"/>
         </w:rPr>
-        <w:t xml:space="preserve">du </w:t>
-      </w:r>
-      <w:proofErr w:type="spellStart"/>
-      <w:r>
-        <w:rPr>
-          <w:rFonts w:ascii="Californian FB" w:hAnsi="Californian FB"/>
-        </w:rPr>
-        <w:t>prj_menu</w:t>
-      </w:r>
-      <w:proofErr w:type="spellEnd"/>
-      <w:r>
-        <w:rPr>
-          <w:rFonts w:ascii="Californian FB" w:hAnsi="Californian FB"/>
-        </w:rPr>
-        <w:t xml:space="preserve"> </w:t>
+        <w:t xml:space="preserve">du prj_menu </w:t>
       </w:r>
       <w:r>
         <w:rPr>
@@ -2212,14 +1632,12 @@
           <w:rFonts w:ascii="Californian FB" w:hAnsi="Californian FB"/>
         </w:rPr>
       </w:pPr>
-      <w:proofErr w:type="spellStart"/>
       <w:r>
         <w:rPr>
           <w:rFonts w:ascii="Californian FB" w:hAnsi="Californian FB"/>
         </w:rPr>
         <w:t>btn_cancel</w:t>
       </w:r>
-      <w:proofErr w:type="spellEnd"/>
     </w:p>
     <w:p>
       <w:pPr>
@@ -2232,14 +1650,12 @@
           <w:rFonts w:ascii="Californian FB" w:hAnsi="Californian FB"/>
         </w:rPr>
       </w:pPr>
-      <w:proofErr w:type="spellStart"/>
       <w:r>
         <w:rPr>
           <w:rFonts w:ascii="Californian FB" w:hAnsi="Californian FB"/>
         </w:rPr>
         <w:t>btn_edit</w:t>
       </w:r>
-      <w:proofErr w:type="spellEnd"/>
     </w:p>
     <w:p>
       <w:pPr>
@@ -2252,14 +1668,12 @@
           <w:rFonts w:ascii="Californian FB" w:hAnsi="Californian FB"/>
         </w:rPr>
       </w:pPr>
-      <w:proofErr w:type="spellStart"/>
       <w:r>
         <w:rPr>
           <w:rFonts w:ascii="Californian FB" w:hAnsi="Californian FB"/>
         </w:rPr>
         <w:t>btn_next</w:t>
       </w:r>
-      <w:proofErr w:type="spellEnd"/>
     </w:p>
     <w:p>
       <w:pPr>
@@ -2272,14 +1686,12 @@
           <w:rFonts w:ascii="Californian FB" w:hAnsi="Californian FB"/>
         </w:rPr>
       </w:pPr>
-      <w:proofErr w:type="spellStart"/>
       <w:r>
         <w:rPr>
           <w:rFonts w:ascii="Californian FB" w:hAnsi="Californian FB"/>
         </w:rPr>
         <w:t>btn_previous</w:t>
       </w:r>
-      <w:proofErr w:type="spellEnd"/>
     </w:p>
     <w:p>
       <w:pPr>
@@ -2292,14 +1704,12 @@
           <w:rFonts w:ascii="Californian FB" w:hAnsi="Californian FB"/>
         </w:rPr>
       </w:pPr>
-      <w:proofErr w:type="spellStart"/>
       <w:r>
         <w:rPr>
           <w:rFonts w:ascii="Californian FB" w:hAnsi="Californian FB"/>
         </w:rPr>
         <w:t>btn_remove</w:t>
       </w:r>
-      <w:proofErr w:type="spellEnd"/>
     </w:p>
     <w:p>
       <w:pPr>
@@ -2312,14 +1722,12 @@
           <w:rFonts w:ascii="Californian FB" w:hAnsi="Californian FB"/>
         </w:rPr>
       </w:pPr>
-      <w:proofErr w:type="spellStart"/>
       <w:r>
         <w:rPr>
           <w:rFonts w:ascii="Californian FB" w:hAnsi="Californian FB"/>
         </w:rPr>
         <w:t>btn_save</w:t>
       </w:r>
-      <w:proofErr w:type="spellEnd"/>
     </w:p>
     <w:p>
       <w:pPr>
@@ -2332,14 +1740,12 @@
           <w:rFonts w:ascii="Californian FB" w:hAnsi="Californian FB"/>
         </w:rPr>
       </w:pPr>
-      <w:proofErr w:type="spellStart"/>
       <w:r>
         <w:rPr>
           <w:rFonts w:ascii="Californian FB" w:hAnsi="Californian FB"/>
         </w:rPr>
         <w:t>btn_fonction</w:t>
       </w:r>
-      <w:proofErr w:type="spellEnd"/>
     </w:p>
     <w:p>
       <w:pPr>
@@ -2352,88 +1758,44 @@
           <w:rFonts w:ascii="Californian FB" w:hAnsi="Californian FB"/>
         </w:rPr>
       </w:pPr>
-      <w:proofErr w:type="spellStart"/>
       <w:r>
         <w:rPr>
           <w:rFonts w:ascii="Californian FB" w:hAnsi="Californian FB"/>
         </w:rPr>
         <w:t>lab_format</w:t>
       </w:r>
-      <w:proofErr w:type="spellEnd"/>
-    </w:p>
-    <w:p>
-      <w:pPr>
-        <w:rPr>
-          <w:rFonts w:ascii="Californian FB" w:hAnsi="Californian FB"/>
-        </w:rPr>
-      </w:pPr>
-    </w:p>
-    <w:p>
-      <w:pPr>
-        <w:rPr>
-          <w:rFonts w:ascii="Californian FB" w:hAnsi="Californian FB"/>
-        </w:rPr>
-      </w:pPr>
-      <w:r>
-        <w:rPr>
-          <w:rFonts w:ascii="Californian FB" w:hAnsi="Californian FB"/>
-        </w:rPr>
-        <w:t xml:space="preserve">-Une </w:t>
-      </w:r>
-      <w:proofErr w:type="spellStart"/>
-      <w:r>
-        <w:rPr>
-          <w:rFonts w:ascii="Californian FB" w:hAnsi="Californian FB"/>
-        </w:rPr>
-        <w:t>pictureBox</w:t>
-      </w:r>
-      <w:proofErr w:type="spellEnd"/>
-      <w:r>
-        <w:rPr>
-          <w:rFonts w:ascii="Californian FB" w:hAnsi="Californian FB"/>
-        </w:rPr>
-        <w:t xml:space="preserve"> nommé : </w:t>
-      </w:r>
-      <w:proofErr w:type="spellStart"/>
-      <w:r>
-        <w:rPr>
-          <w:rFonts w:ascii="Californian FB" w:hAnsi="Californian FB"/>
-        </w:rPr>
-        <w:t>Logo_CB</w:t>
-      </w:r>
-      <w:proofErr w:type="spellEnd"/>
-      <w:r>
-        <w:rPr>
-          <w:rFonts w:ascii="Californian FB" w:hAnsi="Californian FB"/>
-        </w:rPr>
-        <w:t xml:space="preserve"> contenant le logo de la compagnie </w:t>
-      </w:r>
-    </w:p>
-    <w:p>
-      <w:pPr>
-        <w:rPr>
-          <w:rFonts w:ascii="Californian FB" w:hAnsi="Californian FB"/>
-        </w:rPr>
-      </w:pPr>
-      <w:r>
-        <w:rPr>
-          <w:rFonts w:ascii="Californian FB" w:hAnsi="Californian FB"/>
-        </w:rPr>
-        <w:t xml:space="preserve">-Un Label nommé : </w:t>
-      </w:r>
-      <w:proofErr w:type="spellStart"/>
-      <w:r>
-        <w:rPr>
-          <w:rFonts w:ascii="Californian FB" w:hAnsi="Californian FB"/>
-        </w:rPr>
-        <w:t>txt_CB</w:t>
-      </w:r>
-      <w:proofErr w:type="spellEnd"/>
-      <w:r>
-        <w:rPr>
-          <w:rFonts w:ascii="Californian FB" w:hAnsi="Californian FB"/>
-        </w:rPr>
-        <w:t xml:space="preserve"> contenant le nom de la compagnie</w:t>
+    </w:p>
+    <w:p>
+      <w:pPr>
+        <w:rPr>
+          <w:rFonts w:ascii="Californian FB" w:hAnsi="Californian FB"/>
+        </w:rPr>
+      </w:pPr>
+    </w:p>
+    <w:p>
+      <w:pPr>
+        <w:rPr>
+          <w:rFonts w:ascii="Californian FB" w:hAnsi="Californian FB"/>
+        </w:rPr>
+      </w:pPr>
+      <w:r>
+        <w:rPr>
+          <w:rFonts w:ascii="Californian FB" w:hAnsi="Californian FB"/>
+        </w:rPr>
+        <w:t xml:space="preserve">-Une pictureBox nommé : Logo_CB contenant le logo de la compagnie </w:t>
+      </w:r>
+    </w:p>
+    <w:p>
+      <w:pPr>
+        <w:rPr>
+          <w:rFonts w:ascii="Californian FB" w:hAnsi="Californian FB"/>
+        </w:rPr>
+      </w:pPr>
+      <w:r>
+        <w:rPr>
+          <w:rFonts w:ascii="Californian FB" w:hAnsi="Californian FB"/>
+        </w:rPr>
+        <w:t>-Un Label nommé : txt_CB contenant le nom de la compagnie</w:t>
       </w:r>
     </w:p>
     <w:p>
@@ -2465,126 +1827,40 @@
         <w:rPr>
           <w:rFonts w:ascii="Californian FB" w:hAnsi="Californian FB"/>
         </w:rPr>
-        <w:t xml:space="preserve"> héritera de la librairie d’objet mais possèdera un </w:t>
-      </w:r>
-      <w:proofErr w:type="spellStart"/>
-      <w:r>
-        <w:rPr>
-          <w:rFonts w:ascii="Californian FB" w:hAnsi="Californian FB"/>
-        </w:rPr>
-        <w:t>dataGrid</w:t>
-      </w:r>
-      <w:proofErr w:type="spellEnd"/>
-      <w:r>
-        <w:rPr>
-          <w:rFonts w:ascii="Californian FB" w:hAnsi="Californian FB"/>
-        </w:rPr>
-        <w:t xml:space="preserve"> en plus contenant les données de la base de données.</w:t>
-      </w:r>
-    </w:p>
-    <w:p>
-      <w:pPr>
-        <w:rPr>
-          <w:rFonts w:ascii="Californian FB" w:hAnsi="Californian FB"/>
-        </w:rPr>
-      </w:pPr>
-      <w:r>
-        <w:rPr>
-          <w:rFonts w:ascii="Californian FB" w:hAnsi="Californian FB"/>
-        </w:rPr>
-        <w:t xml:space="preserve"> Chaque </w:t>
-      </w:r>
-      <w:proofErr w:type="spellStart"/>
-      <w:r>
-        <w:rPr>
-          <w:rFonts w:ascii="Californian FB" w:hAnsi="Californian FB"/>
-        </w:rPr>
-        <w:t>dataGrid</w:t>
-      </w:r>
-      <w:proofErr w:type="spellEnd"/>
-      <w:r>
-        <w:rPr>
-          <w:rFonts w:ascii="Californian FB" w:hAnsi="Californian FB"/>
-        </w:rPr>
-        <w:t xml:space="preserve"> sera nommé : Data_(</w:t>
-      </w:r>
-      <w:proofErr w:type="spellStart"/>
-      <w:r>
-        <w:rPr>
-          <w:rFonts w:ascii="Californian FB" w:hAnsi="Californian FB"/>
-        </w:rPr>
-        <w:t>formeduprojetindivuel</w:t>
-      </w:r>
-      <w:proofErr w:type="spellEnd"/>
-      <w:r>
-        <w:rPr>
-          <w:rFonts w:ascii="Californian FB" w:hAnsi="Californian FB"/>
-        </w:rPr>
-        <w:t>)</w:t>
-      </w:r>
-    </w:p>
-    <w:p>
-      <w:pPr>
-        <w:rPr>
-          <w:rFonts w:ascii="Californian FB" w:hAnsi="Californian FB"/>
-        </w:rPr>
-      </w:pPr>
-      <w:r>
-        <w:rPr>
-          <w:rFonts w:ascii="Californian FB" w:hAnsi="Californian FB"/>
-        </w:rPr>
-        <w:t xml:space="preserve">Exemple : </w:t>
-      </w:r>
-      <w:proofErr w:type="spellStart"/>
-      <w:r>
-        <w:rPr>
-          <w:rFonts w:ascii="Californian FB" w:hAnsi="Californian FB"/>
-        </w:rPr>
-        <w:t>Data_Chambres</w:t>
-      </w:r>
-      <w:proofErr w:type="spellEnd"/>
-      <w:r>
-        <w:rPr>
-          <w:rFonts w:ascii="Californian FB" w:hAnsi="Californian FB"/>
-        </w:rPr>
-        <w:t xml:space="preserve"> , </w:t>
-      </w:r>
-      <w:proofErr w:type="spellStart"/>
-      <w:r>
-        <w:rPr>
-          <w:rFonts w:ascii="Californian FB" w:hAnsi="Californian FB"/>
-        </w:rPr>
-        <w:t>Data_Reservation</w:t>
-      </w:r>
-      <w:proofErr w:type="spellEnd"/>
-      <w:r>
-        <w:rPr>
-          <w:rFonts w:ascii="Californian FB" w:hAnsi="Californian FB"/>
-        </w:rPr>
-        <w:t xml:space="preserve"> , </w:t>
-      </w:r>
-      <w:proofErr w:type="spellStart"/>
-      <w:r>
-        <w:rPr>
-          <w:rFonts w:ascii="Californian FB" w:hAnsi="Californian FB"/>
-        </w:rPr>
-        <w:t>Data_Client</w:t>
-      </w:r>
-      <w:proofErr w:type="spellEnd"/>
-      <w:r>
-        <w:rPr>
-          <w:rFonts w:ascii="Californian FB" w:hAnsi="Californian FB"/>
-        </w:rPr>
-        <w:t xml:space="preserve"> , </w:t>
-      </w:r>
-      <w:proofErr w:type="spellStart"/>
-      <w:r>
-        <w:rPr>
-          <w:rFonts w:ascii="Californian FB" w:hAnsi="Californian FB"/>
-        </w:rPr>
-        <w:t>etc</w:t>
-      </w:r>
-      <w:proofErr w:type="spellEnd"/>
+        <w:t xml:space="preserve"> héritera de la librairie d’objet mais possèdera un dataGrid en plus contenant les données de la base de données.</w:t>
+      </w:r>
+    </w:p>
+    <w:p>
+      <w:pPr>
+        <w:rPr>
+          <w:rFonts w:ascii="Californian FB" w:hAnsi="Californian FB"/>
+        </w:rPr>
+      </w:pPr>
+      <w:r>
+        <w:rPr>
+          <w:rFonts w:ascii="Californian FB" w:hAnsi="Californian FB"/>
+        </w:rPr>
+        <w:t xml:space="preserve"> Chaque dataGrid sera nommé : Data_(formeduprojetindivuel)</w:t>
+      </w:r>
+    </w:p>
+    <w:p>
+      <w:pPr>
+        <w:rPr>
+          <w:rFonts w:ascii="Californian FB" w:hAnsi="Californian FB"/>
+        </w:rPr>
+      </w:pPr>
+      <w:r>
+        <w:rPr>
+          <w:rFonts w:ascii="Californian FB" w:hAnsi="Californian FB"/>
+        </w:rPr>
+        <w:t>Exemple : Data_Chambres</w:t>
+      </w:r>
+      <w:r>
+        <w:rPr>
+          <w:rFonts w:ascii="Californian FB" w:hAnsi="Californian FB"/>
+        </w:rPr>
+        <w:t xml:space="preserve"> , Data_Reservation , Data_Client , etc</w:t>
+      </w:r>
     </w:p>
     <w:p>
       <w:pPr>
@@ -2675,58 +1951,14 @@
         <w:rPr>
           <w:rFonts w:ascii="Californian FB" w:hAnsi="Californian FB"/>
         </w:rPr>
-        <w:t xml:space="preserve">TYPE = </w:t>
-      </w:r>
-      <w:proofErr w:type="spellStart"/>
-      <w:r>
-        <w:rPr>
-          <w:rFonts w:ascii="Californian FB" w:hAnsi="Californian FB"/>
-        </w:rPr>
-        <w:t>btn</w:t>
-      </w:r>
-      <w:proofErr w:type="spellEnd"/>
-      <w:r>
-        <w:rPr>
-          <w:rFonts w:ascii="Californian FB" w:hAnsi="Californian FB"/>
-        </w:rPr>
-        <w:t xml:space="preserve">, </w:t>
-      </w:r>
-      <w:proofErr w:type="spellStart"/>
-      <w:r>
-        <w:rPr>
-          <w:rFonts w:ascii="Californian FB" w:hAnsi="Californian FB"/>
-        </w:rPr>
-        <w:t>chckBox</w:t>
-      </w:r>
-      <w:proofErr w:type="spellEnd"/>
-      <w:r>
-        <w:rPr>
-          <w:rFonts w:ascii="Californian FB" w:hAnsi="Californian FB"/>
-        </w:rPr>
-        <w:t xml:space="preserve">, </w:t>
-      </w:r>
-      <w:proofErr w:type="spellStart"/>
-      <w:r>
-        <w:rPr>
-          <w:rFonts w:ascii="Californian FB" w:hAnsi="Californian FB"/>
-        </w:rPr>
-        <w:t>lab</w:t>
-      </w:r>
-      <w:proofErr w:type="spellEnd"/>
-      <w:r>
-        <w:rPr>
-          <w:rFonts w:ascii="Californian FB" w:hAnsi="Californian FB"/>
-        </w:rPr>
-        <w:t xml:space="preserve"> </w:t>
-      </w:r>
-      <w:proofErr w:type="spellStart"/>
-      <w:r>
-        <w:rPr>
-          <w:rFonts w:ascii="Californian FB" w:hAnsi="Californian FB"/>
-        </w:rPr>
-        <w:t>etc</w:t>
-      </w:r>
-      <w:proofErr w:type="spellEnd"/>
+        <w:t>TYPE = btn, chckBox, lab</w:t>
+      </w:r>
+      <w:r>
+        <w:rPr>
+          <w:rFonts w:ascii="Californian FB" w:hAnsi="Californian FB"/>
+        </w:rPr>
+        <w:t xml:space="preserve"> etc</w:t>
+      </w:r>
     </w:p>
     <w:p>
       <w:pPr>
@@ -2844,16 +2076,8 @@
         <w:rPr>
           <w:rFonts w:ascii="Californian FB" w:hAnsi="Californian FB"/>
         </w:rPr>
-        <w:t xml:space="preserve">Par exemple, la table commodité possède une clé primaire nommée : PK_COM, COM étant le </w:t>
-      </w:r>
-      <w:proofErr w:type="spellStart"/>
-      <w:r>
-        <w:rPr>
-          <w:rFonts w:ascii="Californian FB" w:hAnsi="Californian FB"/>
-        </w:rPr>
-        <w:t>codCom</w:t>
-      </w:r>
-      <w:proofErr w:type="spellEnd"/>
+        <w:t>Par exemple, la table commodité possède une clé primaire nommée : PK_COM, COM étant le codCom</w:t>
+      </w:r>
     </w:p>
     <w:p>
       <w:pPr>
@@ -2885,7 +2109,19 @@
         <w:rPr>
           <w:rFonts w:ascii="Californian FB" w:hAnsi="Californian FB"/>
         </w:rPr>
-        <w:t>FK_{Attribut}</w:t>
+        <w:t>FK_</w:t>
+      </w:r>
+      <w:r>
+        <w:rPr>
+          <w:rFonts w:ascii="Californian FB" w:hAnsi="Californian FB"/>
+        </w:rPr>
+        <w:t>{Table}</w:t>
+      </w:r>
+      <w:r>
+        <w:rPr>
+          <w:rFonts w:ascii="Californian FB" w:hAnsi="Californian FB"/>
+        </w:rPr>
+        <w:t>{Attribut}</w:t>
       </w:r>
     </w:p>
     <w:p>
@@ -2919,20 +2155,26 @@
         </w:rPr>
         <w:t xml:space="preserve">RESCLI étant le </w:t>
       </w:r>
-      <w:proofErr w:type="spellStart"/>
-      <w:r>
-        <w:rPr>
-          <w:rFonts w:ascii="Californian FB" w:hAnsi="Californian FB"/>
-        </w:rPr>
-        <w:t>idClient</w:t>
-      </w:r>
-      <w:proofErr w:type="spellEnd"/>
-      <w:r>
-        <w:rPr>
-          <w:rFonts w:ascii="Californian FB" w:hAnsi="Californian FB"/>
-        </w:rPr>
-        <w:t xml:space="preserve"> de la table client</w:t>
-      </w:r>
+      <w:r>
+        <w:rPr>
+          <w:rFonts w:ascii="Californian FB" w:hAnsi="Californian FB"/>
+        </w:rPr>
+        <w:t>I</w:t>
+      </w:r>
+      <w:r>
+        <w:rPr>
+          <w:rFonts w:ascii="Californian FB" w:hAnsi="Californian FB"/>
+        </w:rPr>
+        <w:t xml:space="preserve">dClient de la table </w:t>
+      </w:r>
+      <w:r>
+        <w:rPr>
+          <w:rFonts w:ascii="Californian FB" w:hAnsi="Californian FB"/>
+        </w:rPr>
+        <w:t>Réservation qui vient de la table Client; à lire : Clé étrangère CLI (IdCli) dans RES (Réservation).</w:t>
+      </w:r>
+      <w:bookmarkStart w:id="0" w:name="_GoBack"/>
+      <w:bookmarkEnd w:id="0"/>
     </w:p>
     <w:p>
       <w:pPr>
@@ -3128,48 +2370,20 @@
           <w:rFonts w:ascii="Californian FB" w:hAnsi="Californian FB"/>
         </w:rPr>
         <w:tab/>
-        <w:t xml:space="preserve">-maquette grossière pour savoir où mettre les messages d’erreur, les textes </w:t>
-      </w:r>
-      <w:proofErr w:type="spellStart"/>
-      <w:r>
-        <w:rPr>
-          <w:rFonts w:ascii="Californian FB" w:hAnsi="Californian FB"/>
-        </w:rPr>
-        <w:t>etc</w:t>
-      </w:r>
-      <w:proofErr w:type="spellEnd"/>
-      <w:r>
-        <w:rPr>
-          <w:rFonts w:ascii="Californian FB" w:hAnsi="Californian FB"/>
-        </w:rPr>
-        <w:t xml:space="preserve"> </w:t>
-      </w:r>
-    </w:p>
-    <w:p>
-      <w:pPr>
-        <w:rPr>
-          <w:rFonts w:ascii="Californian FB" w:hAnsi="Californian FB"/>
-        </w:rPr>
-      </w:pPr>
-      <w:r>
-        <w:rPr>
-          <w:rFonts w:ascii="Californian FB" w:hAnsi="Californian FB"/>
-        </w:rPr>
-        <w:t>-</w:t>
-      </w:r>
-      <w:proofErr w:type="spellStart"/>
-      <w:r>
-        <w:rPr>
-          <w:rFonts w:ascii="Californian FB" w:hAnsi="Californian FB"/>
-        </w:rPr>
-        <w:t>Screeshot</w:t>
-      </w:r>
-      <w:proofErr w:type="spellEnd"/>
-      <w:r>
-        <w:rPr>
-          <w:rFonts w:ascii="Californian FB" w:hAnsi="Californian FB"/>
-        </w:rPr>
-        <w:t xml:space="preserve"> des interfaces</w:t>
+        <w:t xml:space="preserve">-maquette grossière pour savoir où mettre les messages d’erreur, les textes etc </w:t>
+      </w:r>
+    </w:p>
+    <w:p>
+      <w:pPr>
+        <w:rPr>
+          <w:rFonts w:ascii="Californian FB" w:hAnsi="Californian FB"/>
+        </w:rPr>
+      </w:pPr>
+      <w:r>
+        <w:rPr>
+          <w:rFonts w:ascii="Californian FB" w:hAnsi="Californian FB"/>
+        </w:rPr>
+        <w:t>-Screeshot des interfaces</w:t>
       </w:r>
     </w:p>
     <w:p>
@@ -3200,8 +2414,6 @@
         </w:rPr>
         <w:t xml:space="preserve">cier </w:t>
       </w:r>
-      <w:bookmarkStart w:id="0" w:name="_GoBack"/>
-      <w:bookmarkEnd w:id="0"/>
       <w:r>
         <w:rPr>
           <w:rFonts w:ascii="Californian FB" w:hAnsi="Californian FB"/>
@@ -4043,6 +3255,7 @@
     <w:lsdException w:name="HTML Sample" w:semiHidden="1" w:unhideWhenUsed="1"/>
     <w:lsdException w:name="HTML Typewriter" w:semiHidden="1" w:unhideWhenUsed="1"/>
     <w:lsdException w:name="HTML Variable" w:semiHidden="1" w:unhideWhenUsed="1"/>
+    <w:lsdException w:name="Normal Table" w:semiHidden="1" w:unhideWhenUsed="1"/>
     <w:lsdException w:name="annotation subject" w:semiHidden="1" w:unhideWhenUsed="1"/>
     <w:lsdException w:name="No List" w:semiHidden="1" w:unhideWhenUsed="1"/>
     <w:lsdException w:name="Outline List 1" w:semiHidden="1" w:unhideWhenUsed="1"/>
@@ -4087,6 +3300,7 @@
     <w:lsdException w:name="Table Professional" w:semiHidden="1" w:unhideWhenUsed="1"/>
     <w:lsdException w:name="Table Subtle 1" w:semiHidden="1" w:unhideWhenUsed="1"/>
     <w:lsdException w:name="Table Subtle 2" w:semiHidden="1" w:unhideWhenUsed="1"/>
+    <w:lsdException w:name="Table Web 1" w:semiHidden="1" w:unhideWhenUsed="1"/>
     <w:lsdException w:name="Table Web 2" w:semiHidden="1" w:unhideWhenUsed="1"/>
     <w:lsdException w:name="Table Web 3" w:semiHidden="1" w:unhideWhenUsed="1"/>
     <w:lsdException w:name="Balloon Text" w:semiHidden="1" w:unhideWhenUsed="1"/>
@@ -4633,7 +3847,7 @@
 </file>
 
 <file path=customXml/itemProps1.xml><?xml version="1.0" encoding="utf-8"?>
-<ds:datastoreItem xmlns:ds="http://schemas.openxmlformats.org/officeDocument/2006/customXml" ds:itemID="{C8A656D6-59DF-4840-8CFA-652008C6551E}">
+<ds:datastoreItem xmlns:ds="http://schemas.openxmlformats.org/officeDocument/2006/customXml" ds:itemID="{950B582A-F70D-45A7-95E3-3DCD079C9C30}">
   <ds:schemaRefs>
     <ds:schemaRef ds:uri="http://schemas.openxmlformats.org/officeDocument/2006/bibliography"/>
   </ds:schemaRefs>

</xml_diff>

<commit_message>
Ajout standar panels + modif standard label
</commit_message>
<xml_diff>
--- a/V1.2Document-Ciboulette-Balistique-standards.docx
+++ b/V1.2Document-Ciboulette-Balistique-standards.docx
@@ -186,8 +186,18 @@
           <w:sz w:val="44"/>
           <w:u w:val="single"/>
         </w:rPr>
-        <w:t>Charles Brouard</w:t>
-      </w:r>
+        <w:t xml:space="preserve">Charles </w:t>
+      </w:r>
+      <w:proofErr w:type="spellStart"/>
+      <w:r>
+        <w:rPr>
+          <w:rFonts w:ascii="Californian FB" w:hAnsi="Californian FB"/>
+          <w:sz w:val="44"/>
+          <w:u w:val="single"/>
+        </w:rPr>
+        <w:t>Brouard</w:t>
+      </w:r>
+      <w:proofErr w:type="spellEnd"/>
     </w:p>
     <w:p>
       <w:pPr>
@@ -391,14 +401,87 @@
           <w:rFonts w:ascii="Californian FB" w:hAnsi="Californian FB"/>
           <w:u w:val="single"/>
         </w:rPr>
-        <w:t>s formulaires (.cs), rapports (.</w:t>
-      </w:r>
-      <w:r>
-        <w:rPr>
-          <w:rFonts w:ascii="Californian FB" w:hAnsi="Californian FB"/>
-          <w:u w:val="single"/>
-        </w:rPr>
-        <w:t>prt) , scripts sql (.sql et dtq)</w:t>
+        <w:t>s formulaires (.</w:t>
+      </w:r>
+      <w:proofErr w:type="spellStart"/>
+      <w:r>
+        <w:rPr>
+          <w:rFonts w:ascii="Californian FB" w:hAnsi="Californian FB"/>
+          <w:u w:val="single"/>
+        </w:rPr>
+        <w:t>cs</w:t>
+      </w:r>
+      <w:proofErr w:type="spellEnd"/>
+      <w:r>
+        <w:rPr>
+          <w:rFonts w:ascii="Californian FB" w:hAnsi="Californian FB"/>
+          <w:u w:val="single"/>
+        </w:rPr>
+        <w:t>), rapports (.</w:t>
+      </w:r>
+      <w:proofErr w:type="spellStart"/>
+      <w:r>
+        <w:rPr>
+          <w:rFonts w:ascii="Californian FB" w:hAnsi="Californian FB"/>
+          <w:u w:val="single"/>
+        </w:rPr>
+        <w:t>prt</w:t>
+      </w:r>
+      <w:proofErr w:type="spellEnd"/>
+      <w:r>
+        <w:rPr>
+          <w:rFonts w:ascii="Californian FB" w:hAnsi="Californian FB"/>
+          <w:u w:val="single"/>
+        </w:rPr>
+        <w:t xml:space="preserve">) , scripts </w:t>
+      </w:r>
+      <w:proofErr w:type="spellStart"/>
+      <w:r>
+        <w:rPr>
+          <w:rFonts w:ascii="Californian FB" w:hAnsi="Californian FB"/>
+          <w:u w:val="single"/>
+        </w:rPr>
+        <w:t>sql</w:t>
+      </w:r>
+      <w:proofErr w:type="spellEnd"/>
+      <w:r>
+        <w:rPr>
+          <w:rFonts w:ascii="Californian FB" w:hAnsi="Californian FB"/>
+          <w:u w:val="single"/>
+        </w:rPr>
+        <w:t xml:space="preserve"> (.</w:t>
+      </w:r>
+      <w:proofErr w:type="spellStart"/>
+      <w:r>
+        <w:rPr>
+          <w:rFonts w:ascii="Californian FB" w:hAnsi="Californian FB"/>
+          <w:u w:val="single"/>
+        </w:rPr>
+        <w:t>sql</w:t>
+      </w:r>
+      <w:proofErr w:type="spellEnd"/>
+      <w:r>
+        <w:rPr>
+          <w:rFonts w:ascii="Californian FB" w:hAnsi="Californian FB"/>
+          <w:u w:val="single"/>
+        </w:rPr>
+        <w:t xml:space="preserve"> et </w:t>
+      </w:r>
+      <w:proofErr w:type="spellStart"/>
+      <w:r>
+        <w:rPr>
+          <w:rFonts w:ascii="Californian FB" w:hAnsi="Californian FB"/>
+          <w:u w:val="single"/>
+        </w:rPr>
+        <w:t>dtq</w:t>
+      </w:r>
+      <w:proofErr w:type="spellEnd"/>
+      <w:r>
+        <w:rPr>
+          <w:rFonts w:ascii="Californian FB" w:hAnsi="Californian FB"/>
+          <w:u w:val="single"/>
+        </w:rPr>
+        <w:t>)</w:t>
       </w:r>
     </w:p>
     <w:p>
@@ -603,22 +686,47 @@
           <w:rFonts w:ascii="Californian FB" w:hAnsi="Californian FB"/>
           <w:sz w:val="28"/>
         </w:rPr>
-        <w:t>Le dataset :</w:t>
-      </w:r>
+        <w:t xml:space="preserve">Le </w:t>
+      </w:r>
+      <w:proofErr w:type="spellStart"/>
       <w:r>
         <w:rPr>
           <w:rFonts w:ascii="Californian FB" w:hAnsi="Californian FB"/>
           <w:sz w:val="28"/>
         </w:rPr>
-        <w:t xml:space="preserve"> DataS</w:t>
-      </w:r>
+        <w:t>dataset</w:t>
+      </w:r>
+      <w:proofErr w:type="spellEnd"/>
       <w:r>
         <w:rPr>
           <w:rFonts w:ascii="Californian FB" w:hAnsi="Californian FB"/>
           <w:sz w:val="28"/>
         </w:rPr>
+        <w:t> :</w:t>
+      </w:r>
+      <w:r>
+        <w:rPr>
+          <w:rFonts w:ascii="Californian FB" w:hAnsi="Californian FB"/>
+          <w:sz w:val="28"/>
+        </w:rPr>
+        <w:t xml:space="preserve"> </w:t>
+      </w:r>
+      <w:proofErr w:type="spellStart"/>
+      <w:r>
+        <w:rPr>
+          <w:rFonts w:ascii="Californian FB" w:hAnsi="Californian FB"/>
+          <w:sz w:val="28"/>
+        </w:rPr>
+        <w:t>DataS</w:t>
+      </w:r>
+      <w:r>
+        <w:rPr>
+          <w:rFonts w:ascii="Californian FB" w:hAnsi="Californian FB"/>
+          <w:sz w:val="28"/>
+        </w:rPr>
         <w:t>et_VotrePartie</w:t>
       </w:r>
+      <w:proofErr w:type="spellEnd"/>
     </w:p>
     <w:p>
       <w:pPr>
@@ -640,14 +748,46 @@
           <w:rFonts w:ascii="Californian FB" w:hAnsi="Californian FB"/>
           <w:sz w:val="28"/>
         </w:rPr>
-        <w:t xml:space="preserve"> DataS</w:t>
-      </w:r>
+        <w:t xml:space="preserve"> </w:t>
+      </w:r>
+      <w:proofErr w:type="spellStart"/>
       <w:r>
         <w:rPr>
           <w:rFonts w:ascii="Californian FB" w:hAnsi="Californian FB"/>
           <w:sz w:val="28"/>
         </w:rPr>
-        <w:t>et_Chambre , Reservation , Client , Transaction</w:t>
+        <w:t>DataS</w:t>
+      </w:r>
+      <w:r>
+        <w:rPr>
+          <w:rFonts w:ascii="Californian FB" w:hAnsi="Californian FB"/>
+          <w:sz w:val="28"/>
+        </w:rPr>
+        <w:t>et_Chambre</w:t>
+      </w:r>
+      <w:proofErr w:type="spellEnd"/>
+      <w:r>
+        <w:rPr>
+          <w:rFonts w:ascii="Californian FB" w:hAnsi="Californian FB"/>
+          <w:sz w:val="28"/>
+        </w:rPr>
+        <w:t xml:space="preserve"> , </w:t>
+      </w:r>
+      <w:proofErr w:type="spellStart"/>
+      <w:r>
+        <w:rPr>
+          <w:rFonts w:ascii="Californian FB" w:hAnsi="Californian FB"/>
+          <w:sz w:val="28"/>
+        </w:rPr>
+        <w:t>Reservation</w:t>
+      </w:r>
+      <w:proofErr w:type="spellEnd"/>
+      <w:r>
+        <w:rPr>
+          <w:rFonts w:ascii="Californian FB" w:hAnsi="Californian FB"/>
+          <w:sz w:val="28"/>
+        </w:rPr>
+        <w:t xml:space="preserve"> , Client , Transaction</w:t>
       </w:r>
     </w:p>
     <w:p>
@@ -689,7 +829,21 @@
         <w:rPr>
           <w:rFonts w:ascii="Californian FB" w:hAnsi="Californian FB"/>
         </w:rPr>
-        <w:t>Le projet contenant le menu et la librairie graphique se nomme : Prj_Menu.</w:t>
+        <w:t xml:space="preserve">Le projet contenant le menu et la librairie graphique se nomme : </w:t>
+      </w:r>
+      <w:proofErr w:type="spellStart"/>
+      <w:r>
+        <w:rPr>
+          <w:rFonts w:ascii="Californian FB" w:hAnsi="Californian FB"/>
+        </w:rPr>
+        <w:t>Prj_Menu</w:t>
+      </w:r>
+      <w:proofErr w:type="spellEnd"/>
+      <w:r>
+        <w:rPr>
+          <w:rFonts w:ascii="Californian FB" w:hAnsi="Californian FB"/>
+        </w:rPr>
+        <w:t>.</w:t>
       </w:r>
     </w:p>
     <w:p>
@@ -721,11 +875,19 @@
           <w:rFonts w:ascii="Californian FB" w:hAnsi="Californian FB"/>
         </w:rPr>
       </w:pPr>
-      <w:r>
-        <w:rPr>
-          <w:rFonts w:ascii="Californian FB" w:hAnsi="Californian FB"/>
-        </w:rPr>
-        <w:t>Prj_Module(s)_Nom</w:t>
+      <w:proofErr w:type="spellStart"/>
+      <w:r>
+        <w:rPr>
+          <w:rFonts w:ascii="Californian FB" w:hAnsi="Californian FB"/>
+        </w:rPr>
+        <w:t>Prj_Module</w:t>
+      </w:r>
+      <w:proofErr w:type="spellEnd"/>
+      <w:r>
+        <w:rPr>
+          <w:rFonts w:ascii="Californian FB" w:hAnsi="Californian FB"/>
+        </w:rPr>
+        <w:t>(s)_Nom</w:t>
       </w:r>
       <w:r>
         <w:rPr>
@@ -753,7 +915,14 @@
           <w:rFonts w:ascii="Californian FB" w:hAnsi="Californian FB"/>
         </w:rPr>
         <w:tab/>
-        <w:t>Exemple : Prj_Chambre</w:t>
+        <w:t xml:space="preserve">Exemple : </w:t>
+      </w:r>
+      <w:proofErr w:type="spellStart"/>
+      <w:r>
+        <w:rPr>
+          <w:rFonts w:ascii="Californian FB" w:hAnsi="Californian FB"/>
+        </w:rPr>
+        <w:t>Prj_Chambre</w:t>
       </w:r>
       <w:r>
         <w:rPr>
@@ -761,11 +930,19 @@
         </w:rPr>
         <w:t>_Janie</w:t>
       </w:r>
-      <w:r>
-        <w:rPr>
-          <w:rFonts w:ascii="Californian FB" w:hAnsi="Californian FB"/>
-        </w:rPr>
-        <w:t>, Prj_Reservation</w:t>
+      <w:proofErr w:type="spellEnd"/>
+      <w:r>
+        <w:rPr>
+          <w:rFonts w:ascii="Californian FB" w:hAnsi="Californian FB"/>
+        </w:rPr>
+        <w:t xml:space="preserve">, </w:t>
+      </w:r>
+      <w:proofErr w:type="spellStart"/>
+      <w:r>
+        <w:rPr>
+          <w:rFonts w:ascii="Californian FB" w:hAnsi="Californian FB"/>
+        </w:rPr>
+        <w:t>Prj_Reservation</w:t>
       </w:r>
       <w:r>
         <w:rPr>
@@ -773,38 +950,81 @@
         </w:rPr>
         <w:t>_James</w:t>
       </w:r>
-    </w:p>
-    <w:p>
-      <w:pPr>
-        <w:rPr>
-          <w:rFonts w:ascii="Californian FB" w:hAnsi="Californian FB"/>
-        </w:rPr>
-      </w:pPr>
-    </w:p>
-    <w:p>
-      <w:pPr>
-        <w:rPr>
-          <w:rFonts w:ascii="Californian FB" w:hAnsi="Californian FB"/>
-        </w:rPr>
-      </w:pPr>
-      <w:r>
-        <w:rPr>
-          <w:rFonts w:ascii="Californian FB" w:hAnsi="Californian FB"/>
-        </w:rPr>
-        <w:t>Chaque projet individuel devra hériter du projet Prj_Menu.</w:t>
-      </w:r>
-    </w:p>
-    <w:p>
-      <w:pPr>
-        <w:rPr>
-          <w:rFonts w:ascii="Californian FB" w:hAnsi="Californian FB"/>
-        </w:rPr>
-      </w:pPr>
-      <w:r>
-        <w:rPr>
-          <w:rFonts w:ascii="Californian FB" w:hAnsi="Californian FB"/>
-        </w:rPr>
-        <w:t>Un dossier sous le nom de l’entreprise est créé. On peut y retrouver tous les projets individuels à la racine, le projet initial (Prj_Menu) ainsi qu’un dossier ressources, où seront mis toutes les images, scripts sql et autres fichiers utiles.</w:t>
+      <w:proofErr w:type="spellEnd"/>
+    </w:p>
+    <w:p>
+      <w:pPr>
+        <w:rPr>
+          <w:rFonts w:ascii="Californian FB" w:hAnsi="Californian FB"/>
+        </w:rPr>
+      </w:pPr>
+    </w:p>
+    <w:p>
+      <w:pPr>
+        <w:rPr>
+          <w:rFonts w:ascii="Californian FB" w:hAnsi="Californian FB"/>
+        </w:rPr>
+      </w:pPr>
+      <w:r>
+        <w:rPr>
+          <w:rFonts w:ascii="Californian FB" w:hAnsi="Californian FB"/>
+        </w:rPr>
+        <w:t xml:space="preserve">Chaque projet individuel devra hériter du projet </w:t>
+      </w:r>
+      <w:proofErr w:type="spellStart"/>
+      <w:r>
+        <w:rPr>
+          <w:rFonts w:ascii="Californian FB" w:hAnsi="Californian FB"/>
+        </w:rPr>
+        <w:t>Prj_Menu</w:t>
+      </w:r>
+      <w:proofErr w:type="spellEnd"/>
+      <w:r>
+        <w:rPr>
+          <w:rFonts w:ascii="Californian FB" w:hAnsi="Californian FB"/>
+        </w:rPr>
+        <w:t>.</w:t>
+      </w:r>
+    </w:p>
+    <w:p>
+      <w:pPr>
+        <w:rPr>
+          <w:rFonts w:ascii="Californian FB" w:hAnsi="Californian FB"/>
+        </w:rPr>
+      </w:pPr>
+      <w:r>
+        <w:rPr>
+          <w:rFonts w:ascii="Californian FB" w:hAnsi="Californian FB"/>
+        </w:rPr>
+        <w:t>Un dossier sous le nom de l’entreprise est créé. On peut y retrouver tous les projets individuels à la racine, le projet initial (</w:t>
+      </w:r>
+      <w:proofErr w:type="spellStart"/>
+      <w:r>
+        <w:rPr>
+          <w:rFonts w:ascii="Californian FB" w:hAnsi="Californian FB"/>
+        </w:rPr>
+        <w:t>Prj_Menu</w:t>
+      </w:r>
+      <w:proofErr w:type="spellEnd"/>
+      <w:r>
+        <w:rPr>
+          <w:rFonts w:ascii="Californian FB" w:hAnsi="Californian FB"/>
+        </w:rPr>
+        <w:t xml:space="preserve">) ainsi qu’un dossier ressources, où seront mis toutes les images, scripts </w:t>
+      </w:r>
+      <w:proofErr w:type="spellStart"/>
+      <w:r>
+        <w:rPr>
+          <w:rFonts w:ascii="Californian FB" w:hAnsi="Californian FB"/>
+        </w:rPr>
+        <w:t>sql</w:t>
+      </w:r>
+      <w:proofErr w:type="spellEnd"/>
+      <w:r>
+        <w:rPr>
+          <w:rFonts w:ascii="Californian FB" w:hAnsi="Californian FB"/>
+        </w:rPr>
+        <w:t xml:space="preserve"> et autres fichiers utiles.</w:t>
       </w:r>
     </w:p>
     <w:p>
@@ -853,8 +1073,9 @@
           <w:sz w:val="28"/>
           <w:u w:val="single"/>
         </w:rPr>
-        <w:t xml:space="preserve">1.2 – Nomenclature des fichiers formulaires(.cs), scripts sql </w:t>
-      </w:r>
+        <w:t>1.2 – Nomenclature des fichiers formulaires(.</w:t>
+      </w:r>
+      <w:proofErr w:type="spellStart"/>
       <w:r>
         <w:rPr>
           <w:rFonts w:ascii="Californian FB" w:hAnsi="Californian FB"/>
@@ -862,43 +1083,130 @@
           <w:sz w:val="28"/>
           <w:u w:val="single"/>
         </w:rPr>
-        <w:t>(.sql)</w:t>
-      </w:r>
-    </w:p>
-    <w:p>
-      <w:pPr>
+        <w:t>cs</w:t>
+      </w:r>
+      <w:proofErr w:type="spellEnd"/>
+      <w:r>
         <w:rPr>
           <w:rFonts w:ascii="Californian FB" w:hAnsi="Californian FB"/>
           <w:b/>
           <w:sz w:val="28"/>
           <w:u w:val="single"/>
         </w:rPr>
-      </w:pPr>
-    </w:p>
-    <w:p>
-      <w:pPr>
-        <w:rPr>
-          <w:rFonts w:ascii="Californian FB" w:hAnsi="Californian FB"/>
-        </w:rPr>
-      </w:pPr>
-      <w:r>
-        <w:rPr>
-          <w:rFonts w:ascii="Californian FB" w:hAnsi="Californian FB"/>
-        </w:rPr>
-        <w:t>Les formulaires .cs ne possède pas de nom spécifique, form1 peut très bien fonctionner.</w:t>
-      </w:r>
-    </w:p>
-    <w:p>
-      <w:pPr>
-        <w:rPr>
-          <w:rFonts w:ascii="Californian FB" w:hAnsi="Californian FB"/>
-        </w:rPr>
-      </w:pPr>
-      <w:r>
-        <w:rPr>
-          <w:rFonts w:ascii="Californian FB" w:hAnsi="Californian FB"/>
-        </w:rPr>
-        <w:t>Il y a deux scripts sql </w:t>
+        <w:t xml:space="preserve">), scripts </w:t>
+      </w:r>
+      <w:proofErr w:type="spellStart"/>
+      <w:r>
+        <w:rPr>
+          <w:rFonts w:ascii="Californian FB" w:hAnsi="Californian FB"/>
+          <w:b/>
+          <w:sz w:val="28"/>
+          <w:u w:val="single"/>
+        </w:rPr>
+        <w:t>sql</w:t>
+      </w:r>
+      <w:proofErr w:type="spellEnd"/>
+      <w:r>
+        <w:rPr>
+          <w:rFonts w:ascii="Californian FB" w:hAnsi="Californian FB"/>
+          <w:b/>
+          <w:sz w:val="28"/>
+          <w:u w:val="single"/>
+        </w:rPr>
+        <w:t xml:space="preserve"> </w:t>
+      </w:r>
+      <w:r>
+        <w:rPr>
+          <w:rFonts w:ascii="Californian FB" w:hAnsi="Californian FB"/>
+          <w:b/>
+          <w:sz w:val="28"/>
+          <w:u w:val="single"/>
+        </w:rPr>
+        <w:t>(.</w:t>
+      </w:r>
+      <w:proofErr w:type="spellStart"/>
+      <w:r>
+        <w:rPr>
+          <w:rFonts w:ascii="Californian FB" w:hAnsi="Californian FB"/>
+          <w:b/>
+          <w:sz w:val="28"/>
+          <w:u w:val="single"/>
+        </w:rPr>
+        <w:t>sql</w:t>
+      </w:r>
+      <w:proofErr w:type="spellEnd"/>
+      <w:r>
+        <w:rPr>
+          <w:rFonts w:ascii="Californian FB" w:hAnsi="Californian FB"/>
+          <w:b/>
+          <w:sz w:val="28"/>
+          <w:u w:val="single"/>
+        </w:rPr>
+        <w:t>)</w:t>
+      </w:r>
+    </w:p>
+    <w:p>
+      <w:pPr>
+        <w:rPr>
+          <w:rFonts w:ascii="Californian FB" w:hAnsi="Californian FB"/>
+          <w:b/>
+          <w:sz w:val="28"/>
+          <w:u w:val="single"/>
+        </w:rPr>
+      </w:pPr>
+    </w:p>
+    <w:p>
+      <w:pPr>
+        <w:rPr>
+          <w:rFonts w:ascii="Californian FB" w:hAnsi="Californian FB"/>
+        </w:rPr>
+      </w:pPr>
+      <w:r>
+        <w:rPr>
+          <w:rFonts w:ascii="Californian FB" w:hAnsi="Californian FB"/>
+        </w:rPr>
+        <w:t>Les formulaires .</w:t>
+      </w:r>
+      <w:proofErr w:type="spellStart"/>
+      <w:r>
+        <w:rPr>
+          <w:rFonts w:ascii="Californian FB" w:hAnsi="Californian FB"/>
+        </w:rPr>
+        <w:t>cs</w:t>
+      </w:r>
+      <w:proofErr w:type="spellEnd"/>
+      <w:r>
+        <w:rPr>
+          <w:rFonts w:ascii="Californian FB" w:hAnsi="Californian FB"/>
+        </w:rPr>
+        <w:t xml:space="preserve"> ne possède pas de nom spécifique, form1 peut très bien fonctionner.</w:t>
+      </w:r>
+    </w:p>
+    <w:p>
+      <w:pPr>
+        <w:rPr>
+          <w:rFonts w:ascii="Californian FB" w:hAnsi="Californian FB"/>
+        </w:rPr>
+      </w:pPr>
+      <w:r>
+        <w:rPr>
+          <w:rFonts w:ascii="Californian FB" w:hAnsi="Californian FB"/>
+        </w:rPr>
+        <w:t xml:space="preserve">Il y a deux scripts </w:t>
+      </w:r>
+      <w:proofErr w:type="spellStart"/>
+      <w:r>
+        <w:rPr>
+          <w:rFonts w:ascii="Californian FB" w:hAnsi="Californian FB"/>
+        </w:rPr>
+        <w:t>sql</w:t>
+      </w:r>
+      <w:proofErr w:type="spellEnd"/>
+      <w:r>
+        <w:rPr>
+          <w:rFonts w:ascii="Californian FB" w:hAnsi="Californian FB"/>
+        </w:rPr>
+        <w:t> </w:t>
       </w:r>
       <w:r>
         <w:rPr>
@@ -910,7 +1218,21 @@
         <w:rPr>
           <w:rFonts w:ascii="Californian FB" w:hAnsi="Californian FB"/>
         </w:rPr>
-        <w:t>mis dans le même fichier sql séparé par des balise ex :</w:t>
+        <w:t xml:space="preserve">mis dans le même fichier </w:t>
+      </w:r>
+      <w:proofErr w:type="spellStart"/>
+      <w:r>
+        <w:rPr>
+          <w:rFonts w:ascii="Californian FB" w:hAnsi="Californian FB"/>
+        </w:rPr>
+        <w:t>sql</w:t>
+      </w:r>
+      <w:proofErr w:type="spellEnd"/>
+      <w:r>
+        <w:rPr>
+          <w:rFonts w:ascii="Californian FB" w:hAnsi="Californian FB"/>
+        </w:rPr>
+        <w:t xml:space="preserve"> séparé par des balise ex :</w:t>
       </w:r>
     </w:p>
     <w:p>
@@ -964,7 +1286,21 @@
         <w:rPr>
           <w:rFonts w:ascii="Californian FB" w:hAnsi="Californian FB"/>
         </w:rPr>
-        <w:t>Le premier : Creation_DBCB possédant toute les informations requise</w:t>
+        <w:t xml:space="preserve">Le premier : </w:t>
+      </w:r>
+      <w:proofErr w:type="spellStart"/>
+      <w:r>
+        <w:rPr>
+          <w:rFonts w:ascii="Californian FB" w:hAnsi="Californian FB"/>
+        </w:rPr>
+        <w:t>Creation_DBCB</w:t>
+      </w:r>
+      <w:proofErr w:type="spellEnd"/>
+      <w:r>
+        <w:rPr>
+          <w:rFonts w:ascii="Californian FB" w:hAnsi="Californian FB"/>
+        </w:rPr>
+        <w:t xml:space="preserve"> possédant toute les informations requise</w:t>
       </w:r>
       <w:r>
         <w:rPr>
@@ -1002,7 +1338,21 @@
           <w:rFonts w:ascii="Californian FB" w:hAnsi="Californian FB"/>
         </w:rPr>
         <w:lastRenderedPageBreak/>
-        <w:t>Le deuxième : Insert_Base possédant toute les données requise</w:t>
+        <w:t xml:space="preserve">Le deuxième : </w:t>
+      </w:r>
+      <w:proofErr w:type="spellStart"/>
+      <w:r>
+        <w:rPr>
+          <w:rFonts w:ascii="Californian FB" w:hAnsi="Californian FB"/>
+        </w:rPr>
+        <w:t>Insert_Base</w:t>
+      </w:r>
+      <w:proofErr w:type="spellEnd"/>
+      <w:r>
+        <w:rPr>
+          <w:rFonts w:ascii="Californian FB" w:hAnsi="Californian FB"/>
+        </w:rPr>
+        <w:t xml:space="preserve"> possédant toute les données requise</w:t>
       </w:r>
       <w:r>
         <w:rPr>
@@ -1174,40 +1524,216 @@
         <w:rPr>
           <w:rFonts w:ascii="Californian FB" w:hAnsi="Californian FB"/>
         </w:rPr>
-        <w:t>Utilité(/NomDeChamp)</w:t>
-      </w:r>
-    </w:p>
-    <w:p>
-      <w:pPr>
-        <w:rPr>
-          <w:rFonts w:ascii="Californian FB" w:hAnsi="Californian FB"/>
-        </w:rPr>
-      </w:pPr>
-      <w:r>
-        <w:rPr>
-          <w:rFonts w:ascii="Californian FB" w:hAnsi="Californian FB"/>
-        </w:rPr>
-        <w:t>Exemple : Label_IdClient</w:t>
-      </w:r>
-    </w:p>
-    <w:p>
-      <w:pPr>
-        <w:rPr>
-          <w:rFonts w:ascii="Californian FB" w:hAnsi="Californian FB"/>
-        </w:rPr>
-      </w:pPr>
-    </w:p>
-    <w:p>
-      <w:pPr>
-        <w:rPr>
-          <w:rFonts w:ascii="Californian FB" w:hAnsi="Californian FB"/>
-        </w:rPr>
-      </w:pPr>
-      <w:r>
-        <w:rPr>
-          <w:rFonts w:ascii="Californian FB" w:hAnsi="Californian FB"/>
-        </w:rPr>
-        <w:t>Les textbox seront nommés : Text</w:t>
+        <w:t>Utilité(/</w:t>
+      </w:r>
+      <w:proofErr w:type="spellStart"/>
+      <w:r>
+        <w:rPr>
+          <w:rFonts w:ascii="Californian FB" w:hAnsi="Californian FB"/>
+        </w:rPr>
+        <w:t>NomDeChamp</w:t>
+      </w:r>
+      <w:proofErr w:type="spellEnd"/>
+      <w:r>
+        <w:rPr>
+          <w:rFonts w:ascii="Californian FB" w:hAnsi="Californian FB"/>
+        </w:rPr>
+        <w:t>)</w:t>
+      </w:r>
+    </w:p>
+    <w:p>
+      <w:pPr>
+        <w:rPr>
+          <w:rFonts w:ascii="Californian FB" w:hAnsi="Californian FB"/>
+        </w:rPr>
+      </w:pPr>
+      <w:r>
+        <w:rPr>
+          <w:rFonts w:ascii="Californian FB" w:hAnsi="Californian FB"/>
+        </w:rPr>
+        <w:t xml:space="preserve">Exemple : </w:t>
+      </w:r>
+      <w:r>
+        <w:rPr>
+          <w:rFonts w:ascii="Californian FB" w:hAnsi="Californian FB"/>
+        </w:rPr>
+        <w:br/>
+        <w:t xml:space="preserve">- </w:t>
+      </w:r>
+      <w:proofErr w:type="spellStart"/>
+      <w:r>
+        <w:rPr>
+          <w:rFonts w:ascii="Californian FB" w:hAnsi="Californian FB"/>
+        </w:rPr>
+        <w:t>Label_IdClient</w:t>
+      </w:r>
+      <w:proofErr w:type="spellEnd"/>
+      <w:r>
+        <w:rPr>
+          <w:rFonts w:ascii="Californian FB" w:hAnsi="Californian FB"/>
+        </w:rPr>
+        <w:t xml:space="preserve"> (le label n’a pas de parent)</w:t>
+      </w:r>
+      <w:r>
+        <w:rPr>
+          <w:rFonts w:ascii="Californian FB" w:hAnsi="Californian FB"/>
+        </w:rPr>
+        <w:br/>
+        <w:t xml:space="preserve">- </w:t>
+      </w:r>
+      <w:proofErr w:type="spellStart"/>
+      <w:r>
+        <w:rPr>
+          <w:rFonts w:ascii="Californian FB" w:hAnsi="Californian FB"/>
+        </w:rPr>
+        <w:t>Label_</w:t>
+      </w:r>
+      <w:r>
+        <w:rPr>
+          <w:rFonts w:ascii="Californian FB" w:hAnsi="Californian FB"/>
+        </w:rPr>
+        <w:t>PanReser_IdClient</w:t>
+      </w:r>
+      <w:bookmarkStart w:id="0" w:name="_GoBack"/>
+      <w:bookmarkEnd w:id="0"/>
+      <w:proofErr w:type="spellEnd"/>
+    </w:p>
+    <w:p>
+      <w:pPr>
+        <w:rPr>
+          <w:rFonts w:ascii="Californian FB" w:hAnsi="Californian FB"/>
+        </w:rPr>
+      </w:pPr>
+    </w:p>
+    <w:p>
+      <w:pPr>
+        <w:rPr>
+          <w:rFonts w:ascii="Californian FB" w:hAnsi="Californian FB"/>
+        </w:rPr>
+      </w:pPr>
+      <w:r>
+        <w:rPr>
+          <w:rFonts w:ascii="Californian FB" w:hAnsi="Californian FB"/>
+        </w:rPr>
+        <w:t xml:space="preserve">Les panels seront nommés : </w:t>
+      </w:r>
+      <w:proofErr w:type="spellStart"/>
+      <w:r>
+        <w:rPr>
+          <w:rFonts w:ascii="Californian FB" w:hAnsi="Californian FB"/>
+        </w:rPr>
+        <w:t>P</w:t>
+      </w:r>
+      <w:r>
+        <w:rPr>
+          <w:rFonts w:ascii="Californian FB" w:hAnsi="Californian FB"/>
+        </w:rPr>
+        <w:t>an</w:t>
+      </w:r>
+      <w:r>
+        <w:rPr>
+          <w:rFonts w:ascii="Californian FB" w:hAnsi="Californian FB"/>
+        </w:rPr>
+        <w:t>Section</w:t>
+      </w:r>
+      <w:proofErr w:type="spellEnd"/>
+      <w:r>
+        <w:rPr>
+          <w:rFonts w:ascii="Californian FB" w:hAnsi="Californian FB"/>
+        </w:rPr>
+        <w:t>(/action)</w:t>
+      </w:r>
+      <w:r>
+        <w:rPr>
+          <w:rFonts w:ascii="Californian FB" w:hAnsi="Californian FB"/>
+        </w:rPr>
+        <w:t xml:space="preserve"> </w:t>
+      </w:r>
+      <w:r>
+        <w:rPr>
+          <w:rFonts w:ascii="Californian FB" w:hAnsi="Californian FB"/>
+        </w:rPr>
+        <w:sym w:font="Wingdings" w:char="F0E0"/>
+      </w:r>
+      <w:r>
+        <w:rPr>
+          <w:rFonts w:ascii="Californian FB" w:hAnsi="Californian FB"/>
+        </w:rPr>
+        <w:t xml:space="preserve"> pas de _ parce que jamais utilisé seul</w:t>
+      </w:r>
+    </w:p>
+    <w:p>
+      <w:pPr>
+        <w:rPr>
+          <w:rFonts w:ascii="Californian FB" w:hAnsi="Californian FB"/>
+        </w:rPr>
+      </w:pPr>
+      <w:r>
+        <w:rPr>
+          <w:rFonts w:ascii="Californian FB" w:hAnsi="Californian FB"/>
+        </w:rPr>
+        <w:t xml:space="preserve">Exemple : </w:t>
+      </w:r>
+      <w:proofErr w:type="spellStart"/>
+      <w:r>
+        <w:rPr>
+          <w:rFonts w:ascii="Californian FB" w:hAnsi="Californian FB"/>
+        </w:rPr>
+        <w:t>P</w:t>
+      </w:r>
+      <w:r>
+        <w:rPr>
+          <w:rFonts w:ascii="Californian FB" w:hAnsi="Californian FB"/>
+        </w:rPr>
+        <w:t>an</w:t>
+      </w:r>
+      <w:r>
+        <w:rPr>
+          <w:rFonts w:ascii="Californian FB" w:hAnsi="Californian FB"/>
+        </w:rPr>
+        <w:t>Reser</w:t>
+      </w:r>
+      <w:proofErr w:type="spellEnd"/>
+    </w:p>
+    <w:p>
+      <w:pPr>
+        <w:rPr>
+          <w:rFonts w:ascii="Californian FB" w:hAnsi="Californian FB"/>
+        </w:rPr>
+      </w:pPr>
+    </w:p>
+    <w:p>
+      <w:pPr>
+        <w:rPr>
+          <w:rFonts w:ascii="Californian FB" w:hAnsi="Californian FB"/>
+        </w:rPr>
+      </w:pPr>
+      <w:r>
+        <w:rPr>
+          <w:rFonts w:ascii="Californian FB" w:hAnsi="Californian FB"/>
+        </w:rPr>
+        <w:t xml:space="preserve">Les </w:t>
+      </w:r>
+      <w:proofErr w:type="spellStart"/>
+      <w:r>
+        <w:rPr>
+          <w:rFonts w:ascii="Californian FB" w:hAnsi="Californian FB"/>
+        </w:rPr>
+        <w:t>textbox</w:t>
+      </w:r>
+      <w:proofErr w:type="spellEnd"/>
+      <w:r>
+        <w:rPr>
+          <w:rFonts w:ascii="Californian FB" w:hAnsi="Californian FB"/>
+        </w:rPr>
+        <w:t xml:space="preserve"> seront nommés : </w:t>
+      </w:r>
+      <w:proofErr w:type="spellStart"/>
+      <w:r>
+        <w:rPr>
+          <w:rFonts w:ascii="Californian FB" w:hAnsi="Californian FB"/>
+        </w:rPr>
+        <w:t>Text</w:t>
       </w:r>
       <w:r>
         <w:rPr>
@@ -1221,18 +1747,26 @@
         </w:rPr>
         <w:t>ox_Action</w:t>
       </w:r>
-    </w:p>
-    <w:p>
-      <w:pPr>
-        <w:rPr>
-          <w:rFonts w:ascii="Californian FB" w:hAnsi="Californian FB"/>
-        </w:rPr>
-      </w:pPr>
-      <w:r>
-        <w:rPr>
-          <w:rFonts w:ascii="Californian FB" w:hAnsi="Californian FB"/>
-        </w:rPr>
-        <w:t>Exemple : Text</w:t>
+      <w:proofErr w:type="spellEnd"/>
+    </w:p>
+    <w:p>
+      <w:pPr>
+        <w:rPr>
+          <w:rFonts w:ascii="Californian FB" w:hAnsi="Californian FB"/>
+        </w:rPr>
+      </w:pPr>
+      <w:r>
+        <w:rPr>
+          <w:rFonts w:ascii="Californian FB" w:hAnsi="Californian FB"/>
+        </w:rPr>
+        <w:t xml:space="preserve">Exemple : </w:t>
+      </w:r>
+      <w:proofErr w:type="spellStart"/>
+      <w:r>
+        <w:rPr>
+          <w:rFonts w:ascii="Californian FB" w:hAnsi="Californian FB"/>
+        </w:rPr>
+        <w:t>Text</w:t>
       </w:r>
       <w:r>
         <w:rPr>
@@ -1246,58 +1780,110 @@
         </w:rPr>
         <w:t>ox_IdClient</w:t>
       </w:r>
-    </w:p>
-    <w:p>
-      <w:pPr>
-        <w:rPr>
-          <w:rFonts w:ascii="Californian FB" w:hAnsi="Californian FB"/>
-        </w:rPr>
-      </w:pPr>
-    </w:p>
-    <w:p>
-      <w:pPr>
-        <w:rPr>
-          <w:rFonts w:ascii="Californian FB" w:hAnsi="Californian FB"/>
-        </w:rPr>
-      </w:pPr>
-      <w:r>
-        <w:rPr>
-          <w:rFonts w:ascii="Californian FB" w:hAnsi="Californian FB"/>
-        </w:rPr>
-        <w:t>Les TableAdapter seront nommés : TA_Table</w:t>
-      </w:r>
-    </w:p>
-    <w:p>
-      <w:pPr>
-        <w:rPr>
-          <w:rFonts w:ascii="Californian FB" w:hAnsi="Californian FB"/>
-        </w:rPr>
-      </w:pPr>
-      <w:r>
-        <w:rPr>
-          <w:rFonts w:ascii="Californian FB" w:hAnsi="Californian FB"/>
-        </w:rPr>
-        <w:t>Exemple : TA_Chambre</w:t>
-      </w:r>
-    </w:p>
-    <w:p>
-      <w:pPr>
-        <w:rPr>
-          <w:rFonts w:ascii="Californian FB" w:hAnsi="Californian FB"/>
-        </w:rPr>
-      </w:pPr>
-    </w:p>
-    <w:p>
-      <w:pPr>
-        <w:rPr>
-          <w:rFonts w:ascii="Californian FB" w:hAnsi="Californian FB"/>
-        </w:rPr>
-      </w:pPr>
-      <w:r>
-        <w:rPr>
-          <w:rFonts w:ascii="Californian FB" w:hAnsi="Californian FB"/>
-        </w:rPr>
-        <w:t>Les BindingSources seront nommés :B</w:t>
+      <w:proofErr w:type="spellEnd"/>
+    </w:p>
+    <w:p>
+      <w:pPr>
+        <w:rPr>
+          <w:rFonts w:ascii="Californian FB" w:hAnsi="Californian FB"/>
+        </w:rPr>
+      </w:pPr>
+    </w:p>
+    <w:p>
+      <w:pPr>
+        <w:rPr>
+          <w:rFonts w:ascii="Californian FB" w:hAnsi="Californian FB"/>
+        </w:rPr>
+      </w:pPr>
+      <w:r>
+        <w:rPr>
+          <w:rFonts w:ascii="Californian FB" w:hAnsi="Californian FB"/>
+        </w:rPr>
+        <w:t xml:space="preserve">Les </w:t>
+      </w:r>
+      <w:proofErr w:type="spellStart"/>
+      <w:r>
+        <w:rPr>
+          <w:rFonts w:ascii="Californian FB" w:hAnsi="Californian FB"/>
+        </w:rPr>
+        <w:t>TableAdapter</w:t>
+      </w:r>
+      <w:proofErr w:type="spellEnd"/>
+      <w:r>
+        <w:rPr>
+          <w:rFonts w:ascii="Californian FB" w:hAnsi="Californian FB"/>
+        </w:rPr>
+        <w:t xml:space="preserve"> seront nommés : </w:t>
+      </w:r>
+      <w:proofErr w:type="spellStart"/>
+      <w:r>
+        <w:rPr>
+          <w:rFonts w:ascii="Californian FB" w:hAnsi="Californian FB"/>
+        </w:rPr>
+        <w:t>TA_Table</w:t>
+      </w:r>
+      <w:proofErr w:type="spellEnd"/>
+    </w:p>
+    <w:p>
+      <w:pPr>
+        <w:rPr>
+          <w:rFonts w:ascii="Californian FB" w:hAnsi="Californian FB"/>
+        </w:rPr>
+      </w:pPr>
+      <w:r>
+        <w:rPr>
+          <w:rFonts w:ascii="Californian FB" w:hAnsi="Californian FB"/>
+        </w:rPr>
+        <w:t xml:space="preserve">Exemple : </w:t>
+      </w:r>
+      <w:proofErr w:type="spellStart"/>
+      <w:r>
+        <w:rPr>
+          <w:rFonts w:ascii="Californian FB" w:hAnsi="Californian FB"/>
+        </w:rPr>
+        <w:t>TA_Chambre</w:t>
+      </w:r>
+      <w:proofErr w:type="spellEnd"/>
+    </w:p>
+    <w:p>
+      <w:pPr>
+        <w:rPr>
+          <w:rFonts w:ascii="Californian FB" w:hAnsi="Californian FB"/>
+        </w:rPr>
+      </w:pPr>
+    </w:p>
+    <w:p>
+      <w:pPr>
+        <w:rPr>
+          <w:rFonts w:ascii="Californian FB" w:hAnsi="Californian FB"/>
+        </w:rPr>
+      </w:pPr>
+      <w:r>
+        <w:rPr>
+          <w:rFonts w:ascii="Californian FB" w:hAnsi="Californian FB"/>
+        </w:rPr>
+        <w:t xml:space="preserve">Les </w:t>
+      </w:r>
+      <w:proofErr w:type="spellStart"/>
+      <w:r>
+        <w:rPr>
+          <w:rFonts w:ascii="Californian FB" w:hAnsi="Californian FB"/>
+        </w:rPr>
+        <w:t>BindingSources</w:t>
+      </w:r>
+      <w:proofErr w:type="spellEnd"/>
+      <w:r>
+        <w:rPr>
+          <w:rFonts w:ascii="Californian FB" w:hAnsi="Californian FB"/>
+        </w:rPr>
+        <w:t xml:space="preserve"> seront nommés :</w:t>
+      </w:r>
+      <w:proofErr w:type="spellStart"/>
+      <w:r>
+        <w:rPr>
+          <w:rFonts w:ascii="Californian FB" w:hAnsi="Californian FB"/>
+        </w:rPr>
+        <w:t>B</w:t>
       </w:r>
       <w:r>
         <w:rPr>
@@ -1311,71 +1897,124 @@
         </w:rPr>
         <w:t>_Table</w:t>
       </w:r>
-    </w:p>
-    <w:p>
-      <w:pPr>
-        <w:rPr>
-          <w:rFonts w:ascii="Californian FB" w:hAnsi="Californian FB"/>
-        </w:rPr>
-      </w:pPr>
-      <w:r>
-        <w:rPr>
-          <w:rFonts w:ascii="Californian FB" w:hAnsi="Californian FB"/>
-        </w:rPr>
-        <w:t>Exemple : BS_Chambre</w:t>
-      </w:r>
-    </w:p>
-    <w:p>
-      <w:pPr>
-        <w:rPr>
-          <w:rFonts w:ascii="Californian FB" w:hAnsi="Californian FB"/>
-        </w:rPr>
-      </w:pPr>
-    </w:p>
-    <w:p>
-      <w:pPr>
-        <w:rPr>
-          <w:rFonts w:ascii="Californian FB" w:hAnsi="Californian FB"/>
-        </w:rPr>
-      </w:pPr>
-      <w:r>
-        <w:rPr>
-          <w:rFonts w:ascii="Californian FB" w:hAnsi="Californian FB"/>
-        </w:rPr>
-        <w:t>Le DataGrid sera nommé : DataGrid_Partie</w:t>
-      </w:r>
-    </w:p>
-    <w:p>
-      <w:pPr>
-        <w:rPr>
-          <w:rFonts w:ascii="Californian FB" w:hAnsi="Californian FB"/>
-        </w:rPr>
-      </w:pPr>
-      <w:r>
-        <w:rPr>
-          <w:rFonts w:ascii="Californian FB" w:hAnsi="Californian FB"/>
-        </w:rPr>
-        <w:t>Exemple : DataGrid_Chambre</w:t>
-      </w:r>
-    </w:p>
-    <w:p>
-      <w:pPr>
-        <w:rPr>
-          <w:rFonts w:ascii="Californian FB" w:hAnsi="Californian FB"/>
-        </w:rPr>
-      </w:pPr>
-    </w:p>
-    <w:p>
-      <w:pPr>
-        <w:rPr>
-          <w:rFonts w:ascii="Californian FB" w:hAnsi="Californian FB"/>
-        </w:rPr>
-      </w:pPr>
-      <w:r>
-        <w:rPr>
-          <w:rFonts w:ascii="Californian FB" w:hAnsi="Californian FB"/>
-        </w:rPr>
-        <w:t xml:space="preserve">Dans le prj_menu : </w:t>
+      <w:proofErr w:type="spellEnd"/>
+    </w:p>
+    <w:p>
+      <w:pPr>
+        <w:rPr>
+          <w:rFonts w:ascii="Californian FB" w:hAnsi="Californian FB"/>
+        </w:rPr>
+      </w:pPr>
+      <w:r>
+        <w:rPr>
+          <w:rFonts w:ascii="Californian FB" w:hAnsi="Californian FB"/>
+        </w:rPr>
+        <w:t xml:space="preserve">Exemple : </w:t>
+      </w:r>
+      <w:proofErr w:type="spellStart"/>
+      <w:r>
+        <w:rPr>
+          <w:rFonts w:ascii="Californian FB" w:hAnsi="Californian FB"/>
+        </w:rPr>
+        <w:t>BS_Chambre</w:t>
+      </w:r>
+      <w:proofErr w:type="spellEnd"/>
+    </w:p>
+    <w:p>
+      <w:pPr>
+        <w:rPr>
+          <w:rFonts w:ascii="Californian FB" w:hAnsi="Californian FB"/>
+        </w:rPr>
+      </w:pPr>
+    </w:p>
+    <w:p>
+      <w:pPr>
+        <w:rPr>
+          <w:rFonts w:ascii="Californian FB" w:hAnsi="Californian FB"/>
+        </w:rPr>
+      </w:pPr>
+      <w:r>
+        <w:rPr>
+          <w:rFonts w:ascii="Californian FB" w:hAnsi="Californian FB"/>
+        </w:rPr>
+        <w:t xml:space="preserve">Le </w:t>
+      </w:r>
+      <w:proofErr w:type="spellStart"/>
+      <w:r>
+        <w:rPr>
+          <w:rFonts w:ascii="Californian FB" w:hAnsi="Californian FB"/>
+        </w:rPr>
+        <w:t>DataGrid</w:t>
+      </w:r>
+      <w:proofErr w:type="spellEnd"/>
+      <w:r>
+        <w:rPr>
+          <w:rFonts w:ascii="Californian FB" w:hAnsi="Californian FB"/>
+        </w:rPr>
+        <w:t xml:space="preserve"> sera nommé : </w:t>
+      </w:r>
+      <w:proofErr w:type="spellStart"/>
+      <w:r>
+        <w:rPr>
+          <w:rFonts w:ascii="Californian FB" w:hAnsi="Californian FB"/>
+        </w:rPr>
+        <w:t>DataGrid_Partie</w:t>
+      </w:r>
+      <w:proofErr w:type="spellEnd"/>
+    </w:p>
+    <w:p>
+      <w:pPr>
+        <w:rPr>
+          <w:rFonts w:ascii="Californian FB" w:hAnsi="Californian FB"/>
+        </w:rPr>
+      </w:pPr>
+      <w:r>
+        <w:rPr>
+          <w:rFonts w:ascii="Californian FB" w:hAnsi="Californian FB"/>
+        </w:rPr>
+        <w:t xml:space="preserve">Exemple : </w:t>
+      </w:r>
+      <w:proofErr w:type="spellStart"/>
+      <w:r>
+        <w:rPr>
+          <w:rFonts w:ascii="Californian FB" w:hAnsi="Californian FB"/>
+        </w:rPr>
+        <w:t>DataGrid_Chambre</w:t>
+      </w:r>
+      <w:proofErr w:type="spellEnd"/>
+    </w:p>
+    <w:p>
+      <w:pPr>
+        <w:rPr>
+          <w:rFonts w:ascii="Californian FB" w:hAnsi="Californian FB"/>
+        </w:rPr>
+      </w:pPr>
+    </w:p>
+    <w:p>
+      <w:pPr>
+        <w:rPr>
+          <w:rFonts w:ascii="Californian FB" w:hAnsi="Californian FB"/>
+        </w:rPr>
+      </w:pPr>
+      <w:r>
+        <w:rPr>
+          <w:rFonts w:ascii="Californian FB" w:hAnsi="Californian FB"/>
+        </w:rPr>
+        <w:t xml:space="preserve">Dans le </w:t>
+      </w:r>
+      <w:proofErr w:type="spellStart"/>
+      <w:r>
+        <w:rPr>
+          <w:rFonts w:ascii="Californian FB" w:hAnsi="Californian FB"/>
+        </w:rPr>
+        <w:t>prj_menu</w:t>
+      </w:r>
+      <w:proofErr w:type="spellEnd"/>
+      <w:r>
+        <w:rPr>
+          <w:rFonts w:ascii="Californian FB" w:hAnsi="Californian FB"/>
+        </w:rPr>
+        <w:t xml:space="preserve"> : </w:t>
       </w:r>
     </w:p>
     <w:p>
@@ -1401,7 +2040,21 @@
         <w:rPr>
           <w:rFonts w:ascii="Californian FB" w:hAnsi="Californian FB"/>
         </w:rPr>
-        <w:t xml:space="preserve"> du Prj_menu :</w:t>
+        <w:t xml:space="preserve"> du </w:t>
+      </w:r>
+      <w:proofErr w:type="spellStart"/>
+      <w:r>
+        <w:rPr>
+          <w:rFonts w:ascii="Californian FB" w:hAnsi="Californian FB"/>
+        </w:rPr>
+        <w:t>Prj_menu</w:t>
+      </w:r>
+      <w:proofErr w:type="spellEnd"/>
+      <w:r>
+        <w:rPr>
+          <w:rFonts w:ascii="Californian FB" w:hAnsi="Californian FB"/>
+        </w:rPr>
+        <w:t> :</w:t>
       </w:r>
     </w:p>
     <w:p>
@@ -1428,12 +2081,19 @@
           <w:rFonts w:ascii="Californian FB" w:hAnsi="Californian FB"/>
         </w:rPr>
       </w:pPr>
-      <w:r>
-        <w:rPr>
-          <w:rFonts w:ascii="Californian FB" w:hAnsi="Californian FB"/>
-        </w:rPr>
-        <w:lastRenderedPageBreak/>
-        <w:t xml:space="preserve">Btn_Reservation </w:t>
+      <w:proofErr w:type="spellStart"/>
+      <w:r>
+        <w:rPr>
+          <w:rFonts w:ascii="Californian FB" w:hAnsi="Californian FB"/>
+        </w:rPr>
+        <w:t>Btn_Reservation</w:t>
+      </w:r>
+      <w:proofErr w:type="spellEnd"/>
+      <w:r>
+        <w:rPr>
+          <w:rFonts w:ascii="Californian FB" w:hAnsi="Californian FB"/>
+        </w:rPr>
+        <w:t xml:space="preserve"> </w:t>
       </w:r>
     </w:p>
     <w:p>
@@ -1447,12 +2107,14 @@
           <w:rFonts w:ascii="Californian FB" w:hAnsi="Californian FB"/>
         </w:rPr>
       </w:pPr>
+      <w:proofErr w:type="spellStart"/>
       <w:r>
         <w:rPr>
           <w:rFonts w:ascii="Californian FB" w:hAnsi="Californian FB"/>
         </w:rPr>
         <w:t>Btn_Arrive</w:t>
       </w:r>
+      <w:proofErr w:type="spellEnd"/>
     </w:p>
     <w:p>
       <w:pPr>
@@ -1465,12 +2127,14 @@
           <w:rFonts w:ascii="Californian FB" w:hAnsi="Californian FB"/>
         </w:rPr>
       </w:pPr>
+      <w:proofErr w:type="spellStart"/>
       <w:r>
         <w:rPr>
           <w:rFonts w:ascii="Californian FB" w:hAnsi="Californian FB"/>
         </w:rPr>
         <w:t>Btn_Chambre</w:t>
       </w:r>
+      <w:proofErr w:type="spellEnd"/>
     </w:p>
     <w:p>
       <w:pPr>
@@ -1483,12 +2147,14 @@
           <w:rFonts w:ascii="Californian FB" w:hAnsi="Californian FB"/>
         </w:rPr>
       </w:pPr>
+      <w:proofErr w:type="spellStart"/>
       <w:r>
         <w:rPr>
           <w:rFonts w:ascii="Californian FB" w:hAnsi="Californian FB"/>
         </w:rPr>
         <w:t>Btn_Depart</w:t>
       </w:r>
+      <w:proofErr w:type="spellEnd"/>
     </w:p>
     <w:p>
       <w:pPr>
@@ -1501,12 +2167,14 @@
           <w:rFonts w:ascii="Californian FB" w:hAnsi="Californian FB"/>
         </w:rPr>
       </w:pPr>
+      <w:proofErr w:type="spellStart"/>
       <w:r>
         <w:rPr>
           <w:rFonts w:ascii="Californian FB" w:hAnsi="Californian FB"/>
         </w:rPr>
         <w:t>Btn_Transaction</w:t>
       </w:r>
+      <w:proofErr w:type="spellEnd"/>
     </w:p>
     <w:p>
       <w:pPr>
@@ -1519,24 +2187,40 @@
           <w:rFonts w:ascii="Californian FB" w:hAnsi="Californian FB"/>
         </w:rPr>
       </w:pPr>
+      <w:proofErr w:type="spellStart"/>
       <w:r>
         <w:rPr>
           <w:rFonts w:ascii="Californian FB" w:hAnsi="Californian FB"/>
         </w:rPr>
         <w:t>Btn_Ajouter</w:t>
       </w:r>
-    </w:p>
-    <w:p>
-      <w:pPr>
-        <w:rPr>
-          <w:rFonts w:ascii="Californian FB" w:hAnsi="Californian FB"/>
-        </w:rPr>
-      </w:pPr>
-      <w:r>
-        <w:rPr>
-          <w:rFonts w:ascii="Californian FB" w:hAnsi="Californian FB"/>
-        </w:rPr>
-        <w:t>-1 label nommé NomCie c</w:t>
+      <w:proofErr w:type="spellEnd"/>
+    </w:p>
+    <w:p>
+      <w:pPr>
+        <w:rPr>
+          <w:rFonts w:ascii="Californian FB" w:hAnsi="Californian FB"/>
+        </w:rPr>
+      </w:pPr>
+      <w:r>
+        <w:rPr>
+          <w:rFonts w:ascii="Californian FB" w:hAnsi="Californian FB"/>
+        </w:rPr>
+        <w:t xml:space="preserve">-1 label nommé </w:t>
+      </w:r>
+      <w:proofErr w:type="spellStart"/>
+      <w:r>
+        <w:rPr>
+          <w:rFonts w:ascii="Californian FB" w:hAnsi="Californian FB"/>
+        </w:rPr>
+        <w:t>NomCie</w:t>
+      </w:r>
+      <w:proofErr w:type="spellEnd"/>
+      <w:r>
+        <w:rPr>
+          <w:rFonts w:ascii="Californian FB" w:hAnsi="Californian FB"/>
+        </w:rPr>
+        <w:t xml:space="preserve"> c</w:t>
       </w:r>
       <w:r>
         <w:rPr>
@@ -1555,7 +2239,21 @@
         <w:rPr>
           <w:rFonts w:ascii="Californian FB" w:hAnsi="Californian FB"/>
         </w:rPr>
-        <w:t>-1 Picture box nommé LogoBox co</w:t>
+        <w:t xml:space="preserve">-1 Picture box nommé </w:t>
+      </w:r>
+      <w:proofErr w:type="spellStart"/>
+      <w:r>
+        <w:rPr>
+          <w:rFonts w:ascii="Californian FB" w:hAnsi="Californian FB"/>
+        </w:rPr>
+        <w:t>LogoBox</w:t>
+      </w:r>
+      <w:proofErr w:type="spellEnd"/>
+      <w:r>
+        <w:rPr>
+          <w:rFonts w:ascii="Californian FB" w:hAnsi="Californian FB"/>
+        </w:rPr>
+        <w:t xml:space="preserve"> co</w:t>
       </w:r>
       <w:r>
         <w:rPr>
@@ -1587,7 +2285,21 @@
         <w:rPr>
           <w:rFonts w:ascii="Californian FB" w:hAnsi="Californian FB"/>
         </w:rPr>
-        <w:t xml:space="preserve">du prj_menu </w:t>
+        <w:t xml:space="preserve">du </w:t>
+      </w:r>
+      <w:proofErr w:type="spellStart"/>
+      <w:r>
+        <w:rPr>
+          <w:rFonts w:ascii="Californian FB" w:hAnsi="Californian FB"/>
+        </w:rPr>
+        <w:t>prj_menu</w:t>
+      </w:r>
+      <w:proofErr w:type="spellEnd"/>
+      <w:r>
+        <w:rPr>
+          <w:rFonts w:ascii="Californian FB" w:hAnsi="Californian FB"/>
+        </w:rPr>
+        <w:t xml:space="preserve"> </w:t>
       </w:r>
       <w:r>
         <w:rPr>
@@ -1632,12 +2344,14 @@
           <w:rFonts w:ascii="Californian FB" w:hAnsi="Californian FB"/>
         </w:rPr>
       </w:pPr>
+      <w:proofErr w:type="spellStart"/>
       <w:r>
         <w:rPr>
           <w:rFonts w:ascii="Californian FB" w:hAnsi="Californian FB"/>
         </w:rPr>
         <w:t>btn_cancel</w:t>
       </w:r>
+      <w:proofErr w:type="spellEnd"/>
     </w:p>
     <w:p>
       <w:pPr>
@@ -1650,12 +2364,14 @@
           <w:rFonts w:ascii="Californian FB" w:hAnsi="Californian FB"/>
         </w:rPr>
       </w:pPr>
+      <w:proofErr w:type="spellStart"/>
       <w:r>
         <w:rPr>
           <w:rFonts w:ascii="Californian FB" w:hAnsi="Californian FB"/>
         </w:rPr>
         <w:t>btn_edit</w:t>
       </w:r>
+      <w:proofErr w:type="spellEnd"/>
     </w:p>
     <w:p>
       <w:pPr>
@@ -1668,12 +2384,14 @@
           <w:rFonts w:ascii="Californian FB" w:hAnsi="Californian FB"/>
         </w:rPr>
       </w:pPr>
+      <w:proofErr w:type="spellStart"/>
       <w:r>
         <w:rPr>
           <w:rFonts w:ascii="Californian FB" w:hAnsi="Californian FB"/>
         </w:rPr>
         <w:t>btn_next</w:t>
       </w:r>
+      <w:proofErr w:type="spellEnd"/>
     </w:p>
     <w:p>
       <w:pPr>
@@ -1686,12 +2404,14 @@
           <w:rFonts w:ascii="Californian FB" w:hAnsi="Californian FB"/>
         </w:rPr>
       </w:pPr>
+      <w:proofErr w:type="spellStart"/>
       <w:r>
         <w:rPr>
           <w:rFonts w:ascii="Californian FB" w:hAnsi="Californian FB"/>
         </w:rPr>
         <w:t>btn_previous</w:t>
       </w:r>
+      <w:proofErr w:type="spellEnd"/>
     </w:p>
     <w:p>
       <w:pPr>
@@ -1704,12 +2424,14 @@
           <w:rFonts w:ascii="Californian FB" w:hAnsi="Californian FB"/>
         </w:rPr>
       </w:pPr>
+      <w:proofErr w:type="spellStart"/>
       <w:r>
         <w:rPr>
           <w:rFonts w:ascii="Californian FB" w:hAnsi="Californian FB"/>
         </w:rPr>
         <w:t>btn_remove</w:t>
       </w:r>
+      <w:proofErr w:type="spellEnd"/>
     </w:p>
     <w:p>
       <w:pPr>
@@ -1722,12 +2444,14 @@
           <w:rFonts w:ascii="Californian FB" w:hAnsi="Californian FB"/>
         </w:rPr>
       </w:pPr>
+      <w:proofErr w:type="spellStart"/>
       <w:r>
         <w:rPr>
           <w:rFonts w:ascii="Californian FB" w:hAnsi="Californian FB"/>
         </w:rPr>
         <w:t>btn_save</w:t>
       </w:r>
+      <w:proofErr w:type="spellEnd"/>
     </w:p>
     <w:p>
       <w:pPr>
@@ -1740,12 +2464,14 @@
           <w:rFonts w:ascii="Californian FB" w:hAnsi="Californian FB"/>
         </w:rPr>
       </w:pPr>
+      <w:proofErr w:type="spellStart"/>
       <w:r>
         <w:rPr>
           <w:rFonts w:ascii="Californian FB" w:hAnsi="Californian FB"/>
         </w:rPr>
         <w:t>btn_fonction</w:t>
       </w:r>
+      <w:proofErr w:type="spellEnd"/>
     </w:p>
     <w:p>
       <w:pPr>
@@ -1758,44 +2484,88 @@
           <w:rFonts w:ascii="Californian FB" w:hAnsi="Californian FB"/>
         </w:rPr>
       </w:pPr>
+      <w:proofErr w:type="spellStart"/>
       <w:r>
         <w:rPr>
           <w:rFonts w:ascii="Californian FB" w:hAnsi="Californian FB"/>
         </w:rPr>
         <w:t>lab_format</w:t>
       </w:r>
-    </w:p>
-    <w:p>
-      <w:pPr>
-        <w:rPr>
-          <w:rFonts w:ascii="Californian FB" w:hAnsi="Californian FB"/>
-        </w:rPr>
-      </w:pPr>
-    </w:p>
-    <w:p>
-      <w:pPr>
-        <w:rPr>
-          <w:rFonts w:ascii="Californian FB" w:hAnsi="Californian FB"/>
-        </w:rPr>
-      </w:pPr>
-      <w:r>
-        <w:rPr>
-          <w:rFonts w:ascii="Californian FB" w:hAnsi="Californian FB"/>
-        </w:rPr>
-        <w:t xml:space="preserve">-Une pictureBox nommé : Logo_CB contenant le logo de la compagnie </w:t>
-      </w:r>
-    </w:p>
-    <w:p>
-      <w:pPr>
-        <w:rPr>
-          <w:rFonts w:ascii="Californian FB" w:hAnsi="Californian FB"/>
-        </w:rPr>
-      </w:pPr>
-      <w:r>
-        <w:rPr>
-          <w:rFonts w:ascii="Californian FB" w:hAnsi="Californian FB"/>
-        </w:rPr>
-        <w:t>-Un Label nommé : txt_CB contenant le nom de la compagnie</w:t>
+      <w:proofErr w:type="spellEnd"/>
+    </w:p>
+    <w:p>
+      <w:pPr>
+        <w:rPr>
+          <w:rFonts w:ascii="Californian FB" w:hAnsi="Californian FB"/>
+        </w:rPr>
+      </w:pPr>
+    </w:p>
+    <w:p>
+      <w:pPr>
+        <w:rPr>
+          <w:rFonts w:ascii="Californian FB" w:hAnsi="Californian FB"/>
+        </w:rPr>
+      </w:pPr>
+      <w:r>
+        <w:rPr>
+          <w:rFonts w:ascii="Californian FB" w:hAnsi="Californian FB"/>
+        </w:rPr>
+        <w:t xml:space="preserve">-Une </w:t>
+      </w:r>
+      <w:proofErr w:type="spellStart"/>
+      <w:r>
+        <w:rPr>
+          <w:rFonts w:ascii="Californian FB" w:hAnsi="Californian FB"/>
+        </w:rPr>
+        <w:t>pictureBox</w:t>
+      </w:r>
+      <w:proofErr w:type="spellEnd"/>
+      <w:r>
+        <w:rPr>
+          <w:rFonts w:ascii="Californian FB" w:hAnsi="Californian FB"/>
+        </w:rPr>
+        <w:t xml:space="preserve"> nommé : </w:t>
+      </w:r>
+      <w:proofErr w:type="spellStart"/>
+      <w:r>
+        <w:rPr>
+          <w:rFonts w:ascii="Californian FB" w:hAnsi="Californian FB"/>
+        </w:rPr>
+        <w:t>Logo_CB</w:t>
+      </w:r>
+      <w:proofErr w:type="spellEnd"/>
+      <w:r>
+        <w:rPr>
+          <w:rFonts w:ascii="Californian FB" w:hAnsi="Californian FB"/>
+        </w:rPr>
+        <w:t xml:space="preserve"> contenant le logo de la compagnie </w:t>
+      </w:r>
+    </w:p>
+    <w:p>
+      <w:pPr>
+        <w:rPr>
+          <w:rFonts w:ascii="Californian FB" w:hAnsi="Californian FB"/>
+        </w:rPr>
+      </w:pPr>
+      <w:r>
+        <w:rPr>
+          <w:rFonts w:ascii="Californian FB" w:hAnsi="Californian FB"/>
+        </w:rPr>
+        <w:t xml:space="preserve">-Un Label nommé : </w:t>
+      </w:r>
+      <w:proofErr w:type="spellStart"/>
+      <w:r>
+        <w:rPr>
+          <w:rFonts w:ascii="Californian FB" w:hAnsi="Californian FB"/>
+        </w:rPr>
+        <w:t>txt_CB</w:t>
+      </w:r>
+      <w:proofErr w:type="spellEnd"/>
+      <w:r>
+        <w:rPr>
+          <w:rFonts w:ascii="Californian FB" w:hAnsi="Californian FB"/>
+        </w:rPr>
+        <w:t xml:space="preserve"> contenant le nom de la compagnie</w:t>
       </w:r>
     </w:p>
     <w:p>
@@ -1827,40 +2597,126 @@
         <w:rPr>
           <w:rFonts w:ascii="Californian FB" w:hAnsi="Californian FB"/>
         </w:rPr>
-        <w:t xml:space="preserve"> héritera de la librairie d’objet mais possèdera un dataGrid en plus contenant les données de la base de données.</w:t>
-      </w:r>
-    </w:p>
-    <w:p>
-      <w:pPr>
-        <w:rPr>
-          <w:rFonts w:ascii="Californian FB" w:hAnsi="Californian FB"/>
-        </w:rPr>
-      </w:pPr>
-      <w:r>
-        <w:rPr>
-          <w:rFonts w:ascii="Californian FB" w:hAnsi="Californian FB"/>
-        </w:rPr>
-        <w:t xml:space="preserve"> Chaque dataGrid sera nommé : Data_(formeduprojetindivuel)</w:t>
-      </w:r>
-    </w:p>
-    <w:p>
-      <w:pPr>
-        <w:rPr>
-          <w:rFonts w:ascii="Californian FB" w:hAnsi="Californian FB"/>
-        </w:rPr>
-      </w:pPr>
-      <w:r>
-        <w:rPr>
-          <w:rFonts w:ascii="Californian FB" w:hAnsi="Californian FB"/>
-        </w:rPr>
-        <w:t>Exemple : Data_Chambres</w:t>
-      </w:r>
-      <w:r>
-        <w:rPr>
-          <w:rFonts w:ascii="Californian FB" w:hAnsi="Californian FB"/>
-        </w:rPr>
-        <w:t xml:space="preserve"> , Data_Reservation , Data_Client , etc</w:t>
-      </w:r>
+        <w:t xml:space="preserve"> héritera de la librairie d’objet mais possèdera un </w:t>
+      </w:r>
+      <w:proofErr w:type="spellStart"/>
+      <w:r>
+        <w:rPr>
+          <w:rFonts w:ascii="Californian FB" w:hAnsi="Californian FB"/>
+        </w:rPr>
+        <w:t>dataGrid</w:t>
+      </w:r>
+      <w:proofErr w:type="spellEnd"/>
+      <w:r>
+        <w:rPr>
+          <w:rFonts w:ascii="Californian FB" w:hAnsi="Californian FB"/>
+        </w:rPr>
+        <w:t xml:space="preserve"> en plus contenant les données de la base de données.</w:t>
+      </w:r>
+    </w:p>
+    <w:p>
+      <w:pPr>
+        <w:rPr>
+          <w:rFonts w:ascii="Californian FB" w:hAnsi="Californian FB"/>
+        </w:rPr>
+      </w:pPr>
+      <w:r>
+        <w:rPr>
+          <w:rFonts w:ascii="Californian FB" w:hAnsi="Californian FB"/>
+        </w:rPr>
+        <w:t xml:space="preserve"> Chaque </w:t>
+      </w:r>
+      <w:proofErr w:type="spellStart"/>
+      <w:r>
+        <w:rPr>
+          <w:rFonts w:ascii="Californian FB" w:hAnsi="Californian FB"/>
+        </w:rPr>
+        <w:t>dataGrid</w:t>
+      </w:r>
+      <w:proofErr w:type="spellEnd"/>
+      <w:r>
+        <w:rPr>
+          <w:rFonts w:ascii="Californian FB" w:hAnsi="Californian FB"/>
+        </w:rPr>
+        <w:t xml:space="preserve"> sera nommé : Data_(</w:t>
+      </w:r>
+      <w:proofErr w:type="spellStart"/>
+      <w:r>
+        <w:rPr>
+          <w:rFonts w:ascii="Californian FB" w:hAnsi="Californian FB"/>
+        </w:rPr>
+        <w:t>formeduprojetindivuel</w:t>
+      </w:r>
+      <w:proofErr w:type="spellEnd"/>
+      <w:r>
+        <w:rPr>
+          <w:rFonts w:ascii="Californian FB" w:hAnsi="Californian FB"/>
+        </w:rPr>
+        <w:t>)</w:t>
+      </w:r>
+    </w:p>
+    <w:p>
+      <w:pPr>
+        <w:rPr>
+          <w:rFonts w:ascii="Californian FB" w:hAnsi="Californian FB"/>
+        </w:rPr>
+      </w:pPr>
+      <w:r>
+        <w:rPr>
+          <w:rFonts w:ascii="Californian FB" w:hAnsi="Californian FB"/>
+        </w:rPr>
+        <w:t xml:space="preserve">Exemple : </w:t>
+      </w:r>
+      <w:proofErr w:type="spellStart"/>
+      <w:r>
+        <w:rPr>
+          <w:rFonts w:ascii="Californian FB" w:hAnsi="Californian FB"/>
+        </w:rPr>
+        <w:t>Data_Chambres</w:t>
+      </w:r>
+      <w:proofErr w:type="spellEnd"/>
+      <w:r>
+        <w:rPr>
+          <w:rFonts w:ascii="Californian FB" w:hAnsi="Californian FB"/>
+        </w:rPr>
+        <w:t xml:space="preserve"> , </w:t>
+      </w:r>
+      <w:proofErr w:type="spellStart"/>
+      <w:r>
+        <w:rPr>
+          <w:rFonts w:ascii="Californian FB" w:hAnsi="Californian FB"/>
+        </w:rPr>
+        <w:t>Data_Reservation</w:t>
+      </w:r>
+      <w:proofErr w:type="spellEnd"/>
+      <w:r>
+        <w:rPr>
+          <w:rFonts w:ascii="Californian FB" w:hAnsi="Californian FB"/>
+        </w:rPr>
+        <w:t xml:space="preserve"> , </w:t>
+      </w:r>
+      <w:proofErr w:type="spellStart"/>
+      <w:r>
+        <w:rPr>
+          <w:rFonts w:ascii="Californian FB" w:hAnsi="Californian FB"/>
+        </w:rPr>
+        <w:t>Data_Client</w:t>
+      </w:r>
+      <w:proofErr w:type="spellEnd"/>
+      <w:r>
+        <w:rPr>
+          <w:rFonts w:ascii="Californian FB" w:hAnsi="Californian FB"/>
+        </w:rPr>
+        <w:t xml:space="preserve"> , </w:t>
+      </w:r>
+      <w:proofErr w:type="spellStart"/>
+      <w:r>
+        <w:rPr>
+          <w:rFonts w:ascii="Californian FB" w:hAnsi="Californian FB"/>
+        </w:rPr>
+        <w:t>etc</w:t>
+      </w:r>
+      <w:proofErr w:type="spellEnd"/>
     </w:p>
     <w:p>
       <w:pPr>
@@ -1951,14 +2807,59 @@
         <w:rPr>
           <w:rFonts w:ascii="Californian FB" w:hAnsi="Californian FB"/>
         </w:rPr>
-        <w:t>TYPE = btn, chckBox, lab</w:t>
-      </w:r>
-      <w:r>
-        <w:rPr>
-          <w:rFonts w:ascii="Californian FB" w:hAnsi="Californian FB"/>
-        </w:rPr>
-        <w:t xml:space="preserve"> etc</w:t>
-      </w:r>
+        <w:lastRenderedPageBreak/>
+        <w:t xml:space="preserve">TYPE = </w:t>
+      </w:r>
+      <w:proofErr w:type="spellStart"/>
+      <w:r>
+        <w:rPr>
+          <w:rFonts w:ascii="Californian FB" w:hAnsi="Californian FB"/>
+        </w:rPr>
+        <w:t>btn</w:t>
+      </w:r>
+      <w:proofErr w:type="spellEnd"/>
+      <w:r>
+        <w:rPr>
+          <w:rFonts w:ascii="Californian FB" w:hAnsi="Californian FB"/>
+        </w:rPr>
+        <w:t xml:space="preserve">, </w:t>
+      </w:r>
+      <w:proofErr w:type="spellStart"/>
+      <w:r>
+        <w:rPr>
+          <w:rFonts w:ascii="Californian FB" w:hAnsi="Californian FB"/>
+        </w:rPr>
+        <w:t>chckBox</w:t>
+      </w:r>
+      <w:proofErr w:type="spellEnd"/>
+      <w:r>
+        <w:rPr>
+          <w:rFonts w:ascii="Californian FB" w:hAnsi="Californian FB"/>
+        </w:rPr>
+        <w:t xml:space="preserve">, </w:t>
+      </w:r>
+      <w:proofErr w:type="spellStart"/>
+      <w:r>
+        <w:rPr>
+          <w:rFonts w:ascii="Californian FB" w:hAnsi="Californian FB"/>
+        </w:rPr>
+        <w:t>lab</w:t>
+      </w:r>
+      <w:proofErr w:type="spellEnd"/>
+      <w:r>
+        <w:rPr>
+          <w:rFonts w:ascii="Californian FB" w:hAnsi="Californian FB"/>
+        </w:rPr>
+        <w:t xml:space="preserve"> </w:t>
+      </w:r>
+      <w:proofErr w:type="spellStart"/>
+      <w:r>
+        <w:rPr>
+          <w:rFonts w:ascii="Californian FB" w:hAnsi="Californian FB"/>
+        </w:rPr>
+        <w:t>etc</w:t>
+      </w:r>
+      <w:proofErr w:type="spellEnd"/>
     </w:p>
     <w:p>
       <w:pPr>
@@ -2076,8 +2977,16 @@
         <w:rPr>
           <w:rFonts w:ascii="Californian FB" w:hAnsi="Californian FB"/>
         </w:rPr>
-        <w:t>Par exemple, la table commodité possède une clé primaire nommée : PK_COM, COM étant le codCom</w:t>
-      </w:r>
+        <w:t xml:space="preserve">Par exemple, la table commodité possède une clé primaire nommée : PK_COM, COM étant le </w:t>
+      </w:r>
+      <w:proofErr w:type="spellStart"/>
+      <w:r>
+        <w:rPr>
+          <w:rFonts w:ascii="Californian FB" w:hAnsi="Californian FB"/>
+        </w:rPr>
+        <w:t>codCom</w:t>
+      </w:r>
+      <w:proofErr w:type="spellEnd"/>
     </w:p>
     <w:p>
       <w:pPr>
@@ -2155,6 +3064,7 @@
         </w:rPr>
         <w:t xml:space="preserve">RESCLI étant le </w:t>
       </w:r>
+      <w:proofErr w:type="spellStart"/>
       <w:r>
         <w:rPr>
           <w:rFonts w:ascii="Californian FB" w:hAnsi="Californian FB"/>
@@ -2165,16 +3075,35 @@
         <w:rPr>
           <w:rFonts w:ascii="Californian FB" w:hAnsi="Californian FB"/>
         </w:rPr>
-        <w:t xml:space="preserve">dClient de la table </w:t>
-      </w:r>
-      <w:r>
-        <w:rPr>
-          <w:rFonts w:ascii="Californian FB" w:hAnsi="Californian FB"/>
-        </w:rPr>
-        <w:t>Réservation qui vient de la table Client; à lire : Clé étrangère CLI (IdCli) dans RES (Réservation).</w:t>
-      </w:r>
-      <w:bookmarkStart w:id="0" w:name="_GoBack"/>
-      <w:bookmarkEnd w:id="0"/>
+        <w:t>dClient</w:t>
+      </w:r>
+      <w:proofErr w:type="spellEnd"/>
+      <w:r>
+        <w:rPr>
+          <w:rFonts w:ascii="Californian FB" w:hAnsi="Californian FB"/>
+        </w:rPr>
+        <w:t xml:space="preserve"> de la table </w:t>
+      </w:r>
+      <w:r>
+        <w:rPr>
+          <w:rFonts w:ascii="Californian FB" w:hAnsi="Californian FB"/>
+        </w:rPr>
+        <w:t>Réservation qui vient de la table Client; à lire : Clé étrangère CLI (</w:t>
+      </w:r>
+      <w:proofErr w:type="spellStart"/>
+      <w:r>
+        <w:rPr>
+          <w:rFonts w:ascii="Californian FB" w:hAnsi="Californian FB"/>
+        </w:rPr>
+        <w:t>IdCli</w:t>
+      </w:r>
+      <w:proofErr w:type="spellEnd"/>
+      <w:r>
+        <w:rPr>
+          <w:rFonts w:ascii="Californian FB" w:hAnsi="Californian FB"/>
+        </w:rPr>
+        <w:t>) dans RES (Réservation).</w:t>
+      </w:r>
     </w:p>
     <w:p>
       <w:pPr>
@@ -2370,20 +3299,48 @@
           <w:rFonts w:ascii="Californian FB" w:hAnsi="Californian FB"/>
         </w:rPr>
         <w:tab/>
-        <w:t xml:space="preserve">-maquette grossière pour savoir où mettre les messages d’erreur, les textes etc </w:t>
-      </w:r>
-    </w:p>
-    <w:p>
-      <w:pPr>
-        <w:rPr>
-          <w:rFonts w:ascii="Californian FB" w:hAnsi="Californian FB"/>
-        </w:rPr>
-      </w:pPr>
-      <w:r>
-        <w:rPr>
-          <w:rFonts w:ascii="Californian FB" w:hAnsi="Californian FB"/>
-        </w:rPr>
-        <w:t>-Screeshot des interfaces</w:t>
+        <w:t xml:space="preserve">-maquette grossière pour savoir où mettre les messages d’erreur, les textes </w:t>
+      </w:r>
+      <w:proofErr w:type="spellStart"/>
+      <w:r>
+        <w:rPr>
+          <w:rFonts w:ascii="Californian FB" w:hAnsi="Californian FB"/>
+        </w:rPr>
+        <w:t>etc</w:t>
+      </w:r>
+      <w:proofErr w:type="spellEnd"/>
+      <w:r>
+        <w:rPr>
+          <w:rFonts w:ascii="Californian FB" w:hAnsi="Californian FB"/>
+        </w:rPr>
+        <w:t xml:space="preserve"> </w:t>
+      </w:r>
+    </w:p>
+    <w:p>
+      <w:pPr>
+        <w:rPr>
+          <w:rFonts w:ascii="Californian FB" w:hAnsi="Californian FB"/>
+        </w:rPr>
+      </w:pPr>
+      <w:r>
+        <w:rPr>
+          <w:rFonts w:ascii="Californian FB" w:hAnsi="Californian FB"/>
+        </w:rPr>
+        <w:t>-</w:t>
+      </w:r>
+      <w:proofErr w:type="spellStart"/>
+      <w:r>
+        <w:rPr>
+          <w:rFonts w:ascii="Californian FB" w:hAnsi="Californian FB"/>
+        </w:rPr>
+        <w:t>Screeshot</w:t>
+      </w:r>
+      <w:proofErr w:type="spellEnd"/>
+      <w:r>
+        <w:rPr>
+          <w:rFonts w:ascii="Californian FB" w:hAnsi="Californian FB"/>
+        </w:rPr>
+        <w:t xml:space="preserve"> des interfaces</w:t>
       </w:r>
     </w:p>
     <w:p>
@@ -3847,7 +4804,7 @@
 </file>
 
 <file path=customXml/itemProps1.xml><?xml version="1.0" encoding="utf-8"?>
-<ds:datastoreItem xmlns:ds="http://schemas.openxmlformats.org/officeDocument/2006/customXml" ds:itemID="{950B582A-F70D-45A7-95E3-3DCD079C9C30}">
+<ds:datastoreItem xmlns:ds="http://schemas.openxmlformats.org/officeDocument/2006/customXml" ds:itemID="{73C5D7A5-F5CB-4DF0-96CD-E62FFF11EDB2}">
   <ds:schemaRefs>
     <ds:schemaRef ds:uri="http://schemas.openxmlformats.org/officeDocument/2006/bibliography"/>
   </ds:schemaRefs>

</xml_diff>

<commit_message>
Ajout des boutons edit/add/delete dans menu + bouton L/R fonctionnel Max
</commit_message>
<xml_diff>
--- a/V1.2Document-Ciboulette-Balistique-standards.docx
+++ b/V1.2Document-Ciboulette-Balistique-standards.docx
@@ -186,18 +186,26 @@
           <w:sz w:val="44"/>
           <w:u w:val="single"/>
         </w:rPr>
-        <w:t xml:space="preserve">Charles </w:t>
-      </w:r>
-      <w:proofErr w:type="spellStart"/>
-      <w:r>
+        <w:t>Charles Brouard</w:t>
+      </w:r>
+    </w:p>
+    <w:p>
+      <w:pPr>
+        <w:jc w:val="center"/>
         <w:rPr>
           <w:rFonts w:ascii="Californian FB" w:hAnsi="Californian FB"/>
           <w:sz w:val="44"/>
           <w:u w:val="single"/>
         </w:rPr>
-        <w:t>Brouard</w:t>
-      </w:r>
-      <w:proofErr w:type="spellEnd"/>
+      </w:pPr>
+      <w:r>
+        <w:rPr>
+          <w:rFonts w:ascii="Californian FB" w:hAnsi="Californian FB"/>
+          <w:sz w:val="44"/>
+          <w:u w:val="single"/>
+        </w:rPr>
+        <w:t>Maxime Damour</w:t>
+      </w:r>
     </w:p>
     <w:p>
       <w:pPr>
@@ -214,7 +222,7 @@
           <w:sz w:val="44"/>
           <w:u w:val="single"/>
         </w:rPr>
-        <w:t>Maxime Damour</w:t>
+        <w:t>James Jeffrey</w:t>
       </w:r>
     </w:p>
     <w:p>
@@ -226,14 +234,16 @@
           <w:u w:val="single"/>
         </w:rPr>
       </w:pPr>
-      <w:r>
+    </w:p>
+    <w:p>
+      <w:pPr>
+        <w:jc w:val="center"/>
         <w:rPr>
           <w:rFonts w:ascii="Californian FB" w:hAnsi="Californian FB"/>
           <w:sz w:val="44"/>
           <w:u w:val="single"/>
         </w:rPr>
-        <w:t>James Jeffrey</w:t>
-      </w:r>
+      </w:pPr>
     </w:p>
     <w:p>
       <w:pPr>
@@ -250,38 +260,18 @@
         <w:jc w:val="center"/>
         <w:rPr>
           <w:rFonts w:ascii="Californian FB" w:hAnsi="Californian FB"/>
+          <w:b/>
           <w:sz w:val="44"/>
           <w:u w:val="single"/>
         </w:rPr>
       </w:pPr>
-    </w:p>
-    <w:p>
-      <w:pPr>
-        <w:jc w:val="center"/>
-        <w:rPr>
-          <w:rFonts w:ascii="Californian FB" w:hAnsi="Californian FB"/>
+      <w:r>
+        <w:rPr>
+          <w:rFonts w:ascii="Californian FB" w:hAnsi="Californian FB"/>
+          <w:b/>
           <w:sz w:val="44"/>
           <w:u w:val="single"/>
         </w:rPr>
-      </w:pPr>
-    </w:p>
-    <w:p>
-      <w:pPr>
-        <w:jc w:val="center"/>
-        <w:rPr>
-          <w:rFonts w:ascii="Californian FB" w:hAnsi="Californian FB"/>
-          <w:b/>
-          <w:sz w:val="44"/>
-          <w:u w:val="single"/>
-        </w:rPr>
-      </w:pPr>
-      <w:r>
-        <w:rPr>
-          <w:rFonts w:ascii="Californian FB" w:hAnsi="Californian FB"/>
-          <w:b/>
-          <w:sz w:val="44"/>
-          <w:u w:val="single"/>
-        </w:rPr>
         <w:t>Table des matières</w:t>
       </w:r>
     </w:p>
@@ -401,87 +391,14 @@
           <w:rFonts w:ascii="Californian FB" w:hAnsi="Californian FB"/>
           <w:u w:val="single"/>
         </w:rPr>
-        <w:t>s formulaires (.</w:t>
-      </w:r>
-      <w:proofErr w:type="spellStart"/>
-      <w:r>
-        <w:rPr>
-          <w:rFonts w:ascii="Californian FB" w:hAnsi="Californian FB"/>
-          <w:u w:val="single"/>
-        </w:rPr>
-        <w:t>cs</w:t>
-      </w:r>
-      <w:proofErr w:type="spellEnd"/>
-      <w:r>
-        <w:rPr>
-          <w:rFonts w:ascii="Californian FB" w:hAnsi="Californian FB"/>
-          <w:u w:val="single"/>
-        </w:rPr>
-        <w:t>), rapports (.</w:t>
-      </w:r>
-      <w:proofErr w:type="spellStart"/>
-      <w:r>
-        <w:rPr>
-          <w:rFonts w:ascii="Californian FB" w:hAnsi="Californian FB"/>
-          <w:u w:val="single"/>
-        </w:rPr>
-        <w:t>prt</w:t>
-      </w:r>
-      <w:proofErr w:type="spellEnd"/>
-      <w:r>
-        <w:rPr>
-          <w:rFonts w:ascii="Californian FB" w:hAnsi="Californian FB"/>
-          <w:u w:val="single"/>
-        </w:rPr>
-        <w:t xml:space="preserve">) , scripts </w:t>
-      </w:r>
-      <w:proofErr w:type="spellStart"/>
-      <w:r>
-        <w:rPr>
-          <w:rFonts w:ascii="Californian FB" w:hAnsi="Californian FB"/>
-          <w:u w:val="single"/>
-        </w:rPr>
-        <w:t>sql</w:t>
-      </w:r>
-      <w:proofErr w:type="spellEnd"/>
-      <w:r>
-        <w:rPr>
-          <w:rFonts w:ascii="Californian FB" w:hAnsi="Californian FB"/>
-          <w:u w:val="single"/>
-        </w:rPr>
-        <w:t xml:space="preserve"> (.</w:t>
-      </w:r>
-      <w:proofErr w:type="spellStart"/>
-      <w:r>
-        <w:rPr>
-          <w:rFonts w:ascii="Californian FB" w:hAnsi="Californian FB"/>
-          <w:u w:val="single"/>
-        </w:rPr>
-        <w:t>sql</w:t>
-      </w:r>
-      <w:proofErr w:type="spellEnd"/>
-      <w:r>
-        <w:rPr>
-          <w:rFonts w:ascii="Californian FB" w:hAnsi="Californian FB"/>
-          <w:u w:val="single"/>
-        </w:rPr>
-        <w:t xml:space="preserve"> et </w:t>
-      </w:r>
-      <w:proofErr w:type="spellStart"/>
-      <w:r>
-        <w:rPr>
-          <w:rFonts w:ascii="Californian FB" w:hAnsi="Californian FB"/>
-          <w:u w:val="single"/>
-        </w:rPr>
-        <w:t>dtq</w:t>
-      </w:r>
-      <w:proofErr w:type="spellEnd"/>
-      <w:r>
-        <w:rPr>
-          <w:rFonts w:ascii="Californian FB" w:hAnsi="Californian FB"/>
-          <w:u w:val="single"/>
-        </w:rPr>
-        <w:t>)</w:t>
+        <w:t>s formulaires (.cs), rapports (.</w:t>
+      </w:r>
+      <w:r>
+        <w:rPr>
+          <w:rFonts w:ascii="Californian FB" w:hAnsi="Californian FB"/>
+          <w:u w:val="single"/>
+        </w:rPr>
+        <w:t>prt) , scripts sql (.sql et dtq)</w:t>
       </w:r>
     </w:p>
     <w:p>
@@ -686,527 +603,302 @@
           <w:rFonts w:ascii="Californian FB" w:hAnsi="Californian FB"/>
           <w:sz w:val="28"/>
         </w:rPr>
-        <w:t xml:space="preserve">Le </w:t>
-      </w:r>
-      <w:proofErr w:type="spellStart"/>
+        <w:t>Le dataset :</w:t>
+      </w:r>
       <w:r>
         <w:rPr>
           <w:rFonts w:ascii="Californian FB" w:hAnsi="Californian FB"/>
           <w:sz w:val="28"/>
         </w:rPr>
-        <w:t>dataset</w:t>
-      </w:r>
-      <w:proofErr w:type="spellEnd"/>
+        <w:t xml:space="preserve"> DataS</w:t>
+      </w:r>
       <w:r>
         <w:rPr>
           <w:rFonts w:ascii="Californian FB" w:hAnsi="Californian FB"/>
           <w:sz w:val="28"/>
         </w:rPr>
-        <w:t> :</w:t>
-      </w:r>
-      <w:r>
+        <w:t>et_VotrePartie</w:t>
+      </w:r>
+    </w:p>
+    <w:p>
+      <w:pPr>
+        <w:ind w:left="708"/>
         <w:rPr>
           <w:rFonts w:ascii="Californian FB" w:hAnsi="Californian FB"/>
           <w:sz w:val="28"/>
         </w:rPr>
-        <w:t xml:space="preserve"> </w:t>
-      </w:r>
-      <w:proofErr w:type="spellStart"/>
+      </w:pPr>
       <w:r>
         <w:rPr>
           <w:rFonts w:ascii="Californian FB" w:hAnsi="Californian FB"/>
           <w:sz w:val="28"/>
         </w:rPr>
-        <w:t>DataS</w:t>
+        <w:t>Exemple :</w:t>
       </w:r>
       <w:r>
         <w:rPr>
           <w:rFonts w:ascii="Californian FB" w:hAnsi="Californian FB"/>
           <w:sz w:val="28"/>
         </w:rPr>
-        <w:t>et_VotrePartie</w:t>
-      </w:r>
-      <w:proofErr w:type="spellEnd"/>
-    </w:p>
-    <w:p>
-      <w:pPr>
-        <w:ind w:left="708"/>
+        <w:t xml:space="preserve"> DataS</w:t>
+      </w:r>
+      <w:r>
         <w:rPr>
           <w:rFonts w:ascii="Californian FB" w:hAnsi="Californian FB"/>
           <w:sz w:val="28"/>
         </w:rPr>
-      </w:pPr>
-      <w:r>
-        <w:rPr>
-          <w:rFonts w:ascii="Californian FB" w:hAnsi="Californian FB"/>
+        <w:t>et_Chambre , Reservation , Client , Transaction</w:t>
+      </w:r>
+    </w:p>
+    <w:p>
+      <w:pPr>
+        <w:pStyle w:val="ListParagraph"/>
+        <w:rPr>
+          <w:rFonts w:ascii="Californian FB" w:hAnsi="Californian FB"/>
+        </w:rPr>
+      </w:pPr>
+      <w:r>
+        <w:rPr>
+          <w:rFonts w:ascii="Californian FB" w:hAnsi="Californian FB"/>
+        </w:rPr>
+        <w:t xml:space="preserve">Chaque projet possèdera un nom significatif indiquant sa </w:t>
+      </w:r>
+      <w:r>
+        <w:rPr>
+          <w:rFonts w:ascii="Californian FB" w:hAnsi="Californian FB"/>
+        </w:rPr>
+        <w:t>fonction.</w:t>
+      </w:r>
+    </w:p>
+    <w:p>
+      <w:pPr>
+        <w:pStyle w:val="ListParagraph"/>
+        <w:rPr>
+          <w:rFonts w:ascii="Californian FB" w:hAnsi="Californian FB"/>
+        </w:rPr>
+      </w:pPr>
+    </w:p>
+    <w:p>
+      <w:pPr>
+        <w:pStyle w:val="ListParagraph"/>
+        <w:rPr>
+          <w:rFonts w:ascii="Californian FB" w:hAnsi="Californian FB"/>
+        </w:rPr>
+      </w:pPr>
+      <w:r>
+        <w:rPr>
+          <w:rFonts w:ascii="Californian FB" w:hAnsi="Californian FB"/>
+        </w:rPr>
+        <w:t>Le projet contenant le menu et la librairie graphique se nomme : Prj_Menu.</w:t>
+      </w:r>
+    </w:p>
+    <w:p>
+      <w:pPr>
+        <w:pStyle w:val="ListParagraph"/>
+        <w:rPr>
+          <w:rFonts w:ascii="Californian FB" w:hAnsi="Californian FB"/>
+        </w:rPr>
+      </w:pPr>
+    </w:p>
+    <w:p>
+      <w:pPr>
+        <w:pStyle w:val="ListParagraph"/>
+        <w:rPr>
+          <w:rFonts w:ascii="Californian FB" w:hAnsi="Californian FB"/>
+        </w:rPr>
+      </w:pPr>
+      <w:r>
+        <w:rPr>
+          <w:rFonts w:ascii="Californian FB" w:hAnsi="Californian FB"/>
+        </w:rPr>
+        <w:t xml:space="preserve">Chaque personne aura son projet individuel qu’il nommera </w:t>
+      </w:r>
+    </w:p>
+    <w:p>
+      <w:pPr>
+        <w:pStyle w:val="ListParagraph"/>
+        <w:rPr>
+          <w:rFonts w:ascii="Californian FB" w:hAnsi="Californian FB"/>
+        </w:rPr>
+      </w:pPr>
+      <w:r>
+        <w:rPr>
+          <w:rFonts w:ascii="Californian FB" w:hAnsi="Californian FB"/>
+        </w:rPr>
+        <w:t>Prj_Module(s)_Nom</w:t>
+      </w:r>
+      <w:r>
+        <w:rPr>
+          <w:rFonts w:ascii="Californian FB" w:hAnsi="Californian FB"/>
+        </w:rPr>
+        <w:t>.</w:t>
+      </w:r>
+    </w:p>
+    <w:p>
+      <w:pPr>
+        <w:pStyle w:val="ListParagraph"/>
+        <w:rPr>
+          <w:rFonts w:ascii="Californian FB" w:hAnsi="Californian FB"/>
+        </w:rPr>
+      </w:pPr>
+    </w:p>
+    <w:p>
+      <w:pPr>
+        <w:rPr>
+          <w:rFonts w:ascii="Californian FB" w:hAnsi="Californian FB"/>
+        </w:rPr>
+      </w:pPr>
+      <w:r>
+        <w:rPr>
+          <w:rFonts w:ascii="Californian FB" w:hAnsi="Californian FB"/>
+        </w:rPr>
+        <w:tab/>
+        <w:t>Exemple : Prj_Chambre</w:t>
+      </w:r>
+      <w:r>
+        <w:rPr>
+          <w:rFonts w:ascii="Californian FB" w:hAnsi="Californian FB"/>
+        </w:rPr>
+        <w:t>_Janie</w:t>
+      </w:r>
+      <w:r>
+        <w:rPr>
+          <w:rFonts w:ascii="Californian FB" w:hAnsi="Californian FB"/>
+        </w:rPr>
+        <w:t>, Prj_Reservation</w:t>
+      </w:r>
+      <w:r>
+        <w:rPr>
+          <w:rFonts w:ascii="Californian FB" w:hAnsi="Californian FB"/>
+        </w:rPr>
+        <w:t>_James</w:t>
+      </w:r>
+    </w:p>
+    <w:p>
+      <w:pPr>
+        <w:rPr>
+          <w:rFonts w:ascii="Californian FB" w:hAnsi="Californian FB"/>
+        </w:rPr>
+      </w:pPr>
+    </w:p>
+    <w:p>
+      <w:pPr>
+        <w:rPr>
+          <w:rFonts w:ascii="Californian FB" w:hAnsi="Californian FB"/>
+        </w:rPr>
+      </w:pPr>
+      <w:r>
+        <w:rPr>
+          <w:rFonts w:ascii="Californian FB" w:hAnsi="Californian FB"/>
+        </w:rPr>
+        <w:t>Chaque projet individuel devra hériter du projet Prj_Menu.</w:t>
+      </w:r>
+    </w:p>
+    <w:p>
+      <w:pPr>
+        <w:rPr>
+          <w:rFonts w:ascii="Californian FB" w:hAnsi="Californian FB"/>
+        </w:rPr>
+      </w:pPr>
+      <w:r>
+        <w:rPr>
+          <w:rFonts w:ascii="Californian FB" w:hAnsi="Californian FB"/>
+        </w:rPr>
+        <w:t>Un dossier sous le nom de l’entreprise est créé. On peut y retrouver tous les projets individuels à la racine, le projet initial (Prj_Menu) ainsi qu’un dossier ressources, où seront mis toutes les images, scripts sql et autres fichiers utiles.</w:t>
+      </w:r>
+    </w:p>
+    <w:p>
+      <w:pPr>
+        <w:rPr>
+          <w:rFonts w:ascii="Californian FB" w:hAnsi="Californian FB"/>
+          <w:b/>
           <w:sz w:val="28"/>
-        </w:rPr>
-        <w:t>Exemple :</w:t>
-      </w:r>
-      <w:r>
-        <w:rPr>
-          <w:rFonts w:ascii="Californian FB" w:hAnsi="Californian FB"/>
+          <w:u w:val="single"/>
+        </w:rPr>
+      </w:pPr>
+    </w:p>
+    <w:p>
+      <w:pPr>
+        <w:rPr>
+          <w:rFonts w:ascii="Californian FB" w:hAnsi="Californian FB"/>
+          <w:b/>
           <w:sz w:val="28"/>
-        </w:rPr>
-        <w:t xml:space="preserve"> </w:t>
-      </w:r>
-      <w:proofErr w:type="spellStart"/>
-      <w:r>
-        <w:rPr>
-          <w:rFonts w:ascii="Californian FB" w:hAnsi="Californian FB"/>
+          <w:u w:val="single"/>
+        </w:rPr>
+      </w:pPr>
+    </w:p>
+    <w:p>
+      <w:pPr>
+        <w:rPr>
+          <w:rFonts w:ascii="Californian FB" w:hAnsi="Californian FB"/>
+          <w:b/>
           <w:sz w:val="28"/>
-        </w:rPr>
-        <w:t>DataS</w:t>
-      </w:r>
-      <w:r>
-        <w:rPr>
-          <w:rFonts w:ascii="Californian FB" w:hAnsi="Californian FB"/>
+          <w:u w:val="single"/>
+        </w:rPr>
+      </w:pPr>
+    </w:p>
+    <w:p>
+      <w:pPr>
+        <w:rPr>
+          <w:rFonts w:ascii="Californian FB" w:hAnsi="Californian FB"/>
+          <w:b/>
           <w:sz w:val="28"/>
-        </w:rPr>
-        <w:t>et_Chambre</w:t>
-      </w:r>
-      <w:proofErr w:type="spellEnd"/>
-      <w:r>
-        <w:rPr>
-          <w:rFonts w:ascii="Californian FB" w:hAnsi="Californian FB"/>
+          <w:u w:val="single"/>
+        </w:rPr>
+      </w:pPr>
+      <w:r>
+        <w:rPr>
+          <w:rFonts w:ascii="Californian FB" w:hAnsi="Californian FB"/>
+          <w:b/>
           <w:sz w:val="28"/>
-        </w:rPr>
-        <w:t xml:space="preserve"> , </w:t>
-      </w:r>
-      <w:proofErr w:type="spellStart"/>
-      <w:r>
-        <w:rPr>
-          <w:rFonts w:ascii="Californian FB" w:hAnsi="Californian FB"/>
+          <w:u w:val="single"/>
+        </w:rPr>
+        <w:t xml:space="preserve">1.2 – Nomenclature des fichiers formulaires(.cs), scripts sql </w:t>
+      </w:r>
+      <w:r>
+        <w:rPr>
+          <w:rFonts w:ascii="Californian FB" w:hAnsi="Californian FB"/>
+          <w:b/>
           <w:sz w:val="28"/>
-        </w:rPr>
-        <w:t>Reservation</w:t>
-      </w:r>
-      <w:proofErr w:type="spellEnd"/>
-      <w:r>
-        <w:rPr>
-          <w:rFonts w:ascii="Californian FB" w:hAnsi="Californian FB"/>
+          <w:u w:val="single"/>
+        </w:rPr>
+        <w:t>(.sql)</w:t>
+      </w:r>
+    </w:p>
+    <w:p>
+      <w:pPr>
+        <w:rPr>
+          <w:rFonts w:ascii="Californian FB" w:hAnsi="Californian FB"/>
+          <w:b/>
           <w:sz w:val="28"/>
-        </w:rPr>
-        <w:t xml:space="preserve"> , Client , Transaction</w:t>
-      </w:r>
-    </w:p>
-    <w:p>
-      <w:pPr>
-        <w:pStyle w:val="ListParagraph"/>
-        <w:rPr>
-          <w:rFonts w:ascii="Californian FB" w:hAnsi="Californian FB"/>
-        </w:rPr>
-      </w:pPr>
-      <w:r>
-        <w:rPr>
-          <w:rFonts w:ascii="Californian FB" w:hAnsi="Californian FB"/>
-        </w:rPr>
-        <w:t xml:space="preserve">Chaque projet possèdera un nom significatif indiquant sa </w:t>
-      </w:r>
-      <w:r>
-        <w:rPr>
-          <w:rFonts w:ascii="Californian FB" w:hAnsi="Californian FB"/>
-        </w:rPr>
-        <w:t>fonction.</w:t>
-      </w:r>
-    </w:p>
-    <w:p>
-      <w:pPr>
-        <w:pStyle w:val="ListParagraph"/>
-        <w:rPr>
-          <w:rFonts w:ascii="Californian FB" w:hAnsi="Californian FB"/>
-        </w:rPr>
-      </w:pPr>
-    </w:p>
-    <w:p>
-      <w:pPr>
-        <w:pStyle w:val="ListParagraph"/>
-        <w:rPr>
-          <w:rFonts w:ascii="Californian FB" w:hAnsi="Californian FB"/>
-        </w:rPr>
-      </w:pPr>
-      <w:r>
-        <w:rPr>
-          <w:rFonts w:ascii="Californian FB" w:hAnsi="Californian FB"/>
-        </w:rPr>
-        <w:t xml:space="preserve">Le projet contenant le menu et la librairie graphique se nomme : </w:t>
-      </w:r>
-      <w:proofErr w:type="spellStart"/>
-      <w:r>
-        <w:rPr>
-          <w:rFonts w:ascii="Californian FB" w:hAnsi="Californian FB"/>
-        </w:rPr>
-        <w:t>Prj_Menu</w:t>
-      </w:r>
-      <w:proofErr w:type="spellEnd"/>
-      <w:r>
-        <w:rPr>
-          <w:rFonts w:ascii="Californian FB" w:hAnsi="Californian FB"/>
-        </w:rPr>
-        <w:t>.</w:t>
-      </w:r>
-    </w:p>
-    <w:p>
-      <w:pPr>
-        <w:pStyle w:val="ListParagraph"/>
-        <w:rPr>
-          <w:rFonts w:ascii="Californian FB" w:hAnsi="Californian FB"/>
-        </w:rPr>
-      </w:pPr>
-    </w:p>
-    <w:p>
-      <w:pPr>
-        <w:pStyle w:val="ListParagraph"/>
-        <w:rPr>
-          <w:rFonts w:ascii="Californian FB" w:hAnsi="Californian FB"/>
-        </w:rPr>
-      </w:pPr>
-      <w:r>
-        <w:rPr>
-          <w:rFonts w:ascii="Californian FB" w:hAnsi="Californian FB"/>
-        </w:rPr>
-        <w:t xml:space="preserve">Chaque personne aura son projet individuel qu’il nommera </w:t>
-      </w:r>
-    </w:p>
-    <w:p>
-      <w:pPr>
-        <w:pStyle w:val="ListParagraph"/>
-        <w:rPr>
-          <w:rFonts w:ascii="Californian FB" w:hAnsi="Californian FB"/>
-        </w:rPr>
-      </w:pPr>
-      <w:proofErr w:type="spellStart"/>
-      <w:r>
-        <w:rPr>
-          <w:rFonts w:ascii="Californian FB" w:hAnsi="Californian FB"/>
-        </w:rPr>
-        <w:t>Prj_Module</w:t>
-      </w:r>
-      <w:proofErr w:type="spellEnd"/>
-      <w:r>
-        <w:rPr>
-          <w:rFonts w:ascii="Californian FB" w:hAnsi="Californian FB"/>
-        </w:rPr>
-        <w:t>(s)_Nom</w:t>
-      </w:r>
-      <w:r>
-        <w:rPr>
-          <w:rFonts w:ascii="Californian FB" w:hAnsi="Californian FB"/>
-        </w:rPr>
-        <w:t>.</w:t>
-      </w:r>
-    </w:p>
-    <w:p>
-      <w:pPr>
-        <w:pStyle w:val="ListParagraph"/>
-        <w:rPr>
-          <w:rFonts w:ascii="Californian FB" w:hAnsi="Californian FB"/>
-        </w:rPr>
-      </w:pPr>
-    </w:p>
-    <w:p>
-      <w:pPr>
-        <w:rPr>
-          <w:rFonts w:ascii="Californian FB" w:hAnsi="Californian FB"/>
-        </w:rPr>
-      </w:pPr>
-      <w:r>
-        <w:rPr>
-          <w:rFonts w:ascii="Californian FB" w:hAnsi="Californian FB"/>
-        </w:rPr>
-        <w:tab/>
-        <w:t xml:space="preserve">Exemple : </w:t>
-      </w:r>
-      <w:proofErr w:type="spellStart"/>
-      <w:r>
-        <w:rPr>
-          <w:rFonts w:ascii="Californian FB" w:hAnsi="Californian FB"/>
-        </w:rPr>
-        <w:t>Prj_Chambre</w:t>
-      </w:r>
-      <w:r>
-        <w:rPr>
-          <w:rFonts w:ascii="Californian FB" w:hAnsi="Californian FB"/>
-        </w:rPr>
-        <w:t>_Janie</w:t>
-      </w:r>
-      <w:proofErr w:type="spellEnd"/>
-      <w:r>
-        <w:rPr>
-          <w:rFonts w:ascii="Californian FB" w:hAnsi="Californian FB"/>
-        </w:rPr>
-        <w:t xml:space="preserve">, </w:t>
-      </w:r>
-      <w:proofErr w:type="spellStart"/>
-      <w:r>
-        <w:rPr>
-          <w:rFonts w:ascii="Californian FB" w:hAnsi="Californian FB"/>
-        </w:rPr>
-        <w:t>Prj_Reservation</w:t>
-      </w:r>
-      <w:r>
-        <w:rPr>
-          <w:rFonts w:ascii="Californian FB" w:hAnsi="Californian FB"/>
-        </w:rPr>
-        <w:t>_James</w:t>
-      </w:r>
-      <w:proofErr w:type="spellEnd"/>
-    </w:p>
-    <w:p>
-      <w:pPr>
-        <w:rPr>
-          <w:rFonts w:ascii="Californian FB" w:hAnsi="Californian FB"/>
-        </w:rPr>
-      </w:pPr>
-    </w:p>
-    <w:p>
-      <w:pPr>
-        <w:rPr>
-          <w:rFonts w:ascii="Californian FB" w:hAnsi="Californian FB"/>
-        </w:rPr>
-      </w:pPr>
-      <w:r>
-        <w:rPr>
-          <w:rFonts w:ascii="Californian FB" w:hAnsi="Californian FB"/>
-        </w:rPr>
-        <w:t xml:space="preserve">Chaque projet individuel devra hériter du projet </w:t>
-      </w:r>
-      <w:proofErr w:type="spellStart"/>
-      <w:r>
-        <w:rPr>
-          <w:rFonts w:ascii="Californian FB" w:hAnsi="Californian FB"/>
-        </w:rPr>
-        <w:t>Prj_Menu</w:t>
-      </w:r>
-      <w:proofErr w:type="spellEnd"/>
-      <w:r>
-        <w:rPr>
-          <w:rFonts w:ascii="Californian FB" w:hAnsi="Californian FB"/>
-        </w:rPr>
-        <w:t>.</w:t>
-      </w:r>
-    </w:p>
-    <w:p>
-      <w:pPr>
-        <w:rPr>
-          <w:rFonts w:ascii="Californian FB" w:hAnsi="Californian FB"/>
-        </w:rPr>
-      </w:pPr>
-      <w:r>
-        <w:rPr>
-          <w:rFonts w:ascii="Californian FB" w:hAnsi="Californian FB"/>
-        </w:rPr>
-        <w:t>Un dossier sous le nom de l’entreprise est créé. On peut y retrouver tous les projets individuels à la racine, le projet initial (</w:t>
-      </w:r>
-      <w:proofErr w:type="spellStart"/>
-      <w:r>
-        <w:rPr>
-          <w:rFonts w:ascii="Californian FB" w:hAnsi="Californian FB"/>
-        </w:rPr>
-        <w:t>Prj_Menu</w:t>
-      </w:r>
-      <w:proofErr w:type="spellEnd"/>
-      <w:r>
-        <w:rPr>
-          <w:rFonts w:ascii="Californian FB" w:hAnsi="Californian FB"/>
-        </w:rPr>
-        <w:t xml:space="preserve">) ainsi qu’un dossier ressources, où seront mis toutes les images, scripts </w:t>
-      </w:r>
-      <w:proofErr w:type="spellStart"/>
-      <w:r>
-        <w:rPr>
-          <w:rFonts w:ascii="Californian FB" w:hAnsi="Californian FB"/>
-        </w:rPr>
-        <w:t>sql</w:t>
-      </w:r>
-      <w:proofErr w:type="spellEnd"/>
-      <w:r>
-        <w:rPr>
-          <w:rFonts w:ascii="Californian FB" w:hAnsi="Californian FB"/>
-        </w:rPr>
-        <w:t xml:space="preserve"> et autres fichiers utiles.</w:t>
-      </w:r>
-    </w:p>
-    <w:p>
-      <w:pPr>
-        <w:rPr>
-          <w:rFonts w:ascii="Californian FB" w:hAnsi="Californian FB"/>
-          <w:b/>
-          <w:sz w:val="28"/>
-          <w:u w:val="single"/>
-        </w:rPr>
-      </w:pPr>
-    </w:p>
-    <w:p>
-      <w:pPr>
-        <w:rPr>
-          <w:rFonts w:ascii="Californian FB" w:hAnsi="Californian FB"/>
-          <w:b/>
-          <w:sz w:val="28"/>
-          <w:u w:val="single"/>
-        </w:rPr>
-      </w:pPr>
-    </w:p>
-    <w:p>
-      <w:pPr>
-        <w:rPr>
-          <w:rFonts w:ascii="Californian FB" w:hAnsi="Californian FB"/>
-          <w:b/>
-          <w:sz w:val="28"/>
-          <w:u w:val="single"/>
-        </w:rPr>
-      </w:pPr>
-    </w:p>
-    <w:p>
-      <w:pPr>
-        <w:rPr>
-          <w:rFonts w:ascii="Californian FB" w:hAnsi="Californian FB"/>
-          <w:b/>
-          <w:sz w:val="28"/>
-          <w:u w:val="single"/>
-        </w:rPr>
-      </w:pPr>
-      <w:r>
-        <w:rPr>
-          <w:rFonts w:ascii="Californian FB" w:hAnsi="Californian FB"/>
-          <w:b/>
-          <w:sz w:val="28"/>
-          <w:u w:val="single"/>
-        </w:rPr>
-        <w:t>1.2 – Nomenclature des fichiers formulaires(.</w:t>
-      </w:r>
-      <w:proofErr w:type="spellStart"/>
-      <w:r>
-        <w:rPr>
-          <w:rFonts w:ascii="Californian FB" w:hAnsi="Californian FB"/>
-          <w:b/>
-          <w:sz w:val="28"/>
-          <w:u w:val="single"/>
-        </w:rPr>
-        <w:t>cs</w:t>
-      </w:r>
-      <w:proofErr w:type="spellEnd"/>
-      <w:r>
-        <w:rPr>
-          <w:rFonts w:ascii="Californian FB" w:hAnsi="Californian FB"/>
-          <w:b/>
-          <w:sz w:val="28"/>
-          <w:u w:val="single"/>
-        </w:rPr>
-        <w:t xml:space="preserve">), scripts </w:t>
-      </w:r>
-      <w:proofErr w:type="spellStart"/>
-      <w:r>
-        <w:rPr>
-          <w:rFonts w:ascii="Californian FB" w:hAnsi="Californian FB"/>
-          <w:b/>
-          <w:sz w:val="28"/>
-          <w:u w:val="single"/>
-        </w:rPr>
-        <w:t>sql</w:t>
-      </w:r>
-      <w:proofErr w:type="spellEnd"/>
-      <w:r>
-        <w:rPr>
-          <w:rFonts w:ascii="Californian FB" w:hAnsi="Californian FB"/>
-          <w:b/>
-          <w:sz w:val="28"/>
-          <w:u w:val="single"/>
-        </w:rPr>
-        <w:t xml:space="preserve"> </w:t>
-      </w:r>
-      <w:r>
-        <w:rPr>
-          <w:rFonts w:ascii="Californian FB" w:hAnsi="Californian FB"/>
-          <w:b/>
-          <w:sz w:val="28"/>
-          <w:u w:val="single"/>
-        </w:rPr>
-        <w:t>(.</w:t>
-      </w:r>
-      <w:proofErr w:type="spellStart"/>
-      <w:r>
-        <w:rPr>
-          <w:rFonts w:ascii="Californian FB" w:hAnsi="Californian FB"/>
-          <w:b/>
-          <w:sz w:val="28"/>
-          <w:u w:val="single"/>
-        </w:rPr>
-        <w:t>sql</w:t>
-      </w:r>
-      <w:proofErr w:type="spellEnd"/>
-      <w:r>
-        <w:rPr>
-          <w:rFonts w:ascii="Californian FB" w:hAnsi="Californian FB"/>
-          <w:b/>
-          <w:sz w:val="28"/>
-          <w:u w:val="single"/>
-        </w:rPr>
-        <w:t>)</w:t>
-      </w:r>
-    </w:p>
-    <w:p>
-      <w:pPr>
-        <w:rPr>
-          <w:rFonts w:ascii="Californian FB" w:hAnsi="Californian FB"/>
-          <w:b/>
-          <w:sz w:val="28"/>
-          <w:u w:val="single"/>
-        </w:rPr>
-      </w:pPr>
-    </w:p>
-    <w:p>
-      <w:pPr>
-        <w:rPr>
-          <w:rFonts w:ascii="Californian FB" w:hAnsi="Californian FB"/>
-        </w:rPr>
-      </w:pPr>
-      <w:r>
-        <w:rPr>
-          <w:rFonts w:ascii="Californian FB" w:hAnsi="Californian FB"/>
-        </w:rPr>
-        <w:t>Les formulaires .</w:t>
-      </w:r>
-      <w:proofErr w:type="spellStart"/>
-      <w:r>
-        <w:rPr>
-          <w:rFonts w:ascii="Californian FB" w:hAnsi="Californian FB"/>
-        </w:rPr>
-        <w:t>cs</w:t>
-      </w:r>
-      <w:proofErr w:type="spellEnd"/>
-      <w:r>
-        <w:rPr>
-          <w:rFonts w:ascii="Californian FB" w:hAnsi="Californian FB"/>
-        </w:rPr>
-        <w:t xml:space="preserve"> ne possède pas de nom spécifique, form1 peut très bien fonctionner.</w:t>
-      </w:r>
-    </w:p>
-    <w:p>
-      <w:pPr>
-        <w:rPr>
-          <w:rFonts w:ascii="Californian FB" w:hAnsi="Californian FB"/>
-        </w:rPr>
-      </w:pPr>
-      <w:r>
-        <w:rPr>
-          <w:rFonts w:ascii="Californian FB" w:hAnsi="Californian FB"/>
-        </w:rPr>
-        <w:t xml:space="preserve">Il y a deux scripts </w:t>
-      </w:r>
-      <w:proofErr w:type="spellStart"/>
-      <w:r>
-        <w:rPr>
-          <w:rFonts w:ascii="Californian FB" w:hAnsi="Californian FB"/>
-        </w:rPr>
-        <w:t>sql</w:t>
-      </w:r>
-      <w:proofErr w:type="spellEnd"/>
-      <w:r>
-        <w:rPr>
-          <w:rFonts w:ascii="Californian FB" w:hAnsi="Californian FB"/>
-        </w:rPr>
-        <w:t> </w:t>
+          <w:u w:val="single"/>
+        </w:rPr>
+      </w:pPr>
+    </w:p>
+    <w:p>
+      <w:pPr>
+        <w:rPr>
+          <w:rFonts w:ascii="Californian FB" w:hAnsi="Californian FB"/>
+        </w:rPr>
+      </w:pPr>
+      <w:r>
+        <w:rPr>
+          <w:rFonts w:ascii="Californian FB" w:hAnsi="Californian FB"/>
+        </w:rPr>
+        <w:t>Les formulaires .cs ne possède pas de nom spécifique, form1 peut très bien fonctionner.</w:t>
+      </w:r>
+    </w:p>
+    <w:p>
+      <w:pPr>
+        <w:rPr>
+          <w:rFonts w:ascii="Californian FB" w:hAnsi="Californian FB"/>
+        </w:rPr>
+      </w:pPr>
+      <w:r>
+        <w:rPr>
+          <w:rFonts w:ascii="Californian FB" w:hAnsi="Californian FB"/>
+        </w:rPr>
+        <w:t>Il y a deux scripts sql </w:t>
       </w:r>
       <w:r>
         <w:rPr>
@@ -1218,21 +910,7 @@
         <w:rPr>
           <w:rFonts w:ascii="Californian FB" w:hAnsi="Californian FB"/>
         </w:rPr>
-        <w:t xml:space="preserve">mis dans le même fichier </w:t>
-      </w:r>
-      <w:proofErr w:type="spellStart"/>
-      <w:r>
-        <w:rPr>
-          <w:rFonts w:ascii="Californian FB" w:hAnsi="Californian FB"/>
-        </w:rPr>
-        <w:t>sql</w:t>
-      </w:r>
-      <w:proofErr w:type="spellEnd"/>
-      <w:r>
-        <w:rPr>
-          <w:rFonts w:ascii="Californian FB" w:hAnsi="Californian FB"/>
-        </w:rPr>
-        <w:t xml:space="preserve"> séparé par des balise ex :</w:t>
+        <w:t>mis dans le même fichier sql séparé par des balise ex :</w:t>
       </w:r>
     </w:p>
     <w:p>
@@ -1286,21 +964,7 @@
         <w:rPr>
           <w:rFonts w:ascii="Californian FB" w:hAnsi="Californian FB"/>
         </w:rPr>
-        <w:t xml:space="preserve">Le premier : </w:t>
-      </w:r>
-      <w:proofErr w:type="spellStart"/>
-      <w:r>
-        <w:rPr>
-          <w:rFonts w:ascii="Californian FB" w:hAnsi="Californian FB"/>
-        </w:rPr>
-        <w:t>Creation_DBCB</w:t>
-      </w:r>
-      <w:proofErr w:type="spellEnd"/>
-      <w:r>
-        <w:rPr>
-          <w:rFonts w:ascii="Californian FB" w:hAnsi="Californian FB"/>
-        </w:rPr>
-        <w:t xml:space="preserve"> possédant toute les informations requise</w:t>
+        <w:t>Le premier : Creation_DBCB possédant toute les informations requise</w:t>
       </w:r>
       <w:r>
         <w:rPr>
@@ -1338,21 +1002,7 @@
           <w:rFonts w:ascii="Californian FB" w:hAnsi="Californian FB"/>
         </w:rPr>
         <w:lastRenderedPageBreak/>
-        <w:t xml:space="preserve">Le deuxième : </w:t>
-      </w:r>
-      <w:proofErr w:type="spellStart"/>
-      <w:r>
-        <w:rPr>
-          <w:rFonts w:ascii="Californian FB" w:hAnsi="Californian FB"/>
-        </w:rPr>
-        <w:t>Insert_Base</w:t>
-      </w:r>
-      <w:proofErr w:type="spellEnd"/>
-      <w:r>
-        <w:rPr>
-          <w:rFonts w:ascii="Californian FB" w:hAnsi="Californian FB"/>
-        </w:rPr>
-        <w:t xml:space="preserve"> possédant toute les données requise</w:t>
+        <w:t>Le deuxième : Insert_Base possédant toute les données requise</w:t>
       </w:r>
       <w:r>
         <w:rPr>
@@ -1524,21 +1174,7 @@
         <w:rPr>
           <w:rFonts w:ascii="Californian FB" w:hAnsi="Californian FB"/>
         </w:rPr>
-        <w:t>Utilité(/</w:t>
-      </w:r>
-      <w:proofErr w:type="spellStart"/>
-      <w:r>
-        <w:rPr>
-          <w:rFonts w:ascii="Californian FB" w:hAnsi="Californian FB"/>
-        </w:rPr>
-        <w:t>NomDeChamp</w:t>
-      </w:r>
-      <w:proofErr w:type="spellEnd"/>
-      <w:r>
-        <w:rPr>
-          <w:rFonts w:ascii="Californian FB" w:hAnsi="Californian FB"/>
-        </w:rPr>
-        <w:t>)</w:t>
+        <w:t>Utilité(/NomDeChamp)</w:t>
       </w:r>
     </w:p>
     <w:p>
@@ -1560,14 +1196,12 @@
         <w:br/>
         <w:t xml:space="preserve">- </w:t>
       </w:r>
-      <w:proofErr w:type="spellStart"/>
       <w:r>
         <w:rPr>
           <w:rFonts w:ascii="Californian FB" w:hAnsi="Californian FB"/>
         </w:rPr>
         <w:t>Label_IdClient</w:t>
       </w:r>
-      <w:proofErr w:type="spellEnd"/>
       <w:r>
         <w:rPr>
           <w:rFonts w:ascii="Californian FB" w:hAnsi="Californian FB"/>
@@ -1579,14 +1213,7 @@
           <w:rFonts w:ascii="Californian FB" w:hAnsi="Californian FB"/>
         </w:rPr>
         <w:br/>
-        <w:t xml:space="preserve">- </w:t>
-      </w:r>
-      <w:proofErr w:type="spellStart"/>
-      <w:r>
-        <w:rPr>
-          <w:rFonts w:ascii="Californian FB" w:hAnsi="Californian FB"/>
-        </w:rPr>
-        <w:t>Label_</w:t>
+        <w:t>- Label_</w:t>
       </w:r>
       <w:r>
         <w:rPr>
@@ -1594,35 +1221,25 @@
         </w:rPr>
         <w:t>PanReser_IdClient</w:t>
       </w:r>
-      <w:bookmarkStart w:id="0" w:name="_GoBack"/>
-      <w:bookmarkEnd w:id="0"/>
-      <w:proofErr w:type="spellEnd"/>
-    </w:p>
-    <w:p>
-      <w:pPr>
-        <w:rPr>
-          <w:rFonts w:ascii="Californian FB" w:hAnsi="Californian FB"/>
-        </w:rPr>
-      </w:pPr>
-    </w:p>
-    <w:p>
-      <w:pPr>
-        <w:rPr>
-          <w:rFonts w:ascii="Californian FB" w:hAnsi="Californian FB"/>
-        </w:rPr>
-      </w:pPr>
-      <w:r>
-        <w:rPr>
-          <w:rFonts w:ascii="Californian FB" w:hAnsi="Californian FB"/>
-        </w:rPr>
-        <w:t xml:space="preserve">Les panels seront nommés : </w:t>
-      </w:r>
-      <w:proofErr w:type="spellStart"/>
-      <w:r>
-        <w:rPr>
-          <w:rFonts w:ascii="Californian FB" w:hAnsi="Californian FB"/>
-        </w:rPr>
-        <w:t>P</w:t>
+    </w:p>
+    <w:p>
+      <w:pPr>
+        <w:rPr>
+          <w:rFonts w:ascii="Californian FB" w:hAnsi="Californian FB"/>
+        </w:rPr>
+      </w:pPr>
+    </w:p>
+    <w:p>
+      <w:pPr>
+        <w:rPr>
+          <w:rFonts w:ascii="Californian FB" w:hAnsi="Californian FB"/>
+        </w:rPr>
+      </w:pPr>
+      <w:r>
+        <w:rPr>
+          <w:rFonts w:ascii="Californian FB" w:hAnsi="Californian FB"/>
+        </w:rPr>
+        <w:t>Les panels seront nommés : P</w:t>
       </w:r>
       <w:r>
         <w:rPr>
@@ -1634,14 +1251,7 @@
         <w:rPr>
           <w:rFonts w:ascii="Californian FB" w:hAnsi="Californian FB"/>
         </w:rPr>
-        <w:t>Section</w:t>
-      </w:r>
-      <w:proofErr w:type="spellEnd"/>
-      <w:r>
-        <w:rPr>
-          <w:rFonts w:ascii="Californian FB" w:hAnsi="Californian FB"/>
-        </w:rPr>
-        <w:t>(/action)</w:t>
+        <w:t>Section(/action)</w:t>
       </w:r>
       <w:r>
         <w:rPr>
@@ -1672,14 +1282,7 @@
         <w:rPr>
           <w:rFonts w:ascii="Californian FB" w:hAnsi="Californian FB"/>
         </w:rPr>
-        <w:t xml:space="preserve">Exemple : </w:t>
-      </w:r>
-      <w:proofErr w:type="spellStart"/>
-      <w:r>
-        <w:rPr>
-          <w:rFonts w:ascii="Californian FB" w:hAnsi="Californian FB"/>
-        </w:rPr>
-        <w:t>P</w:t>
+        <w:t>Exemple : P</w:t>
       </w:r>
       <w:r>
         <w:rPr>
@@ -1693,47 +1296,25 @@
         </w:rPr>
         <w:t>Reser</w:t>
       </w:r>
-      <w:proofErr w:type="spellEnd"/>
-    </w:p>
-    <w:p>
-      <w:pPr>
-        <w:rPr>
-          <w:rFonts w:ascii="Californian FB" w:hAnsi="Californian FB"/>
-        </w:rPr>
-      </w:pPr>
-    </w:p>
-    <w:p>
-      <w:pPr>
-        <w:rPr>
-          <w:rFonts w:ascii="Californian FB" w:hAnsi="Californian FB"/>
-        </w:rPr>
-      </w:pPr>
-      <w:r>
-        <w:rPr>
-          <w:rFonts w:ascii="Californian FB" w:hAnsi="Californian FB"/>
-        </w:rPr>
-        <w:t xml:space="preserve">Les </w:t>
-      </w:r>
-      <w:proofErr w:type="spellStart"/>
-      <w:r>
-        <w:rPr>
-          <w:rFonts w:ascii="Californian FB" w:hAnsi="Californian FB"/>
-        </w:rPr>
-        <w:t>textbox</w:t>
-      </w:r>
-      <w:proofErr w:type="spellEnd"/>
-      <w:r>
-        <w:rPr>
-          <w:rFonts w:ascii="Californian FB" w:hAnsi="Californian FB"/>
-        </w:rPr>
-        <w:t xml:space="preserve"> seront nommés : </w:t>
-      </w:r>
-      <w:proofErr w:type="spellStart"/>
-      <w:r>
-        <w:rPr>
-          <w:rFonts w:ascii="Californian FB" w:hAnsi="Californian FB"/>
-        </w:rPr>
-        <w:t>Text</w:t>
+    </w:p>
+    <w:p>
+      <w:pPr>
+        <w:rPr>
+          <w:rFonts w:ascii="Californian FB" w:hAnsi="Californian FB"/>
+        </w:rPr>
+      </w:pPr>
+    </w:p>
+    <w:p>
+      <w:pPr>
+        <w:rPr>
+          <w:rFonts w:ascii="Californian FB" w:hAnsi="Californian FB"/>
+        </w:rPr>
+      </w:pPr>
+      <w:r>
+        <w:rPr>
+          <w:rFonts w:ascii="Californian FB" w:hAnsi="Californian FB"/>
+        </w:rPr>
+        <w:t>Les textbox seront nommés : Text</w:t>
       </w:r>
       <w:r>
         <w:rPr>
@@ -1747,26 +1328,18 @@
         </w:rPr>
         <w:t>ox_Action</w:t>
       </w:r>
-      <w:proofErr w:type="spellEnd"/>
-    </w:p>
-    <w:p>
-      <w:pPr>
-        <w:rPr>
-          <w:rFonts w:ascii="Californian FB" w:hAnsi="Californian FB"/>
-        </w:rPr>
-      </w:pPr>
-      <w:r>
-        <w:rPr>
-          <w:rFonts w:ascii="Californian FB" w:hAnsi="Californian FB"/>
-        </w:rPr>
-        <w:t xml:space="preserve">Exemple : </w:t>
-      </w:r>
-      <w:proofErr w:type="spellStart"/>
-      <w:r>
-        <w:rPr>
-          <w:rFonts w:ascii="Californian FB" w:hAnsi="Californian FB"/>
-        </w:rPr>
-        <w:t>Text</w:t>
+    </w:p>
+    <w:p>
+      <w:pPr>
+        <w:rPr>
+          <w:rFonts w:ascii="Californian FB" w:hAnsi="Californian FB"/>
+        </w:rPr>
+      </w:pPr>
+      <w:r>
+        <w:rPr>
+          <w:rFonts w:ascii="Californian FB" w:hAnsi="Californian FB"/>
+        </w:rPr>
+        <w:t>Exemple : Text</w:t>
       </w:r>
       <w:r>
         <w:rPr>
@@ -1780,110 +1353,58 @@
         </w:rPr>
         <w:t>ox_IdClient</w:t>
       </w:r>
-      <w:proofErr w:type="spellEnd"/>
-    </w:p>
-    <w:p>
-      <w:pPr>
-        <w:rPr>
-          <w:rFonts w:ascii="Californian FB" w:hAnsi="Californian FB"/>
-        </w:rPr>
-      </w:pPr>
-    </w:p>
-    <w:p>
-      <w:pPr>
-        <w:rPr>
-          <w:rFonts w:ascii="Californian FB" w:hAnsi="Californian FB"/>
-        </w:rPr>
-      </w:pPr>
-      <w:r>
-        <w:rPr>
-          <w:rFonts w:ascii="Californian FB" w:hAnsi="Californian FB"/>
-        </w:rPr>
-        <w:t xml:space="preserve">Les </w:t>
-      </w:r>
-      <w:proofErr w:type="spellStart"/>
-      <w:r>
-        <w:rPr>
-          <w:rFonts w:ascii="Californian FB" w:hAnsi="Californian FB"/>
-        </w:rPr>
-        <w:t>TableAdapter</w:t>
-      </w:r>
-      <w:proofErr w:type="spellEnd"/>
-      <w:r>
-        <w:rPr>
-          <w:rFonts w:ascii="Californian FB" w:hAnsi="Californian FB"/>
-        </w:rPr>
-        <w:t xml:space="preserve"> seront nommés : </w:t>
-      </w:r>
-      <w:proofErr w:type="spellStart"/>
-      <w:r>
-        <w:rPr>
-          <w:rFonts w:ascii="Californian FB" w:hAnsi="Californian FB"/>
-        </w:rPr>
-        <w:t>TA_Table</w:t>
-      </w:r>
-      <w:proofErr w:type="spellEnd"/>
-    </w:p>
-    <w:p>
-      <w:pPr>
-        <w:rPr>
-          <w:rFonts w:ascii="Californian FB" w:hAnsi="Californian FB"/>
-        </w:rPr>
-      </w:pPr>
-      <w:r>
-        <w:rPr>
-          <w:rFonts w:ascii="Californian FB" w:hAnsi="Californian FB"/>
-        </w:rPr>
-        <w:t xml:space="preserve">Exemple : </w:t>
-      </w:r>
-      <w:proofErr w:type="spellStart"/>
-      <w:r>
-        <w:rPr>
-          <w:rFonts w:ascii="Californian FB" w:hAnsi="Californian FB"/>
-        </w:rPr>
-        <w:t>TA_Chambre</w:t>
-      </w:r>
-      <w:proofErr w:type="spellEnd"/>
-    </w:p>
-    <w:p>
-      <w:pPr>
-        <w:rPr>
-          <w:rFonts w:ascii="Californian FB" w:hAnsi="Californian FB"/>
-        </w:rPr>
-      </w:pPr>
-    </w:p>
-    <w:p>
-      <w:pPr>
-        <w:rPr>
-          <w:rFonts w:ascii="Californian FB" w:hAnsi="Californian FB"/>
-        </w:rPr>
-      </w:pPr>
-      <w:r>
-        <w:rPr>
-          <w:rFonts w:ascii="Californian FB" w:hAnsi="Californian FB"/>
-        </w:rPr>
-        <w:t xml:space="preserve">Les </w:t>
-      </w:r>
-      <w:proofErr w:type="spellStart"/>
-      <w:r>
-        <w:rPr>
-          <w:rFonts w:ascii="Californian FB" w:hAnsi="Californian FB"/>
-        </w:rPr>
-        <w:t>BindingSources</w:t>
-      </w:r>
-      <w:proofErr w:type="spellEnd"/>
-      <w:r>
-        <w:rPr>
-          <w:rFonts w:ascii="Californian FB" w:hAnsi="Californian FB"/>
-        </w:rPr>
-        <w:t xml:space="preserve"> seront nommés :</w:t>
-      </w:r>
-      <w:proofErr w:type="spellStart"/>
-      <w:r>
-        <w:rPr>
-          <w:rFonts w:ascii="Californian FB" w:hAnsi="Californian FB"/>
-        </w:rPr>
-        <w:t>B</w:t>
+    </w:p>
+    <w:p>
+      <w:pPr>
+        <w:rPr>
+          <w:rFonts w:ascii="Californian FB" w:hAnsi="Californian FB"/>
+        </w:rPr>
+      </w:pPr>
+    </w:p>
+    <w:p>
+      <w:pPr>
+        <w:rPr>
+          <w:rFonts w:ascii="Californian FB" w:hAnsi="Californian FB"/>
+        </w:rPr>
+      </w:pPr>
+      <w:r>
+        <w:rPr>
+          <w:rFonts w:ascii="Californian FB" w:hAnsi="Californian FB"/>
+        </w:rPr>
+        <w:t>Les TableAdapter seront nommés : TA_Table</w:t>
+      </w:r>
+    </w:p>
+    <w:p>
+      <w:pPr>
+        <w:rPr>
+          <w:rFonts w:ascii="Californian FB" w:hAnsi="Californian FB"/>
+        </w:rPr>
+      </w:pPr>
+      <w:r>
+        <w:rPr>
+          <w:rFonts w:ascii="Californian FB" w:hAnsi="Californian FB"/>
+        </w:rPr>
+        <w:t>Exemple : TA_Chambre</w:t>
+      </w:r>
+    </w:p>
+    <w:p>
+      <w:pPr>
+        <w:rPr>
+          <w:rFonts w:ascii="Californian FB" w:hAnsi="Californian FB"/>
+        </w:rPr>
+      </w:pPr>
+    </w:p>
+    <w:p>
+      <w:pPr>
+        <w:rPr>
+          <w:rFonts w:ascii="Californian FB" w:hAnsi="Californian FB"/>
+        </w:rPr>
+      </w:pPr>
+      <w:r>
+        <w:rPr>
+          <w:rFonts w:ascii="Californian FB" w:hAnsi="Californian FB"/>
+        </w:rPr>
+        <w:t>Les BindingSources seront nommés :B</w:t>
       </w:r>
       <w:r>
         <w:rPr>
@@ -1897,124 +1418,71 @@
         </w:rPr>
         <w:t>_Table</w:t>
       </w:r>
-      <w:proofErr w:type="spellEnd"/>
-    </w:p>
-    <w:p>
-      <w:pPr>
-        <w:rPr>
-          <w:rFonts w:ascii="Californian FB" w:hAnsi="Californian FB"/>
-        </w:rPr>
-      </w:pPr>
-      <w:r>
-        <w:rPr>
-          <w:rFonts w:ascii="Californian FB" w:hAnsi="Californian FB"/>
-        </w:rPr>
-        <w:t xml:space="preserve">Exemple : </w:t>
-      </w:r>
-      <w:proofErr w:type="spellStart"/>
-      <w:r>
-        <w:rPr>
-          <w:rFonts w:ascii="Californian FB" w:hAnsi="Californian FB"/>
-        </w:rPr>
-        <w:t>BS_Chambre</w:t>
-      </w:r>
-      <w:proofErr w:type="spellEnd"/>
-    </w:p>
-    <w:p>
-      <w:pPr>
-        <w:rPr>
-          <w:rFonts w:ascii="Californian FB" w:hAnsi="Californian FB"/>
-        </w:rPr>
-      </w:pPr>
-    </w:p>
-    <w:p>
-      <w:pPr>
-        <w:rPr>
-          <w:rFonts w:ascii="Californian FB" w:hAnsi="Californian FB"/>
-        </w:rPr>
-      </w:pPr>
-      <w:r>
-        <w:rPr>
-          <w:rFonts w:ascii="Californian FB" w:hAnsi="Californian FB"/>
-        </w:rPr>
-        <w:t xml:space="preserve">Le </w:t>
-      </w:r>
-      <w:proofErr w:type="spellStart"/>
-      <w:r>
-        <w:rPr>
-          <w:rFonts w:ascii="Californian FB" w:hAnsi="Californian FB"/>
-        </w:rPr>
-        <w:t>DataGrid</w:t>
-      </w:r>
-      <w:proofErr w:type="spellEnd"/>
-      <w:r>
-        <w:rPr>
-          <w:rFonts w:ascii="Californian FB" w:hAnsi="Californian FB"/>
-        </w:rPr>
-        <w:t xml:space="preserve"> sera nommé : </w:t>
-      </w:r>
-      <w:proofErr w:type="spellStart"/>
-      <w:r>
-        <w:rPr>
-          <w:rFonts w:ascii="Californian FB" w:hAnsi="Californian FB"/>
-        </w:rPr>
-        <w:t>DataGrid_Partie</w:t>
-      </w:r>
-      <w:proofErr w:type="spellEnd"/>
-    </w:p>
-    <w:p>
-      <w:pPr>
-        <w:rPr>
-          <w:rFonts w:ascii="Californian FB" w:hAnsi="Californian FB"/>
-        </w:rPr>
-      </w:pPr>
-      <w:r>
-        <w:rPr>
-          <w:rFonts w:ascii="Californian FB" w:hAnsi="Californian FB"/>
-        </w:rPr>
-        <w:t xml:space="preserve">Exemple : </w:t>
-      </w:r>
-      <w:proofErr w:type="spellStart"/>
-      <w:r>
-        <w:rPr>
-          <w:rFonts w:ascii="Californian FB" w:hAnsi="Californian FB"/>
-        </w:rPr>
-        <w:t>DataGrid_Chambre</w:t>
-      </w:r>
-      <w:proofErr w:type="spellEnd"/>
-    </w:p>
-    <w:p>
-      <w:pPr>
-        <w:rPr>
-          <w:rFonts w:ascii="Californian FB" w:hAnsi="Californian FB"/>
-        </w:rPr>
-      </w:pPr>
-    </w:p>
-    <w:p>
-      <w:pPr>
-        <w:rPr>
-          <w:rFonts w:ascii="Californian FB" w:hAnsi="Californian FB"/>
-        </w:rPr>
-      </w:pPr>
-      <w:r>
-        <w:rPr>
-          <w:rFonts w:ascii="Californian FB" w:hAnsi="Californian FB"/>
-        </w:rPr>
-        <w:t xml:space="preserve">Dans le </w:t>
-      </w:r>
-      <w:proofErr w:type="spellStart"/>
-      <w:r>
-        <w:rPr>
-          <w:rFonts w:ascii="Californian FB" w:hAnsi="Californian FB"/>
-        </w:rPr>
-        <w:t>prj_menu</w:t>
-      </w:r>
-      <w:proofErr w:type="spellEnd"/>
-      <w:r>
-        <w:rPr>
-          <w:rFonts w:ascii="Californian FB" w:hAnsi="Californian FB"/>
-        </w:rPr>
-        <w:t xml:space="preserve"> : </w:t>
+    </w:p>
+    <w:p>
+      <w:pPr>
+        <w:rPr>
+          <w:rFonts w:ascii="Californian FB" w:hAnsi="Californian FB"/>
+        </w:rPr>
+      </w:pPr>
+      <w:r>
+        <w:rPr>
+          <w:rFonts w:ascii="Californian FB" w:hAnsi="Californian FB"/>
+        </w:rPr>
+        <w:t>Exemple : BS_Chambre</w:t>
+      </w:r>
+    </w:p>
+    <w:p>
+      <w:pPr>
+        <w:rPr>
+          <w:rFonts w:ascii="Californian FB" w:hAnsi="Californian FB"/>
+        </w:rPr>
+      </w:pPr>
+    </w:p>
+    <w:p>
+      <w:pPr>
+        <w:rPr>
+          <w:rFonts w:ascii="Californian FB" w:hAnsi="Californian FB"/>
+        </w:rPr>
+      </w:pPr>
+      <w:r>
+        <w:rPr>
+          <w:rFonts w:ascii="Californian FB" w:hAnsi="Californian FB"/>
+        </w:rPr>
+        <w:t>Le DataGrid sera nommé : DataGrid_Partie</w:t>
+      </w:r>
+    </w:p>
+    <w:p>
+      <w:pPr>
+        <w:rPr>
+          <w:rFonts w:ascii="Californian FB" w:hAnsi="Californian FB"/>
+        </w:rPr>
+      </w:pPr>
+      <w:r>
+        <w:rPr>
+          <w:rFonts w:ascii="Californian FB" w:hAnsi="Californian FB"/>
+        </w:rPr>
+        <w:t>Exemple : DataGrid_Chambre</w:t>
+      </w:r>
+    </w:p>
+    <w:p>
+      <w:pPr>
+        <w:rPr>
+          <w:rFonts w:ascii="Californian FB" w:hAnsi="Californian FB"/>
+        </w:rPr>
+      </w:pPr>
+    </w:p>
+    <w:p>
+      <w:pPr>
+        <w:rPr>
+          <w:rFonts w:ascii="Californian FB" w:hAnsi="Californian FB"/>
+        </w:rPr>
+      </w:pPr>
+      <w:r>
+        <w:rPr>
+          <w:rFonts w:ascii="Californian FB" w:hAnsi="Californian FB"/>
+        </w:rPr>
+        <w:t xml:space="preserve">Dans le prj_menu : </w:t>
       </w:r>
     </w:p>
     <w:p>
@@ -2040,21 +1508,7 @@
         <w:rPr>
           <w:rFonts w:ascii="Californian FB" w:hAnsi="Californian FB"/>
         </w:rPr>
-        <w:t xml:space="preserve"> du </w:t>
-      </w:r>
-      <w:proofErr w:type="spellStart"/>
-      <w:r>
-        <w:rPr>
-          <w:rFonts w:ascii="Californian FB" w:hAnsi="Californian FB"/>
-        </w:rPr>
-        <w:t>Prj_menu</w:t>
-      </w:r>
-      <w:proofErr w:type="spellEnd"/>
-      <w:r>
-        <w:rPr>
-          <w:rFonts w:ascii="Californian FB" w:hAnsi="Californian FB"/>
-        </w:rPr>
-        <w:t> :</w:t>
+        <w:t xml:space="preserve"> du Prj_menu :</w:t>
       </w:r>
     </w:p>
     <w:p>
@@ -2081,19 +1535,11 @@
           <w:rFonts w:ascii="Californian FB" w:hAnsi="Californian FB"/>
         </w:rPr>
       </w:pPr>
-      <w:proofErr w:type="spellStart"/>
-      <w:r>
-        <w:rPr>
-          <w:rFonts w:ascii="Californian FB" w:hAnsi="Californian FB"/>
-        </w:rPr>
-        <w:t>Btn_Reservation</w:t>
-      </w:r>
-      <w:proofErr w:type="spellEnd"/>
-      <w:r>
-        <w:rPr>
-          <w:rFonts w:ascii="Californian FB" w:hAnsi="Californian FB"/>
-        </w:rPr>
-        <w:t xml:space="preserve"> </w:t>
+      <w:r>
+        <w:rPr>
+          <w:rFonts w:ascii="Californian FB" w:hAnsi="Californian FB"/>
+        </w:rPr>
+        <w:t xml:space="preserve">Btn_Reservation </w:t>
       </w:r>
     </w:p>
     <w:p>
@@ -2107,14 +1553,12 @@
           <w:rFonts w:ascii="Californian FB" w:hAnsi="Californian FB"/>
         </w:rPr>
       </w:pPr>
-      <w:proofErr w:type="spellStart"/>
       <w:r>
         <w:rPr>
           <w:rFonts w:ascii="Californian FB" w:hAnsi="Californian FB"/>
         </w:rPr>
         <w:t>Btn_Arrive</w:t>
       </w:r>
-      <w:proofErr w:type="spellEnd"/>
     </w:p>
     <w:p>
       <w:pPr>
@@ -2127,14 +1571,12 @@
           <w:rFonts w:ascii="Californian FB" w:hAnsi="Californian FB"/>
         </w:rPr>
       </w:pPr>
-      <w:proofErr w:type="spellStart"/>
       <w:r>
         <w:rPr>
           <w:rFonts w:ascii="Californian FB" w:hAnsi="Californian FB"/>
         </w:rPr>
         <w:t>Btn_Chambre</w:t>
       </w:r>
-      <w:proofErr w:type="spellEnd"/>
     </w:p>
     <w:p>
       <w:pPr>
@@ -2147,14 +1589,12 @@
           <w:rFonts w:ascii="Californian FB" w:hAnsi="Californian FB"/>
         </w:rPr>
       </w:pPr>
-      <w:proofErr w:type="spellStart"/>
       <w:r>
         <w:rPr>
           <w:rFonts w:ascii="Californian FB" w:hAnsi="Californian FB"/>
         </w:rPr>
         <w:t>Btn_Depart</w:t>
       </w:r>
-      <w:proofErr w:type="spellEnd"/>
     </w:p>
     <w:p>
       <w:pPr>
@@ -2167,14 +1607,12 @@
           <w:rFonts w:ascii="Californian FB" w:hAnsi="Californian FB"/>
         </w:rPr>
       </w:pPr>
-      <w:proofErr w:type="spellStart"/>
       <w:r>
         <w:rPr>
           <w:rFonts w:ascii="Californian FB" w:hAnsi="Californian FB"/>
         </w:rPr>
         <w:t>Btn_Transaction</w:t>
       </w:r>
-      <w:proofErr w:type="spellEnd"/>
     </w:p>
     <w:p>
       <w:pPr>
@@ -2187,40 +1625,24 @@
           <w:rFonts w:ascii="Californian FB" w:hAnsi="Californian FB"/>
         </w:rPr>
       </w:pPr>
-      <w:proofErr w:type="spellStart"/>
       <w:r>
         <w:rPr>
           <w:rFonts w:ascii="Californian FB" w:hAnsi="Californian FB"/>
         </w:rPr>
         <w:t>Btn_Ajouter</w:t>
       </w:r>
-      <w:proofErr w:type="spellEnd"/>
-    </w:p>
-    <w:p>
-      <w:pPr>
-        <w:rPr>
-          <w:rFonts w:ascii="Californian FB" w:hAnsi="Californian FB"/>
-        </w:rPr>
-      </w:pPr>
-      <w:r>
-        <w:rPr>
-          <w:rFonts w:ascii="Californian FB" w:hAnsi="Californian FB"/>
-        </w:rPr>
-        <w:t xml:space="preserve">-1 label nommé </w:t>
-      </w:r>
-      <w:proofErr w:type="spellStart"/>
-      <w:r>
-        <w:rPr>
-          <w:rFonts w:ascii="Californian FB" w:hAnsi="Californian FB"/>
-        </w:rPr>
-        <w:t>NomCie</w:t>
-      </w:r>
-      <w:proofErr w:type="spellEnd"/>
-      <w:r>
-        <w:rPr>
-          <w:rFonts w:ascii="Californian FB" w:hAnsi="Californian FB"/>
-        </w:rPr>
-        <w:t xml:space="preserve"> c</w:t>
+    </w:p>
+    <w:p>
+      <w:pPr>
+        <w:rPr>
+          <w:rFonts w:ascii="Californian FB" w:hAnsi="Californian FB"/>
+        </w:rPr>
+      </w:pPr>
+      <w:r>
+        <w:rPr>
+          <w:rFonts w:ascii="Californian FB" w:hAnsi="Californian FB"/>
+        </w:rPr>
+        <w:t>-1 label nommé NomCie c</w:t>
       </w:r>
       <w:r>
         <w:rPr>
@@ -2239,21 +1661,7 @@
         <w:rPr>
           <w:rFonts w:ascii="Californian FB" w:hAnsi="Californian FB"/>
         </w:rPr>
-        <w:t xml:space="preserve">-1 Picture box nommé </w:t>
-      </w:r>
-      <w:proofErr w:type="spellStart"/>
-      <w:r>
-        <w:rPr>
-          <w:rFonts w:ascii="Californian FB" w:hAnsi="Californian FB"/>
-        </w:rPr>
-        <w:t>LogoBox</w:t>
-      </w:r>
-      <w:proofErr w:type="spellEnd"/>
-      <w:r>
-        <w:rPr>
-          <w:rFonts w:ascii="Californian FB" w:hAnsi="Californian FB"/>
-        </w:rPr>
-        <w:t xml:space="preserve"> co</w:t>
+        <w:t>-1 Picture box nommé LogoBox co</w:t>
       </w:r>
       <w:r>
         <w:rPr>
@@ -2285,21 +1693,7 @@
         <w:rPr>
           <w:rFonts w:ascii="Californian FB" w:hAnsi="Californian FB"/>
         </w:rPr>
-        <w:t xml:space="preserve">du </w:t>
-      </w:r>
-      <w:proofErr w:type="spellStart"/>
-      <w:r>
-        <w:rPr>
-          <w:rFonts w:ascii="Californian FB" w:hAnsi="Californian FB"/>
-        </w:rPr>
-        <w:t>prj_menu</w:t>
-      </w:r>
-      <w:proofErr w:type="spellEnd"/>
-      <w:r>
-        <w:rPr>
-          <w:rFonts w:ascii="Californian FB" w:hAnsi="Californian FB"/>
-        </w:rPr>
-        <w:t xml:space="preserve"> </w:t>
+        <w:t xml:space="preserve">du prj_menu </w:t>
       </w:r>
       <w:r>
         <w:rPr>
@@ -2344,14 +1738,12 @@
           <w:rFonts w:ascii="Californian FB" w:hAnsi="Californian FB"/>
         </w:rPr>
       </w:pPr>
-      <w:proofErr w:type="spellStart"/>
       <w:r>
         <w:rPr>
           <w:rFonts w:ascii="Californian FB" w:hAnsi="Californian FB"/>
         </w:rPr>
         <w:t>btn_cancel</w:t>
       </w:r>
-      <w:proofErr w:type="spellEnd"/>
     </w:p>
     <w:p>
       <w:pPr>
@@ -2364,14 +1756,12 @@
           <w:rFonts w:ascii="Californian FB" w:hAnsi="Californian FB"/>
         </w:rPr>
       </w:pPr>
-      <w:proofErr w:type="spellStart"/>
-      <w:r>
-        <w:rPr>
-          <w:rFonts w:ascii="Californian FB" w:hAnsi="Californian FB"/>
-        </w:rPr>
-        <w:t>btn_edit</w:t>
-      </w:r>
-      <w:proofErr w:type="spellEnd"/>
+      <w:r>
+        <w:rPr>
+          <w:rFonts w:ascii="Californian FB" w:hAnsi="Californian FB"/>
+        </w:rPr>
+        <w:t>btn_next</w:t>
+      </w:r>
     </w:p>
     <w:p>
       <w:pPr>
@@ -2384,14 +1774,12 @@
           <w:rFonts w:ascii="Californian FB" w:hAnsi="Californian FB"/>
         </w:rPr>
       </w:pPr>
-      <w:proofErr w:type="spellStart"/>
-      <w:r>
-        <w:rPr>
-          <w:rFonts w:ascii="Californian FB" w:hAnsi="Californian FB"/>
-        </w:rPr>
-        <w:t>btn_next</w:t>
-      </w:r>
-      <w:proofErr w:type="spellEnd"/>
+      <w:r>
+        <w:rPr>
+          <w:rFonts w:ascii="Californian FB" w:hAnsi="Californian FB"/>
+        </w:rPr>
+        <w:t>btn_previous</w:t>
+      </w:r>
     </w:p>
     <w:p>
       <w:pPr>
@@ -2404,14 +1792,12 @@
           <w:rFonts w:ascii="Californian FB" w:hAnsi="Californian FB"/>
         </w:rPr>
       </w:pPr>
-      <w:proofErr w:type="spellStart"/>
-      <w:r>
-        <w:rPr>
-          <w:rFonts w:ascii="Californian FB" w:hAnsi="Californian FB"/>
-        </w:rPr>
-        <w:t>btn_previous</w:t>
-      </w:r>
-      <w:proofErr w:type="spellEnd"/>
+      <w:r>
+        <w:rPr>
+          <w:rFonts w:ascii="Californian FB" w:hAnsi="Californian FB"/>
+        </w:rPr>
+        <w:t>btn_save</w:t>
+      </w:r>
     </w:p>
     <w:p>
       <w:pPr>
@@ -2424,14 +1810,18 @@
           <w:rFonts w:ascii="Californian FB" w:hAnsi="Californian FB"/>
         </w:rPr>
       </w:pPr>
-      <w:proofErr w:type="spellStart"/>
-      <w:r>
-        <w:rPr>
-          <w:rFonts w:ascii="Californian FB" w:hAnsi="Californian FB"/>
-        </w:rPr>
-        <w:t>btn_remove</w:t>
-      </w:r>
-      <w:proofErr w:type="spellEnd"/>
+      <w:r>
+        <w:rPr>
+          <w:rFonts w:ascii="Californian FB" w:hAnsi="Californian FB"/>
+        </w:rPr>
+        <w:t>btn_fu</w:t>
+      </w:r>
+      <w:r>
+        <w:rPr>
+          <w:rFonts w:ascii="Californian FB" w:hAnsi="Californian FB"/>
+        </w:rPr>
+        <w:t>nction</w:t>
+      </w:r>
     </w:p>
     <w:p>
       <w:pPr>
@@ -2444,14 +1834,12 @@
           <w:rFonts w:ascii="Californian FB" w:hAnsi="Californian FB"/>
         </w:rPr>
       </w:pPr>
-      <w:proofErr w:type="spellStart"/>
-      <w:r>
-        <w:rPr>
-          <w:rFonts w:ascii="Californian FB" w:hAnsi="Californian FB"/>
-        </w:rPr>
-        <w:t>btn_save</w:t>
-      </w:r>
-      <w:proofErr w:type="spellEnd"/>
+      <w:r>
+        <w:rPr>
+          <w:rFonts w:ascii="Californian FB" w:hAnsi="Californian FB"/>
+        </w:rPr>
+        <w:t>lab_format</w:t>
+      </w:r>
     </w:p>
     <w:p>
       <w:pPr>
@@ -2464,14 +1852,12 @@
           <w:rFonts w:ascii="Californian FB" w:hAnsi="Californian FB"/>
         </w:rPr>
       </w:pPr>
-      <w:proofErr w:type="spellStart"/>
-      <w:r>
-        <w:rPr>
-          <w:rFonts w:ascii="Californian FB" w:hAnsi="Californian FB"/>
-        </w:rPr>
-        <w:t>btn_fonction</w:t>
-      </w:r>
-      <w:proofErr w:type="spellEnd"/>
+      <w:r>
+        <w:rPr>
+          <w:rFonts w:ascii="Californian FB" w:hAnsi="Californian FB"/>
+        </w:rPr>
+        <w:t>btn_delete</w:t>
+      </w:r>
     </w:p>
     <w:p>
       <w:pPr>
@@ -2484,88 +1870,64 @@
           <w:rFonts w:ascii="Californian FB" w:hAnsi="Californian FB"/>
         </w:rPr>
       </w:pPr>
-      <w:proofErr w:type="spellStart"/>
-      <w:r>
-        <w:rPr>
-          <w:rFonts w:ascii="Californian FB" w:hAnsi="Californian FB"/>
-        </w:rPr>
-        <w:t>lab_format</w:t>
-      </w:r>
-      <w:proofErr w:type="spellEnd"/>
-    </w:p>
-    <w:p>
-      <w:pPr>
-        <w:rPr>
-          <w:rFonts w:ascii="Californian FB" w:hAnsi="Californian FB"/>
-        </w:rPr>
-      </w:pPr>
-    </w:p>
-    <w:p>
-      <w:pPr>
-        <w:rPr>
-          <w:rFonts w:ascii="Californian FB" w:hAnsi="Californian FB"/>
-        </w:rPr>
-      </w:pPr>
-      <w:r>
-        <w:rPr>
-          <w:rFonts w:ascii="Californian FB" w:hAnsi="Californian FB"/>
-        </w:rPr>
-        <w:t xml:space="preserve">-Une </w:t>
-      </w:r>
-      <w:proofErr w:type="spellStart"/>
-      <w:r>
-        <w:rPr>
-          <w:rFonts w:ascii="Californian FB" w:hAnsi="Californian FB"/>
-        </w:rPr>
-        <w:t>pictureBox</w:t>
-      </w:r>
-      <w:proofErr w:type="spellEnd"/>
-      <w:r>
-        <w:rPr>
-          <w:rFonts w:ascii="Californian FB" w:hAnsi="Californian FB"/>
-        </w:rPr>
-        <w:t xml:space="preserve"> nommé : </w:t>
-      </w:r>
-      <w:proofErr w:type="spellStart"/>
-      <w:r>
-        <w:rPr>
-          <w:rFonts w:ascii="Californian FB" w:hAnsi="Californian FB"/>
-        </w:rPr>
-        <w:t>Logo_CB</w:t>
-      </w:r>
-      <w:proofErr w:type="spellEnd"/>
-      <w:r>
-        <w:rPr>
-          <w:rFonts w:ascii="Californian FB" w:hAnsi="Californian FB"/>
-        </w:rPr>
-        <w:t xml:space="preserve"> contenant le logo de la compagnie </w:t>
-      </w:r>
-    </w:p>
-    <w:p>
-      <w:pPr>
-        <w:rPr>
-          <w:rFonts w:ascii="Californian FB" w:hAnsi="Californian FB"/>
-        </w:rPr>
-      </w:pPr>
-      <w:r>
-        <w:rPr>
-          <w:rFonts w:ascii="Californian FB" w:hAnsi="Californian FB"/>
-        </w:rPr>
-        <w:t xml:space="preserve">-Un Label nommé : </w:t>
-      </w:r>
-      <w:proofErr w:type="spellStart"/>
-      <w:r>
-        <w:rPr>
-          <w:rFonts w:ascii="Californian FB" w:hAnsi="Californian FB"/>
-        </w:rPr>
-        <w:t>txt_CB</w:t>
-      </w:r>
-      <w:proofErr w:type="spellEnd"/>
-      <w:r>
-        <w:rPr>
-          <w:rFonts w:ascii="Californian FB" w:hAnsi="Californian FB"/>
-        </w:rPr>
-        <w:t xml:space="preserve"> contenant le nom de la compagnie</w:t>
+      <w:r>
+        <w:rPr>
+          <w:rFonts w:ascii="Californian FB" w:hAnsi="Californian FB"/>
+        </w:rPr>
+        <w:t>btn_edit</w:t>
+      </w:r>
+    </w:p>
+    <w:p>
+      <w:pPr>
+        <w:pStyle w:val="ListParagraph"/>
+        <w:numPr>
+          <w:ilvl w:val="0"/>
+          <w:numId w:val="2"/>
+        </w:numPr>
+        <w:rPr>
+          <w:rFonts w:ascii="Californian FB" w:hAnsi="Californian FB"/>
+        </w:rPr>
+      </w:pPr>
+      <w:r>
+        <w:rPr>
+          <w:rFonts w:ascii="Californian FB" w:hAnsi="Californian FB"/>
+        </w:rPr>
+        <w:t>btn_add</w:t>
+      </w:r>
+      <w:bookmarkStart w:id="0" w:name="_GoBack"/>
+      <w:bookmarkEnd w:id="0"/>
+    </w:p>
+    <w:p>
+      <w:pPr>
+        <w:rPr>
+          <w:rFonts w:ascii="Californian FB" w:hAnsi="Californian FB"/>
+        </w:rPr>
+      </w:pPr>
+    </w:p>
+    <w:p>
+      <w:pPr>
+        <w:rPr>
+          <w:rFonts w:ascii="Californian FB" w:hAnsi="Californian FB"/>
+        </w:rPr>
+      </w:pPr>
+      <w:r>
+        <w:rPr>
+          <w:rFonts w:ascii="Californian FB" w:hAnsi="Californian FB"/>
+        </w:rPr>
+        <w:t xml:space="preserve">-Une pictureBox nommé : Logo_CB contenant le logo de la compagnie </w:t>
+      </w:r>
+    </w:p>
+    <w:p>
+      <w:pPr>
+        <w:rPr>
+          <w:rFonts w:ascii="Californian FB" w:hAnsi="Californian FB"/>
+        </w:rPr>
+      </w:pPr>
+      <w:r>
+        <w:rPr>
+          <w:rFonts w:ascii="Californian FB" w:hAnsi="Californian FB"/>
+        </w:rPr>
+        <w:t>-Un Label nommé : txt_CB contenant le nom de la compagnie</w:t>
       </w:r>
     </w:p>
     <w:p>
@@ -2597,126 +1959,40 @@
         <w:rPr>
           <w:rFonts w:ascii="Californian FB" w:hAnsi="Californian FB"/>
         </w:rPr>
-        <w:t xml:space="preserve"> héritera de la librairie d’objet mais possèdera un </w:t>
-      </w:r>
-      <w:proofErr w:type="spellStart"/>
-      <w:r>
-        <w:rPr>
-          <w:rFonts w:ascii="Californian FB" w:hAnsi="Californian FB"/>
-        </w:rPr>
-        <w:t>dataGrid</w:t>
-      </w:r>
-      <w:proofErr w:type="spellEnd"/>
-      <w:r>
-        <w:rPr>
-          <w:rFonts w:ascii="Californian FB" w:hAnsi="Californian FB"/>
-        </w:rPr>
-        <w:t xml:space="preserve"> en plus contenant les données de la base de données.</w:t>
-      </w:r>
-    </w:p>
-    <w:p>
-      <w:pPr>
-        <w:rPr>
-          <w:rFonts w:ascii="Californian FB" w:hAnsi="Californian FB"/>
-        </w:rPr>
-      </w:pPr>
-      <w:r>
-        <w:rPr>
-          <w:rFonts w:ascii="Californian FB" w:hAnsi="Californian FB"/>
-        </w:rPr>
-        <w:t xml:space="preserve"> Chaque </w:t>
-      </w:r>
-      <w:proofErr w:type="spellStart"/>
-      <w:r>
-        <w:rPr>
-          <w:rFonts w:ascii="Californian FB" w:hAnsi="Californian FB"/>
-        </w:rPr>
-        <w:t>dataGrid</w:t>
-      </w:r>
-      <w:proofErr w:type="spellEnd"/>
-      <w:r>
-        <w:rPr>
-          <w:rFonts w:ascii="Californian FB" w:hAnsi="Californian FB"/>
-        </w:rPr>
-        <w:t xml:space="preserve"> sera nommé : Data_(</w:t>
-      </w:r>
-      <w:proofErr w:type="spellStart"/>
-      <w:r>
-        <w:rPr>
-          <w:rFonts w:ascii="Californian FB" w:hAnsi="Californian FB"/>
-        </w:rPr>
-        <w:t>formeduprojetindivuel</w:t>
-      </w:r>
-      <w:proofErr w:type="spellEnd"/>
-      <w:r>
-        <w:rPr>
-          <w:rFonts w:ascii="Californian FB" w:hAnsi="Californian FB"/>
-        </w:rPr>
-        <w:t>)</w:t>
-      </w:r>
-    </w:p>
-    <w:p>
-      <w:pPr>
-        <w:rPr>
-          <w:rFonts w:ascii="Californian FB" w:hAnsi="Californian FB"/>
-        </w:rPr>
-      </w:pPr>
-      <w:r>
-        <w:rPr>
-          <w:rFonts w:ascii="Californian FB" w:hAnsi="Californian FB"/>
-        </w:rPr>
-        <w:t xml:space="preserve">Exemple : </w:t>
-      </w:r>
-      <w:proofErr w:type="spellStart"/>
-      <w:r>
-        <w:rPr>
-          <w:rFonts w:ascii="Californian FB" w:hAnsi="Californian FB"/>
-        </w:rPr>
-        <w:t>Data_Chambres</w:t>
-      </w:r>
-      <w:proofErr w:type="spellEnd"/>
-      <w:r>
-        <w:rPr>
-          <w:rFonts w:ascii="Californian FB" w:hAnsi="Californian FB"/>
-        </w:rPr>
-        <w:t xml:space="preserve"> , </w:t>
-      </w:r>
-      <w:proofErr w:type="spellStart"/>
-      <w:r>
-        <w:rPr>
-          <w:rFonts w:ascii="Californian FB" w:hAnsi="Californian FB"/>
-        </w:rPr>
-        <w:t>Data_Reservation</w:t>
-      </w:r>
-      <w:proofErr w:type="spellEnd"/>
-      <w:r>
-        <w:rPr>
-          <w:rFonts w:ascii="Californian FB" w:hAnsi="Californian FB"/>
-        </w:rPr>
-        <w:t xml:space="preserve"> , </w:t>
-      </w:r>
-      <w:proofErr w:type="spellStart"/>
-      <w:r>
-        <w:rPr>
-          <w:rFonts w:ascii="Californian FB" w:hAnsi="Californian FB"/>
-        </w:rPr>
-        <w:t>Data_Client</w:t>
-      </w:r>
-      <w:proofErr w:type="spellEnd"/>
-      <w:r>
-        <w:rPr>
-          <w:rFonts w:ascii="Californian FB" w:hAnsi="Californian FB"/>
-        </w:rPr>
-        <w:t xml:space="preserve"> , </w:t>
-      </w:r>
-      <w:proofErr w:type="spellStart"/>
-      <w:r>
-        <w:rPr>
-          <w:rFonts w:ascii="Californian FB" w:hAnsi="Californian FB"/>
-        </w:rPr>
-        <w:t>etc</w:t>
-      </w:r>
-      <w:proofErr w:type="spellEnd"/>
+        <w:t xml:space="preserve"> héritera de la librairie d’objet mais possèdera un dataGrid en plus contenant les données de la base de données.</w:t>
+      </w:r>
+    </w:p>
+    <w:p>
+      <w:pPr>
+        <w:rPr>
+          <w:rFonts w:ascii="Californian FB" w:hAnsi="Californian FB"/>
+        </w:rPr>
+      </w:pPr>
+      <w:r>
+        <w:rPr>
+          <w:rFonts w:ascii="Californian FB" w:hAnsi="Californian FB"/>
+        </w:rPr>
+        <w:t xml:space="preserve"> Chaque dataGrid sera nommé : Data_(formeduprojetindivuel)</w:t>
+      </w:r>
+    </w:p>
+    <w:p>
+      <w:pPr>
+        <w:rPr>
+          <w:rFonts w:ascii="Californian FB" w:hAnsi="Californian FB"/>
+        </w:rPr>
+      </w:pPr>
+      <w:r>
+        <w:rPr>
+          <w:rFonts w:ascii="Californian FB" w:hAnsi="Californian FB"/>
+        </w:rPr>
+        <w:t>Exemple : Data_Chambres</w:t>
+      </w:r>
+      <w:r>
+        <w:rPr>
+          <w:rFonts w:ascii="Californian FB" w:hAnsi="Californian FB"/>
+        </w:rPr>
+        <w:t xml:space="preserve"> , Data_Reservation , Data_Client , etc</w:t>
+      </w:r>
     </w:p>
     <w:p>
       <w:pPr>
@@ -2808,58 +2084,14 @@
           <w:rFonts w:ascii="Californian FB" w:hAnsi="Californian FB"/>
         </w:rPr>
         <w:lastRenderedPageBreak/>
-        <w:t xml:space="preserve">TYPE = </w:t>
-      </w:r>
-      <w:proofErr w:type="spellStart"/>
-      <w:r>
-        <w:rPr>
-          <w:rFonts w:ascii="Californian FB" w:hAnsi="Californian FB"/>
-        </w:rPr>
-        <w:t>btn</w:t>
-      </w:r>
-      <w:proofErr w:type="spellEnd"/>
-      <w:r>
-        <w:rPr>
-          <w:rFonts w:ascii="Californian FB" w:hAnsi="Californian FB"/>
-        </w:rPr>
-        <w:t xml:space="preserve">, </w:t>
-      </w:r>
-      <w:proofErr w:type="spellStart"/>
-      <w:r>
-        <w:rPr>
-          <w:rFonts w:ascii="Californian FB" w:hAnsi="Californian FB"/>
-        </w:rPr>
-        <w:t>chckBox</w:t>
-      </w:r>
-      <w:proofErr w:type="spellEnd"/>
-      <w:r>
-        <w:rPr>
-          <w:rFonts w:ascii="Californian FB" w:hAnsi="Californian FB"/>
-        </w:rPr>
-        <w:t xml:space="preserve">, </w:t>
-      </w:r>
-      <w:proofErr w:type="spellStart"/>
-      <w:r>
-        <w:rPr>
-          <w:rFonts w:ascii="Californian FB" w:hAnsi="Californian FB"/>
-        </w:rPr>
-        <w:t>lab</w:t>
-      </w:r>
-      <w:proofErr w:type="spellEnd"/>
-      <w:r>
-        <w:rPr>
-          <w:rFonts w:ascii="Californian FB" w:hAnsi="Californian FB"/>
-        </w:rPr>
-        <w:t xml:space="preserve"> </w:t>
-      </w:r>
-      <w:proofErr w:type="spellStart"/>
-      <w:r>
-        <w:rPr>
-          <w:rFonts w:ascii="Californian FB" w:hAnsi="Californian FB"/>
-        </w:rPr>
-        <w:t>etc</w:t>
-      </w:r>
-      <w:proofErr w:type="spellEnd"/>
+        <w:t>TYPE = btn, chckBox, lab</w:t>
+      </w:r>
+      <w:r>
+        <w:rPr>
+          <w:rFonts w:ascii="Californian FB" w:hAnsi="Californian FB"/>
+        </w:rPr>
+        <w:t xml:space="preserve"> etc</w:t>
+      </w:r>
     </w:p>
     <w:p>
       <w:pPr>
@@ -2977,16 +2209,8 @@
         <w:rPr>
           <w:rFonts w:ascii="Californian FB" w:hAnsi="Californian FB"/>
         </w:rPr>
-        <w:t xml:space="preserve">Par exemple, la table commodité possède une clé primaire nommée : PK_COM, COM étant le </w:t>
-      </w:r>
-      <w:proofErr w:type="spellStart"/>
-      <w:r>
-        <w:rPr>
-          <w:rFonts w:ascii="Californian FB" w:hAnsi="Californian FB"/>
-        </w:rPr>
-        <w:t>codCom</w:t>
-      </w:r>
-      <w:proofErr w:type="spellEnd"/>
+        <w:t>Par exemple, la table commodité possède une clé primaire nommée : PK_COM, COM étant le codCom</w:t>
+      </w:r>
     </w:p>
     <w:p>
       <w:pPr>
@@ -3064,7 +2288,6 @@
         </w:rPr>
         <w:t xml:space="preserve">RESCLI étant le </w:t>
       </w:r>
-      <w:proofErr w:type="spellStart"/>
       <w:r>
         <w:rPr>
           <w:rFonts w:ascii="Californian FB" w:hAnsi="Californian FB"/>
@@ -3075,34 +2298,13 @@
         <w:rPr>
           <w:rFonts w:ascii="Californian FB" w:hAnsi="Californian FB"/>
         </w:rPr>
-        <w:t>dClient</w:t>
-      </w:r>
-      <w:proofErr w:type="spellEnd"/>
-      <w:r>
-        <w:rPr>
-          <w:rFonts w:ascii="Californian FB" w:hAnsi="Californian FB"/>
-        </w:rPr>
-        <w:t xml:space="preserve"> de la table </w:t>
-      </w:r>
-      <w:r>
-        <w:rPr>
-          <w:rFonts w:ascii="Californian FB" w:hAnsi="Californian FB"/>
-        </w:rPr>
-        <w:t>Réservation qui vient de la table Client; à lire : Clé étrangère CLI (</w:t>
-      </w:r>
-      <w:proofErr w:type="spellStart"/>
-      <w:r>
-        <w:rPr>
-          <w:rFonts w:ascii="Californian FB" w:hAnsi="Californian FB"/>
-        </w:rPr>
-        <w:t>IdCli</w:t>
-      </w:r>
-      <w:proofErr w:type="spellEnd"/>
-      <w:r>
-        <w:rPr>
-          <w:rFonts w:ascii="Californian FB" w:hAnsi="Californian FB"/>
-        </w:rPr>
-        <w:t>) dans RES (Réservation).</w:t>
+        <w:t xml:space="preserve">dClient de la table </w:t>
+      </w:r>
+      <w:r>
+        <w:rPr>
+          <w:rFonts w:ascii="Californian FB" w:hAnsi="Californian FB"/>
+        </w:rPr>
+        <w:t>Réservation qui vient de la table Client; à lire : Clé étrangère CLI (IdCli) dans RES (Réservation).</w:t>
       </w:r>
     </w:p>
     <w:p>
@@ -3299,48 +2501,20 @@
           <w:rFonts w:ascii="Californian FB" w:hAnsi="Californian FB"/>
         </w:rPr>
         <w:tab/>
-        <w:t xml:space="preserve">-maquette grossière pour savoir où mettre les messages d’erreur, les textes </w:t>
-      </w:r>
-      <w:proofErr w:type="spellStart"/>
-      <w:r>
-        <w:rPr>
-          <w:rFonts w:ascii="Californian FB" w:hAnsi="Californian FB"/>
-        </w:rPr>
-        <w:t>etc</w:t>
-      </w:r>
-      <w:proofErr w:type="spellEnd"/>
-      <w:r>
-        <w:rPr>
-          <w:rFonts w:ascii="Californian FB" w:hAnsi="Californian FB"/>
-        </w:rPr>
-        <w:t xml:space="preserve"> </w:t>
-      </w:r>
-    </w:p>
-    <w:p>
-      <w:pPr>
-        <w:rPr>
-          <w:rFonts w:ascii="Californian FB" w:hAnsi="Californian FB"/>
-        </w:rPr>
-      </w:pPr>
-      <w:r>
-        <w:rPr>
-          <w:rFonts w:ascii="Californian FB" w:hAnsi="Californian FB"/>
-        </w:rPr>
-        <w:t>-</w:t>
-      </w:r>
-      <w:proofErr w:type="spellStart"/>
-      <w:r>
-        <w:rPr>
-          <w:rFonts w:ascii="Californian FB" w:hAnsi="Californian FB"/>
-        </w:rPr>
-        <w:t>Screeshot</w:t>
-      </w:r>
-      <w:proofErr w:type="spellEnd"/>
-      <w:r>
-        <w:rPr>
-          <w:rFonts w:ascii="Californian FB" w:hAnsi="Californian FB"/>
-        </w:rPr>
-        <w:t xml:space="preserve"> des interfaces</w:t>
+        <w:t xml:space="preserve">-maquette grossière pour savoir où mettre les messages d’erreur, les textes etc </w:t>
+      </w:r>
+    </w:p>
+    <w:p>
+      <w:pPr>
+        <w:rPr>
+          <w:rFonts w:ascii="Californian FB" w:hAnsi="Californian FB"/>
+        </w:rPr>
+      </w:pPr>
+      <w:r>
+        <w:rPr>
+          <w:rFonts w:ascii="Californian FB" w:hAnsi="Californian FB"/>
+        </w:rPr>
+        <w:t>-Screeshot des interfaces</w:t>
       </w:r>
     </w:p>
     <w:p>
@@ -4804,7 +3978,7 @@
 </file>
 
 <file path=customXml/itemProps1.xml><?xml version="1.0" encoding="utf-8"?>
-<ds:datastoreItem xmlns:ds="http://schemas.openxmlformats.org/officeDocument/2006/customXml" ds:itemID="{73C5D7A5-F5CB-4DF0-96CD-E62FFF11EDB2}">
+<ds:datastoreItem xmlns:ds="http://schemas.openxmlformats.org/officeDocument/2006/customXml" ds:itemID="{D740B283-E27A-49B2-A535-8F357ADA8FD8}">
   <ds:schemaRefs>
     <ds:schemaRef ds:uri="http://schemas.openxmlformats.org/officeDocument/2006/bibliography"/>
   </ds:schemaRefs>

</xml_diff>

<commit_message>
projet mis ensemble, compilation sans erreur|pas la meme DB
</commit_message>
<xml_diff>
--- a/V1.2Document-Ciboulette-Balistique-standards.docx
+++ b/V1.2Document-Ciboulette-Balistique-standards.docx
@@ -286,7 +286,7 @@
               </mc:Choice>
               <mc:Fallback>
                 <w:pict>
-                  <v:group w14:anchorId="02445DE5" id="Group 149" o:spid="_x0000_s1026" style="position:absolute;margin-left:0;margin-top:0;width:8in;height:95.7pt;z-index:251662336;mso-width-percent:941;mso-height-percent:121;mso-top-percent:23;mso-position-horizontal:center;mso-position-horizontal-relative:page;mso-position-vertical-relative:page;mso-width-percent:941;mso-height-percent:121;mso-top-percent:23" coordorigin="" coordsize="73152,12161" o:gfxdata="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">
+                  <v:group w14:anchorId="45A93D70" id="Group 149" o:spid="_x0000_s1026" style="position:absolute;margin-left:0;margin-top:0;width:8in;height:95.7pt;z-index:251662336;mso-width-percent:941;mso-height-percent:121;mso-top-percent:23;mso-position-horizontal:center;mso-position-horizontal-relative:page;mso-position-vertical-relative:page;mso-width-percent:941;mso-height-percent:121;mso-top-percent:23" coordorigin="" coordsize="73152,12161" o:gfxdata="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">
                     <v:shape id="Rectangle 51" o:spid="_x0000_s1027" style="position:absolute;width:73152;height:11303;visibility:visible;mso-wrap-style:square;v-text-anchor:middle" coordsize="7312660,1129665" o:gfxdata="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" path="m,l7312660,r,1129665l3619500,733425,,1091565,,xe" fillcolor="#5b9bd5 [3204]" stroked="f" strokeweight="1pt">
                       <v:stroke joinstyle="miter"/>
                       <v:path arrowok="t" o:connecttype="custom" o:connectlocs="0,0;7315200,0;7315200,1130373;3620757,733885;0,1092249;0,0" o:connectangles="0,0,0,0,0,0"/>
@@ -1185,8 +1185,6 @@
               <w:fldChar w:fldCharType="end"/>
             </w:r>
           </w:hyperlink>
-          <w:bookmarkStart w:id="0" w:name="_GoBack"/>
-          <w:bookmarkEnd w:id="0"/>
         </w:p>
         <w:p>
           <w:pPr>
@@ -1484,7 +1482,21 @@
                 <w:rStyle w:val="Hyperlink"/>
                 <w:noProof/>
               </w:rPr>
-              <w:t>Communication avec l’usager</w:t>
+              <w:t>Comm</w:t>
+            </w:r>
+            <w:r>
+              <w:rPr>
+                <w:rStyle w:val="Hyperlink"/>
+                <w:noProof/>
+              </w:rPr>
+              <w:t>u</w:t>
+            </w:r>
+            <w:r>
+              <w:rPr>
+                <w:rStyle w:val="Hyperlink"/>
+                <w:noProof/>
+              </w:rPr>
+              <w:t>nication avec l’usager</w:t>
             </w:r>
             <w:r>
               <w:rPr>
@@ -1567,25 +1579,25 @@
       <w:pPr>
         <w:pStyle w:val="Heading1"/>
       </w:pPr>
-      <w:bookmarkStart w:id="1" w:name="_Toc477360928"/>
+      <w:bookmarkStart w:id="0" w:name="_Toc477360928"/>
       <w:r>
         <w:lastRenderedPageBreak/>
         <w:t>Nomenclature</w:t>
       </w:r>
+      <w:bookmarkEnd w:id="0"/>
+    </w:p>
+    <w:p>
+      <w:pPr>
+        <w:pStyle w:val="Heading2"/>
+      </w:pPr>
+      <w:bookmarkStart w:id="1" w:name="_Toc477360929"/>
+      <w:r>
+        <w:t>Projets</w:t>
+      </w:r>
+      <w:r>
+        <w:t xml:space="preserve"> et solutions</w:t>
+      </w:r>
       <w:bookmarkEnd w:id="1"/>
-    </w:p>
-    <w:p>
-      <w:pPr>
-        <w:pStyle w:val="Heading2"/>
-      </w:pPr>
-      <w:bookmarkStart w:id="2" w:name="_Toc477360929"/>
-      <w:r>
-        <w:t>Projets</w:t>
-      </w:r>
-      <w:r>
-        <w:t xml:space="preserve"> et solutions</w:t>
-      </w:r>
-      <w:bookmarkEnd w:id="2"/>
     </w:p>
     <w:p>
       <w:r>
@@ -1692,11 +1704,11 @@
       <w:pPr>
         <w:pStyle w:val="Heading2"/>
       </w:pPr>
-      <w:bookmarkStart w:id="3" w:name="_Toc477360930"/>
+      <w:bookmarkStart w:id="2" w:name="_Toc477360930"/>
       <w:r>
         <w:t>Formes et scripts SQL</w:t>
       </w:r>
-      <w:bookmarkEnd w:id="3"/>
+      <w:bookmarkEnd w:id="2"/>
     </w:p>
     <w:p>
       <w:r>
@@ -1964,7 +1976,7 @@
       <w:pPr>
         <w:pStyle w:val="Heading2"/>
       </w:pPr>
-      <w:bookmarkStart w:id="4" w:name="_Toc477360931"/>
+      <w:bookmarkStart w:id="3" w:name="_Toc477360931"/>
       <w:r>
         <w:lastRenderedPageBreak/>
         <w:t xml:space="preserve">Boutons, les objets </w:t>
@@ -1972,7 +1984,7 @@
       <w:r>
         <w:t>et objets hérités</w:t>
       </w:r>
-      <w:bookmarkEnd w:id="4"/>
+      <w:bookmarkEnd w:id="3"/>
     </w:p>
     <w:p>
       <w:r>
@@ -2663,7 +2675,7 @@
       <w:pPr>
         <w:pStyle w:val="Heading3"/>
       </w:pPr>
-      <w:bookmarkStart w:id="5" w:name="_Toc477360932"/>
+      <w:bookmarkStart w:id="4" w:name="_Toc477360932"/>
       <w:r>
         <w:t>Objet</w:t>
       </w:r>
@@ -2673,7 +2685,7 @@
       <w:r>
         <w:t xml:space="preserve"> dans les formes personnelles</w:t>
       </w:r>
-      <w:bookmarkEnd w:id="5"/>
+      <w:bookmarkEnd w:id="4"/>
     </w:p>
     <w:p>
       <w:r>
@@ -2946,11 +2958,11 @@
       <w:pPr>
         <w:pStyle w:val="Heading2"/>
       </w:pPr>
-      <w:bookmarkStart w:id="6" w:name="_Toc477360933"/>
+      <w:bookmarkStart w:id="5" w:name="_Toc477360933"/>
       <w:r>
         <w:t>Les procédures et autres variables</w:t>
       </w:r>
-      <w:bookmarkEnd w:id="6"/>
+      <w:bookmarkEnd w:id="5"/>
     </w:p>
     <w:p>
       <w:r>
@@ -2965,11 +2977,13 @@
         <w:pStyle w:val="Heading1"/>
         <w:jc w:val="both"/>
       </w:pPr>
-      <w:bookmarkStart w:id="7" w:name="_Toc477360934"/>
+      <w:bookmarkStart w:id="6" w:name="_Toc477360934"/>
+      <w:bookmarkStart w:id="7" w:name="_GoBack"/>
+      <w:bookmarkEnd w:id="7"/>
       <w:r>
         <w:t>Communication avec l’usager</w:t>
       </w:r>
-      <w:bookmarkEnd w:id="7"/>
+      <w:bookmarkEnd w:id="6"/>
     </w:p>
     <w:p>
       <w:r>
@@ -5176,7 +5190,7 @@
 </file>
 
 <file path=customXml/itemProps2.xml><?xml version="1.0" encoding="utf-8"?>
-<ds:datastoreItem xmlns:ds="http://schemas.openxmlformats.org/officeDocument/2006/customXml" ds:itemID="{10BEF07C-9F69-4542-A2DB-24423EEC3EB6}">
+<ds:datastoreItem xmlns:ds="http://schemas.openxmlformats.org/officeDocument/2006/customXml" ds:itemID="{A156308A-5D2E-4AEA-875B-FF3ECB72115E}">
   <ds:schemaRefs>
     <ds:schemaRef ds:uri="http://schemas.openxmlformats.org/officeDocument/2006/bibliography"/>
   </ds:schemaRefs>

</xml_diff>

<commit_message>
rajout des types dans les standards
</commit_message>
<xml_diff>
--- a/V1.2Document-Ciboulette-Balistique-standards.docx
+++ b/V1.2Document-Ciboulette-Balistique-standards.docx
@@ -471,7 +471,6 @@
                                   <w:sdtEndPr>
                                     <w:rPr>
                                       <w:caps w:val="0"/>
-                                      <w:color w:val="538135" w:themeColor="accent6" w:themeShade="BF"/>
                                     </w:rPr>
                                   </w:sdtEndPr>
                                   <w:sdtContent>
@@ -500,6 +499,7 @@
                                   <w:dataBinding w:prefixMappings="xmlns:ns0='http://purl.org/dc/elements/1.1/' xmlns:ns1='http://schemas.openxmlformats.org/package/2006/metadata/core-properties' " w:xpath="/ns1:coreProperties[1]/ns0:subject[1]" w:storeItemID="{6C3C8BC8-F283-45AE-878A-BAB7291924A1}"/>
                                   <w:text/>
                                 </w:sdtPr>
+                                <w:sdtEndPr/>
                                 <w:sdtContent>
                                   <w:p>
                                     <w:pPr>
@@ -747,8 +747,17 @@
                                     <w:rFonts w:ascii="Californian FB" w:hAnsi="Californian FB"/>
                                     <w:sz w:val="36"/>
                                   </w:rPr>
-                                  <w:t>Charles Brouard</w:t>
+                                  <w:t xml:space="preserve">Charles </w:t>
                                 </w:r>
+                                <w:proofErr w:type="spellStart"/>
+                                <w:r>
+                                  <w:rPr>
+                                    <w:rFonts w:ascii="Californian FB" w:hAnsi="Californian FB"/>
+                                    <w:sz w:val="36"/>
+                                  </w:rPr>
+                                  <w:t>Brouard</w:t>
+                                </w:r>
+                                <w:proofErr w:type="spellEnd"/>
                               </w:p>
                             </w:txbxContent>
                           </wps:txbx>
@@ -997,6 +1006,13 @@
     </w:sdt>
     <w:sdt>
       <w:sdtPr>
+        <w:rPr>
+          <w:rFonts w:asciiTheme="minorHAnsi" w:eastAsiaTheme="minorHAnsi" w:hAnsiTheme="minorHAnsi" w:cstheme="minorBidi"/>
+          <w:color w:val="auto"/>
+          <w:sz w:val="22"/>
+          <w:szCs w:val="22"/>
+          <w:lang w:val="fr-CA"/>
+        </w:rPr>
         <w:id w:val="987204873"/>
         <w:docPartObj>
           <w:docPartGallery w:val="Table of Contents"/>
@@ -1005,14 +1021,9 @@
       </w:sdtPr>
       <w:sdtEndPr>
         <w:rPr>
-          <w:rFonts w:asciiTheme="minorHAnsi" w:eastAsiaTheme="minorHAnsi" w:hAnsiTheme="minorHAnsi" w:cstheme="minorBidi"/>
           <w:b/>
           <w:bCs/>
           <w:noProof/>
-          <w:color w:val="auto"/>
-          <w:sz w:val="22"/>
-          <w:szCs w:val="22"/>
-          <w:lang w:val="fr-CA"/>
         </w:rPr>
       </w:sdtEndPr>
       <w:sdtContent>
@@ -1482,21 +1493,7 @@
                 <w:rStyle w:val="Hyperlink"/>
                 <w:noProof/>
               </w:rPr>
-              <w:t>Comm</w:t>
-            </w:r>
-            <w:r>
-              <w:rPr>
-                <w:rStyle w:val="Hyperlink"/>
-                <w:noProof/>
-              </w:rPr>
-              <w:t>u</w:t>
-            </w:r>
-            <w:r>
-              <w:rPr>
-                <w:rStyle w:val="Hyperlink"/>
-                <w:noProof/>
-              </w:rPr>
-              <w:t>nication avec l’usager</w:t>
+              <w:t>Communication avec l’usager</w:t>
             </w:r>
             <w:r>
               <w:rPr>
@@ -1649,7 +1646,15 @@
         </w:numPr>
       </w:pPr>
       <w:r>
-        <w:t>Charles Brouard : gestion des transactions</w:t>
+        <w:t xml:space="preserve">Charles </w:t>
+      </w:r>
+      <w:proofErr w:type="spellStart"/>
+      <w:r>
+        <w:t>Brouard</w:t>
+      </w:r>
+      <w:proofErr w:type="spellEnd"/>
+      <w:r>
+        <w:t> : gestion des transactions</w:t>
       </w:r>
     </w:p>
     <w:p>
@@ -1660,7 +1665,23 @@
         <w:t xml:space="preserve"> individuel</w:t>
       </w:r>
       <w:r>
-        <w:t xml:space="preserve"> suit la forme Prj_Module_Nom. Tous seront dans un dossier de groupe nommé Prj_SystemeCB.</w:t>
+        <w:t xml:space="preserve"> suit la forme </w:t>
+      </w:r>
+      <w:proofErr w:type="spellStart"/>
+      <w:r>
+        <w:t>Prj_Module_Nom</w:t>
+      </w:r>
+      <w:proofErr w:type="spellEnd"/>
+      <w:r>
+        <w:t xml:space="preserve">. Tous seront dans un dossier de groupe nommé </w:t>
+      </w:r>
+      <w:proofErr w:type="spellStart"/>
+      <w:r>
+        <w:t>Prj_SystemeCB</w:t>
+      </w:r>
+      <w:proofErr w:type="spellEnd"/>
+      <w:r>
+        <w:t>.</w:t>
       </w:r>
     </w:p>
     <w:p>
@@ -1668,14 +1689,27 @@
         <w:t xml:space="preserve">Le </w:t>
       </w:r>
       <w:r>
-        <w:t>dossier « Prj_menu »</w:t>
-      </w:r>
-      <w:r>
-        <w:t xml:space="preserve"> conten</w:t>
+        <w:t>dossier « </w:t>
+      </w:r>
+      <w:proofErr w:type="spellStart"/>
+      <w:r>
+        <w:t>Prj_menu</w:t>
+      </w:r>
+      <w:proofErr w:type="spellEnd"/>
+      <w:r>
+        <w:t> »</w:t>
+      </w:r>
+      <w:r>
+        <w:t xml:space="preserve"> </w:t>
+      </w:r>
+      <w:proofErr w:type="spellStart"/>
+      <w:r>
+        <w:t>conten</w:t>
       </w:r>
       <w:r>
         <w:t>ient</w:t>
       </w:r>
+      <w:proofErr w:type="spellEnd"/>
       <w:r>
         <w:t xml:space="preserve"> le menu ainsi que la librairie graphique et tous les boutons. Ainsi, tous les</w:t>
       </w:r>
@@ -1689,7 +1723,15 @@
         <w:t>e</w:t>
       </w:r>
       <w:r>
-        <w:t xml:space="preserve"> « Prj_lib_graphique »</w:t>
+        <w:t xml:space="preserve"> « </w:t>
+      </w:r>
+      <w:proofErr w:type="spellStart"/>
+      <w:r>
+        <w:t>Prj_lib_graphique</w:t>
+      </w:r>
+      <w:proofErr w:type="spellEnd"/>
+      <w:r>
+        <w:t> »</w:t>
       </w:r>
       <w:r>
         <w:t>.</w:t>
@@ -1712,7 +1754,15 @@
     </w:p>
     <w:p>
       <w:r>
-        <w:t>Les formes des projets individuels porteront le nom de la tâche du programmeur (ex. Chambre.cs)</w:t>
+        <w:t xml:space="preserve">Les formes des projets individuels porteront le nom de la tâche du programmeur (ex. </w:t>
+      </w:r>
+      <w:proofErr w:type="spellStart"/>
+      <w:r>
+        <w:t>Chambre.cs</w:t>
+      </w:r>
+      <w:proofErr w:type="spellEnd"/>
+      <w:r>
+        <w:t>)</w:t>
       </w:r>
       <w:r>
         <w:t>. Le nom des autres formes, par exemple pour les listes de sélection, sera à la discrétion du programmeur tant que le nom est significatif.</w:t>
@@ -1720,31 +1770,13 @@
     </w:p>
     <w:p>
       <w:r>
-        <w:t xml:space="preserve">Il y a deux scripts </w:t>
+        <w:t xml:space="preserve">Il y a deux scripts SQL l’un permet de créer la base de données et l’autre de la remplir, plutôt que de créer plusieurs fichiers d’insertion nous avons tout mis dans le même fichier </w:t>
       </w:r>
       <w:r>
         <w:t>SQL</w:t>
       </w:r>
       <w:r>
-        <w:t xml:space="preserve"> l’un permet de créer la base de données et l’autre de la remplir, plutôt que de créer plusieurs fichiers d’insertion nous avons tout mis dans le même fichier </w:t>
-      </w:r>
-      <w:r>
-        <w:t>SQL</w:t>
-      </w:r>
-      <w:r>
-        <w:t xml:space="preserve"> séparé par des balise</w:t>
-      </w:r>
-      <w:r>
-        <w:t>s.</w:t>
-      </w:r>
-      <w:r>
-        <w:t xml:space="preserve"> </w:t>
-      </w:r>
-      <w:r>
-        <w:t>Exemple</w:t>
-      </w:r>
-      <w:r>
-        <w:t xml:space="preserve"> :</w:t>
+        <w:t xml:space="preserve"> séparé par des balises. Exemple :</w:t>
       </w:r>
     </w:p>
     <w:p>
@@ -1816,12 +1848,14 @@
             <w:tcW w:w="2547" w:type="dxa"/>
           </w:tcPr>
           <w:p>
+            <w:proofErr w:type="spellStart"/>
             <w:r>
               <w:t>CreationDBCB</w:t>
             </w:r>
             <w:r>
               <w:t>.sql</w:t>
             </w:r>
+            <w:proofErr w:type="spellEnd"/>
           </w:p>
         </w:tc>
         <w:tc>
@@ -1830,7 +1864,15 @@
           </w:tcPr>
           <w:p>
             <w:r>
-              <w:t>Pour la création de la base de données (tables, liaisons, etc)</w:t>
+              <w:t xml:space="preserve">Pour la création de la base de données (tables, liaisons, </w:t>
+            </w:r>
+            <w:proofErr w:type="spellStart"/>
+            <w:r>
+              <w:t>etc</w:t>
+            </w:r>
+            <w:proofErr w:type="spellEnd"/>
+            <w:r>
+              <w:t>)</w:t>
             </w:r>
           </w:p>
         </w:tc>
@@ -1841,9 +1883,11 @@
             <w:tcW w:w="2547" w:type="dxa"/>
           </w:tcPr>
           <w:p>
+            <w:proofErr w:type="spellStart"/>
             <w:r>
               <w:t>Insert_Base</w:t>
             </w:r>
+            <w:proofErr w:type="spellEnd"/>
           </w:p>
         </w:tc>
         <w:tc>
@@ -1991,7 +2035,15 @@
         <w:t>Dan</w:t>
       </w:r>
       <w:r>
-        <w:t xml:space="preserve">s le menu du projet, il y a les objets (boutton) </w:t>
+        <w:t>s le menu du projet, il y a les objets (</w:t>
+      </w:r>
+      <w:proofErr w:type="spellStart"/>
+      <w:r>
+        <w:t>boutton</w:t>
+      </w:r>
+      <w:proofErr w:type="spellEnd"/>
+      <w:r>
+        <w:t xml:space="preserve">) </w:t>
       </w:r>
       <w:r>
         <w:t>pour accéder aux projets individuels</w:t>
@@ -2009,8 +2061,13 @@
         </w:numPr>
         <w:spacing w:after="0" w:line="240" w:lineRule="auto"/>
       </w:pPr>
-      <w:r>
-        <w:t xml:space="preserve">Btn_Reservation </w:t>
+      <w:proofErr w:type="spellStart"/>
+      <w:r>
+        <w:t>Btn_Reservation</w:t>
+      </w:r>
+      <w:proofErr w:type="spellEnd"/>
+      <w:r>
+        <w:t xml:space="preserve"> </w:t>
       </w:r>
     </w:p>
     <w:p>
@@ -2022,9 +2079,11 @@
         </w:numPr>
         <w:spacing w:after="0" w:line="240" w:lineRule="auto"/>
       </w:pPr>
+      <w:proofErr w:type="spellStart"/>
       <w:r>
         <w:t>Btn_Arrive</w:t>
       </w:r>
+      <w:proofErr w:type="spellEnd"/>
     </w:p>
     <w:p>
       <w:pPr>
@@ -2035,9 +2094,11 @@
         </w:numPr>
         <w:spacing w:after="0" w:line="240" w:lineRule="auto"/>
       </w:pPr>
+      <w:proofErr w:type="spellStart"/>
       <w:r>
         <w:t>Btn_Chambre</w:t>
       </w:r>
+      <w:proofErr w:type="spellEnd"/>
     </w:p>
     <w:p>
       <w:pPr>
@@ -2048,9 +2109,11 @@
         </w:numPr>
         <w:spacing w:after="0" w:line="240" w:lineRule="auto"/>
       </w:pPr>
+      <w:proofErr w:type="spellStart"/>
       <w:r>
         <w:t>Btn_Depart</w:t>
       </w:r>
+      <w:proofErr w:type="spellEnd"/>
     </w:p>
     <w:p>
       <w:pPr>
@@ -2061,9 +2124,11 @@
         </w:numPr>
         <w:spacing w:after="0" w:line="240" w:lineRule="auto"/>
       </w:pPr>
+      <w:proofErr w:type="spellStart"/>
       <w:r>
         <w:t>Btn_Transaction</w:t>
       </w:r>
+      <w:proofErr w:type="spellEnd"/>
     </w:p>
     <w:p>
       <w:pPr>
@@ -2074,6 +2139,7 @@
         </w:numPr>
         <w:spacing w:after="0" w:line="240" w:lineRule="auto"/>
       </w:pPr>
+      <w:proofErr w:type="spellStart"/>
       <w:r>
         <w:t>L</w:t>
       </w:r>
@@ -2081,7 +2147,11 @@
         <w:t>a</w:t>
       </w:r>
       <w:r>
-        <w:t>b_NomCie pour le nom de la compagnie</w:t>
+        <w:t>b_NomCie</w:t>
+      </w:r>
+      <w:proofErr w:type="spellEnd"/>
+      <w:r>
+        <w:t xml:space="preserve"> pour le nom de la compagnie</w:t>
       </w:r>
     </w:p>
     <w:p>
@@ -2093,8 +2163,13 @@
         </w:numPr>
         <w:spacing w:after="0" w:line="240" w:lineRule="auto"/>
       </w:pPr>
-      <w:r>
-        <w:t>PictureBox_Logo pour le logo de la compagnie</w:t>
+      <w:proofErr w:type="spellStart"/>
+      <w:r>
+        <w:t>PictureBox_Logo</w:t>
+      </w:r>
+      <w:proofErr w:type="spellEnd"/>
+      <w:r>
+        <w:t xml:space="preserve"> pour le logo de la compagnie</w:t>
       </w:r>
     </w:p>
     <w:p/>
@@ -2105,14 +2180,24 @@
       <w:r>
         <w:t xml:space="preserve">librairie d’objets du </w:t>
       </w:r>
+      <w:proofErr w:type="spellStart"/>
       <w:r>
         <w:t>P</w:t>
       </w:r>
       <w:r>
         <w:t>rj_menu</w:t>
       </w:r>
-      <w:r>
-        <w:t xml:space="preserve"> (Prj_lib_graphique)</w:t>
+      <w:proofErr w:type="spellEnd"/>
+      <w:r>
+        <w:t xml:space="preserve"> (</w:t>
+      </w:r>
+      <w:proofErr w:type="spellStart"/>
+      <w:r>
+        <w:t>Prj_lib_graphique</w:t>
+      </w:r>
+      <w:proofErr w:type="spellEnd"/>
+      <w:r>
+        <w:t>)</w:t>
       </w:r>
       <w:r>
         <w:t xml:space="preserve"> : </w:t>
@@ -2210,9 +2295,11 @@
             </w:tcBorders>
           </w:tcPr>
           <w:p>
+            <w:proofErr w:type="spellStart"/>
             <w:r>
               <w:t>btn_cancel</w:t>
             </w:r>
+            <w:proofErr w:type="spellEnd"/>
           </w:p>
         </w:tc>
         <w:tc>
@@ -2243,9 +2330,11 @@
             </w:tcBorders>
           </w:tcPr>
           <w:p>
+            <w:proofErr w:type="spellStart"/>
             <w:r>
               <w:t>btn_next</w:t>
             </w:r>
+            <w:proofErr w:type="spellEnd"/>
           </w:p>
         </w:tc>
         <w:tc>
@@ -2278,9 +2367,11 @@
             </w:tcBorders>
           </w:tcPr>
           <w:p>
+            <w:proofErr w:type="spellStart"/>
             <w:r>
               <w:t>btn_previous</w:t>
             </w:r>
+            <w:proofErr w:type="spellEnd"/>
           </w:p>
         </w:tc>
         <w:tc>
@@ -2295,10 +2386,7 @@
               <w:cnfStyle w:val="000000100000" w:firstRow="0" w:lastRow="0" w:firstColumn="0" w:lastColumn="0" w:oddVBand="0" w:evenVBand="0" w:oddHBand="1" w:evenHBand="0" w:firstRowFirstColumn="0" w:firstRowLastColumn="0" w:lastRowFirstColumn="0" w:lastRowLastColumn="0"/>
             </w:pPr>
             <w:r>
-              <w:t xml:space="preserve">Navigation : </w:t>
-            </w:r>
-            <w:r>
-              <w:t>précédent</w:t>
+              <w:t>Navigation : précédent</w:t>
             </w:r>
           </w:p>
         </w:tc>
@@ -2313,9 +2401,11 @@
             </w:tcBorders>
           </w:tcPr>
           <w:p>
+            <w:proofErr w:type="spellStart"/>
             <w:r>
               <w:t>btn_save</w:t>
             </w:r>
+            <w:proofErr w:type="spellEnd"/>
           </w:p>
         </w:tc>
         <w:tc>
@@ -2348,9 +2438,11 @@
             </w:tcBorders>
           </w:tcPr>
           <w:p>
+            <w:proofErr w:type="spellStart"/>
             <w:r>
               <w:t>btn_function</w:t>
             </w:r>
+            <w:proofErr w:type="spellEnd"/>
           </w:p>
         </w:tc>
         <w:tc>
@@ -2380,12 +2472,14 @@
             </w:tcBorders>
           </w:tcPr>
           <w:p>
+            <w:proofErr w:type="spellStart"/>
             <w:r>
               <w:t>lab</w:t>
             </w:r>
             <w:r>
               <w:t>_format</w:t>
             </w:r>
+            <w:proofErr w:type="spellEnd"/>
           </w:p>
         </w:tc>
         <w:tc>
@@ -2418,9 +2512,11 @@
             </w:tcBorders>
           </w:tcPr>
           <w:p>
+            <w:proofErr w:type="spellStart"/>
             <w:r>
               <w:t>txt_box</w:t>
             </w:r>
+            <w:proofErr w:type="spellEnd"/>
           </w:p>
         </w:tc>
         <w:tc>
@@ -2435,8 +2531,13 @@
               <w:cnfStyle w:val="000000100000" w:firstRow="0" w:lastRow="0" w:firstColumn="0" w:lastColumn="0" w:oddVBand="0" w:evenVBand="0" w:oddHBand="1" w:evenHBand="0" w:firstRowFirstColumn="0" w:firstRowLastColumn="0" w:lastRowFirstColumn="0" w:lastRowLastColumn="0"/>
             </w:pPr>
             <w:r>
-              <w:t>Format de base pour les textBox</w:t>
-            </w:r>
+              <w:t xml:space="preserve">Format de base pour les </w:t>
+            </w:r>
+            <w:proofErr w:type="spellStart"/>
+            <w:r>
+              <w:t>textBox</w:t>
+            </w:r>
+            <w:proofErr w:type="spellEnd"/>
           </w:p>
         </w:tc>
       </w:tr>
@@ -2450,9 +2551,11 @@
             </w:tcBorders>
           </w:tcPr>
           <w:p>
+            <w:proofErr w:type="spellStart"/>
             <w:r>
               <w:t>btn_delete</w:t>
             </w:r>
+            <w:proofErr w:type="spellEnd"/>
           </w:p>
         </w:tc>
         <w:tc>
@@ -2485,9 +2588,11 @@
             </w:tcBorders>
           </w:tcPr>
           <w:p>
+            <w:proofErr w:type="spellStart"/>
             <w:r>
               <w:t>btn_edit</w:t>
             </w:r>
+            <w:proofErr w:type="spellEnd"/>
           </w:p>
         </w:tc>
         <w:tc>
@@ -2517,9 +2622,11 @@
             </w:tcBorders>
           </w:tcPr>
           <w:p>
+            <w:proofErr w:type="spellStart"/>
             <w:r>
               <w:t>btn_add</w:t>
             </w:r>
+            <w:proofErr w:type="spellEnd"/>
           </w:p>
         </w:tc>
         <w:tc>
@@ -2552,9 +2659,11 @@
             </w:tcBorders>
           </w:tcPr>
           <w:p>
+            <w:proofErr w:type="spellStart"/>
             <w:r>
               <w:t>Logo_CB</w:t>
             </w:r>
+            <w:proofErr w:type="spellEnd"/>
           </w:p>
         </w:tc>
         <w:tc>
@@ -2584,9 +2693,11 @@
             </w:tcBorders>
           </w:tcPr>
           <w:p>
+            <w:proofErr w:type="spellStart"/>
             <w:r>
               <w:t>Txt_CB</w:t>
             </w:r>
+            <w:proofErr w:type="spellEnd"/>
           </w:p>
         </w:tc>
         <w:tc>
@@ -2613,7 +2724,11 @@
         <w:t>Dans le projet individuel, chacun héritera de la libra</w:t>
       </w:r>
       <w:r>
-        <w:t>irie d’objet mais possèdera un D</w:t>
+        <w:t xml:space="preserve">irie d’objet mais possèdera un </w:t>
+      </w:r>
+      <w:proofErr w:type="spellStart"/>
+      <w:r>
+        <w:t>D</w:t>
       </w:r>
       <w:r>
         <w:t>ataGrid</w:t>
@@ -2621,6 +2736,7 @@
       <w:r>
         <w:t>View</w:t>
       </w:r>
+      <w:proofErr w:type="spellEnd"/>
       <w:r>
         <w:t xml:space="preserve"> contenant les données de la base de données.</w:t>
       </w:r>
@@ -2629,6 +2745,7 @@
       <w:r>
         <w:t xml:space="preserve">Chaque </w:t>
       </w:r>
+      <w:proofErr w:type="spellStart"/>
       <w:r>
         <w:t>D</w:t>
       </w:r>
@@ -2638,6 +2755,7 @@
       <w:r>
         <w:t>View</w:t>
       </w:r>
+      <w:proofErr w:type="spellEnd"/>
       <w:r>
         <w:t xml:space="preserve"> sera nommé : </w:t>
       </w:r>
@@ -2647,28 +2765,56 @@
       <w:r>
         <w:t xml:space="preserve">Exemple : </w:t>
       </w:r>
+      <w:proofErr w:type="spellStart"/>
+      <w:r>
+        <w:t>DGV_Chambre</w:t>
+      </w:r>
+      <w:proofErr w:type="spellEnd"/>
+      <w:r>
+        <w:t xml:space="preserve">, </w:t>
+      </w:r>
+      <w:proofErr w:type="spellStart"/>
       <w:r>
         <w:t>DGV</w:t>
       </w:r>
       <w:r>
-        <w:t xml:space="preserve">_Chambre, </w:t>
-      </w:r>
+        <w:t>_Reservation</w:t>
+      </w:r>
+      <w:proofErr w:type="spellEnd"/>
+      <w:r>
+        <w:t xml:space="preserve"> , </w:t>
+      </w:r>
+      <w:proofErr w:type="spellStart"/>
       <w:r>
         <w:t>DGV</w:t>
       </w:r>
       <w:r>
-        <w:t xml:space="preserve">_Reservation , </w:t>
-      </w:r>
-      <w:r>
-        <w:t>DGV</w:t>
-      </w:r>
-      <w:r>
-        <w:t>_Client.</w:t>
+        <w:t>_Client</w:t>
+      </w:r>
+      <w:proofErr w:type="spellEnd"/>
+      <w:r>
+        <w:t>.</w:t>
       </w:r>
     </w:p>
     <w:p>
       <w:r>
-        <w:t>Pour ceux utilisés pour une ListView, le nom sera DGV_Liste(module).</w:t>
+        <w:t xml:space="preserve">Pour ceux utilisés pour une </w:t>
+      </w:r>
+      <w:proofErr w:type="spellStart"/>
+      <w:r>
+        <w:t>ListView</w:t>
+      </w:r>
+      <w:proofErr w:type="spellEnd"/>
+      <w:r>
+        <w:t xml:space="preserve">, le nom sera </w:t>
+      </w:r>
+      <w:proofErr w:type="spellStart"/>
+      <w:r>
+        <w:t>DGV_Liste</w:t>
+      </w:r>
+      <w:proofErr w:type="spellEnd"/>
+      <w:r>
+        <w:t>(module).</w:t>
       </w:r>
     </w:p>
     <w:p>
@@ -2689,28 +2835,7 @@
     </w:p>
     <w:p>
       <w:r>
-        <w:t xml:space="preserve">Les </w:t>
-      </w:r>
-      <w:r>
-        <w:t>objet</w:t>
-      </w:r>
-      <w:r>
-        <w:t>s</w:t>
-      </w:r>
-      <w:r>
-        <w:t xml:space="preserve"> </w:t>
-      </w:r>
-      <w:r>
-        <w:t xml:space="preserve">qui </w:t>
-      </w:r>
-      <w:r>
-        <w:t>seront insér</w:t>
-      </w:r>
-      <w:r>
-        <w:t>és</w:t>
-      </w:r>
-      <w:r>
-        <w:t xml:space="preserve"> dans les projets individuels sera de la forme TYPE _FONCTION où :</w:t>
+        <w:t>Les objets qui seront insérés dans les projets individuels sera de la forme TYPE _FONCTION où :</w:t>
       </w:r>
     </w:p>
     <w:p>
@@ -2722,28 +2847,7 @@
       </w:r>
       <w:r>
         <w:tab/>
-        <w:t>TYPE = btn</w:t>
-      </w:r>
-      <w:r>
-        <w:t xml:space="preserve"> pour les boutons</w:t>
-      </w:r>
-      <w:r>
-        <w:t>, lab</w:t>
-      </w:r>
-      <w:r>
-        <w:t xml:space="preserve"> pour les labels, pan pour les panel</w:t>
-      </w:r>
-      <w:r>
-        <w:t>s</w:t>
-      </w:r>
-      <w:r>
-        <w:t>,</w:t>
-      </w:r>
-      <w:r>
-        <w:t xml:space="preserve"> txtBox pour les textbox</w:t>
-      </w:r>
-      <w:r>
-        <w:t xml:space="preserve"> etc.</w:t>
+        <w:t>FONCTION = brève description sur leur nature</w:t>
       </w:r>
     </w:p>
     <w:p>
@@ -2755,20 +2859,306 @@
       </w:r>
       <w:r>
         <w:tab/>
-        <w:t>FONCTION = brève description sur leur nature</w:t>
+        <w:t xml:space="preserve">TYPE = </w:t>
+      </w:r>
+      <w:proofErr w:type="spellStart"/>
+      <w:r>
+        <w:t>btn</w:t>
+      </w:r>
+      <w:proofErr w:type="spellEnd"/>
+      <w:r>
+        <w:t xml:space="preserve"> pour les boutons, </w:t>
+      </w:r>
+      <w:proofErr w:type="spellStart"/>
+      <w:r>
+        <w:t>lab</w:t>
+      </w:r>
+      <w:proofErr w:type="spellEnd"/>
+      <w:r>
+        <w:t xml:space="preserve"> pour les labels, pan pour les panels, </w:t>
+      </w:r>
+      <w:proofErr w:type="spellStart"/>
+      <w:r>
+        <w:t>txtBox</w:t>
+      </w:r>
+      <w:proofErr w:type="spellEnd"/>
+      <w:r>
+        <w:t xml:space="preserve"> pour les </w:t>
+      </w:r>
+      <w:proofErr w:type="spellStart"/>
+      <w:r>
+        <w:t>textbox</w:t>
+      </w:r>
+      <w:proofErr w:type="spellEnd"/>
+      <w:r>
+        <w:t xml:space="preserve"> etc.</w:t>
       </w:r>
     </w:p>
     <w:p>
-      <w:r>
-        <w:t>La plupart du temps, dans les formes, un label sera utilisé pour nommer une valeur, et un textBox sera utilisé pour afficher cette valeur.</w:t>
-      </w:r>
-      <w:r>
-        <w:br w:type="page"/>
-      </w:r>
+      <w:pPr>
+        <w:spacing w:after="0"/>
+      </w:pPr>
     </w:p>
     <w:p>
       <w:r>
         <w:lastRenderedPageBreak/>
+        <w:t xml:space="preserve">La plupart du temps, dans les formes, un label sera utilisé pour nommer une valeur, et un </w:t>
+      </w:r>
+      <w:proofErr w:type="spellStart"/>
+      <w:r>
+        <w:t>textBox</w:t>
+      </w:r>
+      <w:proofErr w:type="spellEnd"/>
+      <w:r>
+        <w:t xml:space="preserve"> sera utilisé pour afficher cette valeur.</w:t>
+      </w:r>
+      <w:r>
+        <w:t xml:space="preserve"> Ils auront ainsi</w:t>
+      </w:r>
+      <w:r>
+        <w:t xml:space="preserve"> la même fonction, mais pas le même type.</w:t>
+      </w:r>
+    </w:p>
+    <w:p>
+      <w:pPr>
+        <w:spacing w:after="0"/>
+      </w:pPr>
+    </w:p>
+    <w:tbl>
+      <w:tblPr>
+        <w:tblStyle w:val="PlainTable4"/>
+        <w:tblW w:w="0" w:type="auto"/>
+        <w:tblLook w:val="04A0" w:firstRow="1" w:lastRow="0" w:firstColumn="1" w:lastColumn="0" w:noHBand="0" w:noVBand="1"/>
+      </w:tblPr>
+      <w:tblGrid>
+        <w:gridCol w:w="4315"/>
+        <w:gridCol w:w="4315"/>
+      </w:tblGrid>
+      <w:tr>
+        <w:trPr>
+          <w:cnfStyle w:val="100000000000" w:firstRow="1" w:lastRow="0" w:firstColumn="0" w:lastColumn="0" w:oddVBand="0" w:evenVBand="0" w:oddHBand="0" w:evenHBand="0" w:firstRowFirstColumn="0" w:firstRowLastColumn="0" w:lastRowFirstColumn="0" w:lastRowLastColumn="0"/>
+        </w:trPr>
+        <w:tc>
+          <w:tcPr>
+            <w:cnfStyle w:val="001000000000" w:firstRow="0" w:lastRow="0" w:firstColumn="1" w:lastColumn="0" w:oddVBand="0" w:evenVBand="0" w:oddHBand="0" w:evenHBand="0" w:firstRowFirstColumn="0" w:firstRowLastColumn="0" w:lastRowFirstColumn="0" w:lastRowLastColumn="0"/>
+            <w:tcW w:w="4315" w:type="dxa"/>
+          </w:tcPr>
+          <w:p>
+            <w:pPr>
+              <w:jc w:val="center"/>
+              <w:rPr>
+                <w:b w:val="0"/>
+              </w:rPr>
+            </w:pPr>
+            <w:r>
+              <w:rPr>
+                <w:b w:val="0"/>
+                <w:sz w:val="24"/>
+              </w:rPr>
+              <w:t>Objet</w:t>
+            </w:r>
+          </w:p>
+        </w:tc>
+        <w:tc>
+          <w:tcPr>
+            <w:tcW w:w="4315" w:type="dxa"/>
+          </w:tcPr>
+          <w:p>
+            <w:pPr>
+              <w:jc w:val="center"/>
+              <w:cnfStyle w:val="100000000000" w:firstRow="1" w:lastRow="0" w:firstColumn="0" w:lastColumn="0" w:oddVBand="0" w:evenVBand="0" w:oddHBand="0" w:evenHBand="0" w:firstRowFirstColumn="0" w:firstRowLastColumn="0" w:lastRowFirstColumn="0" w:lastRowLastColumn="0"/>
+              <w:rPr>
+                <w:b w:val="0"/>
+              </w:rPr>
+            </w:pPr>
+            <w:r>
+              <w:rPr>
+                <w:b w:val="0"/>
+                <w:sz w:val="24"/>
+              </w:rPr>
+              <w:t>Nom donné</w:t>
+            </w:r>
+          </w:p>
+        </w:tc>
+      </w:tr>
+      <w:tr>
+        <w:trPr>
+          <w:cnfStyle w:val="000000100000" w:firstRow="0" w:lastRow="0" w:firstColumn="0" w:lastColumn="0" w:oddVBand="0" w:evenVBand="0" w:oddHBand="1" w:evenHBand="0" w:firstRowFirstColumn="0" w:firstRowLastColumn="0" w:lastRowFirstColumn="0" w:lastRowLastColumn="0"/>
+        </w:trPr>
+        <w:tc>
+          <w:tcPr>
+            <w:cnfStyle w:val="001000000000" w:firstRow="0" w:lastRow="0" w:firstColumn="1" w:lastColumn="0" w:oddVBand="0" w:evenVBand="0" w:oddHBand="0" w:evenHBand="0" w:firstRowFirstColumn="0" w:firstRowLastColumn="0" w:lastRowFirstColumn="0" w:lastRowLastColumn="0"/>
+            <w:tcW w:w="4315" w:type="dxa"/>
+          </w:tcPr>
+          <w:p>
+            <w:proofErr w:type="spellStart"/>
+            <w:r>
+              <w:t>button</w:t>
+            </w:r>
+            <w:proofErr w:type="spellEnd"/>
+          </w:p>
+        </w:tc>
+        <w:tc>
+          <w:tcPr>
+            <w:tcW w:w="4315" w:type="dxa"/>
+          </w:tcPr>
+          <w:p>
+            <w:pPr>
+              <w:cnfStyle w:val="000000100000" w:firstRow="0" w:lastRow="0" w:firstColumn="0" w:lastColumn="0" w:oddVBand="0" w:evenVBand="0" w:oddHBand="1" w:evenHBand="0" w:firstRowFirstColumn="0" w:firstRowLastColumn="0" w:lastRowFirstColumn="0" w:lastRowLastColumn="0"/>
+            </w:pPr>
+            <w:proofErr w:type="spellStart"/>
+            <w:r>
+              <w:t>btn</w:t>
+            </w:r>
+            <w:proofErr w:type="spellEnd"/>
+            <w:r>
+              <w:t>_( fonction)</w:t>
+            </w:r>
+          </w:p>
+        </w:tc>
+      </w:tr>
+      <w:tr>
+        <w:tc>
+          <w:tcPr>
+            <w:cnfStyle w:val="001000000000" w:firstRow="0" w:lastRow="0" w:firstColumn="1" w:lastColumn="0" w:oddVBand="0" w:evenVBand="0" w:oddHBand="0" w:evenHBand="0" w:firstRowFirstColumn="0" w:firstRowLastColumn="0" w:lastRowFirstColumn="0" w:lastRowLastColumn="0"/>
+            <w:tcW w:w="4315" w:type="dxa"/>
+          </w:tcPr>
+          <w:p>
+            <w:r>
+              <w:t>label</w:t>
+            </w:r>
+          </w:p>
+        </w:tc>
+        <w:tc>
+          <w:tcPr>
+            <w:tcW w:w="4315" w:type="dxa"/>
+          </w:tcPr>
+          <w:p>
+            <w:pPr>
+              <w:cnfStyle w:val="000000000000" w:firstRow="0" w:lastRow="0" w:firstColumn="0" w:lastColumn="0" w:oddVBand="0" w:evenVBand="0" w:oddHBand="0" w:evenHBand="0" w:firstRowFirstColumn="0" w:firstRowLastColumn="0" w:lastRowFirstColumn="0" w:lastRowLastColumn="0"/>
+            </w:pPr>
+            <w:proofErr w:type="spellStart"/>
+            <w:r>
+              <w:t>lab</w:t>
+            </w:r>
+            <w:proofErr w:type="spellEnd"/>
+            <w:r>
+              <w:t>_</w:t>
+            </w:r>
+            <w:r>
+              <w:t>( fonction)</w:t>
+            </w:r>
+          </w:p>
+        </w:tc>
+      </w:tr>
+      <w:tr>
+        <w:trPr>
+          <w:cnfStyle w:val="000000100000" w:firstRow="0" w:lastRow="0" w:firstColumn="0" w:lastColumn="0" w:oddVBand="0" w:evenVBand="0" w:oddHBand="1" w:evenHBand="0" w:firstRowFirstColumn="0" w:firstRowLastColumn="0" w:lastRowFirstColumn="0" w:lastRowLastColumn="0"/>
+        </w:trPr>
+        <w:tc>
+          <w:tcPr>
+            <w:cnfStyle w:val="001000000000" w:firstRow="0" w:lastRow="0" w:firstColumn="1" w:lastColumn="0" w:oddVBand="0" w:evenVBand="0" w:oddHBand="0" w:evenHBand="0" w:firstRowFirstColumn="0" w:firstRowLastColumn="0" w:lastRowFirstColumn="0" w:lastRowLastColumn="0"/>
+            <w:tcW w:w="4315" w:type="dxa"/>
+          </w:tcPr>
+          <w:p>
+            <w:r>
+              <w:t>panel</w:t>
+            </w:r>
+          </w:p>
+        </w:tc>
+        <w:tc>
+          <w:tcPr>
+            <w:tcW w:w="4315" w:type="dxa"/>
+          </w:tcPr>
+          <w:p>
+            <w:pPr>
+              <w:cnfStyle w:val="000000100000" w:firstRow="0" w:lastRow="0" w:firstColumn="0" w:lastColumn="0" w:oddVBand="0" w:evenVBand="0" w:oddHBand="1" w:evenHBand="0" w:firstRowFirstColumn="0" w:firstRowLastColumn="0" w:lastRowFirstColumn="0" w:lastRowLastColumn="0"/>
+            </w:pPr>
+            <w:r>
+              <w:t>pan_</w:t>
+            </w:r>
+            <w:r>
+              <w:t>( fonction)</w:t>
+            </w:r>
+          </w:p>
+        </w:tc>
+      </w:tr>
+      <w:tr>
+        <w:tc>
+          <w:tcPr>
+            <w:cnfStyle w:val="001000000000" w:firstRow="0" w:lastRow="0" w:firstColumn="1" w:lastColumn="0" w:oddVBand="0" w:evenVBand="0" w:oddHBand="0" w:evenHBand="0" w:firstRowFirstColumn="0" w:firstRowLastColumn="0" w:lastRowFirstColumn="0" w:lastRowLastColumn="0"/>
+            <w:tcW w:w="4315" w:type="dxa"/>
+          </w:tcPr>
+          <w:p>
+            <w:proofErr w:type="spellStart"/>
+            <w:r>
+              <w:t>textBox</w:t>
+            </w:r>
+            <w:proofErr w:type="spellEnd"/>
+          </w:p>
+        </w:tc>
+        <w:tc>
+          <w:tcPr>
+            <w:tcW w:w="4315" w:type="dxa"/>
+          </w:tcPr>
+          <w:p>
+            <w:pPr>
+              <w:cnfStyle w:val="000000000000" w:firstRow="0" w:lastRow="0" w:firstColumn="0" w:lastColumn="0" w:oddVBand="0" w:evenVBand="0" w:oddHBand="0" w:evenHBand="0" w:firstRowFirstColumn="0" w:firstRowLastColumn="0" w:lastRowFirstColumn="0" w:lastRowLastColumn="0"/>
+            </w:pPr>
+            <w:proofErr w:type="spellStart"/>
+            <w:r>
+              <w:t>txtBox</w:t>
+            </w:r>
+            <w:proofErr w:type="spellEnd"/>
+            <w:r>
+              <w:t>_</w:t>
+            </w:r>
+            <w:r>
+              <w:t>( fonction)</w:t>
+            </w:r>
+          </w:p>
+        </w:tc>
+      </w:tr>
+      <w:tr>
+        <w:trPr>
+          <w:cnfStyle w:val="000000100000" w:firstRow="0" w:lastRow="0" w:firstColumn="0" w:lastColumn="0" w:oddVBand="0" w:evenVBand="0" w:oddHBand="1" w:evenHBand="0" w:firstRowFirstColumn="0" w:firstRowLastColumn="0" w:lastRowFirstColumn="0" w:lastRowLastColumn="0"/>
+        </w:trPr>
+        <w:tc>
+          <w:tcPr>
+            <w:cnfStyle w:val="001000000000" w:firstRow="0" w:lastRow="0" w:firstColumn="1" w:lastColumn="0" w:oddVBand="0" w:evenVBand="0" w:oddHBand="0" w:evenHBand="0" w:firstRowFirstColumn="0" w:firstRowLastColumn="0" w:lastRowFirstColumn="0" w:lastRowLastColumn="0"/>
+            <w:tcW w:w="4315" w:type="dxa"/>
+          </w:tcPr>
+          <w:p>
+            <w:proofErr w:type="spellStart"/>
+            <w:r>
+              <w:t>dateTimePicker</w:t>
+            </w:r>
+            <w:proofErr w:type="spellEnd"/>
+          </w:p>
+        </w:tc>
+        <w:tc>
+          <w:tcPr>
+            <w:tcW w:w="4315" w:type="dxa"/>
+          </w:tcPr>
+          <w:p>
+            <w:pPr>
+              <w:cnfStyle w:val="000000100000" w:firstRow="0" w:lastRow="0" w:firstColumn="0" w:lastColumn="0" w:oddVBand="0" w:evenVBand="0" w:oddHBand="1" w:evenHBand="0" w:firstRowFirstColumn="0" w:firstRowLastColumn="0" w:lastRowFirstColumn="0" w:lastRowLastColumn="0"/>
+            </w:pPr>
+            <w:r>
+              <w:t>date_</w:t>
+            </w:r>
+            <w:r>
+              <w:t>( fonction)</w:t>
+            </w:r>
+            <w:bookmarkStart w:id="5" w:name="_GoBack"/>
+            <w:bookmarkEnd w:id="5"/>
+          </w:p>
+        </w:tc>
+      </w:tr>
+    </w:tbl>
+    <w:p/>
+    <w:p>
+      <w:r>
         <w:t>Des standards seront aussi appliqué</w:t>
       </w:r>
       <w:r>
@@ -2862,9 +3252,11 @@
             </w:tcBorders>
           </w:tcPr>
           <w:p>
+            <w:proofErr w:type="spellStart"/>
             <w:r>
               <w:t>tableAdapter</w:t>
             </w:r>
+            <w:proofErr w:type="spellEnd"/>
           </w:p>
         </w:tc>
         <w:tc>
@@ -2895,9 +3287,11 @@
             </w:tcBorders>
           </w:tcPr>
           <w:p>
+            <w:proofErr w:type="spellStart"/>
             <w:r>
               <w:t>bindingSource</w:t>
             </w:r>
+            <w:proofErr w:type="spellEnd"/>
           </w:p>
         </w:tc>
         <w:tc>
@@ -2930,9 +3324,11 @@
             </w:tcBorders>
           </w:tcPr>
           <w:p>
+            <w:proofErr w:type="spellStart"/>
             <w:r>
               <w:t>dataGridView</w:t>
             </w:r>
+            <w:proofErr w:type="spellEnd"/>
           </w:p>
         </w:tc>
         <w:tc>
@@ -2958,36 +3354,66 @@
       <w:pPr>
         <w:pStyle w:val="Heading2"/>
       </w:pPr>
-      <w:bookmarkStart w:id="5" w:name="_Toc477360933"/>
+      <w:bookmarkStart w:id="6" w:name="_Toc477360933"/>
       <w:r>
         <w:t>Les procédures et autres variables</w:t>
-      </w:r>
-      <w:bookmarkEnd w:id="5"/>
-    </w:p>
-    <w:p>
-      <w:r>
-        <w:t xml:space="preserve">Chacun des projets aura des fonctions/procédure. La fonction qui remplira les tableAdapters </w:t>
-      </w:r>
-      <w:r>
-        <w:t>sera nommée « fill() » et les fonctions qui associent des champs de la forme à des valeurs de la table seront nommées lien_(table). Exemple : lien_Reservation().</w:t>
-      </w:r>
-    </w:p>
-    <w:p>
-      <w:pPr>
-        <w:pStyle w:val="Heading1"/>
-        <w:jc w:val="both"/>
-      </w:pPr>
-      <w:bookmarkStart w:id="6" w:name="_Toc477360934"/>
-      <w:bookmarkStart w:id="7" w:name="_GoBack"/>
-      <w:bookmarkEnd w:id="7"/>
-      <w:r>
-        <w:t>Communication avec l’usager</w:t>
       </w:r>
       <w:bookmarkEnd w:id="6"/>
     </w:p>
     <w:p>
       <w:r>
-        <w:t>La police d’écriture se fera en California FB.</w:t>
+        <w:t xml:space="preserve">Chacun des projets aura des fonctions/procédure. La fonction qui remplira les </w:t>
+      </w:r>
+      <w:proofErr w:type="spellStart"/>
+      <w:r>
+        <w:t>tableAdapters</w:t>
+      </w:r>
+      <w:proofErr w:type="spellEnd"/>
+      <w:r>
+        <w:t xml:space="preserve"> </w:t>
+      </w:r>
+      <w:r>
+        <w:t>sera nommée « </w:t>
+      </w:r>
+      <w:proofErr w:type="spellStart"/>
+      <w:r>
+        <w:t>fill</w:t>
+      </w:r>
+      <w:proofErr w:type="spellEnd"/>
+      <w:r>
+        <w:t xml:space="preserve">() » et les fonctions qui associent des champs de la forme à des valeurs de la table seront nommées lien_(table). Exemple : </w:t>
+      </w:r>
+      <w:proofErr w:type="spellStart"/>
+      <w:r>
+        <w:t>lien_Reservation</w:t>
+      </w:r>
+      <w:proofErr w:type="spellEnd"/>
+      <w:r>
+        <w:t>().</w:t>
+      </w:r>
+    </w:p>
+    <w:p>
+      <w:pPr>
+        <w:pStyle w:val="Heading1"/>
+        <w:jc w:val="both"/>
+      </w:pPr>
+      <w:bookmarkStart w:id="7" w:name="_Toc477360934"/>
+      <w:r>
+        <w:t>Communication avec l’usager</w:t>
+      </w:r>
+      <w:bookmarkEnd w:id="7"/>
+    </w:p>
+    <w:p>
+      <w:r>
+        <w:t xml:space="preserve">La police d’écriture se fera en </w:t>
+      </w:r>
+      <w:proofErr w:type="spellStart"/>
+      <w:r>
+        <w:t>California</w:t>
+      </w:r>
+      <w:proofErr w:type="spellEnd"/>
+      <w:r>
+        <w:t xml:space="preserve"> FB.</w:t>
       </w:r>
     </w:p>
     <w:p>
@@ -4627,6 +5053,7 @@
   <w:style w:type="character" w:default="1" w:styleId="DefaultParagraphFont">
     <w:name w:val="Default Paragraph Font"/>
     <w:uiPriority w:val="1"/>
+    <w:semiHidden/>
     <w:unhideWhenUsed/>
   </w:style>
   <w:style w:type="table" w:default="1" w:styleId="TableNormal">
@@ -5190,7 +5617,7 @@
 </file>
 
 <file path=customXml/itemProps2.xml><?xml version="1.0" encoding="utf-8"?>
-<ds:datastoreItem xmlns:ds="http://schemas.openxmlformats.org/officeDocument/2006/customXml" ds:itemID="{A156308A-5D2E-4AEA-875B-FF3ECB72115E}">
+<ds:datastoreItem xmlns:ds="http://schemas.openxmlformats.org/officeDocument/2006/customXml" ds:itemID="{429AFE51-64F0-4DAF-89AB-52CE3275DA55}">
   <ds:schemaRefs>
     <ds:schemaRef ds:uri="http://schemas.openxmlformats.org/officeDocument/2006/bibliography"/>
   </ds:schemaRefs>

</xml_diff>

<commit_message>
ajout des types dans les standards
</commit_message>
<xml_diff>
--- a/V1.2Document-Ciboulette-Balistique-standards.docx
+++ b/V1.2Document-Ciboulette-Balistique-standards.docx
@@ -2514,7 +2514,10 @@
           <w:p>
             <w:proofErr w:type="spellStart"/>
             <w:r>
-              <w:t>txt_box</w:t>
+              <w:t>txt_</w:t>
+            </w:r>
+            <w:r>
+              <w:t>name</w:t>
             </w:r>
             <w:proofErr w:type="spellEnd"/>
           </w:p>
@@ -2854,54 +2857,9 @@
       <w:pPr>
         <w:spacing w:after="0"/>
       </w:pPr>
-      <w:r>
-        <w:t>-</w:t>
-      </w:r>
-      <w:r>
-        <w:tab/>
-        <w:t xml:space="preserve">TYPE = </w:t>
-      </w:r>
-      <w:proofErr w:type="spellStart"/>
-      <w:r>
-        <w:t>btn</w:t>
-      </w:r>
-      <w:proofErr w:type="spellEnd"/>
-      <w:r>
-        <w:t xml:space="preserve"> pour les boutons, </w:t>
-      </w:r>
-      <w:proofErr w:type="spellStart"/>
-      <w:r>
-        <w:t>lab</w:t>
-      </w:r>
-      <w:proofErr w:type="spellEnd"/>
-      <w:r>
-        <w:t xml:space="preserve"> pour les labels, pan pour les panels, </w:t>
-      </w:r>
-      <w:proofErr w:type="spellStart"/>
-      <w:r>
-        <w:t>txtBox</w:t>
-      </w:r>
-      <w:proofErr w:type="spellEnd"/>
-      <w:r>
-        <w:t xml:space="preserve"> pour les </w:t>
-      </w:r>
-      <w:proofErr w:type="spellStart"/>
-      <w:r>
-        <w:t>textbox</w:t>
-      </w:r>
-      <w:proofErr w:type="spellEnd"/>
-      <w:r>
-        <w:t xml:space="preserve"> etc.</w:t>
-      </w:r>
     </w:p>
     <w:p>
-      <w:pPr>
-        <w:spacing w:after="0"/>
-      </w:pPr>
-    </w:p>
-    <w:p>
-      <w:r>
-        <w:lastRenderedPageBreak/>
+      <w:r>
         <w:t xml:space="preserve">La plupart du temps, dans les formes, un label sera utilisé pour nommer une valeur, et un </w:t>
       </w:r>
       <w:proofErr w:type="spellStart"/>
@@ -3150,13 +3108,20 @@
             <w:r>
               <w:t>( fonction)</w:t>
             </w:r>
-            <w:bookmarkStart w:id="5" w:name="_GoBack"/>
-            <w:bookmarkEnd w:id="5"/>
           </w:p>
         </w:tc>
       </w:tr>
     </w:tbl>
-    <w:p/>
+    <w:p>
+      <w:r>
+        <w:t>Dans le cas</w:t>
+      </w:r>
+      <w:r>
+        <w:t xml:space="preserve"> où il y a deux labels qui doivent avoir le même nom, le programmeur mettra, s’il y a lieu, le parent du label. La décision lui appartient, pour autant que les noms restent clairs.</w:t>
+      </w:r>
+      <w:bookmarkStart w:id="5" w:name="_GoBack"/>
+      <w:bookmarkEnd w:id="5"/>
+    </w:p>
     <w:p>
       <w:r>
         <w:t>Des standards seront aussi appliqué</w:t>
@@ -5617,7 +5582,7 @@
 </file>
 
 <file path=customXml/itemProps2.xml><?xml version="1.0" encoding="utf-8"?>
-<ds:datastoreItem xmlns:ds="http://schemas.openxmlformats.org/officeDocument/2006/customXml" ds:itemID="{429AFE51-64F0-4DAF-89AB-52CE3275DA55}">
+<ds:datastoreItem xmlns:ds="http://schemas.openxmlformats.org/officeDocument/2006/customXml" ds:itemID="{D37C2DC5-A4DE-4B90-A7A5-3DF4732FA22C}">
   <ds:schemaRefs>
     <ds:schemaRef ds:uri="http://schemas.openxmlformats.org/officeDocument/2006/bibliography"/>
   </ds:schemaRefs>

</xml_diff>

<commit_message>
version stable Max + renomage entier + panel (form héritée)
</commit_message>
<xml_diff>
--- a/V1.2Document-Ciboulette-Balistique-standards.docx
+++ b/V1.2Document-Ciboulette-Balistique-standards.docx
@@ -3119,8 +3119,6 @@
       <w:r>
         <w:t xml:space="preserve"> où il y a deux labels qui doivent avoir le même nom, le programmeur mettra, s’il y a lieu, le parent du label. La décision lui appartient, pour autant que les noms restent clairs.</w:t>
       </w:r>
-      <w:bookmarkStart w:id="5" w:name="_GoBack"/>
-      <w:bookmarkEnd w:id="5"/>
     </w:p>
     <w:p>
       <w:r>
@@ -3313,6 +3311,47 @@
           </w:p>
         </w:tc>
       </w:tr>
+      <w:tr>
+        <w:tc>
+          <w:tcPr>
+            <w:cnfStyle w:val="001000000000" w:firstRow="0" w:lastRow="0" w:firstColumn="1" w:lastColumn="0" w:oddVBand="0" w:evenVBand="0" w:oddHBand="0" w:evenHBand="0" w:firstRowFirstColumn="0" w:firstRowLastColumn="0" w:lastRowFirstColumn="0" w:lastRowLastColumn="0"/>
+            <w:tcW w:w="4315" w:type="dxa"/>
+            <w:tcBorders>
+              <w:right w:val="single" w:sz="4" w:space="0" w:color="auto"/>
+            </w:tcBorders>
+          </w:tcPr>
+          <w:p>
+            <w:proofErr w:type="spellStart"/>
+            <w:r>
+              <w:t>dataSet</w:t>
+            </w:r>
+            <w:proofErr w:type="spellEnd"/>
+          </w:p>
+        </w:tc>
+        <w:tc>
+          <w:tcPr>
+            <w:tcW w:w="4315" w:type="dxa"/>
+            <w:tcBorders>
+              <w:left w:val="single" w:sz="4" w:space="0" w:color="auto"/>
+            </w:tcBorders>
+          </w:tcPr>
+          <w:p>
+            <w:pPr>
+              <w:cnfStyle w:val="000000000000" w:firstRow="0" w:lastRow="0" w:firstColumn="0" w:lastColumn="0" w:oddVBand="0" w:evenVBand="0" w:oddHBand="0" w:evenHBand="0" w:firstRowFirstColumn="0" w:firstRowLastColumn="0" w:lastRowFirstColumn="0" w:lastRowLastColumn="0"/>
+            </w:pPr>
+            <w:bookmarkStart w:id="5" w:name="_GoBack"/>
+            <w:proofErr w:type="spellStart"/>
+            <w:r>
+              <w:t>DataSet</w:t>
+            </w:r>
+            <w:proofErr w:type="spellEnd"/>
+            <w:r>
+              <w:t>_(module)</w:t>
+            </w:r>
+            <w:bookmarkEnd w:id="5"/>
+          </w:p>
+        </w:tc>
+      </w:tr>
     </w:tbl>
     <w:p/>
     <w:p>
@@ -3378,12 +3417,29 @@
       </w:r>
       <w:proofErr w:type="spellEnd"/>
       <w:r>
-        <w:t xml:space="preserve"> FB.</w:t>
+        <w:t xml:space="preserve"> FB</w:t>
+      </w:r>
+      <w:r>
+        <w:t>, principalement de taille 11,25pt</w:t>
+      </w:r>
+      <w:r>
+        <w:t>.</w:t>
       </w:r>
     </w:p>
     <w:p>
       <w:r>
         <w:t>Les commandes qui ne sont pas encore implémentées feront apparaitre des messages box avec un message d’erreur.</w:t>
+      </w:r>
+      <w:r>
+        <w:t xml:space="preserve"> Le contenu du message est laissé au choix du programmeur.</w:t>
+      </w:r>
+    </w:p>
+    <w:p>
+      <w:r>
+        <w:t xml:space="preserve">Les </w:t>
+      </w:r>
+      <w:r>
+        <w:t>objets qui sont cliquables seront indiquer par le curseur, qui se changera en main.</w:t>
       </w:r>
     </w:p>
     <w:sectPr>
@@ -5582,7 +5638,7 @@
 </file>
 
 <file path=customXml/itemProps2.xml><?xml version="1.0" encoding="utf-8"?>
-<ds:datastoreItem xmlns:ds="http://schemas.openxmlformats.org/officeDocument/2006/customXml" ds:itemID="{D37C2DC5-A4DE-4B90-A7A5-3DF4732FA22C}">
+<ds:datastoreItem xmlns:ds="http://schemas.openxmlformats.org/officeDocument/2006/customXml" ds:itemID="{D21F0CEB-D723-4BAF-9C28-942D871FFB65}">
   <ds:schemaRefs>
     <ds:schemaRef ds:uri="http://schemas.openxmlformats.org/officeDocument/2006/bibliography"/>
   </ds:schemaRefs>

</xml_diff>

<commit_message>
Depart coté client fonctionne, binding faits + un ptit tweak pour éviter de faire 2 BS (pis c'est joli)
</commit_message>
<xml_diff>
--- a/V1.2Document-Ciboulette-Balistique-standards.docx
+++ b/V1.2Document-Ciboulette-Balistique-standards.docx
@@ -747,17 +747,8 @@
                                     <w:rFonts w:ascii="Californian FB" w:hAnsi="Californian FB"/>
                                     <w:sz w:val="36"/>
                                   </w:rPr>
-                                  <w:t xml:space="preserve">Charles </w:t>
+                                  <w:t>Charles Brouard</w:t>
                                 </w:r>
-                                <w:proofErr w:type="spellStart"/>
-                                <w:r>
-                                  <w:rPr>
-                                    <w:rFonts w:ascii="Californian FB" w:hAnsi="Californian FB"/>
-                                    <w:sz w:val="36"/>
-                                  </w:rPr>
-                                  <w:t>Brouard</w:t>
-                                </w:r>
-                                <w:proofErr w:type="spellEnd"/>
                               </w:p>
                             </w:txbxContent>
                           </wps:txbx>
@@ -1646,15 +1637,7 @@
         </w:numPr>
       </w:pPr>
       <w:r>
-        <w:t xml:space="preserve">Charles </w:t>
-      </w:r>
-      <w:proofErr w:type="spellStart"/>
-      <w:r>
-        <w:t>Brouard</w:t>
-      </w:r>
-      <w:proofErr w:type="spellEnd"/>
-      <w:r>
-        <w:t> : gestion des transactions</w:t>
+        <w:t>Charles Brouard : gestion des transactions</w:t>
       </w:r>
     </w:p>
     <w:p>
@@ -1665,80 +1648,43 @@
         <w:t xml:space="preserve"> individuel</w:t>
       </w:r>
       <w:r>
-        <w:t xml:space="preserve"> suit la forme </w:t>
-      </w:r>
-      <w:proofErr w:type="spellStart"/>
-      <w:r>
-        <w:t>Prj_Module_Nom</w:t>
-      </w:r>
-      <w:proofErr w:type="spellEnd"/>
-      <w:r>
-        <w:t xml:space="preserve">. Tous seront dans un dossier de groupe nommé </w:t>
-      </w:r>
-      <w:proofErr w:type="spellStart"/>
-      <w:r>
-        <w:t>Prj_SystemeCB</w:t>
-      </w:r>
-      <w:proofErr w:type="spellEnd"/>
+        <w:t xml:space="preserve"> suit la forme Prj_Module_Nom. Tous seront dans un dossier de groupe nommé Prj_SystemeCB.</w:t>
+      </w:r>
+    </w:p>
+    <w:p>
+      <w:r>
+        <w:t xml:space="preserve">Le </w:t>
+      </w:r>
+      <w:r>
+        <w:t>dossier « Prj_menu »</w:t>
+      </w:r>
+      <w:r>
+        <w:t xml:space="preserve"> conten</w:t>
+      </w:r>
+      <w:r>
+        <w:t>ient</w:t>
+      </w:r>
+      <w:r>
+        <w:t xml:space="preserve"> le menu ainsi que la librairie graphique et tous les boutons. Ainsi, tous les</w:t>
+      </w:r>
+      <w:r>
+        <w:t xml:space="preserve"> projets individuels vont hériter</w:t>
+      </w:r>
+      <w:r>
+        <w:t xml:space="preserve"> de la Form1 de la librairie nommé</w:t>
+      </w:r>
+      <w:r>
+        <w:t>e</w:t>
+      </w:r>
+      <w:r>
+        <w:t xml:space="preserve"> « Prj_lib_graphique »</w:t>
+      </w:r>
       <w:r>
         <w:t>.</w:t>
       </w:r>
     </w:p>
     <w:p>
       <w:r>
-        <w:t xml:space="preserve">Le </w:t>
-      </w:r>
-      <w:r>
-        <w:t>dossier « </w:t>
-      </w:r>
-      <w:proofErr w:type="spellStart"/>
-      <w:r>
-        <w:t>Prj_menu</w:t>
-      </w:r>
-      <w:proofErr w:type="spellEnd"/>
-      <w:r>
-        <w:t> »</w:t>
-      </w:r>
-      <w:r>
-        <w:t xml:space="preserve"> </w:t>
-      </w:r>
-      <w:proofErr w:type="spellStart"/>
-      <w:r>
-        <w:t>conten</w:t>
-      </w:r>
-      <w:r>
-        <w:t>ient</w:t>
-      </w:r>
-      <w:proofErr w:type="spellEnd"/>
-      <w:r>
-        <w:t xml:space="preserve"> le menu ainsi que la librairie graphique et tous les boutons. Ainsi, tous les</w:t>
-      </w:r>
-      <w:r>
-        <w:t xml:space="preserve"> projets individuels vont hériter</w:t>
-      </w:r>
-      <w:r>
-        <w:t xml:space="preserve"> de la Form1 de la librairie nommé</w:t>
-      </w:r>
-      <w:r>
-        <w:t>e</w:t>
-      </w:r>
-      <w:r>
-        <w:t xml:space="preserve"> « </w:t>
-      </w:r>
-      <w:proofErr w:type="spellStart"/>
-      <w:r>
-        <w:t>Prj_lib_graphique</w:t>
-      </w:r>
-      <w:proofErr w:type="spellEnd"/>
-      <w:r>
-        <w:t> »</w:t>
-      </w:r>
-      <w:r>
-        <w:t>.</w:t>
-      </w:r>
-    </w:p>
-    <w:p>
-      <w:r>
         <w:t>Les ressources graphiques sont stockées à la racine du projet système dans le dossier images.</w:t>
       </w:r>
     </w:p>
@@ -1754,15 +1700,7 @@
     </w:p>
     <w:p>
       <w:r>
-        <w:t xml:space="preserve">Les formes des projets individuels porteront le nom de la tâche du programmeur (ex. </w:t>
-      </w:r>
-      <w:proofErr w:type="spellStart"/>
-      <w:r>
-        <w:t>Chambre.cs</w:t>
-      </w:r>
-      <w:proofErr w:type="spellEnd"/>
-      <w:r>
-        <w:t>)</w:t>
+        <w:t>Les formes des projets individuels porteront le nom de la tâche du programmeur (ex. Chambre.cs)</w:t>
       </w:r>
       <w:r>
         <w:t>. Le nom des autres formes, par exemple pour les listes de sélection, sera à la discrétion du programmeur tant que le nom est significatif.</w:t>
@@ -1848,14 +1786,12 @@
             <w:tcW w:w="2547" w:type="dxa"/>
           </w:tcPr>
           <w:p>
-            <w:proofErr w:type="spellStart"/>
             <w:r>
               <w:t>CreationDBCB</w:t>
             </w:r>
             <w:r>
               <w:t>.sql</w:t>
             </w:r>
-            <w:proofErr w:type="spellEnd"/>
           </w:p>
         </w:tc>
         <w:tc>
@@ -1864,15 +1800,7 @@
           </w:tcPr>
           <w:p>
             <w:r>
-              <w:t xml:space="preserve">Pour la création de la base de données (tables, liaisons, </w:t>
-            </w:r>
-            <w:proofErr w:type="spellStart"/>
-            <w:r>
-              <w:t>etc</w:t>
-            </w:r>
-            <w:proofErr w:type="spellEnd"/>
-            <w:r>
-              <w:t>)</w:t>
+              <w:t>Pour la création de la base de données (tables, liaisons, etc)</w:t>
             </w:r>
           </w:p>
         </w:tc>
@@ -1883,11 +1811,9 @@
             <w:tcW w:w="2547" w:type="dxa"/>
           </w:tcPr>
           <w:p>
-            <w:proofErr w:type="spellStart"/>
             <w:r>
               <w:t>Insert_Base</w:t>
             </w:r>
-            <w:proofErr w:type="spellEnd"/>
           </w:p>
         </w:tc>
         <w:tc>
@@ -2035,15 +1961,7 @@
         <w:t>Dan</w:t>
       </w:r>
       <w:r>
-        <w:t>s le menu du projet, il y a les objets (</w:t>
-      </w:r>
-      <w:proofErr w:type="spellStart"/>
-      <w:r>
-        <w:t>boutton</w:t>
-      </w:r>
-      <w:proofErr w:type="spellEnd"/>
-      <w:r>
-        <w:t xml:space="preserve">) </w:t>
+        <w:t xml:space="preserve">s le menu du projet, il y a les objets (boutton) </w:t>
       </w:r>
       <w:r>
         <w:t>pour accéder aux projets individuels</w:t>
@@ -2061,13 +1979,8 @@
         </w:numPr>
         <w:spacing w:after="0" w:line="240" w:lineRule="auto"/>
       </w:pPr>
-      <w:proofErr w:type="spellStart"/>
-      <w:r>
-        <w:t>Btn_Reservation</w:t>
-      </w:r>
-      <w:proofErr w:type="spellEnd"/>
-      <w:r>
-        <w:t xml:space="preserve"> </w:t>
+      <w:r>
+        <w:t xml:space="preserve">Btn_Reservation </w:t>
       </w:r>
     </w:p>
     <w:p>
@@ -2079,11 +1992,9 @@
         </w:numPr>
         <w:spacing w:after="0" w:line="240" w:lineRule="auto"/>
       </w:pPr>
-      <w:proofErr w:type="spellStart"/>
       <w:r>
         <w:t>Btn_Arrive</w:t>
       </w:r>
-      <w:proofErr w:type="spellEnd"/>
     </w:p>
     <w:p>
       <w:pPr>
@@ -2094,11 +2005,9 @@
         </w:numPr>
         <w:spacing w:after="0" w:line="240" w:lineRule="auto"/>
       </w:pPr>
-      <w:proofErr w:type="spellStart"/>
       <w:r>
         <w:t>Btn_Chambre</w:t>
       </w:r>
-      <w:proofErr w:type="spellEnd"/>
     </w:p>
     <w:p>
       <w:pPr>
@@ -2109,11 +2018,9 @@
         </w:numPr>
         <w:spacing w:after="0" w:line="240" w:lineRule="auto"/>
       </w:pPr>
-      <w:proofErr w:type="spellStart"/>
       <w:r>
         <w:t>Btn_Depart</w:t>
       </w:r>
-      <w:proofErr w:type="spellEnd"/>
     </w:p>
     <w:p>
       <w:pPr>
@@ -2124,11 +2031,9 @@
         </w:numPr>
         <w:spacing w:after="0" w:line="240" w:lineRule="auto"/>
       </w:pPr>
-      <w:proofErr w:type="spellStart"/>
       <w:r>
         <w:t>Btn_Transaction</w:t>
       </w:r>
-      <w:proofErr w:type="spellEnd"/>
     </w:p>
     <w:p>
       <w:pPr>
@@ -2139,7 +2044,6 @@
         </w:numPr>
         <w:spacing w:after="0" w:line="240" w:lineRule="auto"/>
       </w:pPr>
-      <w:proofErr w:type="spellStart"/>
       <w:r>
         <w:t>L</w:t>
       </w:r>
@@ -2147,11 +2051,7 @@
         <w:t>a</w:t>
       </w:r>
       <w:r>
-        <w:t>b_NomCie</w:t>
-      </w:r>
-      <w:proofErr w:type="spellEnd"/>
-      <w:r>
-        <w:t xml:space="preserve"> pour le nom de la compagnie</w:t>
+        <w:t>b_NomCie pour le nom de la compagnie</w:t>
       </w:r>
     </w:p>
     <w:p>
@@ -2163,13 +2063,8 @@
         </w:numPr>
         <w:spacing w:after="0" w:line="240" w:lineRule="auto"/>
       </w:pPr>
-      <w:proofErr w:type="spellStart"/>
-      <w:r>
-        <w:t>PictureBox_Logo</w:t>
-      </w:r>
-      <w:proofErr w:type="spellEnd"/>
-      <w:r>
-        <w:t xml:space="preserve"> pour le logo de la compagnie</w:t>
+      <w:r>
+        <w:t>PictureBox_Logo pour le logo de la compagnie</w:t>
       </w:r>
     </w:p>
     <w:p/>
@@ -2180,24 +2075,14 @@
       <w:r>
         <w:t xml:space="preserve">librairie d’objets du </w:t>
       </w:r>
-      <w:proofErr w:type="spellStart"/>
       <w:r>
         <w:t>P</w:t>
       </w:r>
       <w:r>
         <w:t>rj_menu</w:t>
       </w:r>
-      <w:proofErr w:type="spellEnd"/>
-      <w:r>
-        <w:t xml:space="preserve"> (</w:t>
-      </w:r>
-      <w:proofErr w:type="spellStart"/>
-      <w:r>
-        <w:t>Prj_lib_graphique</w:t>
-      </w:r>
-      <w:proofErr w:type="spellEnd"/>
-      <w:r>
-        <w:t>)</w:t>
+      <w:r>
+        <w:t xml:space="preserve"> (Prj_lib_graphique)</w:t>
       </w:r>
       <w:r>
         <w:t xml:space="preserve"> : </w:t>
@@ -2295,11 +2180,9 @@
             </w:tcBorders>
           </w:tcPr>
           <w:p>
-            <w:proofErr w:type="spellStart"/>
             <w:r>
               <w:t>btn_cancel</w:t>
             </w:r>
-            <w:proofErr w:type="spellEnd"/>
           </w:p>
         </w:tc>
         <w:tc>
@@ -2330,11 +2213,9 @@
             </w:tcBorders>
           </w:tcPr>
           <w:p>
-            <w:proofErr w:type="spellStart"/>
             <w:r>
               <w:t>btn_next</w:t>
             </w:r>
-            <w:proofErr w:type="spellEnd"/>
           </w:p>
         </w:tc>
         <w:tc>
@@ -2367,11 +2248,9 @@
             </w:tcBorders>
           </w:tcPr>
           <w:p>
-            <w:proofErr w:type="spellStart"/>
             <w:r>
               <w:t>btn_previous</w:t>
             </w:r>
-            <w:proofErr w:type="spellEnd"/>
           </w:p>
         </w:tc>
         <w:tc>
@@ -2401,11 +2280,9 @@
             </w:tcBorders>
           </w:tcPr>
           <w:p>
-            <w:proofErr w:type="spellStart"/>
             <w:r>
               <w:t>btn_save</w:t>
             </w:r>
-            <w:proofErr w:type="spellEnd"/>
           </w:p>
         </w:tc>
         <w:tc>
@@ -2438,11 +2315,9 @@
             </w:tcBorders>
           </w:tcPr>
           <w:p>
-            <w:proofErr w:type="spellStart"/>
             <w:r>
               <w:t>btn_function</w:t>
             </w:r>
-            <w:proofErr w:type="spellEnd"/>
           </w:p>
         </w:tc>
         <w:tc>
@@ -2472,14 +2347,12 @@
             </w:tcBorders>
           </w:tcPr>
           <w:p>
-            <w:proofErr w:type="spellStart"/>
             <w:r>
               <w:t>lab</w:t>
             </w:r>
             <w:r>
               <w:t>_format</w:t>
             </w:r>
-            <w:proofErr w:type="spellEnd"/>
           </w:p>
         </w:tc>
         <w:tc>
@@ -2512,14 +2385,12 @@
             </w:tcBorders>
           </w:tcPr>
           <w:p>
-            <w:proofErr w:type="spellStart"/>
             <w:r>
               <w:t>txt_</w:t>
             </w:r>
             <w:r>
               <w:t>name</w:t>
             </w:r>
-            <w:proofErr w:type="spellEnd"/>
           </w:p>
         </w:tc>
         <w:tc>
@@ -2534,13 +2405,8 @@
               <w:cnfStyle w:val="000000100000" w:firstRow="0" w:lastRow="0" w:firstColumn="0" w:lastColumn="0" w:oddVBand="0" w:evenVBand="0" w:oddHBand="1" w:evenHBand="0" w:firstRowFirstColumn="0" w:firstRowLastColumn="0" w:lastRowFirstColumn="0" w:lastRowLastColumn="0"/>
             </w:pPr>
             <w:r>
-              <w:t xml:space="preserve">Format de base pour les </w:t>
-            </w:r>
-            <w:proofErr w:type="spellStart"/>
-            <w:r>
-              <w:t>textBox</w:t>
-            </w:r>
-            <w:proofErr w:type="spellEnd"/>
+              <w:t>Format de base pour les textBox</w:t>
+            </w:r>
           </w:p>
         </w:tc>
       </w:tr>
@@ -2554,11 +2420,9 @@
             </w:tcBorders>
           </w:tcPr>
           <w:p>
-            <w:proofErr w:type="spellStart"/>
             <w:r>
               <w:t>btn_delete</w:t>
             </w:r>
-            <w:proofErr w:type="spellEnd"/>
           </w:p>
         </w:tc>
         <w:tc>
@@ -2591,11 +2455,9 @@
             </w:tcBorders>
           </w:tcPr>
           <w:p>
-            <w:proofErr w:type="spellStart"/>
             <w:r>
               <w:t>btn_edit</w:t>
             </w:r>
-            <w:proofErr w:type="spellEnd"/>
           </w:p>
         </w:tc>
         <w:tc>
@@ -2625,11 +2487,9 @@
             </w:tcBorders>
           </w:tcPr>
           <w:p>
-            <w:proofErr w:type="spellStart"/>
             <w:r>
               <w:t>btn_add</w:t>
             </w:r>
-            <w:proofErr w:type="spellEnd"/>
           </w:p>
         </w:tc>
         <w:tc>
@@ -2662,11 +2522,9 @@
             </w:tcBorders>
           </w:tcPr>
           <w:p>
-            <w:proofErr w:type="spellStart"/>
             <w:r>
               <w:t>Logo_CB</w:t>
             </w:r>
-            <w:proofErr w:type="spellEnd"/>
           </w:p>
         </w:tc>
         <w:tc>
@@ -2696,11 +2554,9 @@
             </w:tcBorders>
           </w:tcPr>
           <w:p>
-            <w:proofErr w:type="spellStart"/>
             <w:r>
               <w:t>Txt_CB</w:t>
             </w:r>
-            <w:proofErr w:type="spellEnd"/>
           </w:p>
         </w:tc>
         <w:tc>
@@ -2727,9 +2583,22 @@
         <w:t>Dans le projet individuel, chacun héritera de la libra</w:t>
       </w:r>
       <w:r>
-        <w:t xml:space="preserve">irie d’objet mais possèdera un </w:t>
-      </w:r>
-      <w:proofErr w:type="spellStart"/>
+        <w:t>irie d’objet mais possèdera un D</w:t>
+      </w:r>
+      <w:r>
+        <w:t>ataGrid</w:t>
+      </w:r>
+      <w:r>
+        <w:t>View</w:t>
+      </w:r>
+      <w:r>
+        <w:t xml:space="preserve"> contenant les données de la base de données.</w:t>
+      </w:r>
+    </w:p>
+    <w:p>
+      <w:r>
+        <w:t xml:space="preserve">Chaque </w:t>
+      </w:r>
       <w:r>
         <w:t>D</w:t>
       </w:r>
@@ -2739,26 +2608,6 @@
       <w:r>
         <w:t>View</w:t>
       </w:r>
-      <w:proofErr w:type="spellEnd"/>
-      <w:r>
-        <w:t xml:space="preserve"> contenant les données de la base de données.</w:t>
-      </w:r>
-    </w:p>
-    <w:p>
-      <w:r>
-        <w:t xml:space="preserve">Chaque </w:t>
-      </w:r>
-      <w:proofErr w:type="spellStart"/>
-      <w:r>
-        <w:t>D</w:t>
-      </w:r>
-      <w:r>
-        <w:t>ataGrid</w:t>
-      </w:r>
-      <w:r>
-        <w:t>View</w:t>
-      </w:r>
-      <w:proofErr w:type="spellEnd"/>
       <w:r>
         <w:t xml:space="preserve"> sera nommé : </w:t>
       </w:r>
@@ -2766,58 +2615,21 @@
         <w:t xml:space="preserve">DGV_(module). </w:t>
       </w:r>
       <w:r>
-        <w:t xml:space="preserve">Exemple : </w:t>
-      </w:r>
-      <w:proofErr w:type="spellStart"/>
-      <w:r>
-        <w:t>DGV_Chambre</w:t>
-      </w:r>
-      <w:proofErr w:type="spellEnd"/>
-      <w:r>
-        <w:t xml:space="preserve">, </w:t>
-      </w:r>
-      <w:proofErr w:type="spellStart"/>
+        <w:t>Exemple : DGV_Chambre, DGV</w:t>
+      </w:r>
+      <w:r>
+        <w:t xml:space="preserve">_Reservation , </w:t>
+      </w:r>
       <w:r>
         <w:t>DGV</w:t>
       </w:r>
       <w:r>
-        <w:t>_Reservation</w:t>
-      </w:r>
-      <w:proofErr w:type="spellEnd"/>
-      <w:r>
-        <w:t xml:space="preserve"> , </w:t>
-      </w:r>
-      <w:proofErr w:type="spellStart"/>
-      <w:r>
-        <w:t>DGV</w:t>
-      </w:r>
-      <w:r>
-        <w:t>_Client</w:t>
-      </w:r>
-      <w:proofErr w:type="spellEnd"/>
-      <w:r>
-        <w:t>.</w:t>
-      </w:r>
-    </w:p>
-    <w:p>
-      <w:r>
-        <w:t xml:space="preserve">Pour ceux utilisés pour une </w:t>
-      </w:r>
-      <w:proofErr w:type="spellStart"/>
-      <w:r>
-        <w:t>ListView</w:t>
-      </w:r>
-      <w:proofErr w:type="spellEnd"/>
-      <w:r>
-        <w:t xml:space="preserve">, le nom sera </w:t>
-      </w:r>
-      <w:proofErr w:type="spellStart"/>
-      <w:r>
-        <w:t>DGV_Liste</w:t>
-      </w:r>
-      <w:proofErr w:type="spellEnd"/>
-      <w:r>
-        <w:t>(module).</w:t>
+        <w:t>_Client.</w:t>
+      </w:r>
+    </w:p>
+    <w:p>
+      <w:r>
+        <w:t>Pour ceux utilisés pour une ListView, le nom sera DGV_Liste(module).</w:t>
       </w:r>
     </w:p>
     <w:p>
@@ -2860,15 +2672,7 @@
     </w:p>
     <w:p>
       <w:r>
-        <w:t xml:space="preserve">La plupart du temps, dans les formes, un label sera utilisé pour nommer une valeur, et un </w:t>
-      </w:r>
-      <w:proofErr w:type="spellStart"/>
-      <w:r>
-        <w:t>textBox</w:t>
-      </w:r>
-      <w:proofErr w:type="spellEnd"/>
-      <w:r>
-        <w:t xml:space="preserve"> sera utilisé pour afficher cette valeur.</w:t>
+        <w:t>La plupart du temps, dans les formes, un label sera utilisé pour nommer une valeur, et un textBox sera utilisé pour afficher cette valeur.</w:t>
       </w:r>
       <w:r>
         <w:t xml:space="preserve"> Ils auront ainsi</w:t>
@@ -2949,11 +2753,9 @@
             <w:tcW w:w="4315" w:type="dxa"/>
           </w:tcPr>
           <w:p>
-            <w:proofErr w:type="spellStart"/>
             <w:r>
               <w:t>button</w:t>
             </w:r>
-            <w:proofErr w:type="spellEnd"/>
           </w:p>
         </w:tc>
         <w:tc>
@@ -2964,13 +2766,8 @@
             <w:pPr>
               <w:cnfStyle w:val="000000100000" w:firstRow="0" w:lastRow="0" w:firstColumn="0" w:lastColumn="0" w:oddVBand="0" w:evenVBand="0" w:oddHBand="1" w:evenHBand="0" w:firstRowFirstColumn="0" w:firstRowLastColumn="0" w:lastRowFirstColumn="0" w:lastRowLastColumn="0"/>
             </w:pPr>
-            <w:proofErr w:type="spellStart"/>
-            <w:r>
-              <w:t>btn</w:t>
-            </w:r>
-            <w:proofErr w:type="spellEnd"/>
-            <w:r>
-              <w:t>_( fonction)</w:t>
+            <w:r>
+              <w:t>btn_( fonction)</w:t>
             </w:r>
           </w:p>
         </w:tc>
@@ -2995,16 +2792,8 @@
             <w:pPr>
               <w:cnfStyle w:val="000000000000" w:firstRow="0" w:lastRow="0" w:firstColumn="0" w:lastColumn="0" w:oddVBand="0" w:evenVBand="0" w:oddHBand="0" w:evenHBand="0" w:firstRowFirstColumn="0" w:firstRowLastColumn="0" w:lastRowFirstColumn="0" w:lastRowLastColumn="0"/>
             </w:pPr>
-            <w:proofErr w:type="spellStart"/>
-            <w:r>
-              <w:t>lab</w:t>
-            </w:r>
-            <w:proofErr w:type="spellEnd"/>
-            <w:r>
-              <w:t>_</w:t>
-            </w:r>
-            <w:r>
-              <w:t>( fonction)</w:t>
+            <w:r>
+              <w:t>lab_( fonction)</w:t>
             </w:r>
           </w:p>
         </w:tc>
@@ -3033,10 +2822,7 @@
               <w:cnfStyle w:val="000000100000" w:firstRow="0" w:lastRow="0" w:firstColumn="0" w:lastColumn="0" w:oddVBand="0" w:evenVBand="0" w:oddHBand="1" w:evenHBand="0" w:firstRowFirstColumn="0" w:firstRowLastColumn="0" w:lastRowFirstColumn="0" w:lastRowLastColumn="0"/>
             </w:pPr>
             <w:r>
-              <w:t>pan_</w:t>
-            </w:r>
-            <w:r>
-              <w:t>( fonction)</w:t>
+              <w:t>pan_( fonction)</w:t>
             </w:r>
           </w:p>
         </w:tc>
@@ -3048,11 +2834,9 @@
             <w:tcW w:w="4315" w:type="dxa"/>
           </w:tcPr>
           <w:p>
-            <w:proofErr w:type="spellStart"/>
             <w:r>
               <w:t>textBox</w:t>
             </w:r>
-            <w:proofErr w:type="spellEnd"/>
           </w:p>
         </w:tc>
         <w:tc>
@@ -3063,16 +2847,8 @@
             <w:pPr>
               <w:cnfStyle w:val="000000000000" w:firstRow="0" w:lastRow="0" w:firstColumn="0" w:lastColumn="0" w:oddVBand="0" w:evenVBand="0" w:oddHBand="0" w:evenHBand="0" w:firstRowFirstColumn="0" w:firstRowLastColumn="0" w:lastRowFirstColumn="0" w:lastRowLastColumn="0"/>
             </w:pPr>
-            <w:proofErr w:type="spellStart"/>
-            <w:r>
-              <w:t>txtBox</w:t>
-            </w:r>
-            <w:proofErr w:type="spellEnd"/>
-            <w:r>
-              <w:t>_</w:t>
-            </w:r>
-            <w:r>
-              <w:t>( fonction)</w:t>
+            <w:r>
+              <w:t>txtBox_( fonction)</w:t>
             </w:r>
           </w:p>
         </w:tc>
@@ -3087,11 +2863,9 @@
             <w:tcW w:w="4315" w:type="dxa"/>
           </w:tcPr>
           <w:p>
-            <w:proofErr w:type="spellStart"/>
             <w:r>
               <w:t>dateTimePicker</w:t>
             </w:r>
-            <w:proofErr w:type="spellEnd"/>
           </w:p>
         </w:tc>
         <w:tc>
@@ -3103,10 +2877,7 @@
               <w:cnfStyle w:val="000000100000" w:firstRow="0" w:lastRow="0" w:firstColumn="0" w:lastColumn="0" w:oddVBand="0" w:evenVBand="0" w:oddHBand="1" w:evenHBand="0" w:firstRowFirstColumn="0" w:firstRowLastColumn="0" w:lastRowFirstColumn="0" w:lastRowLastColumn="0"/>
             </w:pPr>
             <w:r>
-              <w:t>date_</w:t>
-            </w:r>
-            <w:r>
-              <w:t>( fonction)</w:t>
+              <w:t>date_( fonction)</w:t>
             </w:r>
           </w:p>
         </w:tc>
@@ -3215,11 +2986,9 @@
             </w:tcBorders>
           </w:tcPr>
           <w:p>
-            <w:proofErr w:type="spellStart"/>
             <w:r>
               <w:t>tableAdapter</w:t>
             </w:r>
-            <w:proofErr w:type="spellEnd"/>
           </w:p>
         </w:tc>
         <w:tc>
@@ -3250,11 +3019,9 @@
             </w:tcBorders>
           </w:tcPr>
           <w:p>
-            <w:proofErr w:type="spellStart"/>
             <w:r>
               <w:t>bindingSource</w:t>
             </w:r>
-            <w:proofErr w:type="spellEnd"/>
           </w:p>
         </w:tc>
         <w:tc>
@@ -3287,11 +3054,9 @@
             </w:tcBorders>
           </w:tcPr>
           <w:p>
-            <w:proofErr w:type="spellStart"/>
             <w:r>
               <w:t>dataGridView</w:t>
             </w:r>
-            <w:proofErr w:type="spellEnd"/>
           </w:p>
         </w:tc>
         <w:tc>
@@ -3321,11 +3086,9 @@
             </w:tcBorders>
           </w:tcPr>
           <w:p>
-            <w:proofErr w:type="spellStart"/>
             <w:r>
               <w:t>dataSet</w:t>
             </w:r>
-            <w:proofErr w:type="spellEnd"/>
           </w:p>
         </w:tc>
         <w:tc>
@@ -3339,16 +3102,9 @@
             <w:pPr>
               <w:cnfStyle w:val="000000000000" w:firstRow="0" w:lastRow="0" w:firstColumn="0" w:lastColumn="0" w:oddVBand="0" w:evenVBand="0" w:oddHBand="0" w:evenHBand="0" w:firstRowFirstColumn="0" w:firstRowLastColumn="0" w:lastRowFirstColumn="0" w:lastRowLastColumn="0"/>
             </w:pPr>
-            <w:bookmarkStart w:id="5" w:name="_GoBack"/>
-            <w:proofErr w:type="spellStart"/>
-            <w:r>
-              <w:t>DataSet</w:t>
-            </w:r>
-            <w:proofErr w:type="spellEnd"/>
-            <w:r>
-              <w:t>_(module)</w:t>
-            </w:r>
-            <w:bookmarkEnd w:id="5"/>
+            <w:r>
+              <w:t>DataSet_(module)</w:t>
+            </w:r>
           </w:p>
         </w:tc>
       </w:tr>
@@ -3358,42 +3114,18 @@
       <w:pPr>
         <w:pStyle w:val="Heading2"/>
       </w:pPr>
-      <w:bookmarkStart w:id="6" w:name="_Toc477360933"/>
+      <w:bookmarkStart w:id="5" w:name="_Toc477360933"/>
       <w:r>
         <w:t>Les procédures et autres variables</w:t>
       </w:r>
-      <w:bookmarkEnd w:id="6"/>
-    </w:p>
-    <w:p>
-      <w:r>
-        <w:t xml:space="preserve">Chacun des projets aura des fonctions/procédure. La fonction qui remplira les </w:t>
-      </w:r>
-      <w:proofErr w:type="spellStart"/>
-      <w:r>
-        <w:t>tableAdapters</w:t>
-      </w:r>
-      <w:proofErr w:type="spellEnd"/>
-      <w:r>
-        <w:t xml:space="preserve"> </w:t>
-      </w:r>
-      <w:r>
-        <w:t>sera nommée « </w:t>
-      </w:r>
-      <w:proofErr w:type="spellStart"/>
-      <w:r>
-        <w:t>fill</w:t>
-      </w:r>
-      <w:proofErr w:type="spellEnd"/>
-      <w:r>
-        <w:t xml:space="preserve">() » et les fonctions qui associent des champs de la forme à des valeurs de la table seront nommées lien_(table). Exemple : </w:t>
-      </w:r>
-      <w:proofErr w:type="spellStart"/>
-      <w:r>
-        <w:t>lien_Reservation</w:t>
-      </w:r>
-      <w:proofErr w:type="spellEnd"/>
-      <w:r>
-        <w:t>().</w:t>
+      <w:bookmarkEnd w:id="5"/>
+    </w:p>
+    <w:p>
+      <w:r>
+        <w:t xml:space="preserve">Chacun des projets aura des fonctions/procédure. La fonction qui remplira les tableAdapters </w:t>
+      </w:r>
+      <w:r>
+        <w:t>sera nommée « fill() » et les fonctions qui associent des champs de la forme à des valeurs de la table seront nommées lien_(table). Exemple : lien_Reservation().</w:t>
       </w:r>
     </w:p>
     <w:p>
@@ -3401,46 +3133,45 @@
         <w:pStyle w:val="Heading1"/>
         <w:jc w:val="both"/>
       </w:pPr>
-      <w:bookmarkStart w:id="7" w:name="_Toc477360934"/>
+      <w:bookmarkStart w:id="6" w:name="_Toc477360934"/>
       <w:r>
         <w:t>Communication avec l’usager</w:t>
       </w:r>
+      <w:bookmarkEnd w:id="6"/>
+    </w:p>
+    <w:p>
+      <w:r>
+        <w:t>La police d’écriture se fera en California FB</w:t>
+      </w:r>
+      <w:r>
+        <w:t>, principalement de taille 11,25pt</w:t>
+      </w:r>
+      <w:r>
+        <w:t>.</w:t>
+      </w:r>
+    </w:p>
+    <w:p>
+      <w:r>
+        <w:t>Les commandes qui ne sont pas encore implémentées feront apparaitre des messages box avec un message d’erreur.</w:t>
+      </w:r>
+      <w:r>
+        <w:t xml:space="preserve"> Le contenu du message est laissé au choix du programmeur.</w:t>
+      </w:r>
+    </w:p>
+    <w:p>
+      <w:r>
+        <w:t xml:space="preserve">Les </w:t>
+      </w:r>
+      <w:r>
+        <w:t>objets qui sont cliquables seront indiquer par le curseur, qui se changera en main.</w:t>
+      </w:r>
+    </w:p>
+    <w:p>
+      <w:r>
+        <w:t>Lors du déroulement du logiciel, le programmeur pourra mettre, au besoin, un indicatif visuel (couleur, message box) pour porter l’attention de l’usager sur un manque de données ou un soucis dans l’utilisation du formulaire.</w:t>
+      </w:r>
+      <w:bookmarkStart w:id="7" w:name="_GoBack"/>
       <w:bookmarkEnd w:id="7"/>
-    </w:p>
-    <w:p>
-      <w:r>
-        <w:t xml:space="preserve">La police d’écriture se fera en </w:t>
-      </w:r>
-      <w:proofErr w:type="spellStart"/>
-      <w:r>
-        <w:t>California</w:t>
-      </w:r>
-      <w:proofErr w:type="spellEnd"/>
-      <w:r>
-        <w:t xml:space="preserve"> FB</w:t>
-      </w:r>
-      <w:r>
-        <w:t>, principalement de taille 11,25pt</w:t>
-      </w:r>
-      <w:r>
-        <w:t>.</w:t>
-      </w:r>
-    </w:p>
-    <w:p>
-      <w:r>
-        <w:t>Les commandes qui ne sont pas encore implémentées feront apparaitre des messages box avec un message d’erreur.</w:t>
-      </w:r>
-      <w:r>
-        <w:t xml:space="preserve"> Le contenu du message est laissé au choix du programmeur.</w:t>
-      </w:r>
-    </w:p>
-    <w:p>
-      <w:r>
-        <w:t xml:space="preserve">Les </w:t>
-      </w:r>
-      <w:r>
-        <w:t>objets qui sont cliquables seront indiquer par le curseur, qui se changera en main.</w:t>
-      </w:r>
     </w:p>
     <w:sectPr>
       <w:pgSz w:w="12240" w:h="15840"/>
@@ -5638,7 +5369,7 @@
 </file>
 
 <file path=customXml/itemProps2.xml><?xml version="1.0" encoding="utf-8"?>
-<ds:datastoreItem xmlns:ds="http://schemas.openxmlformats.org/officeDocument/2006/customXml" ds:itemID="{D21F0CEB-D723-4BAF-9C28-942D871FFB65}">
+<ds:datastoreItem xmlns:ds="http://schemas.openxmlformats.org/officeDocument/2006/customXml" ds:itemID="{6BC8C639-4B70-4BA6-B952-A99E9031381A}">
   <ds:schemaRefs>
     <ds:schemaRef ds:uri="http://schemas.openxmlformats.org/officeDocument/2006/bibliography"/>
   </ds:schemaRefs>

</xml_diff>

<commit_message>
menu fait + projet charles
</commit_message>
<xml_diff>
--- a/V1.2Document-Ciboulette-Balistique-standards.docx
+++ b/V1.2Document-Ciboulette-Balistique-standards.docx
@@ -318,6 +318,8 @@
               <w:docGrid w:linePitch="360"/>
             </w:sectPr>
           </w:pPr>
+          <w:bookmarkStart w:id="0" w:name="_GoBack"/>
+          <w:bookmarkEnd w:id="0"/>
           <w:r>
             <w:rPr>
               <w:rFonts w:ascii="Californian FB" w:hAnsi="Californian FB"/>
@@ -1060,7 +1062,7 @@
           <w:r>
             <w:fldChar w:fldCharType="separate"/>
           </w:r>
-          <w:hyperlink w:anchor="_Toc477360928" w:history="1">
+          <w:hyperlink w:anchor="_Toc477412458" w:history="1">
             <w:r>
               <w:rPr>
                 <w:rStyle w:val="Hyperlink"/>
@@ -1087,7 +1089,7 @@
                 <w:noProof/>
                 <w:webHidden/>
               </w:rPr>
-              <w:instrText xml:space="preserve"> PAGEREF _Toc477360928 \h </w:instrText>
+              <w:instrText xml:space="preserve"> PAGEREF _Toc477412458 \h </w:instrText>
             </w:r>
             <w:r>
               <w:rPr>
@@ -1130,7 +1132,7 @@
               <w:lang w:eastAsia="fr-CA"/>
             </w:rPr>
           </w:pPr>
-          <w:hyperlink w:anchor="_Toc477360929" w:history="1">
+          <w:hyperlink w:anchor="_Toc477412459" w:history="1">
             <w:r>
               <w:rPr>
                 <w:rStyle w:val="Hyperlink"/>
@@ -1157,7 +1159,7 @@
                 <w:noProof/>
                 <w:webHidden/>
               </w:rPr>
-              <w:instrText xml:space="preserve"> PAGEREF _Toc477360929 \h </w:instrText>
+              <w:instrText xml:space="preserve"> PAGEREF _Toc477412459 \h </w:instrText>
             </w:r>
             <w:r>
               <w:rPr>
@@ -1200,7 +1202,7 @@
               <w:lang w:eastAsia="fr-CA"/>
             </w:rPr>
           </w:pPr>
-          <w:hyperlink w:anchor="_Toc477360930" w:history="1">
+          <w:hyperlink w:anchor="_Toc477412460" w:history="1">
             <w:r>
               <w:rPr>
                 <w:rStyle w:val="Hyperlink"/>
@@ -1227,7 +1229,7 @@
                 <w:noProof/>
                 <w:webHidden/>
               </w:rPr>
-              <w:instrText xml:space="preserve"> PAGEREF _Toc477360930 \h </w:instrText>
+              <w:instrText xml:space="preserve"> PAGEREF _Toc477412460 \h </w:instrText>
             </w:r>
             <w:r>
               <w:rPr>
@@ -1270,7 +1272,7 @@
               <w:lang w:eastAsia="fr-CA"/>
             </w:rPr>
           </w:pPr>
-          <w:hyperlink w:anchor="_Toc477360931" w:history="1">
+          <w:hyperlink w:anchor="_Toc477412461" w:history="1">
             <w:r>
               <w:rPr>
                 <w:rStyle w:val="Hyperlink"/>
@@ -1297,7 +1299,7 @@
                 <w:noProof/>
                 <w:webHidden/>
               </w:rPr>
-              <w:instrText xml:space="preserve"> PAGEREF _Toc477360931 \h </w:instrText>
+              <w:instrText xml:space="preserve"> PAGEREF _Toc477412461 \h </w:instrText>
             </w:r>
             <w:r>
               <w:rPr>
@@ -1335,10 +1337,12 @@
               <w:tab w:val="right" w:leader="dot" w:pos="8630"/>
             </w:tabs>
             <w:rPr>
+              <w:rFonts w:eastAsiaTheme="minorEastAsia"/>
               <w:noProof/>
+              <w:lang w:eastAsia="fr-CA"/>
             </w:rPr>
           </w:pPr>
-          <w:hyperlink w:anchor="_Toc477360932" w:history="1">
+          <w:hyperlink w:anchor="_Toc477412462" w:history="1">
             <w:r>
               <w:rPr>
                 <w:rStyle w:val="Hyperlink"/>
@@ -1365,7 +1369,7 @@
                 <w:noProof/>
                 <w:webHidden/>
               </w:rPr>
-              <w:instrText xml:space="preserve"> PAGEREF _Toc477360932 \h </w:instrText>
+              <w:instrText xml:space="preserve"> PAGEREF _Toc477412462 \h </w:instrText>
             </w:r>
             <w:r>
               <w:rPr>
@@ -1408,7 +1412,7 @@
               <w:lang w:eastAsia="fr-CA"/>
             </w:rPr>
           </w:pPr>
-          <w:hyperlink w:anchor="_Toc477360933" w:history="1">
+          <w:hyperlink w:anchor="_Toc477412463" w:history="1">
             <w:r>
               <w:rPr>
                 <w:rStyle w:val="Hyperlink"/>
@@ -1435,7 +1439,7 @@
                 <w:noProof/>
                 <w:webHidden/>
               </w:rPr>
-              <w:instrText xml:space="preserve"> PAGEREF _Toc477360933 \h </w:instrText>
+              <w:instrText xml:space="preserve"> PAGEREF _Toc477412463 \h </w:instrText>
             </w:r>
             <w:r>
               <w:rPr>
@@ -1478,7 +1482,7 @@
               <w:lang w:eastAsia="fr-CA"/>
             </w:rPr>
           </w:pPr>
-          <w:hyperlink w:anchor="_Toc477360934" w:history="1">
+          <w:hyperlink w:anchor="_Toc477412464" w:history="1">
             <w:r>
               <w:rPr>
                 <w:rStyle w:val="Hyperlink"/>
@@ -1505,7 +1509,7 @@
                 <w:noProof/>
                 <w:webHidden/>
               </w:rPr>
-              <w:instrText xml:space="preserve"> PAGEREF _Toc477360934 \h </w:instrText>
+              <w:instrText xml:space="preserve"> PAGEREF _Toc477412464 \h </w:instrText>
             </w:r>
             <w:r>
               <w:rPr>
@@ -1567,25 +1571,25 @@
       <w:pPr>
         <w:pStyle w:val="Heading1"/>
       </w:pPr>
-      <w:bookmarkStart w:id="0" w:name="_Toc477360928"/>
+      <w:bookmarkStart w:id="1" w:name="_Toc477412458"/>
       <w:r>
         <w:lastRenderedPageBreak/>
         <w:t>Nomenclature</w:t>
       </w:r>
-      <w:bookmarkEnd w:id="0"/>
+      <w:bookmarkEnd w:id="1"/>
     </w:p>
     <w:p>
       <w:pPr>
         <w:pStyle w:val="Heading2"/>
       </w:pPr>
-      <w:bookmarkStart w:id="1" w:name="_Toc477360929"/>
+      <w:bookmarkStart w:id="2" w:name="_Toc477412459"/>
       <w:r>
         <w:t>Projets</w:t>
       </w:r>
       <w:r>
         <w:t xml:space="preserve"> et solutions</w:t>
       </w:r>
-      <w:bookmarkEnd w:id="1"/>
+      <w:bookmarkEnd w:id="2"/>
     </w:p>
     <w:p>
       <w:r>
@@ -1692,11 +1696,11 @@
       <w:pPr>
         <w:pStyle w:val="Heading2"/>
       </w:pPr>
-      <w:bookmarkStart w:id="2" w:name="_Toc477360930"/>
+      <w:bookmarkStart w:id="3" w:name="_Toc477412460"/>
       <w:r>
         <w:t>Formes et scripts SQL</w:t>
       </w:r>
-      <w:bookmarkEnd w:id="2"/>
+      <w:bookmarkEnd w:id="3"/>
     </w:p>
     <w:p>
       <w:r>
@@ -1946,7 +1950,7 @@
       <w:pPr>
         <w:pStyle w:val="Heading2"/>
       </w:pPr>
-      <w:bookmarkStart w:id="3" w:name="_Toc477360931"/>
+      <w:bookmarkStart w:id="4" w:name="_Toc477412461"/>
       <w:r>
         <w:lastRenderedPageBreak/>
         <w:t xml:space="preserve">Boutons, les objets </w:t>
@@ -1954,7 +1958,7 @@
       <w:r>
         <w:t>et objets hérités</w:t>
       </w:r>
-      <w:bookmarkEnd w:id="3"/>
+      <w:bookmarkEnd w:id="4"/>
     </w:p>
     <w:p>
       <w:r>
@@ -2636,7 +2640,7 @@
       <w:pPr>
         <w:pStyle w:val="Heading3"/>
       </w:pPr>
-      <w:bookmarkStart w:id="4" w:name="_Toc477360932"/>
+      <w:bookmarkStart w:id="5" w:name="_Toc477412462"/>
       <w:r>
         <w:t>Objet</w:t>
       </w:r>
@@ -2646,7 +2650,7 @@
       <w:r>
         <w:t xml:space="preserve"> dans les formes personnelles</w:t>
       </w:r>
-      <w:bookmarkEnd w:id="4"/>
+      <w:bookmarkEnd w:id="5"/>
     </w:p>
     <w:p>
       <w:r>
@@ -3114,11 +3118,11 @@
       <w:pPr>
         <w:pStyle w:val="Heading2"/>
       </w:pPr>
-      <w:bookmarkStart w:id="5" w:name="_Toc477360933"/>
+      <w:bookmarkStart w:id="6" w:name="_Toc477412463"/>
       <w:r>
         <w:t>Les procédures et autres variables</w:t>
       </w:r>
-      <w:bookmarkEnd w:id="5"/>
+      <w:bookmarkEnd w:id="6"/>
     </w:p>
     <w:p>
       <w:r>
@@ -3133,11 +3137,11 @@
         <w:pStyle w:val="Heading1"/>
         <w:jc w:val="both"/>
       </w:pPr>
-      <w:bookmarkStart w:id="6" w:name="_Toc477360934"/>
+      <w:bookmarkStart w:id="7" w:name="_Toc477412464"/>
       <w:r>
         <w:t>Communication avec l’usager</w:t>
       </w:r>
-      <w:bookmarkEnd w:id="6"/>
+      <w:bookmarkEnd w:id="7"/>
     </w:p>
     <w:p>
       <w:r>
@@ -3170,8 +3174,6 @@
       <w:r>
         <w:t>Lors du déroulement du logiciel, le programmeur pourra mettre, au besoin, un indicatif visuel (couleur, message box) pour porter l’attention de l’usager sur un manque de données ou un soucis dans l’utilisation du formulaire.</w:t>
       </w:r>
-      <w:bookmarkStart w:id="7" w:name="_GoBack"/>
-      <w:bookmarkEnd w:id="7"/>
     </w:p>
     <w:sectPr>
       <w:pgSz w:w="12240" w:h="15840"/>
@@ -5369,7 +5371,7 @@
 </file>
 
 <file path=customXml/itemProps2.xml><?xml version="1.0" encoding="utf-8"?>
-<ds:datastoreItem xmlns:ds="http://schemas.openxmlformats.org/officeDocument/2006/customXml" ds:itemID="{6BC8C639-4B70-4BA6-B952-A99E9031381A}">
+<ds:datastoreItem xmlns:ds="http://schemas.openxmlformats.org/officeDocument/2006/customXml" ds:itemID="{A4B04551-D043-417A-9E27-089E166D3A15}">
   <ds:schemaRefs>
     <ds:schemaRef ds:uri="http://schemas.openxmlformats.org/officeDocument/2006/bibliography"/>
   </ds:schemaRefs>

</xml_diff>